<commit_message>
redirecting to dashboard after login
</commit_message>
<xml_diff>
--- a/resources/Angular-Project-March-2016/Issue-Tracking-System-Project-AngularJS(1).docx
+++ b/resources/Angular-Project-March-2016/Issue-Tracking-System-Project-AngularJS(1).docx
@@ -5,6 +5,7 @@
     <w:p>
       <w:pPr>
         <w:pStyle w:val="Heading1"/>
+        <w:ind w:left="720" w:firstLine="720"/>
         <w:rPr>
           <w:noProof/>
         </w:rPr>
@@ -1025,7 +1026,15 @@
         </w:numPr>
       </w:pPr>
       <w:r>
-        <w:t xml:space="preserve">Services admin user (you can later make your own user admin using the “makeadmin” endpoint described below): Username: </w:t>
+        <w:t xml:space="preserve">Services </w:t>
+      </w:r>
+      <w:bookmarkStart w:id="0" w:name="_GoBack"/>
+      <w:r>
+        <w:t>admin</w:t>
+      </w:r>
+      <w:bookmarkEnd w:id="0"/>
+      <w:r>
+        <w:t xml:space="preserve"> user (you can later make your own user admin using the “makeadmin” endpoint described below): Username: </w:t>
       </w:r>
       <w:hyperlink r:id="rId11" w:history="1">
         <w:r>
@@ -6778,8 +6787,6 @@
         </w:rPr>
         <w:t>5 score</w:t>
       </w:r>
-      <w:bookmarkStart w:id="0" w:name="_GoBack"/>
-      <w:bookmarkEnd w:id="0"/>
     </w:p>
     <w:p>
       <w:pPr>
@@ -7082,7 +7089,7 @@
                               <w:sz w:val="18"/>
                               <w:szCs w:val="18"/>
                             </w:rPr>
-                            <w:t>8</w:t>
+                            <w:t>9</w:t>
                           </w:r>
                           <w:r>
                             <w:rPr>
@@ -7203,7 +7210,7 @@
                         <w:sz w:val="18"/>
                         <w:szCs w:val="18"/>
                       </w:rPr>
-                      <w:t>8</w:t>
+                      <w:t>9</w:t>
                     </w:r>
                     <w:r>
                       <w:rPr>
@@ -8565,7 +8572,7 @@
         </mc:Choice>
         <mc:Fallback>
           <w:pict>
-            <v:line w14:anchorId="170E0C72" id="Straight Connector 1" o:spid="_x0000_s1026" style="position:absolute;flip:y;z-index:251662336;visibility:visible;mso-wrap-style:square;mso-width-percent:0;mso-height-percent:0;mso-wrap-distance-left:9pt;mso-wrap-distance-top:0;mso-wrap-distance-right:9pt;mso-wrap-distance-bottom:0;mso-position-horizontal:absolute;mso-position-horizontal-relative:text;mso-position-vertical:absolute;mso-position-vertical-relative:text;mso-width-percent:0;mso-height-percent:0;mso-width-relative:margin;mso-height-relative:margin" from="-.35pt,11.2pt" to="520.45pt,11.2pt" o:gfxdata="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" strokecolor="#f37123" strokeweight="1pt">
+            <v:line w14:anchorId="7BE4E6C7" id="Straight Connector 1" o:spid="_x0000_s1026" style="position:absolute;flip:y;z-index:251662336;visibility:visible;mso-wrap-style:square;mso-width-percent:0;mso-height-percent:0;mso-wrap-distance-left:9pt;mso-wrap-distance-top:0;mso-wrap-distance-right:9pt;mso-wrap-distance-bottom:0;mso-position-horizontal:absolute;mso-position-horizontal-relative:text;mso-position-vertical:absolute;mso-position-vertical-relative:text;mso-width-percent:0;mso-height-percent:0;mso-width-relative:margin;mso-height-relative:margin" from="-.35pt,11.2pt" to="520.45pt,11.2pt" o:gfxdata="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" strokecolor="#f37123" strokeweight="1pt">
               <v:stroke endcap="round"/>
             </v:line>
           </w:pict>
@@ -10075,7 +10082,6 @@
     <w:lsdException w:name="Book Title" w:uiPriority="33"/>
     <w:lsdException w:name="Bibliography" w:semiHidden="1" w:uiPriority="37" w:unhideWhenUsed="1"/>
     <w:lsdException w:name="TOC Heading" w:semiHidden="1" w:uiPriority="39" w:unhideWhenUsed="1" w:qFormat="1"/>
-    <w:lsdException w:name="Grid Table 3" w:semiHidden="1" w:unhideWhenUsed="1"/>
     <w:lsdException w:name="Grid Table 4" w:uiPriority="49"/>
     <w:lsdException w:name="Grid Table 5 Dark" w:uiPriority="50"/>
     <w:lsdException w:name="Grid Table 6 Colorful" w:uiPriority="51"/>
@@ -10926,7 +10932,7 @@
 </file>
 
 <file path=customXml/itemProps1.xml><?xml version="1.0" encoding="utf-8"?>
-<ds:datastoreItem xmlns:ds="http://schemas.openxmlformats.org/officeDocument/2006/customXml" ds:itemID="{1567BC88-C38E-4A12-A6D9-2E6500711625}">
+<ds:datastoreItem xmlns:ds="http://schemas.openxmlformats.org/officeDocument/2006/customXml" ds:itemID="{82FFA4B9-3DF5-4D9B-A438-C209E3A52167}">
   <ds:schemaRefs>
     <ds:schemaRef ds:uri="http://schemas.openxmlformats.org/officeDocument/2006/bibliography"/>
   </ds:schemaRefs>

</xml_diff>

<commit_message>
logout with rest and makeadmin
</commit_message>
<xml_diff>
--- a/resources/Angular-Project-March-2016/Issue-Tracking-System-Project-AngularJS(1).docx
+++ b/resources/Angular-Project-March-2016/Issue-Tracking-System-Project-AngularJS(1).docx
@@ -531,20 +531,37 @@
         <w:rPr>
           <w:noProof/>
         </w:rPr>
-        <w:t xml:space="preserve"> to them, ordered by </w:t>
-      </w:r>
-      <w:r>
-        <w:rPr>
-          <w:b/>
-          <w:noProof/>
+        <w:t xml:space="preserve"> to them, </w:t>
+      </w:r>
+      <w:bookmarkStart w:id="0" w:name="_GoBack"/>
+      <w:bookmarkEnd w:id="0"/>
+      <w:r>
+        <w:rPr>
+          <w:noProof/>
+          <w:highlight w:val="yellow"/>
+        </w:rPr>
+        <w:t xml:space="preserve">ordered by </w:t>
+      </w:r>
+      <w:r>
+        <w:rPr>
+          <w:b/>
+          <w:noProof/>
+          <w:highlight w:val="yellow"/>
         </w:rPr>
         <w:t>due date</w:t>
       </w:r>
       <w:r>
         <w:rPr>
           <w:noProof/>
-        </w:rPr>
-        <w:t xml:space="preserve"> in descending order. </w:t>
+          <w:highlight w:val="yellow"/>
+        </w:rPr>
+        <w:t xml:space="preserve"> in descending order</w:t>
+      </w:r>
+      <w:r>
+        <w:rPr>
+          <w:noProof/>
+        </w:rPr>
+        <w:t xml:space="preserve">. </w:t>
       </w:r>
       <w:r>
         <w:rPr>
@@ -1026,15 +1043,7 @@
         </w:numPr>
       </w:pPr>
       <w:r>
-        <w:t xml:space="preserve">Services </w:t>
-      </w:r>
-      <w:bookmarkStart w:id="0" w:name="_GoBack"/>
-      <w:r>
-        <w:t>admin</w:t>
-      </w:r>
-      <w:bookmarkEnd w:id="0"/>
-      <w:r>
-        <w:t xml:space="preserve"> user (you can later make your own user admin using the “makeadmin” endpoint described below): Username: </w:t>
+        <w:t xml:space="preserve">Services admin user (you can later make your own user admin using the “makeadmin” endpoint described below): Username: </w:t>
       </w:r>
       <w:hyperlink r:id="rId11" w:history="1">
         <w:r>
@@ -3890,8 +3899,14 @@
       <w:pPr>
         <w:spacing w:before="120" w:after="120" w:line="240" w:lineRule="auto"/>
         <w:jc w:val="both"/>
-      </w:pPr>
-      <w:r>
+        <w:rPr>
+          <w:highlight w:val="green"/>
+        </w:rPr>
+      </w:pPr>
+      <w:r>
+        <w:rPr>
+          <w:highlight w:val="green"/>
+        </w:rPr>
         <w:t>Public screens are accessible for site visitors without login.</w:t>
       </w:r>
     </w:p>
@@ -3904,13 +3919,13 @@
         <w:spacing w:before="120" w:after="120" w:line="240" w:lineRule="auto"/>
         <w:jc w:val="both"/>
         <w:rPr>
-          <w:highlight w:val="yellow"/>
-        </w:rPr>
-      </w:pPr>
-      <w:r>
-        <w:rPr>
-          <w:b/>
-          <w:highlight w:val="yellow"/>
+          <w:highlight w:val="green"/>
+        </w:rPr>
+      </w:pPr>
+      <w:r>
+        <w:rPr>
+          <w:b/>
+          <w:highlight w:val="green"/>
         </w:rPr>
         <w:t>Login Screen</w:t>
       </w:r>
@@ -3979,24 +3994,24 @@
         <w:spacing w:before="120" w:after="120" w:line="240" w:lineRule="auto"/>
         <w:jc w:val="both"/>
         <w:rPr>
-          <w:highlight w:val="yellow"/>
-        </w:rPr>
-      </w:pPr>
-      <w:r>
-        <w:rPr>
-          <w:highlight w:val="yellow"/>
+          <w:highlight w:val="green"/>
+        </w:rPr>
+      </w:pPr>
+      <w:r>
+        <w:rPr>
+          <w:highlight w:val="green"/>
         </w:rPr>
         <w:t xml:space="preserve">After login, the user is automatically redirected to the </w:t>
       </w:r>
       <w:r>
         <w:rPr>
-          <w:highlight w:val="yellow"/>
+          <w:highlight w:val="green"/>
         </w:rPr>
         <w:t>dashboard</w:t>
       </w:r>
       <w:r>
         <w:rPr>
-          <w:highlight w:val="yellow"/>
+          <w:highlight w:val="green"/>
         </w:rPr>
         <w:t>.</w:t>
       </w:r>
@@ -4007,19 +4022,19 @@
         <w:spacing w:before="120"/>
         <w:ind w:left="1080"/>
         <w:rPr>
-          <w:highlight w:val="yellow"/>
-        </w:rPr>
-      </w:pPr>
-      <w:r>
-        <w:rPr>
-          <w:noProof/>
-          <w:highlight w:val="yellow"/>
+          <w:highlight w:val="green"/>
+        </w:rPr>
+      </w:pPr>
+      <w:r>
+        <w:rPr>
+          <w:noProof/>
+          <w:highlight w:val="green"/>
         </w:rPr>
         <w:t>5</w:t>
       </w:r>
       <w:r>
         <w:rPr>
-          <w:highlight w:val="yellow"/>
+          <w:highlight w:val="green"/>
         </w:rPr>
         <w:t xml:space="preserve"> score</w:t>
       </w:r>
@@ -4033,13 +4048,13 @@
         <w:spacing w:before="120" w:after="120" w:line="240" w:lineRule="auto"/>
         <w:jc w:val="both"/>
         <w:rPr>
-          <w:highlight w:val="yellow"/>
-        </w:rPr>
-      </w:pPr>
-      <w:r>
-        <w:rPr>
-          <w:b/>
-          <w:highlight w:val="yellow"/>
+          <w:highlight w:val="green"/>
+        </w:rPr>
+      </w:pPr>
+      <w:r>
+        <w:rPr>
+          <w:b/>
+          <w:highlight w:val="green"/>
         </w:rPr>
         <w:t>Register User Screen</w:t>
       </w:r>
@@ -4053,13 +4068,13 @@
         <w:spacing w:before="120" w:after="120" w:line="240" w:lineRule="auto"/>
         <w:jc w:val="both"/>
         <w:rPr>
-          <w:highlight w:val="yellow"/>
+          <w:highlight w:val="green"/>
         </w:rPr>
       </w:pPr>
       <w:r>
         <w:rPr>
           <w:bCs/>
-          <w:highlight w:val="yellow"/>
+          <w:highlight w:val="green"/>
         </w:rPr>
         <w:t>Route:</w:t>
       </w:r>
@@ -4067,7 +4082,7 @@
         <w:rPr>
           <w:b/>
           <w:bCs/>
-          <w:highlight w:val="yellow"/>
+          <w:highlight w:val="green"/>
         </w:rPr>
         <w:t xml:space="preserve"> #/</w:t>
       </w:r>
@@ -4108,24 +4123,24 @@
         <w:spacing w:before="120" w:after="120" w:line="240" w:lineRule="auto"/>
         <w:jc w:val="both"/>
         <w:rPr>
-          <w:highlight w:val="yellow"/>
-        </w:rPr>
-      </w:pPr>
-      <w:r>
-        <w:rPr>
-          <w:highlight w:val="yellow"/>
+          <w:highlight w:val="green"/>
+        </w:rPr>
+      </w:pPr>
+      <w:r>
+        <w:rPr>
+          <w:highlight w:val="green"/>
         </w:rPr>
         <w:t xml:space="preserve">After registration, the user is automatically logged in and is redirected to the </w:t>
       </w:r>
       <w:r>
         <w:rPr>
-          <w:highlight w:val="yellow"/>
+          <w:highlight w:val="green"/>
         </w:rPr>
         <w:t>dashboard</w:t>
       </w:r>
       <w:r>
         <w:rPr>
-          <w:highlight w:val="yellow"/>
+          <w:highlight w:val="green"/>
         </w:rPr>
         <w:t>.</w:t>
       </w:r>
@@ -4139,13 +4154,13 @@
       <w:r>
         <w:rPr>
           <w:noProof/>
-          <w:highlight w:val="yellow"/>
+          <w:highlight w:val="green"/>
         </w:rPr>
         <w:t>10</w:t>
       </w:r>
       <w:r>
         <w:rPr>
-          <w:highlight w:val="yellow"/>
+          <w:highlight w:val="green"/>
         </w:rPr>
         <w:t xml:space="preserve"> score</w:t>
       </w:r>
@@ -7089,7 +7104,7 @@
                               <w:sz w:val="18"/>
                               <w:szCs w:val="18"/>
                             </w:rPr>
-                            <w:t>9</w:t>
+                            <w:t>2</w:t>
                           </w:r>
                           <w:r>
                             <w:rPr>
@@ -7210,7 +7225,7 @@
                         <w:sz w:val="18"/>
                         <w:szCs w:val="18"/>
                       </w:rPr>
-                      <w:t>9</w:t>
+                      <w:t>2</w:t>
                     </w:r>
                     <w:r>
                       <w:rPr>
@@ -8055,7 +8070,7 @@
                           <wp:extent cx="200025" cy="200025"/>
                           <wp:effectExtent l="0" t="0" r="9525" b="9525"/>
                           <wp:docPr id="11" name="Picture 11" title="Software University Foundation">
-                            <a:hlinkClick xmlns:a="http://schemas.openxmlformats.org/drawingml/2006/main" r:id="rId22"/>
+                            <a:hlinkClick xmlns:a="http://schemas.openxmlformats.org/drawingml/2006/main" r:id="rId1"/>
                           </wp:docPr>
                           <wp:cNvGraphicFramePr/>
                           <a:graphic xmlns:a="http://schemas.openxmlformats.org/drawingml/2006/main">
@@ -8063,7 +8078,7 @@
                               <pic:pic xmlns:pic="http://schemas.openxmlformats.org/drawingml/2006/picture">
                                 <pic:nvPicPr>
                                   <pic:cNvPr id="94" name="Picture 4" title="Software University Foundation">
-                                    <a:hlinkClick r:id="rId22"/>
+                                    <a:hlinkClick r:id="rId1"/>
                                   </pic:cNvPr>
                                   <pic:cNvPicPr/>
                                 </pic:nvPicPr>
@@ -8572,7 +8587,7 @@
         </mc:Choice>
         <mc:Fallback>
           <w:pict>
-            <v:line w14:anchorId="7BE4E6C7" id="Straight Connector 1" o:spid="_x0000_s1026" style="position:absolute;flip:y;z-index:251662336;visibility:visible;mso-wrap-style:square;mso-width-percent:0;mso-height-percent:0;mso-wrap-distance-left:9pt;mso-wrap-distance-top:0;mso-wrap-distance-right:9pt;mso-wrap-distance-bottom:0;mso-position-horizontal:absolute;mso-position-horizontal-relative:text;mso-position-vertical:absolute;mso-position-vertical-relative:text;mso-width-percent:0;mso-height-percent:0;mso-width-relative:margin;mso-height-relative:margin" from="-.35pt,11.2pt" to="520.45pt,11.2pt" o:gfxdata="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" strokecolor="#f37123" strokeweight="1pt">
+            <v:line w14:anchorId="58D7C58A" id="Straight Connector 1" o:spid="_x0000_s1026" style="position:absolute;flip:y;z-index:251662336;visibility:visible;mso-wrap-style:square;mso-width-percent:0;mso-height-percent:0;mso-wrap-distance-left:9pt;mso-wrap-distance-top:0;mso-wrap-distance-right:9pt;mso-wrap-distance-bottom:0;mso-position-horizontal:absolute;mso-position-horizontal-relative:text;mso-position-vertical:absolute;mso-position-vertical-relative:text;mso-width-percent:0;mso-height-percent:0;mso-width-relative:margin;mso-height-relative:margin" from="-.35pt,11.2pt" to="520.45pt,11.2pt" o:gfxdata="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" strokecolor="#f37123" strokeweight="1pt">
               <v:stroke endcap="round"/>
             </v:line>
           </w:pict>
@@ -10932,7 +10947,7 @@
 </file>
 
 <file path=customXml/itemProps1.xml><?xml version="1.0" encoding="utf-8"?>
-<ds:datastoreItem xmlns:ds="http://schemas.openxmlformats.org/officeDocument/2006/customXml" ds:itemID="{82FFA4B9-3DF5-4D9B-A438-C209E3A52167}">
+<ds:datastoreItem xmlns:ds="http://schemas.openxmlformats.org/officeDocument/2006/customXml" ds:itemID="{E39E5571-5760-4754-8F8C-A7F8D8142E90}">
   <ds:schemaRefs>
     <ds:schemaRef ds:uri="http://schemas.openxmlformats.org/officeDocument/2006/bibliography"/>
   </ds:schemaRefs>

</xml_diff>

<commit_message>
project controller and service
</commit_message>
<xml_diff>
--- a/resources/Angular-Project-March-2016/Issue-Tracking-System-Project-AngularJS(1).docx
+++ b/resources/Angular-Project-March-2016/Issue-Tracking-System-Project-AngularJS(1).docx
@@ -533,877 +533,250 @@
         </w:rPr>
         <w:t xml:space="preserve"> to them, </w:t>
       </w:r>
+      <w:r>
+        <w:rPr>
+          <w:noProof/>
+          <w:highlight w:val="yellow"/>
+        </w:rPr>
+        <w:t xml:space="preserve">ordered by </w:t>
+      </w:r>
+      <w:r>
+        <w:rPr>
+          <w:b/>
+          <w:noProof/>
+          <w:highlight w:val="yellow"/>
+        </w:rPr>
+        <w:t>due date</w:t>
+      </w:r>
+      <w:r>
+        <w:rPr>
+          <w:noProof/>
+          <w:highlight w:val="yellow"/>
+        </w:rPr>
+        <w:t xml:space="preserve"> in descending order</w:t>
+      </w:r>
+      <w:r>
+        <w:rPr>
+          <w:noProof/>
+        </w:rPr>
+        <w:t xml:space="preserve">. </w:t>
+      </w:r>
+      <w:r>
+        <w:rPr>
+          <w:b/>
+          <w:noProof/>
+        </w:rPr>
+        <w:t>Administrators</w:t>
+      </w:r>
+      <w:r>
+        <w:rPr>
+          <w:noProof/>
+        </w:rPr>
+        <w:t xml:space="preserve"> can also create</w:t>
+      </w:r>
+      <w:r>
+        <w:rPr>
+          <w:noProof/>
+        </w:rPr>
+        <w:t xml:space="preserve"> or edit</w:t>
+      </w:r>
+      <w:r>
+        <w:rPr>
+          <w:noProof/>
+        </w:rPr>
+        <w:t xml:space="preserve"> issues and projects. </w:t>
+      </w:r>
+    </w:p>
+    <w:p>
+      <w:pPr>
+        <w:rPr>
+          <w:noProof/>
+        </w:rPr>
+      </w:pPr>
+      <w:r>
+        <w:rPr>
+          <w:noProof/>
+        </w:rPr>
+        <w:t xml:space="preserve">The </w:t>
+      </w:r>
+      <w:r>
+        <w:rPr>
+          <w:b/>
+          <w:noProof/>
+        </w:rPr>
+        <w:t>project leader</w:t>
+      </w:r>
+      <w:r>
+        <w:rPr>
+          <w:noProof/>
+        </w:rPr>
+        <w:t xml:space="preserve"> can edit the project, add new issues to it and change the status of the current ones. The </w:t>
+      </w:r>
+      <w:r>
+        <w:rPr>
+          <w:b/>
+          <w:noProof/>
+        </w:rPr>
+        <w:t>issue assignee</w:t>
+      </w:r>
+      <w:r>
+        <w:rPr>
+          <w:noProof/>
+        </w:rPr>
+        <w:t xml:space="preserve"> has </w:t>
+      </w:r>
+      <w:r>
+        <w:rPr>
+          <w:noProof/>
+        </w:rPr>
+        <w:t>privileges</w:t>
+      </w:r>
+      <w:r>
+        <w:rPr>
+          <w:noProof/>
+        </w:rPr>
+        <w:t xml:space="preserve"> to change the status of </w:t>
+      </w:r>
+      <w:r>
+        <w:rPr>
+          <w:noProof/>
+        </w:rPr>
+        <w:t>the issue</w:t>
+      </w:r>
+      <w:r>
+        <w:rPr>
+          <w:noProof/>
+        </w:rPr>
+        <w:t>.</w:t>
+      </w:r>
+    </w:p>
+    <w:p>
+      <w:pPr>
+        <w:rPr>
+          <w:noProof/>
+        </w:rPr>
+      </w:pPr>
+      <w:r>
+        <w:rPr>
+          <w:noProof/>
+        </w:rPr>
+        <w:t xml:space="preserve">Anonymous site visitors </w:t>
+      </w:r>
+      <w:r>
+        <w:rPr>
+          <w:noProof/>
+        </w:rPr>
+        <w:t xml:space="preserve">can only </w:t>
+      </w:r>
+      <w:r>
+        <w:rPr>
+          <w:b/>
+          <w:noProof/>
+        </w:rPr>
+        <w:t>login</w:t>
+      </w:r>
+      <w:r>
+        <w:rPr>
+          <w:noProof/>
+        </w:rPr>
+        <w:t xml:space="preserve"> and </w:t>
+      </w:r>
+      <w:r>
+        <w:rPr>
+          <w:b/>
+          <w:noProof/>
+        </w:rPr>
+        <w:t>register</w:t>
+      </w:r>
+      <w:r>
+        <w:rPr>
+          <w:noProof/>
+        </w:rPr>
+        <w:t>.</w:t>
+      </w:r>
+      <w:r>
+        <w:rPr>
+          <w:noProof/>
+          <w:lang w:val="bg-BG"/>
+        </w:rPr>
+        <w:t xml:space="preserve"> </w:t>
+      </w:r>
+      <w:r>
+        <w:rPr>
+          <w:noProof/>
+        </w:rPr>
+        <w:t xml:space="preserve">Logged in users can </w:t>
+      </w:r>
+      <w:r>
+        <w:rPr>
+          <w:b/>
+          <w:noProof/>
+        </w:rPr>
+        <w:t>logout</w:t>
+      </w:r>
+      <w:r>
+        <w:rPr>
+          <w:noProof/>
+        </w:rPr>
+        <w:t>.</w:t>
+      </w:r>
+      <w:r>
+        <w:rPr>
+          <w:noProof/>
+        </w:rPr>
+        <w:t xml:space="preserve"> You are given the </w:t>
+      </w:r>
+      <w:r>
+        <w:rPr>
+          <w:noProof/>
+        </w:rPr>
+        <w:t xml:space="preserve">server-side REST services </w:t>
+      </w:r>
+      <w:r>
+        <w:rPr>
+          <w:noProof/>
+        </w:rPr>
+        <w:t xml:space="preserve">to be </w:t>
+      </w:r>
+      <w:r>
+        <w:rPr>
+          <w:noProof/>
+        </w:rPr>
+        <w:t xml:space="preserve">called by </w:t>
+      </w:r>
+      <w:r>
+        <w:rPr>
+          <w:noProof/>
+        </w:rPr>
+        <w:t xml:space="preserve">your app with </w:t>
+      </w:r>
+      <w:r>
+        <w:rPr>
+          <w:noProof/>
+        </w:rPr>
+        <w:t xml:space="preserve">AJAX </w:t>
+      </w:r>
+      <w:r>
+        <w:rPr>
+          <w:noProof/>
+        </w:rPr>
+        <w:t>requests</w:t>
+      </w:r>
+      <w:r>
+        <w:t xml:space="preserve"> so you do not need to develop back-end</w:t>
+      </w:r>
+      <w:r>
+        <w:t>.</w:t>
+      </w:r>
+    </w:p>
+    <w:p>
+      <w:pPr>
+        <w:pStyle w:val="Heading1"/>
+      </w:pPr>
       <w:bookmarkStart w:id="0" w:name="_GoBack"/>
       <w:bookmarkEnd w:id="0"/>
       <w:r>
-        <w:rPr>
-          <w:noProof/>
-          <w:highlight w:val="yellow"/>
-        </w:rPr>
-        <w:t xml:space="preserve">ordered by </w:t>
-      </w:r>
-      <w:r>
-        <w:rPr>
-          <w:b/>
-          <w:noProof/>
-          <w:highlight w:val="yellow"/>
-        </w:rPr>
-        <w:t>due date</w:t>
-      </w:r>
-      <w:r>
-        <w:rPr>
-          <w:noProof/>
-          <w:highlight w:val="yellow"/>
-        </w:rPr>
-        <w:t xml:space="preserve"> in descending order</w:t>
-      </w:r>
-      <w:r>
-        <w:rPr>
-          <w:noProof/>
-        </w:rPr>
-        <w:t xml:space="preserve">. </w:t>
-      </w:r>
-      <w:r>
-        <w:rPr>
-          <w:b/>
-          <w:noProof/>
-        </w:rPr>
-        <w:t>Administrators</w:t>
-      </w:r>
-      <w:r>
-        <w:rPr>
-          <w:noProof/>
-        </w:rPr>
-        <w:t xml:space="preserve"> can also create</w:t>
-      </w:r>
-      <w:r>
-        <w:rPr>
-          <w:noProof/>
-        </w:rPr>
-        <w:t xml:space="preserve"> or edit</w:t>
-      </w:r>
-      <w:r>
-        <w:rPr>
-          <w:noProof/>
-        </w:rPr>
-        <w:t xml:space="preserve"> issues and projects. </w:t>
-      </w:r>
-    </w:p>
-    <w:p>
-      <w:pPr>
-        <w:rPr>
-          <w:noProof/>
-        </w:rPr>
-      </w:pPr>
-      <w:r>
-        <w:rPr>
-          <w:noProof/>
-        </w:rPr>
-        <w:t xml:space="preserve">The </w:t>
-      </w:r>
-      <w:r>
-        <w:rPr>
-          <w:b/>
-          <w:noProof/>
-        </w:rPr>
-        <w:t>project leader</w:t>
-      </w:r>
-      <w:r>
-        <w:rPr>
-          <w:noProof/>
-        </w:rPr>
-        <w:t xml:space="preserve"> can edit the project, add new issues to it and change the status of the current ones. The </w:t>
-      </w:r>
-      <w:r>
-        <w:rPr>
-          <w:b/>
-          <w:noProof/>
-        </w:rPr>
-        <w:t>issue assignee</w:t>
-      </w:r>
-      <w:r>
-        <w:rPr>
-          <w:noProof/>
-        </w:rPr>
-        <w:t xml:space="preserve"> has </w:t>
-      </w:r>
-      <w:r>
-        <w:rPr>
-          <w:noProof/>
-        </w:rPr>
-        <w:t>privileges</w:t>
-      </w:r>
-      <w:r>
-        <w:rPr>
-          <w:noProof/>
-        </w:rPr>
-        <w:t xml:space="preserve"> to change the status of </w:t>
-      </w:r>
-      <w:r>
-        <w:rPr>
-          <w:noProof/>
-        </w:rPr>
-        <w:t>the issue</w:t>
-      </w:r>
-      <w:r>
-        <w:rPr>
-          <w:noProof/>
-        </w:rPr>
-        <w:t>.</w:t>
-      </w:r>
-    </w:p>
-    <w:p>
-      <w:pPr>
-        <w:rPr>
-          <w:noProof/>
-        </w:rPr>
-      </w:pPr>
-      <w:r>
-        <w:rPr>
-          <w:noProof/>
-        </w:rPr>
-        <w:t xml:space="preserve">Anonymous site visitors </w:t>
-      </w:r>
-      <w:r>
-        <w:rPr>
-          <w:noProof/>
-        </w:rPr>
-        <w:t xml:space="preserve">can only </w:t>
-      </w:r>
-      <w:r>
-        <w:rPr>
-          <w:b/>
-          <w:noProof/>
-        </w:rPr>
-        <w:t>login</w:t>
-      </w:r>
-      <w:r>
-        <w:rPr>
-          <w:noProof/>
-        </w:rPr>
-        <w:t xml:space="preserve"> and </w:t>
-      </w:r>
-      <w:r>
-        <w:rPr>
-          <w:b/>
-          <w:noProof/>
-        </w:rPr>
-        <w:t>register</w:t>
-      </w:r>
-      <w:r>
-        <w:rPr>
-          <w:noProof/>
-        </w:rPr>
-        <w:t>.</w:t>
-      </w:r>
-      <w:r>
-        <w:rPr>
-          <w:noProof/>
-          <w:lang w:val="bg-BG"/>
-        </w:rPr>
-        <w:t xml:space="preserve"> </w:t>
-      </w:r>
-      <w:r>
-        <w:rPr>
-          <w:noProof/>
-        </w:rPr>
-        <w:t xml:space="preserve">Logged in users can </w:t>
-      </w:r>
-      <w:r>
-        <w:rPr>
-          <w:b/>
-          <w:noProof/>
-        </w:rPr>
-        <w:t>logout</w:t>
-      </w:r>
-      <w:r>
-        <w:rPr>
-          <w:noProof/>
-        </w:rPr>
-        <w:t>.</w:t>
-      </w:r>
-      <w:r>
-        <w:rPr>
-          <w:noProof/>
-        </w:rPr>
-        <w:t xml:space="preserve"> You are given the </w:t>
-      </w:r>
-      <w:r>
-        <w:rPr>
-          <w:noProof/>
-        </w:rPr>
-        <w:t xml:space="preserve">server-side REST services </w:t>
-      </w:r>
-      <w:r>
-        <w:rPr>
-          <w:noProof/>
-        </w:rPr>
-        <w:t xml:space="preserve">to be </w:t>
-      </w:r>
-      <w:r>
-        <w:rPr>
-          <w:noProof/>
-        </w:rPr>
-        <w:t xml:space="preserve">called by </w:t>
-      </w:r>
-      <w:r>
-        <w:rPr>
-          <w:noProof/>
-        </w:rPr>
-        <w:t xml:space="preserve">your app with </w:t>
-      </w:r>
-      <w:r>
-        <w:rPr>
-          <w:noProof/>
-        </w:rPr>
-        <w:t xml:space="preserve">AJAX </w:t>
-      </w:r>
-      <w:r>
-        <w:rPr>
-          <w:noProof/>
-        </w:rPr>
-        <w:t>requests</w:t>
-      </w:r>
-      <w:r>
-        <w:t xml:space="preserve"> so you do not need to develop back-end</w:t>
-      </w:r>
-      <w:r>
-        <w:t>.</w:t>
-      </w:r>
-    </w:p>
-    <w:p>
-      <w:pPr>
-        <w:pStyle w:val="Heading2"/>
-        <w:numPr>
-          <w:ilvl w:val="0"/>
-          <w:numId w:val="0"/>
-        </w:numPr>
-        <w:ind w:left="360" w:hanging="360"/>
-        <w:rPr>
-          <w:noProof/>
-        </w:rPr>
-      </w:pPr>
-      <w:r>
-        <w:rPr>
-          <w:noProof/>
-        </w:rPr>
-        <w:br w:type="page"/>
-      </w:r>
-    </w:p>
-    <w:p>
-      <w:pPr>
-        <w:pStyle w:val="Heading2"/>
-        <w:numPr>
-          <w:ilvl w:val="0"/>
-          <w:numId w:val="0"/>
-        </w:numPr>
-        <w:ind w:left="360" w:hanging="360"/>
-        <w:rPr>
-          <w:noProof/>
-        </w:rPr>
-      </w:pPr>
-      <w:r>
-        <w:rPr>
-          <w:noProof/>
-        </w:rPr>
         <w:lastRenderedPageBreak/>
-        <w:t>Important: Commit Every Day in GitHub</w:t>
-      </w:r>
-    </w:p>
-    <w:p>
-      <w:pPr>
-        <w:rPr>
-          <w:noProof/>
-        </w:rPr>
-      </w:pPr>
-      <w:r>
-        <w:rPr>
-          <w:noProof/>
-        </w:rPr>
-        <w:t xml:space="preserve">Please </w:t>
-      </w:r>
-      <w:r>
-        <w:rPr>
-          <w:b/>
-          <w:bCs/>
-          <w:noProof/>
-        </w:rPr>
-        <w:t>use GitHub</w:t>
-      </w:r>
-      <w:r>
-        <w:rPr>
-          <w:noProof/>
-        </w:rPr>
-        <w:t xml:space="preserve"> for your project development!</w:t>
-      </w:r>
-    </w:p>
-    <w:p>
-      <w:pPr>
-        <w:pStyle w:val="ListParagraph"/>
-        <w:numPr>
-          <w:ilvl w:val="0"/>
-          <w:numId w:val="5"/>
-        </w:numPr>
-        <w:rPr>
-          <w:noProof/>
-        </w:rPr>
-      </w:pPr>
-      <w:r>
-        <w:rPr>
-          <w:noProof/>
-        </w:rPr>
-        <w:t>Commit several times a day.</w:t>
-      </w:r>
-    </w:p>
-    <w:p>
-      <w:pPr>
-        <w:pStyle w:val="ListParagraph"/>
-        <w:numPr>
-          <w:ilvl w:val="1"/>
-          <w:numId w:val="5"/>
-        </w:numPr>
-        <w:rPr>
-          <w:noProof/>
-        </w:rPr>
-      </w:pPr>
-      <w:r>
-        <w:rPr>
-          <w:noProof/>
-        </w:rPr>
-        <w:t>You need to show many small commits that indicate your constant work on the project.</w:t>
-      </w:r>
-    </w:p>
-    <w:p>
-      <w:pPr>
-        <w:pStyle w:val="ListParagraph"/>
-        <w:numPr>
-          <w:ilvl w:val="1"/>
-          <w:numId w:val="5"/>
-        </w:numPr>
-        <w:rPr>
-          <w:noProof/>
-        </w:rPr>
-      </w:pPr>
-      <w:r>
-        <w:rPr>
-          <w:noProof/>
-        </w:rPr>
-        <w:t>Avoid committing large blocks of code at once.</w:t>
-      </w:r>
-    </w:p>
-    <w:p>
-      <w:pPr>
-        <w:pStyle w:val="ListParagraph"/>
-        <w:numPr>
-          <w:ilvl w:val="0"/>
-          <w:numId w:val="5"/>
-        </w:numPr>
-        <w:rPr>
-          <w:noProof/>
-        </w:rPr>
-      </w:pPr>
-      <w:r>
-        <w:rPr>
-          <w:noProof/>
-        </w:rPr>
-        <w:t>You should prove that you have worked at least 3-4 days over your project!</w:t>
-      </w:r>
-    </w:p>
-    <w:p>
-      <w:r>
-        <w:rPr>
-          <w:noProof/>
-        </w:rPr>
-        <w:t>Note that Git does not require Internet connection in order to commit changes. You can commit locally and push your changes to GitHub at once. Please commit many times to show your work progress</w:t>
-      </w:r>
-      <w:r>
-        <w:t xml:space="preserve"> step by step.</w:t>
-      </w:r>
-    </w:p>
-    <w:p>
-      <w:pPr>
-        <w:pStyle w:val="Score"/>
-        <w:spacing w:before="0"/>
-        <w:ind w:left="720"/>
-      </w:pPr>
-      <w:r>
-        <w:rPr>
-          <w:noProof/>
-        </w:rPr>
-        <w:t xml:space="preserve">Up to </w:t>
-      </w:r>
-      <w:r>
-        <w:rPr>
-          <w:noProof/>
-          <w:lang w:val="bg-BG"/>
-        </w:rPr>
-        <w:t>100</w:t>
-      </w:r>
-      <w:r>
-        <w:t xml:space="preserve"> score</w:t>
-      </w:r>
-    </w:p>
-    <w:p>
-      <w:pPr>
-        <w:pStyle w:val="Heading2"/>
-        <w:numPr>
-          <w:ilvl w:val="0"/>
-          <w:numId w:val="0"/>
-        </w:numPr>
-        <w:ind w:left="360" w:hanging="360"/>
-      </w:pPr>
-      <w:r>
-        <w:t>Issue Tracker</w:t>
-      </w:r>
-      <w:r>
-        <w:t xml:space="preserve"> </w:t>
-      </w:r>
-      <w:r>
-        <w:t xml:space="preserve">REST </w:t>
-      </w:r>
-      <w:r>
-        <w:t>Services</w:t>
-      </w:r>
-    </w:p>
-    <w:p>
-      <w:r>
-        <w:t xml:space="preserve">You are given the following REST services for your </w:t>
-      </w:r>
-      <w:r>
-        <w:t>Social Network</w:t>
-      </w:r>
-      <w:r>
-        <w:t xml:space="preserve"> SPA </w:t>
-      </w:r>
-      <w:r>
-        <w:t>application.</w:t>
-      </w:r>
-    </w:p>
-    <w:p>
-      <w:pPr>
-        <w:pStyle w:val="ListParagraph"/>
-        <w:numPr>
-          <w:ilvl w:val="0"/>
-          <w:numId w:val="2"/>
-        </w:numPr>
-      </w:pPr>
-      <w:r>
-        <w:t>Services base URL</w:t>
-      </w:r>
-      <w:r>
-        <w:t xml:space="preserve"> (in </w:t>
-      </w:r>
-      <w:r>
-        <w:t xml:space="preserve">the </w:t>
-      </w:r>
-      <w:r>
-        <w:t>Windows Azure cloud)</w:t>
-      </w:r>
-      <w:r>
-        <w:t xml:space="preserve">: </w:t>
-      </w:r>
-      <w:hyperlink r:id="rId9" w:history="1">
-        <w:r>
-          <w:rPr>
-            <w:rStyle w:val="Hyperlink"/>
-          </w:rPr>
-          <w:t>http://softuni-issue-tracker.azurewebsites.net</w:t>
-        </w:r>
-      </w:hyperlink>
-    </w:p>
-    <w:p>
-      <w:pPr>
-        <w:pStyle w:val="ListParagraph"/>
-        <w:numPr>
-          <w:ilvl w:val="0"/>
-          <w:numId w:val="2"/>
-        </w:numPr>
-      </w:pPr>
-      <w:r>
-        <w:t xml:space="preserve">Services help page (online documentation): </w:t>
-      </w:r>
-      <w:hyperlink r:id="rId10" w:history="1">
-        <w:r>
-          <w:rPr>
-            <w:rStyle w:val="Hyperlink"/>
-          </w:rPr>
-          <w:t>http://softuni-issue-tracker.azurewebsites.net/help</w:t>
-        </w:r>
-      </w:hyperlink>
-      <w:r>
-        <w:t xml:space="preserve"> </w:t>
-      </w:r>
-    </w:p>
-    <w:p>
-      <w:pPr>
-        <w:pStyle w:val="ListParagraph"/>
-        <w:numPr>
-          <w:ilvl w:val="0"/>
-          <w:numId w:val="2"/>
-        </w:numPr>
-      </w:pPr>
-      <w:r>
-        <w:t xml:space="preserve">Services admin user (you can later make your own user admin using the “makeadmin” endpoint described below): Username: </w:t>
-      </w:r>
-      <w:hyperlink r:id="rId11" w:history="1">
-        <w:r>
-          <w:rPr>
-            <w:rStyle w:val="Hyperlink"/>
-          </w:rPr>
-          <w:t>admin@softuni.bg</w:t>
-        </w:r>
-      </w:hyperlink>
-      <w:r>
-        <w:t xml:space="preserve"> ; Password: 123456</w:t>
-      </w:r>
-    </w:p>
-    <w:p>
-      <w:r>
-        <w:t xml:space="preserve">The documentation below </w:t>
-      </w:r>
-      <w:r>
-        <w:t>provides</w:t>
-      </w:r>
-      <w:r>
-        <w:t xml:space="preserve"> additional details for the </w:t>
-      </w:r>
-      <w:r>
-        <w:t>Social Network</w:t>
-      </w:r>
-      <w:r>
-        <w:t xml:space="preserve"> </w:t>
-      </w:r>
-      <w:r>
-        <w:t>REST services</w:t>
-      </w:r>
-      <w:r>
-        <w:t>.</w:t>
-      </w:r>
-    </w:p>
-    <w:p>
-      <w:pPr>
-        <w:pStyle w:val="Heading2"/>
-        <w:numPr>
-          <w:ilvl w:val="0"/>
-          <w:numId w:val="0"/>
-        </w:numPr>
-      </w:pPr>
-      <w:r>
-        <w:t>Issue Tracker</w:t>
-      </w:r>
-      <w:r>
-        <w:t xml:space="preserve"> Web </w:t>
-      </w:r>
-      <w:r>
-        <w:t>Design</w:t>
-      </w:r>
-    </w:p>
-    <w:p>
-      <w:pPr>
-        <w:spacing w:after="120"/>
-      </w:pPr>
-      <w:r>
-        <w:t xml:space="preserve">You </w:t>
-      </w:r>
-      <w:r>
-        <w:rPr>
-          <w:lang w:val="bg-BG"/>
-        </w:rPr>
-        <w:t>а</w:t>
-      </w:r>
-      <w:r>
-        <w:t xml:space="preserve">re given the </w:t>
-      </w:r>
-      <w:r>
-        <w:rPr>
-          <w:b/>
-          <w:bCs/>
-        </w:rPr>
-        <w:t>Web design</w:t>
-      </w:r>
-      <w:r>
-        <w:t xml:space="preserve"> </w:t>
-      </w:r>
-      <w:r>
-        <w:t xml:space="preserve">and </w:t>
-      </w:r>
-      <w:r>
-        <w:rPr>
-          <w:b/>
-          <w:bCs/>
-        </w:rPr>
-        <w:t>UI prototype</w:t>
-      </w:r>
-      <w:r>
-        <w:t xml:space="preserve"> </w:t>
-      </w:r>
-      <w:r>
-        <w:t xml:space="preserve">of the </w:t>
-      </w:r>
-      <w:r>
-        <w:t xml:space="preserve">Issue Tracker </w:t>
-      </w:r>
-      <w:r>
-        <w:t>SPA</w:t>
-      </w:r>
-      <w:r>
-        <w:t xml:space="preserve"> application</w:t>
-      </w:r>
-      <w:r>
-        <w:t xml:space="preserve"> </w:t>
-      </w:r>
-      <w:r>
-        <w:t xml:space="preserve">as </w:t>
-      </w:r>
-      <w:r>
-        <w:t xml:space="preserve">a folder with screenshots. </w:t>
-      </w:r>
-      <w:r>
-        <w:t xml:space="preserve">You need to convert </w:t>
-      </w:r>
-      <w:r>
-        <w:t xml:space="preserve">the design </w:t>
-      </w:r>
-      <w:r>
-        <w:t>to HTML + CSS</w:t>
-      </w:r>
-      <w:r>
-        <w:t xml:space="preserve">. Pixel-perfect layout </w:t>
-      </w:r>
-      <w:r>
-        <w:t xml:space="preserve">is not required. </w:t>
-      </w:r>
-      <w:r>
-        <w:rPr>
-          <w:b/>
-        </w:rPr>
-        <w:t xml:space="preserve">You do not need to match </w:t>
-      </w:r>
-      <w:r>
-        <w:rPr>
-          <w:b/>
-        </w:rPr>
-        <w:t>the design</w:t>
-      </w:r>
-      <w:r>
-        <w:t xml:space="preserve"> at all, neither </w:t>
-      </w:r>
-      <w:r>
-        <w:t xml:space="preserve">the </w:t>
-      </w:r>
-      <w:r>
-        <w:t>sizes</w:t>
-      </w:r>
-      <w:r>
-        <w:t>,</w:t>
-      </w:r>
-      <w:r>
-        <w:t xml:space="preserve"> </w:t>
-      </w:r>
-      <w:r>
-        <w:t xml:space="preserve">alignment, </w:t>
-      </w:r>
-      <w:r>
-        <w:t>fonts</w:t>
-      </w:r>
-      <w:r>
-        <w:t xml:space="preserve"> </w:t>
-      </w:r>
-      <w:r>
-        <w:t>nor</w:t>
-      </w:r>
-      <w:r>
-        <w:t xml:space="preserve"> </w:t>
-      </w:r>
-      <w:r>
-        <w:t xml:space="preserve">the </w:t>
-      </w:r>
-      <w:r>
-        <w:t>colors</w:t>
-      </w:r>
-      <w:r>
-        <w:t xml:space="preserve"> of the elements</w:t>
-      </w:r>
-      <w:r>
-        <w:t>.</w:t>
-      </w:r>
-      <w:r>
-        <w:t xml:space="preserve"> </w:t>
-      </w:r>
-      <w:r>
-        <w:t xml:space="preserve"> </w:t>
-      </w:r>
-      <w:r>
-        <w:t xml:space="preserve">A responsive design is highly desirable. </w:t>
-      </w:r>
-      <w:r>
-        <w:t xml:space="preserve">You can use responsive CSS frameworks like </w:t>
-      </w:r>
-      <w:r>
-        <w:rPr>
-          <w:b/>
-        </w:rPr>
-        <w:t>Bootstrap</w:t>
-      </w:r>
-      <w:r>
-        <w:t>.</w:t>
-      </w:r>
-    </w:p>
-    <w:p>
-      <w:pPr>
-        <w:pStyle w:val="Score"/>
-        <w:spacing w:before="0"/>
-        <w:ind w:left="720"/>
-      </w:pPr>
-      <w:r>
-        <w:rPr>
-          <w:noProof/>
-        </w:rPr>
-        <w:t>20</w:t>
-      </w:r>
-      <w:r>
-        <w:t xml:space="preserve"> score</w:t>
-      </w:r>
-    </w:p>
-    <w:p>
-      <w:pPr>
-        <w:pStyle w:val="Heading2"/>
-        <w:numPr>
-          <w:ilvl w:val="0"/>
-          <w:numId w:val="0"/>
-        </w:numPr>
-      </w:pPr>
-      <w:r>
-        <w:t>Issue Tracker</w:t>
-      </w:r>
-      <w:r>
-        <w:t xml:space="preserve"> </w:t>
-      </w:r>
-      <w:r>
-        <w:t xml:space="preserve">SPA </w:t>
-      </w:r>
-      <w:r>
-        <w:t>Application</w:t>
-      </w:r>
-    </w:p>
-    <w:p>
-      <w:r>
-        <w:t xml:space="preserve">Design and implement a client-side </w:t>
-      </w:r>
-      <w:r>
-        <w:t>SPA</w:t>
-      </w:r>
-      <w:r>
-        <w:t xml:space="preserve"> </w:t>
-      </w:r>
-      <w:r>
-        <w:t>app</w:t>
-      </w:r>
-      <w:r>
-        <w:t xml:space="preserve">lication </w:t>
-      </w:r>
-      <w:r>
-        <w:rPr>
-          <w:noProof/>
-        </w:rPr>
-        <w:t xml:space="preserve">based on </w:t>
-      </w:r>
-      <w:r>
-        <w:rPr>
-          <w:b/>
-          <w:noProof/>
-        </w:rPr>
-        <w:t>AngularJS</w:t>
-      </w:r>
-      <w:r>
-        <w:t>.</w:t>
-      </w:r>
-    </w:p>
-    <w:p>
-      <w:pPr>
-        <w:pStyle w:val="Heading3"/>
-      </w:pPr>
-      <w:r>
-        <w:rPr>
-          <w:noProof/>
-        </w:rPr>
-        <w:t>AngularJS</w:t>
-      </w:r>
-      <w:r>
-        <w:t xml:space="preserve"> </w:t>
-      </w:r>
-      <w:r>
-        <w:t>Project Structure</w:t>
-      </w:r>
-    </w:p>
-    <w:p>
-      <w:pPr>
-        <w:numPr>
-          <w:ilvl w:val="0"/>
-          <w:numId w:val="3"/>
-        </w:numPr>
-        <w:spacing w:before="120" w:after="120" w:line="240" w:lineRule="auto"/>
-        <w:jc w:val="both"/>
-      </w:pPr>
-      <w:r>
-        <w:t xml:space="preserve">Prepare an </w:t>
-      </w:r>
-      <w:r>
-        <w:rPr>
-          <w:noProof/>
-        </w:rPr>
-        <w:t>AngularJS</w:t>
-      </w:r>
-      <w:r>
-        <w:t xml:space="preserve"> project structure following the industry best practices</w:t>
-      </w:r>
-      <w:r>
-        <w:t>.</w:t>
-      </w:r>
-    </w:p>
-    <w:p>
-      <w:pPr>
-        <w:numPr>
-          <w:ilvl w:val="0"/>
-          <w:numId w:val="3"/>
-        </w:numPr>
-        <w:spacing w:before="120" w:after="120" w:line="240" w:lineRule="auto"/>
-        <w:jc w:val="both"/>
-      </w:pPr>
-      <w:r>
-        <w:t>You should have separate folder</w:t>
-      </w:r>
-      <w:r>
-        <w:t>s</w:t>
-      </w:r>
-      <w:r>
-        <w:t xml:space="preserve"> for controllers, </w:t>
-      </w:r>
-      <w:r>
-        <w:t>directives, filters, services, views</w:t>
-      </w:r>
-      <w:r>
-        <w:t>, etc.</w:t>
-      </w:r>
-    </w:p>
-    <w:p>
-      <w:pPr>
-        <w:pStyle w:val="Score"/>
-        <w:spacing w:before="120"/>
-        <w:ind w:left="720"/>
-      </w:pPr>
-      <w:r>
-        <w:t>30</w:t>
-      </w:r>
-      <w:r>
-        <w:t xml:space="preserve"> score</w:t>
-      </w:r>
-    </w:p>
-    <w:p>
-      <w:pPr>
-        <w:pStyle w:val="Heading1"/>
-      </w:pPr>
-      <w:r>
         <w:t>Backend Endpoints</w:t>
       </w:r>
     </w:p>
@@ -1485,7 +858,6 @@
         <w:pStyle w:val="Heading5"/>
       </w:pPr>
       <w:r>
-        <w:lastRenderedPageBreak/>
         <w:t>[GET] Projects/{id}</w:t>
       </w:r>
     </w:p>
@@ -2051,6 +1423,7 @@
         </w:numPr>
       </w:pPr>
       <w:r>
+        <w:lastRenderedPageBreak/>
         <w:t>Supports multiple criterias using “and” and “or” in between them (for example “</w:t>
       </w:r>
       <w:r>
@@ -2155,7 +1528,6 @@
         <w:rPr>
           <w:b/>
         </w:rPr>
-        <w:lastRenderedPageBreak/>
         <w:t>Security</w:t>
       </w:r>
       <w:r>
@@ -2629,6 +2001,7 @@
         <w:pStyle w:val="Heading5"/>
       </w:pPr>
       <w:r>
+        <w:lastRenderedPageBreak/>
         <w:t xml:space="preserve"> </w:t>
       </w:r>
       <w:r>
@@ -2760,7 +2133,6 @@
         <w:pStyle w:val="Heading5"/>
       </w:pPr>
       <w:r>
-        <w:lastRenderedPageBreak/>
         <w:t>[</w:t>
       </w:r>
       <w:r>
@@ -3319,6 +2691,7 @@
         <w:rPr>
           <w:b/>
         </w:rPr>
+        <w:lastRenderedPageBreak/>
         <w:t>Usage</w:t>
       </w:r>
       <w:r>
@@ -3413,7 +2786,6 @@
         <w:pStyle w:val="Heading5"/>
       </w:pPr>
       <w:r>
-        <w:lastRenderedPageBreak/>
         <w:t xml:space="preserve">[GET] </w:t>
       </w:r>
       <w:r>
@@ -4030,6 +3402,7 @@
           <w:noProof/>
           <w:highlight w:val="green"/>
         </w:rPr>
+        <w:lastRenderedPageBreak/>
         <w:t>5</w:t>
       </w:r>
       <w:r>
@@ -4173,7 +3546,6 @@
         </w:tabs>
       </w:pPr>
       <w:r>
-        <w:lastRenderedPageBreak/>
         <w:t>User Screens</w:t>
       </w:r>
       <w:r>
@@ -5105,6 +4477,7 @@
           <w:noProof/>
           <w:highlight w:val="yellow"/>
         </w:rPr>
+        <w:lastRenderedPageBreak/>
         <w:t>15</w:t>
       </w:r>
       <w:r>
@@ -6086,6 +5459,7 @@
         <w:rPr>
           <w:highlight w:val="yellow"/>
         </w:rPr>
+        <w:lastRenderedPageBreak/>
         <w:t>Create a filter to see all issues or specific ones based on different criterias (be creative).</w:t>
       </w:r>
     </w:p>
@@ -6164,7 +5538,6 @@
           <w:bCs/>
           <w:highlight w:val="yellow"/>
         </w:rPr>
-        <w:lastRenderedPageBreak/>
         <w:t>User Dashboard</w:t>
       </w:r>
     </w:p>
@@ -6851,8 +6224,8 @@
       </w:pPr>
     </w:p>
     <w:sectPr>
-      <w:headerReference w:type="default" r:id="rId12"/>
-      <w:footerReference w:type="default" r:id="rId13"/>
+      <w:headerReference w:type="default" r:id="rId9"/>
+      <w:footerReference w:type="default" r:id="rId10"/>
       <w:pgSz w:w="11909" w:h="16834" w:code="9"/>
       <w:pgMar w:top="567" w:right="737" w:bottom="1077" w:left="737" w:header="567" w:footer="432" w:gutter="0"/>
       <w:cols w:space="720"/>
@@ -7104,7 +6477,7 @@
                               <w:sz w:val="18"/>
                               <w:szCs w:val="18"/>
                             </w:rPr>
-                            <w:t>2</w:t>
+                            <w:t>6</w:t>
                           </w:r>
                           <w:r>
                             <w:rPr>
@@ -7147,7 +6520,7 @@
                               <w:sz w:val="18"/>
                               <w:szCs w:val="18"/>
                             </w:rPr>
-                            <w:t>9</w:t>
+                            <w:t>8</w:t>
                           </w:r>
                           <w:r>
                             <w:rPr>
@@ -7225,7 +6598,7 @@
                         <w:sz w:val="18"/>
                         <w:szCs w:val="18"/>
                       </w:rPr>
-                      <w:t>2</w:t>
+                      <w:t>6</w:t>
                     </w:r>
                     <w:r>
                       <w:rPr>
@@ -7268,7 +6641,7 @@
                         <w:sz w:val="18"/>
                         <w:szCs w:val="18"/>
                       </w:rPr>
-                      <w:t>9</w:t>
+                      <w:t>8</w:t>
                     </w:r>
                     <w:r>
                       <w:rPr>
@@ -8587,7 +7960,7 @@
         </mc:Choice>
         <mc:Fallback>
           <w:pict>
-            <v:line w14:anchorId="58D7C58A" id="Straight Connector 1" o:spid="_x0000_s1026" style="position:absolute;flip:y;z-index:251662336;visibility:visible;mso-wrap-style:square;mso-width-percent:0;mso-height-percent:0;mso-wrap-distance-left:9pt;mso-wrap-distance-top:0;mso-wrap-distance-right:9pt;mso-wrap-distance-bottom:0;mso-position-horizontal:absolute;mso-position-horizontal-relative:text;mso-position-vertical:absolute;mso-position-vertical-relative:text;mso-width-percent:0;mso-height-percent:0;mso-width-relative:margin;mso-height-relative:margin" from="-.35pt,11.2pt" to="520.45pt,11.2pt" o:gfxdata="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" strokecolor="#f37123" strokeweight="1pt">
+            <v:line w14:anchorId="0D74FFB6" id="Straight Connector 1" o:spid="_x0000_s1026" style="position:absolute;flip:y;z-index:251662336;visibility:visible;mso-wrap-style:square;mso-width-percent:0;mso-height-percent:0;mso-wrap-distance-left:9pt;mso-wrap-distance-top:0;mso-wrap-distance-right:9pt;mso-wrap-distance-bottom:0;mso-position-horizontal:absolute;mso-position-horizontal-relative:text;mso-position-vertical:absolute;mso-position-vertical-relative:text;mso-width-percent:0;mso-height-percent:0;mso-width-relative:margin;mso-height-relative:margin" from="-.35pt,11.2pt" to="520.45pt,11.2pt" o:gfxdata="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" strokecolor="#f37123" strokeweight="1pt">
               <v:stroke endcap="round"/>
             </v:line>
           </w:pict>
@@ -8655,7 +8028,7 @@
                                 <wp:extent cx="1360800" cy="439200"/>
                                 <wp:effectExtent l="0" t="0" r="0" b="0"/>
                                 <wp:docPr id="24" name="Picture 24" title="Software University Foundation - logo">
-                                  <a:hlinkClick xmlns:a="http://schemas.openxmlformats.org/drawingml/2006/main" r:id="rId1"/>
+                                  <a:hlinkClick xmlns:a="http://schemas.openxmlformats.org/drawingml/2006/main" r:id="rId22"/>
                                 </wp:docPr>
                                 <wp:cNvGraphicFramePr>
                                   <a:graphicFrameLocks xmlns:a="http://schemas.openxmlformats.org/drawingml/2006/main"/>
@@ -8739,7 +8112,7 @@
                           <wp:extent cx="1360800" cy="439200"/>
                           <wp:effectExtent l="0" t="0" r="0" b="0"/>
                           <wp:docPr id="24" name="Picture 24" title="Software University Foundation - logo">
-                            <a:hlinkClick xmlns:a="http://schemas.openxmlformats.org/drawingml/2006/main" r:id="rId1"/>
+                            <a:hlinkClick xmlns:a="http://schemas.openxmlformats.org/drawingml/2006/main" r:id="rId22"/>
                           </wp:docPr>
                           <wp:cNvGraphicFramePr>
                             <a:graphicFrameLocks xmlns:a="http://schemas.openxmlformats.org/drawingml/2006/main"/>
@@ -10947,7 +10320,7 @@
 </file>
 
 <file path=customXml/itemProps1.xml><?xml version="1.0" encoding="utf-8"?>
-<ds:datastoreItem xmlns:ds="http://schemas.openxmlformats.org/officeDocument/2006/customXml" ds:itemID="{E39E5571-5760-4754-8F8C-A7F8D8142E90}">
+<ds:datastoreItem xmlns:ds="http://schemas.openxmlformats.org/officeDocument/2006/customXml" ds:itemID="{EA456583-51F9-4744-90B1-61308783ACBE}">
   <ds:schemaRefs>
     <ds:schemaRef ds:uri="http://schemas.openxmlformats.org/officeDocument/2006/bibliography"/>
   </ds:schemaRefs>

</xml_diff>

<commit_message>
done with edit project
</commit_message>
<xml_diff>
--- a/resources/Angular-Project-March-2016/Issue-Tracking-System-Project-AngularJS(1).docx
+++ b/resources/Angular-Project-March-2016/Issue-Tracking-System-Project-AngularJS(1).docx
@@ -950,11 +950,17 @@
     <w:p>
       <w:pPr>
         <w:pStyle w:val="Heading5"/>
+        <w:rPr>
+          <w:highlight w:val="cyan"/>
+        </w:rPr>
       </w:pPr>
       <w:r>
         <w:t xml:space="preserve"> </w:t>
       </w:r>
       <w:r>
+        <w:rPr>
+          <w:highlight w:val="cyan"/>
+        </w:rPr>
         <w:t>[POST] Projects/</w:t>
       </w:r>
     </w:p>
@@ -965,17 +971,27 @@
           <w:ilvl w:val="0"/>
           <w:numId w:val="8"/>
         </w:numPr>
-      </w:pPr>
-      <w:r>
-        <w:rPr>
-          <w:b/>
+        <w:rPr>
+          <w:highlight w:val="cyan"/>
+        </w:rPr>
+      </w:pPr>
+      <w:r>
+        <w:rPr>
+          <w:b/>
+          <w:highlight w:val="cyan"/>
         </w:rPr>
         <w:t>Purpose</w:t>
       </w:r>
       <w:r>
+        <w:rPr>
+          <w:highlight w:val="cyan"/>
+        </w:rPr>
         <w:t>: Adds a new project</w:t>
       </w:r>
       <w:r>
+        <w:rPr>
+          <w:highlight w:val="cyan"/>
+        </w:rPr>
         <w:t xml:space="preserve"> with a default transition scheme which holds these statuses: Open, Closed, In Progress, Closed Progress</w:t>
       </w:r>
     </w:p>
@@ -986,18 +1002,22 @@
           <w:ilvl w:val="0"/>
           <w:numId w:val="8"/>
         </w:numPr>
-      </w:pPr>
-      <w:r>
-        <w:rPr>
-          <w:b/>
+        <w:rPr>
+          <w:highlight w:val="cyan"/>
+        </w:rPr>
+      </w:pPr>
+      <w:r>
+        <w:rPr>
+          <w:b/>
+          <w:highlight w:val="cyan"/>
         </w:rPr>
         <w:t>Security</w:t>
       </w:r>
       <w:r>
-        <w:t>:</w:t>
-      </w:r>
-      <w:r>
-        <w:t xml:space="preserve"> Admin</w:t>
+        <w:rPr>
+          <w:highlight w:val="cyan"/>
+        </w:rPr>
+        <w:t>: Admin</w:t>
       </w:r>
     </w:p>
     <w:p>
@@ -1007,18 +1027,22 @@
           <w:ilvl w:val="0"/>
           <w:numId w:val="8"/>
         </w:numPr>
-      </w:pPr>
-      <w:r>
-        <w:rPr>
-          <w:b/>
+        <w:rPr>
+          <w:highlight w:val="cyan"/>
+        </w:rPr>
+      </w:pPr>
+      <w:r>
+        <w:rPr>
+          <w:b/>
+          <w:highlight w:val="cyan"/>
         </w:rPr>
         <w:t>Body parameters</w:t>
       </w:r>
       <w:r>
-        <w:t>:</w:t>
-      </w:r>
-      <w:r>
-        <w:t xml:space="preserve"> </w:t>
+        <w:rPr>
+          <w:highlight w:val="cyan"/>
+        </w:rPr>
+        <w:t xml:space="preserve">: </w:t>
       </w:r>
     </w:p>
     <w:p>
@@ -1028,8 +1052,14 @@
           <w:ilvl w:val="1"/>
           <w:numId w:val="8"/>
         </w:numPr>
-      </w:pPr>
-      <w:r>
+        <w:rPr>
+          <w:highlight w:val="cyan"/>
+        </w:rPr>
+      </w:pPr>
+      <w:r>
+        <w:rPr>
+          <w:highlight w:val="cyan"/>
+        </w:rPr>
         <w:t>Name (Required)</w:t>
       </w:r>
     </w:p>
@@ -1040,8 +1070,14 @@
           <w:ilvl w:val="1"/>
           <w:numId w:val="8"/>
         </w:numPr>
-      </w:pPr>
-      <w:r>
+        <w:rPr>
+          <w:highlight w:val="cyan"/>
+        </w:rPr>
+      </w:pPr>
+      <w:r>
+        <w:rPr>
+          <w:highlight w:val="cyan"/>
+        </w:rPr>
         <w:t>Description (Required)</w:t>
       </w:r>
     </w:p>
@@ -1052,8 +1088,14 @@
           <w:ilvl w:val="1"/>
           <w:numId w:val="8"/>
         </w:numPr>
-      </w:pPr>
-      <w:r>
+        <w:rPr>
+          <w:highlight w:val="cyan"/>
+        </w:rPr>
+      </w:pPr>
+      <w:r>
+        <w:rPr>
+          <w:highlight w:val="cyan"/>
+        </w:rPr>
         <w:t>ProjectKey (Required): Should be generated by the first letters of the name. (Example: Project.Name = “Java Fundamentals” =&gt; Project.ProjectKey should be “JF”</w:t>
       </w:r>
     </w:p>
@@ -1064,8 +1106,14 @@
           <w:ilvl w:val="1"/>
           <w:numId w:val="8"/>
         </w:numPr>
-      </w:pPr>
-      <w:r>
+        <w:rPr>
+          <w:highlight w:val="cyan"/>
+        </w:rPr>
+      </w:pPr>
+      <w:r>
+        <w:rPr>
+          <w:highlight w:val="cyan"/>
+        </w:rPr>
         <w:t>List&lt;Labels&gt;: A list of labels which will be added to the project</w:t>
       </w:r>
     </w:p>
@@ -1076,8 +1124,14 @@
           <w:ilvl w:val="1"/>
           <w:numId w:val="8"/>
         </w:numPr>
-      </w:pPr>
-      <w:r>
+        <w:rPr>
+          <w:highlight w:val="cyan"/>
+        </w:rPr>
+      </w:pPr>
+      <w:r>
+        <w:rPr>
+          <w:highlight w:val="cyan"/>
+        </w:rPr>
         <w:t>List&lt;Priorities&gt;: A list of priorities which the project’s issues will be able to use</w:t>
       </w:r>
     </w:p>
@@ -1088,8 +1142,14 @@
           <w:ilvl w:val="1"/>
           <w:numId w:val="8"/>
         </w:numPr>
-      </w:pPr>
-      <w:r>
+        <w:rPr>
+          <w:highlight w:val="cyan"/>
+        </w:rPr>
+      </w:pPr>
+      <w:r>
+        <w:rPr>
+          <w:highlight w:val="cyan"/>
+        </w:rPr>
         <w:t xml:space="preserve">LeadId: The id of the person who will be leading the project </w:t>
       </w:r>
     </w:p>
@@ -1100,18 +1160,22 @@
           <w:ilvl w:val="0"/>
           <w:numId w:val="8"/>
         </w:numPr>
-      </w:pPr>
-      <w:r>
-        <w:rPr>
-          <w:b/>
+        <w:rPr>
+          <w:highlight w:val="cyan"/>
+        </w:rPr>
+      </w:pPr>
+      <w:r>
+        <w:rPr>
+          <w:b/>
+          <w:highlight w:val="cyan"/>
         </w:rPr>
         <w:t>Returns</w:t>
       </w:r>
       <w:r>
-        <w:t>:</w:t>
-      </w:r>
-      <w:r>
-        <w:t xml:space="preserve"> The newly created project</w:t>
+        <w:rPr>
+          <w:highlight w:val="cyan"/>
+        </w:rPr>
+        <w:t>: The newly created project</w:t>
       </w:r>
     </w:p>
     <w:p>
@@ -5253,8 +5317,6 @@
         </w:rPr>
         <w:t>logout</w:t>
       </w:r>
-      <w:bookmarkStart w:id="0" w:name="_GoBack"/>
-      <w:bookmarkEnd w:id="0"/>
     </w:p>
     <w:p>
       <w:pPr>
@@ -5906,14 +5968,16 @@
         <w:spacing w:before="120" w:after="120" w:line="240" w:lineRule="auto"/>
         <w:jc w:val="both"/>
         <w:rPr>
-          <w:highlight w:val="yellow"/>
-        </w:rPr>
-      </w:pPr>
+          <w:highlight w:val="green"/>
+        </w:rPr>
+      </w:pPr>
+      <w:bookmarkStart w:id="0" w:name="_GoBack"/>
+      <w:bookmarkEnd w:id="0"/>
       <w:r>
         <w:rPr>
           <w:b/>
           <w:bCs/>
-          <w:highlight w:val="yellow"/>
+          <w:highlight w:val="green"/>
         </w:rPr>
         <w:t>User Dashboard</w:t>
       </w:r>
@@ -5932,20 +5996,20 @@
           <w:rFonts w:asciiTheme="minorHAnsi" w:hAnsiTheme="minorHAnsi" w:cstheme="minorBidi"/>
           <w:b w:val="0"/>
           <w:noProof w:val="0"/>
-          <w:highlight w:val="yellow"/>
+          <w:highlight w:val="green"/>
           <w:lang w:val="en-US"/>
         </w:rPr>
       </w:pPr>
       <w:r>
         <w:rPr>
-          <w:highlight w:val="yellow"/>
+          <w:highlight w:val="green"/>
         </w:rPr>
         <w:t xml:space="preserve">Route: </w:t>
       </w:r>
       <w:r>
         <w:rPr>
           <w:rStyle w:val="CodeChar"/>
-          <w:highlight w:val="yellow"/>
+          <w:highlight w:val="green"/>
         </w:rPr>
         <w:t>#/</w:t>
       </w:r>
@@ -5959,12 +6023,12 @@
         <w:spacing w:before="120" w:after="120" w:line="240" w:lineRule="auto"/>
         <w:jc w:val="both"/>
         <w:rPr>
-          <w:highlight w:val="yellow"/>
-        </w:rPr>
-      </w:pPr>
-      <w:r>
-        <w:rPr>
-          <w:highlight w:val="yellow"/>
+          <w:highlight w:val="green"/>
+        </w:rPr>
+      </w:pPr>
+      <w:r>
+        <w:rPr>
+          <w:highlight w:val="green"/>
         </w:rPr>
         <w:t>Same as the normal user’s dashboard. Includes two buttons for adding a new project and listing all projects.</w:t>
       </w:r>
@@ -6112,14 +6176,14 @@
         <w:spacing w:before="120" w:after="120" w:line="240" w:lineRule="auto"/>
         <w:jc w:val="both"/>
         <w:rPr>
-          <w:highlight w:val="yellow"/>
+          <w:highlight w:val="green"/>
         </w:rPr>
       </w:pPr>
       <w:r>
         <w:rPr>
           <w:b/>
           <w:bCs/>
-          <w:highlight w:val="yellow"/>
+          <w:highlight w:val="green"/>
         </w:rPr>
         <w:t>Add</w:t>
       </w:r>
@@ -6127,7 +6191,7 @@
         <w:rPr>
           <w:b/>
           <w:bCs/>
-          <w:highlight w:val="yellow"/>
+          <w:highlight w:val="green"/>
         </w:rPr>
         <w:t xml:space="preserve"> Project </w:t>
       </w:r>
@@ -6146,27 +6210,27 @@
           <w:rFonts w:asciiTheme="minorHAnsi" w:hAnsiTheme="minorHAnsi" w:cstheme="minorBidi"/>
           <w:b w:val="0"/>
           <w:noProof w:val="0"/>
-          <w:highlight w:val="yellow"/>
+          <w:highlight w:val="green"/>
           <w:lang w:val="en-US"/>
         </w:rPr>
       </w:pPr>
       <w:r>
         <w:rPr>
-          <w:highlight w:val="yellow"/>
+          <w:highlight w:val="green"/>
         </w:rPr>
         <w:t xml:space="preserve">Route: </w:t>
       </w:r>
       <w:r>
         <w:rPr>
           <w:rStyle w:val="CodeChar"/>
-          <w:highlight w:val="yellow"/>
+          <w:highlight w:val="green"/>
         </w:rPr>
         <w:t>#/projects/</w:t>
       </w:r>
       <w:r>
         <w:rPr>
           <w:rStyle w:val="CodeChar"/>
-          <w:highlight w:val="yellow"/>
+          <w:highlight w:val="green"/>
         </w:rPr>
         <w:t>add</w:t>
       </w:r>
@@ -6185,7 +6249,7 @@
           <w:rFonts w:asciiTheme="minorHAnsi" w:hAnsiTheme="minorHAnsi" w:cstheme="minorBidi"/>
           <w:b w:val="0"/>
           <w:noProof w:val="0"/>
-          <w:highlight w:val="yellow"/>
+          <w:highlight w:val="green"/>
           <w:lang w:val="en-US"/>
         </w:rPr>
       </w:pPr>
@@ -6195,7 +6259,7 @@
           <w:rFonts w:asciiTheme="minorHAnsi" w:hAnsiTheme="minorHAnsi" w:cstheme="minorBidi"/>
           <w:b w:val="0"/>
           <w:noProof w:val="0"/>
-          <w:highlight w:val="yellow"/>
+          <w:highlight w:val="green"/>
           <w:lang w:val="en-US"/>
         </w:rPr>
         <w:t>A modal dialog with a form for creating a new project. The form consists of:</w:t>
@@ -6215,7 +6279,7 @@
           <w:rFonts w:asciiTheme="minorHAnsi" w:hAnsiTheme="minorHAnsi" w:cstheme="minorBidi"/>
           <w:b w:val="0"/>
           <w:noProof w:val="0"/>
-          <w:highlight w:val="yellow"/>
+          <w:highlight w:val="green"/>
           <w:lang w:val="en-US"/>
         </w:rPr>
       </w:pPr>
@@ -6225,7 +6289,7 @@
           <w:rFonts w:asciiTheme="minorHAnsi" w:hAnsiTheme="minorHAnsi" w:cstheme="minorBidi"/>
           <w:b w:val="0"/>
           <w:noProof w:val="0"/>
-          <w:highlight w:val="yellow"/>
+          <w:highlight w:val="green"/>
           <w:lang w:val="en-US"/>
         </w:rPr>
         <w:t>Leader (Drop-down with all available users)</w:t>
@@ -6245,7 +6309,7 @@
           <w:rFonts w:asciiTheme="minorHAnsi" w:hAnsiTheme="minorHAnsi" w:cstheme="minorBidi"/>
           <w:b w:val="0"/>
           <w:noProof w:val="0"/>
-          <w:highlight w:val="yellow"/>
+          <w:highlight w:val="green"/>
           <w:lang w:val="en-US"/>
         </w:rPr>
       </w:pPr>
@@ -6255,7 +6319,7 @@
           <w:rFonts w:asciiTheme="minorHAnsi" w:hAnsiTheme="minorHAnsi" w:cstheme="minorBidi"/>
           <w:b w:val="0"/>
           <w:noProof w:val="0"/>
-          <w:highlight w:val="yellow"/>
+          <w:highlight w:val="green"/>
           <w:lang w:val="en-US"/>
         </w:rPr>
         <w:t>Project Key (Text-box)</w:t>
@@ -6275,7 +6339,7 @@
           <w:rFonts w:asciiTheme="minorHAnsi" w:hAnsiTheme="minorHAnsi" w:cstheme="minorBidi"/>
           <w:b w:val="0"/>
           <w:noProof w:val="0"/>
-          <w:highlight w:val="yellow"/>
+          <w:highlight w:val="green"/>
           <w:lang w:val="en-US"/>
         </w:rPr>
       </w:pPr>
@@ -6285,7 +6349,7 @@
           <w:rFonts w:asciiTheme="minorHAnsi" w:hAnsiTheme="minorHAnsi" w:cstheme="minorBidi"/>
           <w:b w:val="0"/>
           <w:noProof w:val="0"/>
-          <w:highlight w:val="yellow"/>
+          <w:highlight w:val="green"/>
           <w:lang w:val="en-US"/>
         </w:rPr>
         <w:t>Priorities (Text-box)</w:t>
@@ -6357,7 +6421,7 @@
           <w:rFonts w:asciiTheme="minorHAnsi" w:hAnsiTheme="minorHAnsi" w:cstheme="minorBidi"/>
           <w:b w:val="0"/>
           <w:noProof w:val="0"/>
-          <w:highlight w:val="yellow"/>
+          <w:highlight w:val="green"/>
           <w:lang w:val="en-US"/>
         </w:rPr>
       </w:pPr>
@@ -6367,7 +6431,7 @@
           <w:rFonts w:asciiTheme="minorHAnsi" w:hAnsiTheme="minorHAnsi" w:cstheme="minorBidi"/>
           <w:b w:val="0"/>
           <w:noProof w:val="0"/>
-          <w:highlight w:val="yellow"/>
+          <w:highlight w:val="green"/>
           <w:lang w:val="en-US"/>
         </w:rPr>
         <w:t>Name (Text-box)</w:t>
@@ -6387,7 +6451,7 @@
           <w:rFonts w:asciiTheme="minorHAnsi" w:hAnsiTheme="minorHAnsi" w:cstheme="minorBidi"/>
           <w:b w:val="0"/>
           <w:noProof w:val="0"/>
-          <w:highlight w:val="yellow"/>
+          <w:highlight w:val="green"/>
           <w:lang w:val="en-US"/>
         </w:rPr>
       </w:pPr>
@@ -6397,7 +6461,7 @@
           <w:rFonts w:asciiTheme="minorHAnsi" w:hAnsiTheme="minorHAnsi" w:cstheme="minorBidi"/>
           <w:b w:val="0"/>
           <w:noProof w:val="0"/>
-          <w:highlight w:val="yellow"/>
+          <w:highlight w:val="green"/>
           <w:lang w:val="en-US"/>
         </w:rPr>
         <w:t>Description (Textarea)</w:t>
@@ -6417,7 +6481,7 @@
           <w:rFonts w:asciiTheme="minorHAnsi" w:hAnsiTheme="minorHAnsi" w:cstheme="minorBidi"/>
           <w:b w:val="0"/>
           <w:noProof w:val="0"/>
-          <w:highlight w:val="yellow"/>
+          <w:highlight w:val="green"/>
           <w:lang w:val="en-US"/>
         </w:rPr>
       </w:pPr>
@@ -6427,7 +6491,7 @@
           <w:rFonts w:asciiTheme="minorHAnsi" w:hAnsiTheme="minorHAnsi" w:cstheme="minorBidi"/>
           <w:b w:val="0"/>
           <w:noProof w:val="0"/>
-          <w:highlight w:val="yellow"/>
+          <w:highlight w:val="green"/>
           <w:lang w:val="en-US"/>
         </w:rPr>
         <w:t>Create Project (Button)</w:t>
@@ -6854,7 +6918,7 @@
                               <w:sz w:val="18"/>
                               <w:szCs w:val="18"/>
                             </w:rPr>
-                            <w:t>8</w:t>
+                            <w:t>1</w:t>
                           </w:r>
                           <w:r>
                             <w:rPr>
@@ -6975,7 +7039,7 @@
                         <w:sz w:val="18"/>
                         <w:szCs w:val="18"/>
                       </w:rPr>
-                      <w:t>8</w:t>
+                      <w:t>1</w:t>
                     </w:r>
                     <w:r>
                       <w:rPr>
@@ -7820,7 +7884,7 @@
                           <wp:extent cx="200025" cy="200025"/>
                           <wp:effectExtent l="0" t="0" r="9525" b="9525"/>
                           <wp:docPr id="11" name="Picture 11" title="Software University Foundation">
-                            <a:hlinkClick xmlns:a="http://schemas.openxmlformats.org/drawingml/2006/main" r:id="rId22"/>
+                            <a:hlinkClick xmlns:a="http://schemas.openxmlformats.org/drawingml/2006/main" r:id="rId1"/>
                           </wp:docPr>
                           <wp:cNvGraphicFramePr/>
                           <a:graphic xmlns:a="http://schemas.openxmlformats.org/drawingml/2006/main">
@@ -7828,7 +7892,7 @@
                               <pic:pic xmlns:pic="http://schemas.openxmlformats.org/drawingml/2006/picture">
                                 <pic:nvPicPr>
                                   <pic:cNvPr id="94" name="Picture 4" title="Software University Foundation">
-                                    <a:hlinkClick r:id="rId22"/>
+                                    <a:hlinkClick r:id="rId1"/>
                                   </pic:cNvPr>
                                   <pic:cNvPicPr/>
                                 </pic:nvPicPr>
@@ -8337,7 +8401,7 @@
         </mc:Choice>
         <mc:Fallback>
           <w:pict>
-            <v:line w14:anchorId="42865274" id="Straight Connector 1" o:spid="_x0000_s1026" style="position:absolute;flip:y;z-index:251662336;visibility:visible;mso-wrap-style:square;mso-width-percent:0;mso-height-percent:0;mso-wrap-distance-left:9pt;mso-wrap-distance-top:0;mso-wrap-distance-right:9pt;mso-wrap-distance-bottom:0;mso-position-horizontal:absolute;mso-position-horizontal-relative:text;mso-position-vertical:absolute;mso-position-vertical-relative:text;mso-width-percent:0;mso-height-percent:0;mso-width-relative:margin;mso-height-relative:margin" from="-.35pt,11.2pt" to="520.45pt,11.2pt" o:gfxdata="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" strokecolor="#f37123" strokeweight="1pt">
+            <v:line w14:anchorId="52EE9C4A" id="Straight Connector 1" o:spid="_x0000_s1026" style="position:absolute;flip:y;z-index:251662336;visibility:visible;mso-wrap-style:square;mso-width-percent:0;mso-height-percent:0;mso-wrap-distance-left:9pt;mso-wrap-distance-top:0;mso-wrap-distance-right:9pt;mso-wrap-distance-bottom:0;mso-position-horizontal:absolute;mso-position-horizontal-relative:text;mso-position-vertical:absolute;mso-position-vertical-relative:text;mso-width-percent:0;mso-height-percent:0;mso-width-relative:margin;mso-height-relative:margin" from="-.35pt,11.2pt" to="520.45pt,11.2pt" o:gfxdata="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" strokecolor="#f37123" strokeweight="1pt">
               <v:stroke endcap="round"/>
             </v:line>
           </w:pict>
@@ -10697,7 +10761,7 @@
 </file>
 
 <file path=customXml/itemProps1.xml><?xml version="1.0" encoding="utf-8"?>
-<ds:datastoreItem xmlns:ds="http://schemas.openxmlformats.org/officeDocument/2006/customXml" ds:itemID="{3F647FFF-5E52-4BD0-B2C0-1458A885D854}">
+<ds:datastoreItem xmlns:ds="http://schemas.openxmlformats.org/officeDocument/2006/customXml" ds:itemID="{0C467DB6-B090-4C5C-B546-DB1A73C95B83}">
   <ds:schemaRefs>
     <ds:schemaRef ds:uri="http://schemas.openxmlformats.org/officeDocument/2006/bibliography"/>
   </ds:schemaRefs>

</xml_diff>

<commit_message>
moved navbar in template
</commit_message>
<xml_diff>
--- a/resources/Angular-Project-March-2016/Issue-Tracking-System-Project-AngularJS(1).docx
+++ b/resources/Angular-Project-March-2016/Issue-Tracking-System-Project-AngularJS(1).docx
@@ -871,6 +871,206 @@
     <w:p>
       <w:pPr>
         <w:pStyle w:val="Heading5"/>
+      </w:pPr>
+      <w:r>
+        <w:t xml:space="preserve">[GET] </w:t>
+      </w:r>
+      <w:r>
+        <w:t>Projects</w:t>
+      </w:r>
+      <w:r>
+        <w:t>/?</w:t>
+      </w:r>
+      <w:r>
+        <w:t>pageSize={pageSize}&amp;pageNumber={pageNumber}&amp;</w:t>
+      </w:r>
+      <w:r>
+        <w:t>{filter}={value}</w:t>
+      </w:r>
+    </w:p>
+    <w:p>
+      <w:pPr>
+        <w:pStyle w:val="ListParagraph"/>
+        <w:numPr>
+          <w:ilvl w:val="0"/>
+          <w:numId w:val="9"/>
+        </w:numPr>
+      </w:pPr>
+      <w:r>
+        <w:rPr>
+          <w:b/>
+        </w:rPr>
+        <w:t>Purpose</w:t>
+      </w:r>
+      <w:r>
+        <w:t>: Gets projects by a given filter</w:t>
+      </w:r>
+    </w:p>
+    <w:p>
+      <w:pPr>
+        <w:pStyle w:val="ListParagraph"/>
+        <w:numPr>
+          <w:ilvl w:val="0"/>
+          <w:numId w:val="9"/>
+        </w:numPr>
+      </w:pPr>
+      <w:r>
+        <w:rPr>
+          <w:b/>
+        </w:rPr>
+        <w:t>Security</w:t>
+      </w:r>
+      <w:r>
+        <w:t>: Logged In</w:t>
+      </w:r>
+    </w:p>
+    <w:p>
+      <w:pPr>
+        <w:pStyle w:val="ListParagraph"/>
+        <w:numPr>
+          <w:ilvl w:val="0"/>
+          <w:numId w:val="9"/>
+        </w:numPr>
+      </w:pPr>
+      <w:r>
+        <w:rPr>
+          <w:b/>
+        </w:rPr>
+        <w:t>Url parameters</w:t>
+      </w:r>
+      <w:r>
+        <w:t>:</w:t>
+      </w:r>
+      <w:r>
+        <w:t xml:space="preserve"> </w:t>
+      </w:r>
+    </w:p>
+    <w:p>
+      <w:pPr>
+        <w:pStyle w:val="ListParagraph"/>
+        <w:numPr>
+          <w:ilvl w:val="1"/>
+          <w:numId w:val="9"/>
+        </w:numPr>
+      </w:pPr>
+      <w:r>
+        <w:t>f</w:t>
+      </w:r>
+      <w:r>
+        <w:t>ilter</w:t>
+      </w:r>
+      <w:r>
+        <w:t xml:space="preserve"> (String): the filters which you want the projects to be filtered by</w:t>
+      </w:r>
+    </w:p>
+    <w:p>
+      <w:pPr>
+        <w:pStyle w:val="ListParagraph"/>
+        <w:numPr>
+          <w:ilvl w:val="2"/>
+          <w:numId w:val="9"/>
+        </w:numPr>
+      </w:pPr>
+      <w:r>
+        <w:t>Supports every projects property with equals, less (or equal) than, greater (or equal) than comparators (for example “Name == “SIT Project””)</w:t>
+      </w:r>
+    </w:p>
+    <w:p>
+      <w:pPr>
+        <w:pStyle w:val="ListParagraph"/>
+        <w:numPr>
+          <w:ilvl w:val="2"/>
+          <w:numId w:val="9"/>
+        </w:numPr>
+      </w:pPr>
+      <w:r>
+        <w:t>Supports child properties (for example: “Lead.Id == “</w:t>
+      </w:r>
+      <w:r>
+        <w:t>e980a9d8-53e5-4f6b-b8ae-1efec2e58938</w:t>
+      </w:r>
+      <w:r>
+        <w:t>””)</w:t>
+      </w:r>
+    </w:p>
+    <w:p>
+      <w:pPr>
+        <w:pStyle w:val="ListParagraph"/>
+        <w:numPr>
+          <w:ilvl w:val="2"/>
+          <w:numId w:val="9"/>
+        </w:numPr>
+      </w:pPr>
+      <w:r>
+        <w:t>Supports multiple criterias using “and” and “or” in between them (for example “Lead.Username</w:t>
+      </w:r>
+      <w:r>
+        <w:t xml:space="preserve"> == "</w:t>
+      </w:r>
+      <w:r>
+        <w:t>admin@softuni.bg</w:t>
+      </w:r>
+      <w:r>
+        <w:t xml:space="preserve">" or </w:t>
+      </w:r>
+      <w:r>
+        <w:t>Description.Contains("test</w:t>
+      </w:r>
+      <w:r>
+        <w:t>")</w:t>
+      </w:r>
+      <w:r>
+        <w:t>)</w:t>
+      </w:r>
+    </w:p>
+    <w:p>
+      <w:pPr>
+        <w:pStyle w:val="ListParagraph"/>
+        <w:numPr>
+          <w:ilvl w:val="1"/>
+          <w:numId w:val="9"/>
+        </w:numPr>
+      </w:pPr>
+      <w:r>
+        <w:t>pageSize (Int, Required): how many elements do you want the system to return</w:t>
+      </w:r>
+    </w:p>
+    <w:p>
+      <w:pPr>
+        <w:pStyle w:val="ListParagraph"/>
+        <w:numPr>
+          <w:ilvl w:val="1"/>
+          <w:numId w:val="9"/>
+        </w:numPr>
+      </w:pPr>
+      <w:r>
+        <w:t>pageNumber (Int, Required): from which page to start (take the first pageSize * pageNumber elements)</w:t>
+      </w:r>
+    </w:p>
+    <w:p>
+      <w:pPr>
+        <w:pStyle w:val="ListParagraph"/>
+        <w:numPr>
+          <w:ilvl w:val="0"/>
+          <w:numId w:val="9"/>
+        </w:numPr>
+        <w:rPr>
+          <w:b/>
+        </w:rPr>
+      </w:pPr>
+      <w:r>
+        <w:rPr>
+          <w:b/>
+        </w:rPr>
+        <w:t>Returns</w:t>
+      </w:r>
+      <w:r>
+        <w:t>: The projects with their leaders</w:t>
+      </w:r>
+    </w:p>
+    <w:p>
+      <w:pPr>
+        <w:pStyle w:val="Heading5"/>
         <w:rPr>
           <w:highlight w:val="cyan"/>
         </w:rPr>
@@ -1181,8 +1381,14 @@
     <w:p>
       <w:pPr>
         <w:pStyle w:val="Heading5"/>
-      </w:pPr>
-      <w:r>
+        <w:rPr>
+          <w:highlight w:val="cyan"/>
+        </w:rPr>
+      </w:pPr>
+      <w:r>
+        <w:rPr>
+          <w:highlight w:val="cyan"/>
+        </w:rPr>
         <w:t>[PUT] Projects/{id}</w:t>
       </w:r>
     </w:p>
@@ -1195,15 +1401,20 @@
         </w:numPr>
         <w:rPr>
           <w:b/>
-        </w:rPr>
-      </w:pPr>
-      <w:r>
-        <w:rPr>
-          <w:b/>
+          <w:highlight w:val="cyan"/>
+        </w:rPr>
+      </w:pPr>
+      <w:r>
+        <w:rPr>
+          <w:b/>
+          <w:highlight w:val="cyan"/>
         </w:rPr>
         <w:t>Purpose</w:t>
       </w:r>
       <w:r>
+        <w:rPr>
+          <w:highlight w:val="cyan"/>
+        </w:rPr>
         <w:t>: Edits a project by a given id</w:t>
       </w:r>
     </w:p>
@@ -1216,24 +1427,33 @@
         </w:numPr>
         <w:rPr>
           <w:b/>
-        </w:rPr>
-      </w:pPr>
-      <w:r>
-        <w:rPr>
-          <w:b/>
+          <w:highlight w:val="cyan"/>
+        </w:rPr>
+      </w:pPr>
+      <w:r>
+        <w:rPr>
+          <w:b/>
+          <w:highlight w:val="cyan"/>
         </w:rPr>
         <w:t>Security</w:t>
       </w:r>
       <w:r>
+        <w:rPr>
+          <w:highlight w:val="cyan"/>
+        </w:rPr>
         <w:t>:</w:t>
       </w:r>
       <w:r>
         <w:rPr>
           <w:b/>
+          <w:highlight w:val="cyan"/>
         </w:rPr>
         <w:t xml:space="preserve"> </w:t>
       </w:r>
       <w:r>
+        <w:rPr>
+          <w:highlight w:val="cyan"/>
+        </w:rPr>
         <w:t>Admin, Lead of project</w:t>
       </w:r>
     </w:p>
@@ -1246,15 +1466,20 @@
         </w:numPr>
         <w:rPr>
           <w:b/>
-        </w:rPr>
-      </w:pPr>
-      <w:r>
-        <w:rPr>
-          <w:b/>
+          <w:highlight w:val="cyan"/>
+        </w:rPr>
+      </w:pPr>
+      <w:r>
+        <w:rPr>
+          <w:b/>
+          <w:highlight w:val="cyan"/>
         </w:rPr>
         <w:t>Body parameters</w:t>
       </w:r>
       <w:r>
+        <w:rPr>
+          <w:highlight w:val="cyan"/>
+        </w:rPr>
         <w:t>:</w:t>
       </w:r>
     </w:p>
@@ -1267,23 +1492,32 @@
         </w:numPr>
         <w:rPr>
           <w:b/>
-        </w:rPr>
-      </w:pPr>
-      <w:r>
+          <w:highlight w:val="cyan"/>
+        </w:rPr>
+      </w:pPr>
+      <w:r>
+        <w:rPr>
+          <w:highlight w:val="cyan"/>
+        </w:rPr>
         <w:t xml:space="preserve">Same as </w:t>
       </w:r>
       <w:r>
         <w:rPr>
           <w:b/>
+          <w:highlight w:val="cyan"/>
         </w:rPr>
         <w:t>[POST] Projects/</w:t>
       </w:r>
       <w:r>
+        <w:rPr>
+          <w:highlight w:val="cyan"/>
+        </w:rPr>
         <w:t>, except for ProjectKey which cannot be edited</w:t>
       </w:r>
       <w:r>
         <w:rPr>
           <w:b/>
+          <w:highlight w:val="cyan"/>
         </w:rPr>
         <w:t xml:space="preserve"> </w:t>
       </w:r>
@@ -1295,18 +1529,22 @@
           <w:ilvl w:val="0"/>
           <w:numId w:val="8"/>
         </w:numPr>
-      </w:pPr>
-      <w:r>
-        <w:rPr>
-          <w:b/>
+        <w:rPr>
+          <w:highlight w:val="cyan"/>
+        </w:rPr>
+      </w:pPr>
+      <w:r>
+        <w:rPr>
+          <w:b/>
+          <w:highlight w:val="cyan"/>
         </w:rPr>
         <w:t>Returns</w:t>
       </w:r>
       <w:r>
-        <w:t>:</w:t>
-      </w:r>
-      <w:r>
-        <w:t xml:space="preserve"> The edited project</w:t>
+        <w:rPr>
+          <w:highlight w:val="cyan"/>
+        </w:rPr>
+        <w:t>: The edited project</w:t>
       </w:r>
     </w:p>
     <w:p>
@@ -1314,6 +1552,7 @@
         <w:pStyle w:val="Heading4"/>
       </w:pPr>
       <w:r>
+        <w:lastRenderedPageBreak/>
         <w:t>Issues</w:t>
       </w:r>
     </w:p>
@@ -1522,7 +1761,6 @@
         </w:numPr>
       </w:pPr>
       <w:r>
-        <w:lastRenderedPageBreak/>
         <w:t>Supports multiple criterias using “and” and “or” in between them (for example “</w:t>
       </w:r>
       <w:r>
@@ -1993,6 +2231,7 @@
         </w:numPr>
       </w:pPr>
       <w:r>
+        <w:lastRenderedPageBreak/>
         <w:t>Description (String, Required)</w:t>
       </w:r>
     </w:p>
@@ -2174,7 +2413,6 @@
         <w:pStyle w:val="Heading5"/>
       </w:pPr>
       <w:r>
-        <w:lastRenderedPageBreak/>
         <w:t xml:space="preserve"> </w:t>
       </w:r>
       <w:r>
@@ -2715,6 +2953,7 @@
         <w:rPr>
           <w:highlight w:val="cyan"/>
         </w:rPr>
+        <w:lastRenderedPageBreak/>
         <w:t>Password (String, Required): Password</w:t>
       </w:r>
     </w:p>
@@ -2948,7 +3187,6 @@
           <w:b/>
           <w:highlight w:val="cyan"/>
         </w:rPr>
-        <w:lastRenderedPageBreak/>
         <w:t>Usage</w:t>
       </w:r>
       <w:r>
@@ -3631,6 +3869,7 @@
         <w:rPr>
           <w:highlight w:val="cyan"/>
         </w:rPr>
+        <w:lastRenderedPageBreak/>
         <w:t>ConfirmPassword (String, Required): Again the new password for confirmation</w:t>
       </w:r>
     </w:p>
@@ -3814,7 +4053,6 @@
           <w:noProof/>
           <w:highlight w:val="green"/>
         </w:rPr>
-        <w:lastRenderedPageBreak/>
         <w:t>5</w:t>
       </w:r>
       <w:r>
@@ -4211,14 +4449,14 @@
         <w:rPr>
           <w:sz w:val="24"/>
           <w:szCs w:val="24"/>
-          <w:highlight w:val="yellow"/>
+          <w:highlight w:val="green"/>
         </w:rPr>
       </w:pPr>
       <w:r>
         <w:rPr>
           <w:sz w:val="24"/>
           <w:szCs w:val="24"/>
-          <w:highlight w:val="yellow"/>
+          <w:highlight w:val="green"/>
         </w:rPr>
         <w:t>10</w:t>
       </w:r>
@@ -4226,7 +4464,7 @@
         <w:rPr>
           <w:sz w:val="24"/>
           <w:szCs w:val="24"/>
-          <w:highlight w:val="yellow"/>
+          <w:highlight w:val="green"/>
         </w:rPr>
         <w:t xml:space="preserve"> score</w:t>
       </w:r>
@@ -4240,868 +4478,16 @@
         <w:spacing w:before="120" w:after="120" w:line="240" w:lineRule="auto"/>
         <w:jc w:val="both"/>
         <w:rPr>
-          <w:highlight w:val="yellow"/>
-        </w:rPr>
-      </w:pPr>
-      <w:r>
-        <w:rPr>
-          <w:b/>
-          <w:bCs/>
-          <w:highlight w:val="yellow"/>
-        </w:rPr>
-        <w:t>Edit Project Page</w:t>
-      </w:r>
-    </w:p>
-    <w:p>
-      <w:pPr>
-        <w:pStyle w:val="ListParagraph"/>
-        <w:numPr>
-          <w:ilvl w:val="1"/>
-          <w:numId w:val="3"/>
-        </w:numPr>
-        <w:spacing w:before="120" w:after="120" w:line="240" w:lineRule="auto"/>
-        <w:jc w:val="both"/>
-        <w:rPr>
-          <w:rStyle w:val="CodeChar"/>
-          <w:rFonts w:asciiTheme="minorHAnsi" w:hAnsiTheme="minorHAnsi" w:cstheme="minorBidi"/>
-          <w:b w:val="0"/>
-          <w:noProof w:val="0"/>
-          <w:highlight w:val="yellow"/>
-          <w:lang w:val="en-US"/>
-        </w:rPr>
-      </w:pPr>
-      <w:r>
-        <w:rPr>
-          <w:highlight w:val="yellow"/>
-        </w:rPr>
-        <w:t xml:space="preserve">Route: </w:t>
-      </w:r>
-      <w:r>
-        <w:rPr>
-          <w:rStyle w:val="CodeChar"/>
-          <w:highlight w:val="yellow"/>
-        </w:rPr>
-        <w:t>#/projects/:id/edit</w:t>
-      </w:r>
-    </w:p>
-    <w:p>
-      <w:pPr>
-        <w:pStyle w:val="ListParagraph"/>
-        <w:numPr>
-          <w:ilvl w:val="1"/>
-          <w:numId w:val="3"/>
-        </w:numPr>
-        <w:spacing w:before="120" w:after="120" w:line="240" w:lineRule="auto"/>
-        <w:jc w:val="both"/>
-        <w:rPr>
-          <w:rStyle w:val="CodeChar"/>
-          <w:rFonts w:asciiTheme="minorHAnsi" w:hAnsiTheme="minorHAnsi" w:cstheme="minorBidi"/>
-          <w:b w:val="0"/>
-          <w:noProof w:val="0"/>
-          <w:highlight w:val="yellow"/>
-          <w:lang w:val="en-US"/>
-        </w:rPr>
-      </w:pPr>
-      <w:r>
-        <w:rPr>
-          <w:highlight w:val="yellow"/>
-        </w:rPr>
-        <w:t>If the user is the project leader, he can access this page and edit the project.</w:t>
-      </w:r>
-    </w:p>
-    <w:p>
-      <w:pPr>
-        <w:spacing w:before="120" w:after="120" w:line="240" w:lineRule="auto"/>
-        <w:ind w:left="2160"/>
-        <w:jc w:val="right"/>
-        <w:rPr>
-          <w:sz w:val="24"/>
-          <w:szCs w:val="24"/>
-          <w:highlight w:val="yellow"/>
-        </w:rPr>
-      </w:pPr>
-      <w:r>
-        <w:rPr>
-          <w:sz w:val="24"/>
-          <w:szCs w:val="24"/>
-          <w:highlight w:val="yellow"/>
-        </w:rPr>
-        <w:t>5 score</w:t>
-      </w:r>
-    </w:p>
-    <w:p>
-      <w:pPr>
-        <w:numPr>
-          <w:ilvl w:val="0"/>
-          <w:numId w:val="3"/>
-        </w:numPr>
-        <w:spacing w:before="120" w:after="120" w:line="240" w:lineRule="auto"/>
-        <w:jc w:val="both"/>
-        <w:rPr>
-          <w:highlight w:val="yellow"/>
-        </w:rPr>
-      </w:pPr>
-      <w:r>
-        <w:rPr>
-          <w:b/>
-          <w:bCs/>
-          <w:highlight w:val="yellow"/>
-        </w:rPr>
-        <w:t>Add</w:t>
-      </w:r>
-      <w:r>
-        <w:rPr>
-          <w:b/>
-          <w:bCs/>
-          <w:highlight w:val="yellow"/>
-        </w:rPr>
-        <w:t xml:space="preserve"> Issue </w:t>
-      </w:r>
-    </w:p>
-    <w:p>
-      <w:pPr>
-        <w:pStyle w:val="ListParagraph"/>
-        <w:numPr>
-          <w:ilvl w:val="1"/>
-          <w:numId w:val="3"/>
-        </w:numPr>
-        <w:spacing w:before="120" w:after="120" w:line="240" w:lineRule="auto"/>
-        <w:jc w:val="both"/>
-        <w:rPr>
-          <w:rStyle w:val="CodeChar"/>
-          <w:rFonts w:asciiTheme="minorHAnsi" w:hAnsiTheme="minorHAnsi" w:cstheme="minorBidi"/>
-          <w:b w:val="0"/>
-          <w:noProof w:val="0"/>
-          <w:highlight w:val="yellow"/>
-          <w:lang w:val="en-US"/>
-        </w:rPr>
-      </w:pPr>
-      <w:r>
-        <w:rPr>
-          <w:highlight w:val="yellow"/>
-        </w:rPr>
-        <w:t xml:space="preserve">Route: </w:t>
-      </w:r>
-      <w:r>
-        <w:rPr>
-          <w:rStyle w:val="CodeChar"/>
-          <w:highlight w:val="yellow"/>
-        </w:rPr>
-        <w:t>#/projects/:id/add-issue</w:t>
-      </w:r>
-    </w:p>
-    <w:p>
-      <w:pPr>
-        <w:pStyle w:val="ListParagraph"/>
-        <w:numPr>
-          <w:ilvl w:val="1"/>
-          <w:numId w:val="3"/>
-        </w:numPr>
-        <w:spacing w:before="120" w:after="120" w:line="240" w:lineRule="auto"/>
-        <w:jc w:val="both"/>
-        <w:rPr>
-          <w:rStyle w:val="CodeChar"/>
-          <w:rFonts w:asciiTheme="minorHAnsi" w:hAnsiTheme="minorHAnsi" w:cstheme="minorBidi"/>
-          <w:b w:val="0"/>
-          <w:noProof w:val="0"/>
-          <w:highlight w:val="yellow"/>
-          <w:lang w:val="en-US"/>
-        </w:rPr>
-      </w:pPr>
-      <w:r>
-        <w:rPr>
-          <w:rStyle w:val="CodeChar"/>
-          <w:rFonts w:asciiTheme="minorHAnsi" w:hAnsiTheme="minorHAnsi" w:cstheme="minorBidi"/>
-          <w:b w:val="0"/>
-          <w:noProof w:val="0"/>
-          <w:highlight w:val="yellow"/>
-          <w:lang w:val="en-US"/>
-        </w:rPr>
-        <w:t>A modal dialog with a form for creating a new issue. The form consists of:</w:t>
-      </w:r>
-    </w:p>
-    <w:p>
-      <w:pPr>
-        <w:pStyle w:val="ListParagraph"/>
-        <w:numPr>
-          <w:ilvl w:val="2"/>
-          <w:numId w:val="3"/>
-        </w:numPr>
-        <w:spacing w:before="120" w:after="120" w:line="240" w:lineRule="auto"/>
-        <w:jc w:val="both"/>
-        <w:rPr>
-          <w:rStyle w:val="CodeChar"/>
-          <w:rFonts w:asciiTheme="minorHAnsi" w:hAnsiTheme="minorHAnsi" w:cstheme="minorBidi"/>
-          <w:b w:val="0"/>
-          <w:noProof w:val="0"/>
-          <w:highlight w:val="yellow"/>
-          <w:lang w:val="en-US"/>
-        </w:rPr>
-      </w:pPr>
-      <w:r>
-        <w:rPr>
-          <w:rStyle w:val="CodeChar"/>
-          <w:rFonts w:asciiTheme="minorHAnsi" w:hAnsiTheme="minorHAnsi" w:cstheme="minorBidi"/>
-          <w:b w:val="0"/>
-          <w:noProof w:val="0"/>
-          <w:highlight w:val="yellow"/>
-          <w:lang w:val="en-US"/>
-        </w:rPr>
-        <w:t>Assignee (Drop-down with all available users)</w:t>
-      </w:r>
-    </w:p>
-    <w:p>
-      <w:pPr>
-        <w:pStyle w:val="ListParagraph"/>
-        <w:numPr>
-          <w:ilvl w:val="2"/>
-          <w:numId w:val="3"/>
-        </w:numPr>
-        <w:spacing w:before="120" w:after="120" w:line="240" w:lineRule="auto"/>
-        <w:jc w:val="both"/>
-        <w:rPr>
-          <w:rStyle w:val="CodeChar"/>
-          <w:rFonts w:asciiTheme="minorHAnsi" w:hAnsiTheme="minorHAnsi" w:cstheme="minorBidi"/>
-          <w:b w:val="0"/>
-          <w:noProof w:val="0"/>
-          <w:highlight w:val="yellow"/>
-          <w:lang w:val="en-US"/>
-        </w:rPr>
-      </w:pPr>
-      <w:r>
-        <w:rPr>
-          <w:rStyle w:val="CodeChar"/>
-          <w:rFonts w:asciiTheme="minorHAnsi" w:hAnsiTheme="minorHAnsi" w:cstheme="minorBidi"/>
-          <w:b w:val="0"/>
-          <w:noProof w:val="0"/>
-          <w:highlight w:val="yellow"/>
-          <w:lang w:val="en-US"/>
-        </w:rPr>
-        <w:t>Project (Drop-down with all available projects)</w:t>
-      </w:r>
-    </w:p>
-    <w:p>
-      <w:pPr>
-        <w:pStyle w:val="ListParagraph"/>
-        <w:numPr>
-          <w:ilvl w:val="2"/>
-          <w:numId w:val="3"/>
-        </w:numPr>
-        <w:spacing w:before="120" w:after="120" w:line="240" w:lineRule="auto"/>
-        <w:jc w:val="both"/>
-        <w:rPr>
-          <w:rStyle w:val="CodeChar"/>
-          <w:rFonts w:asciiTheme="minorHAnsi" w:hAnsiTheme="minorHAnsi" w:cstheme="minorBidi"/>
-          <w:b w:val="0"/>
-          <w:noProof w:val="0"/>
-          <w:highlight w:val="yellow"/>
-          <w:lang w:val="en-US"/>
-        </w:rPr>
-      </w:pPr>
-      <w:r>
-        <w:rPr>
-          <w:rStyle w:val="CodeChar"/>
-          <w:rFonts w:asciiTheme="minorHAnsi" w:hAnsiTheme="minorHAnsi" w:cstheme="minorBidi"/>
-          <w:b w:val="0"/>
-          <w:noProof w:val="0"/>
-          <w:highlight w:val="yellow"/>
-          <w:lang w:val="en-US"/>
-        </w:rPr>
-        <w:t>Due (Calendar)</w:t>
-      </w:r>
-    </w:p>
-    <w:p>
-      <w:pPr>
-        <w:pStyle w:val="ListParagraph"/>
-        <w:numPr>
-          <w:ilvl w:val="2"/>
-          <w:numId w:val="3"/>
-        </w:numPr>
-        <w:spacing w:before="120" w:after="120" w:line="240" w:lineRule="auto"/>
-        <w:jc w:val="both"/>
-        <w:rPr>
-          <w:rStyle w:val="CodeChar"/>
-          <w:rFonts w:asciiTheme="minorHAnsi" w:hAnsiTheme="minorHAnsi" w:cstheme="minorBidi"/>
-          <w:b w:val="0"/>
-          <w:noProof w:val="0"/>
-          <w:highlight w:val="yellow"/>
-          <w:lang w:val="en-US"/>
-        </w:rPr>
-      </w:pPr>
-      <w:r>
-        <w:rPr>
-          <w:rStyle w:val="CodeChar"/>
-          <w:rFonts w:asciiTheme="minorHAnsi" w:hAnsiTheme="minorHAnsi" w:cstheme="minorBidi"/>
-          <w:b w:val="0"/>
-          <w:noProof w:val="0"/>
-          <w:highlight w:val="yellow"/>
-          <w:lang w:val="en-US"/>
-        </w:rPr>
-        <w:t>Priority (Drop-down with available priorities for this project)</w:t>
-      </w:r>
-    </w:p>
-    <w:p>
-      <w:pPr>
-        <w:pStyle w:val="ListParagraph"/>
-        <w:numPr>
-          <w:ilvl w:val="2"/>
-          <w:numId w:val="3"/>
-        </w:numPr>
-        <w:spacing w:before="120" w:after="120" w:line="240" w:lineRule="auto"/>
-        <w:jc w:val="both"/>
-        <w:rPr>
-          <w:rStyle w:val="CodeChar"/>
-          <w:rFonts w:asciiTheme="minorHAnsi" w:hAnsiTheme="minorHAnsi" w:cstheme="minorBidi"/>
-          <w:b w:val="0"/>
-          <w:noProof w:val="0"/>
-          <w:highlight w:val="yellow"/>
-          <w:lang w:val="en-US"/>
-        </w:rPr>
-      </w:pPr>
-      <w:r>
-        <w:rPr>
-          <w:rStyle w:val="CodeChar"/>
-          <w:rFonts w:asciiTheme="minorHAnsi" w:hAnsiTheme="minorHAnsi" w:cstheme="minorBidi"/>
-          <w:b w:val="0"/>
-          <w:noProof w:val="0"/>
-          <w:highlight w:val="yellow"/>
-          <w:lang w:val="en-US"/>
-        </w:rPr>
-        <w:t>Label (Text-box which suggests already created labels by typing a substring. If the label does not exist – creates it)</w:t>
-      </w:r>
-    </w:p>
-    <w:p>
-      <w:pPr>
-        <w:pStyle w:val="ListParagraph"/>
-        <w:numPr>
-          <w:ilvl w:val="2"/>
-          <w:numId w:val="3"/>
-        </w:numPr>
-        <w:spacing w:before="120" w:after="120" w:line="240" w:lineRule="auto"/>
-        <w:jc w:val="both"/>
-        <w:rPr>
-          <w:rStyle w:val="CodeChar"/>
-          <w:rFonts w:asciiTheme="minorHAnsi" w:hAnsiTheme="minorHAnsi" w:cstheme="minorBidi"/>
-          <w:b w:val="0"/>
-          <w:noProof w:val="0"/>
-          <w:highlight w:val="yellow"/>
-          <w:lang w:val="en-US"/>
-        </w:rPr>
-      </w:pPr>
-      <w:r>
-        <w:rPr>
-          <w:rStyle w:val="CodeChar"/>
-          <w:rFonts w:asciiTheme="minorHAnsi" w:hAnsiTheme="minorHAnsi" w:cstheme="minorBidi"/>
-          <w:b w:val="0"/>
-          <w:noProof w:val="0"/>
-          <w:highlight w:val="yellow"/>
-          <w:lang w:val="en-US"/>
-        </w:rPr>
-        <w:t>Title (Text-box)</w:t>
-      </w:r>
-    </w:p>
-    <w:p>
-      <w:pPr>
-        <w:pStyle w:val="ListParagraph"/>
-        <w:numPr>
-          <w:ilvl w:val="2"/>
-          <w:numId w:val="3"/>
-        </w:numPr>
-        <w:spacing w:before="120" w:after="120" w:line="240" w:lineRule="auto"/>
-        <w:jc w:val="both"/>
-        <w:rPr>
-          <w:rStyle w:val="CodeChar"/>
-          <w:rFonts w:asciiTheme="minorHAnsi" w:hAnsiTheme="minorHAnsi" w:cstheme="minorBidi"/>
-          <w:b w:val="0"/>
-          <w:noProof w:val="0"/>
-          <w:highlight w:val="yellow"/>
-          <w:lang w:val="en-US"/>
-        </w:rPr>
-      </w:pPr>
-      <w:r>
-        <w:rPr>
-          <w:rStyle w:val="CodeChar"/>
-          <w:rFonts w:asciiTheme="minorHAnsi" w:hAnsiTheme="minorHAnsi" w:cstheme="minorBidi"/>
-          <w:b w:val="0"/>
-          <w:noProof w:val="0"/>
-          <w:highlight w:val="yellow"/>
-          <w:lang w:val="en-US"/>
-        </w:rPr>
-        <w:t>Description (Textarea)</w:t>
-      </w:r>
-    </w:p>
-    <w:p>
-      <w:pPr>
-        <w:pStyle w:val="ListParagraph"/>
-        <w:numPr>
-          <w:ilvl w:val="2"/>
-          <w:numId w:val="3"/>
-        </w:numPr>
-        <w:spacing w:before="120" w:after="120" w:line="240" w:lineRule="auto"/>
-        <w:jc w:val="both"/>
-        <w:rPr>
-          <w:rStyle w:val="CodeChar"/>
-          <w:rFonts w:asciiTheme="minorHAnsi" w:hAnsiTheme="minorHAnsi" w:cstheme="minorBidi"/>
-          <w:b w:val="0"/>
-          <w:noProof w:val="0"/>
-          <w:highlight w:val="yellow"/>
-          <w:lang w:val="en-US"/>
-        </w:rPr>
-      </w:pPr>
-      <w:r>
-        <w:rPr>
-          <w:rStyle w:val="CodeChar"/>
-          <w:rFonts w:asciiTheme="minorHAnsi" w:hAnsiTheme="minorHAnsi" w:cstheme="minorBidi"/>
-          <w:b w:val="0"/>
-          <w:noProof w:val="0"/>
-          <w:highlight w:val="yellow"/>
-          <w:lang w:val="en-US"/>
-        </w:rPr>
-        <w:t>Create Issue (Button)</w:t>
-      </w:r>
-    </w:p>
-    <w:p>
-      <w:pPr>
-        <w:spacing w:before="120" w:after="120" w:line="240" w:lineRule="auto"/>
-        <w:ind w:left="2160"/>
-        <w:jc w:val="right"/>
-        <w:rPr>
-          <w:sz w:val="24"/>
-          <w:szCs w:val="24"/>
-          <w:highlight w:val="yellow"/>
-        </w:rPr>
-      </w:pPr>
-      <w:r>
-        <w:rPr>
-          <w:sz w:val="24"/>
-          <w:szCs w:val="24"/>
-          <w:highlight w:val="yellow"/>
-        </w:rPr>
-        <w:t>10 score</w:t>
-      </w:r>
-    </w:p>
-    <w:p>
-      <w:pPr>
-        <w:numPr>
-          <w:ilvl w:val="0"/>
-          <w:numId w:val="3"/>
-        </w:numPr>
-        <w:spacing w:before="120" w:after="120" w:line="240" w:lineRule="auto"/>
-        <w:jc w:val="both"/>
-        <w:rPr>
-          <w:highlight w:val="yellow"/>
-        </w:rPr>
-      </w:pPr>
-      <w:r>
-        <w:rPr>
-          <w:b/>
-          <w:bCs/>
-          <w:highlight w:val="yellow"/>
-        </w:rPr>
-        <w:t>Issue page</w:t>
-      </w:r>
-    </w:p>
-    <w:p>
-      <w:pPr>
-        <w:pStyle w:val="ListParagraph"/>
-        <w:numPr>
-          <w:ilvl w:val="1"/>
-          <w:numId w:val="3"/>
-        </w:numPr>
-        <w:spacing w:before="120" w:after="120" w:line="240" w:lineRule="auto"/>
-        <w:jc w:val="both"/>
-        <w:rPr>
-          <w:rStyle w:val="CodeChar"/>
-          <w:rFonts w:asciiTheme="minorHAnsi" w:hAnsiTheme="minorHAnsi" w:cstheme="minorBidi"/>
-          <w:b w:val="0"/>
-          <w:noProof w:val="0"/>
-          <w:highlight w:val="yellow"/>
-          <w:lang w:val="en-US"/>
-        </w:rPr>
-      </w:pPr>
-      <w:r>
-        <w:rPr>
-          <w:highlight w:val="yellow"/>
-        </w:rPr>
-        <w:t xml:space="preserve">Route: </w:t>
-      </w:r>
-      <w:r>
-        <w:rPr>
-          <w:rStyle w:val="CodeChar"/>
-          <w:highlight w:val="yellow"/>
-        </w:rPr>
-        <w:t>#/</w:t>
-      </w:r>
-      <w:r>
-        <w:rPr>
-          <w:rStyle w:val="CodeChar"/>
-          <w:highlight w:val="yellow"/>
-        </w:rPr>
-        <w:t>issues/:id</w:t>
-      </w:r>
-    </w:p>
-    <w:p>
-      <w:pPr>
-        <w:pStyle w:val="ListParagraph"/>
-        <w:numPr>
-          <w:ilvl w:val="1"/>
-          <w:numId w:val="3"/>
-        </w:numPr>
-        <w:spacing w:before="120" w:after="120" w:line="240" w:lineRule="auto"/>
-        <w:jc w:val="both"/>
-        <w:rPr>
-          <w:rStyle w:val="CodeChar"/>
-          <w:rFonts w:asciiTheme="minorHAnsi" w:hAnsiTheme="minorHAnsi" w:cstheme="minorBidi"/>
-          <w:b w:val="0"/>
-          <w:noProof w:val="0"/>
-          <w:highlight w:val="yellow"/>
-          <w:lang w:val="en-US"/>
-        </w:rPr>
-      </w:pPr>
-      <w:r>
-        <w:rPr>
-          <w:rStyle w:val="CodeChar"/>
-          <w:rFonts w:asciiTheme="minorHAnsi" w:hAnsiTheme="minorHAnsi" w:cstheme="minorBidi"/>
-          <w:b w:val="0"/>
-          <w:noProof w:val="0"/>
-          <w:highlight w:val="yellow"/>
-          <w:lang w:val="en-US"/>
-        </w:rPr>
-        <w:t>Displays the information about the issue</w:t>
-      </w:r>
-    </w:p>
-    <w:p>
-      <w:pPr>
-        <w:pStyle w:val="ListParagraph"/>
-        <w:numPr>
-          <w:ilvl w:val="1"/>
-          <w:numId w:val="3"/>
-        </w:numPr>
-        <w:spacing w:before="120" w:after="120" w:line="240" w:lineRule="auto"/>
-        <w:jc w:val="both"/>
-        <w:rPr>
-          <w:rStyle w:val="CodeChar"/>
-          <w:rFonts w:asciiTheme="minorHAnsi" w:hAnsiTheme="minorHAnsi" w:cstheme="minorBidi"/>
-          <w:b w:val="0"/>
-          <w:noProof w:val="0"/>
-          <w:highlight w:val="yellow"/>
-          <w:lang w:val="en-US"/>
-        </w:rPr>
-      </w:pPr>
-      <w:r>
-        <w:rPr>
-          <w:rStyle w:val="CodeChar"/>
-          <w:rFonts w:asciiTheme="minorHAnsi" w:hAnsiTheme="minorHAnsi" w:cstheme="minorBidi"/>
-          <w:b w:val="0"/>
-          <w:noProof w:val="0"/>
-          <w:highlight w:val="yellow"/>
-          <w:lang w:val="en-US"/>
-        </w:rPr>
-        <w:t xml:space="preserve">If the user is the assignee, they can </w:t>
-      </w:r>
-      <w:r>
-        <w:rPr>
-          <w:rStyle w:val="CodeChar"/>
-          <w:rFonts w:asciiTheme="minorHAnsi" w:hAnsiTheme="minorHAnsi" w:cstheme="minorBidi"/>
-          <w:b w:val="0"/>
-          <w:noProof w:val="0"/>
-          <w:highlight w:val="yellow"/>
-          <w:lang w:val="en-US"/>
-        </w:rPr>
-        <w:t>see a button for changing the</w:t>
-      </w:r>
-      <w:r>
-        <w:rPr>
-          <w:rStyle w:val="CodeChar"/>
-          <w:rFonts w:asciiTheme="minorHAnsi" w:hAnsiTheme="minorHAnsi" w:cstheme="minorBidi"/>
-          <w:b w:val="0"/>
-          <w:noProof w:val="0"/>
-          <w:highlight w:val="yellow"/>
-          <w:lang w:val="en-US"/>
-        </w:rPr>
-        <w:t xml:space="preserve"> status </w:t>
-      </w:r>
-      <w:r>
-        <w:rPr>
-          <w:rStyle w:val="CodeChar"/>
-          <w:rFonts w:asciiTheme="minorHAnsi" w:hAnsiTheme="minorHAnsi" w:cstheme="minorBidi"/>
-          <w:b w:val="0"/>
-          <w:noProof w:val="0"/>
-          <w:highlight w:val="yellow"/>
-          <w:lang w:val="en-US"/>
-        </w:rPr>
-        <w:t>using an</w:t>
-      </w:r>
-      <w:r>
-        <w:rPr>
-          <w:rStyle w:val="CodeChar"/>
-          <w:rFonts w:asciiTheme="minorHAnsi" w:hAnsiTheme="minorHAnsi" w:cstheme="minorBidi"/>
-          <w:b w:val="0"/>
-          <w:noProof w:val="0"/>
-          <w:highlight w:val="yellow"/>
-          <w:lang w:val="en-US"/>
-        </w:rPr>
-        <w:t xml:space="preserve"> available status (e.g. Open -&gt; Closed).</w:t>
-      </w:r>
-    </w:p>
-    <w:p>
-      <w:pPr>
-        <w:pStyle w:val="ListParagraph"/>
-        <w:numPr>
-          <w:ilvl w:val="1"/>
-          <w:numId w:val="3"/>
-        </w:numPr>
-        <w:spacing w:before="120" w:after="120" w:line="240" w:lineRule="auto"/>
-        <w:jc w:val="both"/>
-        <w:rPr>
-          <w:rStyle w:val="CodeChar"/>
-          <w:rFonts w:asciiTheme="minorHAnsi" w:hAnsiTheme="minorHAnsi" w:cstheme="minorBidi"/>
-          <w:b w:val="0"/>
-          <w:noProof w:val="0"/>
-          <w:highlight w:val="yellow"/>
-          <w:lang w:val="en-US"/>
-        </w:rPr>
-      </w:pPr>
-      <w:r>
-        <w:rPr>
-          <w:rStyle w:val="CodeChar"/>
-          <w:rFonts w:asciiTheme="minorHAnsi" w:hAnsiTheme="minorHAnsi" w:cstheme="minorBidi"/>
-          <w:b w:val="0"/>
-          <w:noProof w:val="0"/>
-          <w:highlight w:val="yellow"/>
-          <w:lang w:val="en-US"/>
-        </w:rPr>
-        <w:t>If the user is the issue’s project leader they can see the edit issue button.</w:t>
-      </w:r>
-    </w:p>
-    <w:p>
-      <w:pPr>
-        <w:pStyle w:val="Score"/>
-        <w:spacing w:before="120"/>
-        <w:ind w:left="720"/>
-        <w:rPr>
-          <w:szCs w:val="24"/>
-          <w:highlight w:val="yellow"/>
-        </w:rPr>
-      </w:pPr>
-      <w:r>
-        <w:rPr>
-          <w:noProof/>
-          <w:highlight w:val="yellow"/>
-        </w:rPr>
-        <w:lastRenderedPageBreak/>
-        <w:t>15</w:t>
-      </w:r>
-      <w:r>
-        <w:rPr>
-          <w:highlight w:val="yellow"/>
-        </w:rPr>
-        <w:t xml:space="preserve"> score</w:t>
-      </w:r>
-    </w:p>
-    <w:p>
-      <w:pPr>
-        <w:numPr>
-          <w:ilvl w:val="0"/>
-          <w:numId w:val="3"/>
-        </w:numPr>
-        <w:spacing w:before="120" w:after="120" w:line="240" w:lineRule="auto"/>
-        <w:jc w:val="both"/>
-        <w:rPr>
-          <w:highlight w:val="yellow"/>
-        </w:rPr>
-      </w:pPr>
-      <w:r>
-        <w:rPr>
-          <w:b/>
-          <w:bCs/>
-          <w:highlight w:val="yellow"/>
-        </w:rPr>
-        <w:t>Edit Issue page</w:t>
-      </w:r>
-    </w:p>
-    <w:p>
-      <w:pPr>
-        <w:pStyle w:val="ListParagraph"/>
-        <w:numPr>
-          <w:ilvl w:val="1"/>
-          <w:numId w:val="3"/>
-        </w:numPr>
-        <w:spacing w:before="120" w:after="120" w:line="240" w:lineRule="auto"/>
-        <w:jc w:val="both"/>
-        <w:rPr>
-          <w:rStyle w:val="CodeChar"/>
-          <w:rFonts w:asciiTheme="minorHAnsi" w:hAnsiTheme="minorHAnsi" w:cstheme="minorBidi"/>
-          <w:b w:val="0"/>
-          <w:noProof w:val="0"/>
-          <w:highlight w:val="yellow"/>
-          <w:lang w:val="en-US"/>
-        </w:rPr>
-      </w:pPr>
-      <w:r>
-        <w:rPr>
-          <w:highlight w:val="yellow"/>
-        </w:rPr>
-        <w:t xml:space="preserve">Route: </w:t>
-      </w:r>
-      <w:r>
-        <w:rPr>
-          <w:rStyle w:val="CodeChar"/>
-          <w:highlight w:val="yellow"/>
-        </w:rPr>
-        <w:t>#/issues/:id/edit</w:t>
-      </w:r>
-    </w:p>
-    <w:p>
-      <w:pPr>
-        <w:pStyle w:val="ListParagraph"/>
-        <w:numPr>
-          <w:ilvl w:val="1"/>
-          <w:numId w:val="3"/>
-        </w:numPr>
-        <w:spacing w:before="120" w:after="120" w:line="240" w:lineRule="auto"/>
-        <w:jc w:val="both"/>
-        <w:rPr>
-          <w:rStyle w:val="CodeChar"/>
-          <w:rFonts w:asciiTheme="minorHAnsi" w:hAnsiTheme="minorHAnsi" w:cstheme="minorBidi"/>
-          <w:b w:val="0"/>
-          <w:noProof w:val="0"/>
-          <w:highlight w:val="yellow"/>
-          <w:lang w:val="en-US"/>
-        </w:rPr>
-      </w:pPr>
-      <w:r>
-        <w:rPr>
-          <w:rStyle w:val="CodeChar"/>
-          <w:rFonts w:asciiTheme="minorHAnsi" w:hAnsiTheme="minorHAnsi" w:cstheme="minorBidi"/>
-          <w:b w:val="0"/>
-          <w:noProof w:val="0"/>
-          <w:highlight w:val="yellow"/>
-          <w:lang w:val="en-US"/>
-        </w:rPr>
-        <w:t xml:space="preserve">The page is not visible unless the user is the issue’s project leader or assignee. </w:t>
-      </w:r>
-    </w:p>
-    <w:p>
-      <w:pPr>
-        <w:pStyle w:val="ListParagraph"/>
-        <w:numPr>
-          <w:ilvl w:val="1"/>
-          <w:numId w:val="3"/>
-        </w:numPr>
-        <w:spacing w:before="120" w:after="120" w:line="240" w:lineRule="auto"/>
-        <w:jc w:val="both"/>
-        <w:rPr>
-          <w:rStyle w:val="CodeChar"/>
-          <w:rFonts w:asciiTheme="minorHAnsi" w:hAnsiTheme="minorHAnsi" w:cstheme="minorBidi"/>
-          <w:b w:val="0"/>
-          <w:noProof w:val="0"/>
-          <w:highlight w:val="yellow"/>
-          <w:lang w:val="en-US"/>
-        </w:rPr>
-      </w:pPr>
-      <w:r>
-        <w:rPr>
-          <w:rStyle w:val="CodeChar"/>
-          <w:rFonts w:asciiTheme="minorHAnsi" w:hAnsiTheme="minorHAnsi" w:cstheme="minorBidi"/>
-          <w:b w:val="0"/>
-          <w:noProof w:val="0"/>
-          <w:highlight w:val="yellow"/>
-          <w:lang w:val="en-US"/>
-        </w:rPr>
-        <w:t>If the user is the assignee, they can change the status using an available status (e.g. Open -&gt; Closed).</w:t>
-      </w:r>
-    </w:p>
-    <w:p>
-      <w:pPr>
-        <w:pStyle w:val="ListParagraph"/>
-        <w:numPr>
-          <w:ilvl w:val="1"/>
-          <w:numId w:val="3"/>
-        </w:numPr>
-        <w:spacing w:before="120" w:after="120" w:line="240" w:lineRule="auto"/>
-        <w:jc w:val="both"/>
-        <w:rPr>
-          <w:rStyle w:val="CodeChar"/>
-          <w:rFonts w:asciiTheme="minorHAnsi" w:hAnsiTheme="minorHAnsi" w:cstheme="minorBidi"/>
-          <w:b w:val="0"/>
-          <w:noProof w:val="0"/>
-          <w:highlight w:val="yellow"/>
-          <w:lang w:val="en-US"/>
-        </w:rPr>
-      </w:pPr>
-      <w:r>
-        <w:rPr>
-          <w:rStyle w:val="CodeChar"/>
-          <w:rFonts w:asciiTheme="minorHAnsi" w:hAnsiTheme="minorHAnsi" w:cstheme="minorBidi"/>
-          <w:b w:val="0"/>
-          <w:noProof w:val="0"/>
-          <w:highlight w:val="yellow"/>
-          <w:lang w:val="en-US"/>
-        </w:rPr>
-        <w:t>If they are the project’s leader they can edit the whole issue (including its assignee).</w:t>
-      </w:r>
-    </w:p>
-    <w:p>
-      <w:pPr>
-        <w:pStyle w:val="Score"/>
-        <w:spacing w:before="120"/>
-        <w:ind w:left="720"/>
-        <w:rPr>
-          <w:szCs w:val="24"/>
-          <w:highlight w:val="yellow"/>
-        </w:rPr>
-      </w:pPr>
-      <w:r>
-        <w:rPr>
-          <w:noProof/>
-          <w:highlight w:val="yellow"/>
-        </w:rPr>
-        <w:t>10</w:t>
-      </w:r>
-      <w:r>
-        <w:rPr>
-          <w:highlight w:val="yellow"/>
-        </w:rPr>
-        <w:t xml:space="preserve"> score</w:t>
-      </w:r>
-    </w:p>
-    <w:p>
-      <w:pPr>
-        <w:spacing w:before="120" w:after="120" w:line="240" w:lineRule="auto"/>
-        <w:jc w:val="both"/>
-        <w:rPr>
-          <w:highlight w:val="yellow"/>
-        </w:rPr>
-      </w:pPr>
-    </w:p>
-    <w:p>
-      <w:pPr>
-        <w:numPr>
-          <w:ilvl w:val="0"/>
-          <w:numId w:val="3"/>
-        </w:numPr>
-        <w:spacing w:before="120" w:after="120" w:line="240" w:lineRule="auto"/>
-        <w:jc w:val="both"/>
-        <w:rPr>
           <w:highlight w:val="green"/>
         </w:rPr>
       </w:pPr>
-      <w:r>
-        <w:rPr>
-          <w:b/>
-          <w:bCs/>
-          <w:highlight w:val="yellow"/>
-        </w:rPr>
-        <w:t>C</w:t>
-      </w:r>
       <w:r>
         <w:rPr>
           <w:b/>
           <w:bCs/>
           <w:highlight w:val="green"/>
         </w:rPr>
-        <w:t>hange User Password</w:t>
+        <w:t>Edit Project Page</w:t>
       </w:r>
     </w:p>
     <w:p>
@@ -5133,149 +4519,7 @@
           <w:rStyle w:val="CodeChar"/>
           <w:highlight w:val="green"/>
         </w:rPr>
-        <w:t>#/</w:t>
-      </w:r>
-      <w:r>
-        <w:rPr>
-          <w:rStyle w:val="CodeChar"/>
-          <w:highlight w:val="green"/>
-          <w:lang w:val="en-US"/>
-        </w:rPr>
-        <w:t>profile</w:t>
-      </w:r>
-      <w:r>
-        <w:rPr>
-          <w:rStyle w:val="CodeChar"/>
-          <w:highlight w:val="green"/>
-          <w:lang w:val="en-US"/>
-        </w:rPr>
-        <w:t>/password</w:t>
-      </w:r>
-    </w:p>
-    <w:p>
-      <w:pPr>
-        <w:numPr>
-          <w:ilvl w:val="1"/>
-          <w:numId w:val="3"/>
-        </w:numPr>
-        <w:spacing w:before="120" w:after="120" w:line="240" w:lineRule="auto"/>
-        <w:jc w:val="both"/>
-        <w:rPr>
-          <w:highlight w:val="yellow"/>
-        </w:rPr>
-      </w:pPr>
-      <w:r>
-        <w:rPr>
-          <w:highlight w:val="green"/>
-        </w:rPr>
-        <w:t xml:space="preserve">Users should be able to </w:t>
-      </w:r>
-      <w:r>
-        <w:rPr>
-          <w:b/>
-          <w:highlight w:val="green"/>
-        </w:rPr>
-        <w:t>change their password</w:t>
-      </w:r>
-      <w:r>
-        <w:rPr>
-          <w:highlight w:val="green"/>
-        </w:rPr>
-        <w:t xml:space="preserve"> from form (contains </w:t>
-      </w:r>
-      <w:r>
-        <w:rPr>
-          <w:b/>
-          <w:highlight w:val="green"/>
-        </w:rPr>
-        <w:t>old password</w:t>
-      </w:r>
-      <w:r>
-        <w:rPr>
-          <w:highlight w:val="green"/>
-        </w:rPr>
-        <w:t xml:space="preserve">, </w:t>
-      </w:r>
-      <w:r>
-        <w:rPr>
-          <w:b/>
-          <w:highlight w:val="green"/>
-        </w:rPr>
-        <w:t>new password</w:t>
-      </w:r>
-      <w:r>
-        <w:rPr>
-          <w:highlight w:val="green"/>
-        </w:rPr>
-        <w:t xml:space="preserve"> and </w:t>
-      </w:r>
-      <w:r>
-        <w:rPr>
-          <w:b/>
-          <w:highlight w:val="green"/>
-        </w:rPr>
-        <w:t>confirm new password</w:t>
-      </w:r>
-      <w:r>
-        <w:rPr>
-          <w:highlight w:val="green"/>
-        </w:rPr>
-        <w:t>)</w:t>
-      </w:r>
-      <w:r>
-        <w:rPr>
-          <w:highlight w:val="green"/>
-        </w:rPr>
-        <w:t xml:space="preserve">. Show </w:t>
-      </w:r>
-      <w:r>
-        <w:rPr>
-          <w:highlight w:val="yellow"/>
-        </w:rPr>
-        <w:t>notification for success or error message.</w:t>
-      </w:r>
-    </w:p>
-    <w:p>
-      <w:pPr>
-        <w:pStyle w:val="Score"/>
-        <w:spacing w:before="120"/>
-        <w:ind w:left="360"/>
-        <w:rPr>
-          <w:highlight w:val="yellow"/>
-        </w:rPr>
-      </w:pPr>
-      <w:r>
-        <w:rPr>
-          <w:noProof/>
-          <w:highlight w:val="yellow"/>
-        </w:rPr>
-        <w:t>10</w:t>
-      </w:r>
-      <w:r>
-        <w:rPr>
-          <w:highlight w:val="yellow"/>
-        </w:rPr>
-        <w:t xml:space="preserve"> score</w:t>
-      </w:r>
-    </w:p>
-    <w:p>
-      <w:pPr>
-        <w:numPr>
-          <w:ilvl w:val="0"/>
-          <w:numId w:val="3"/>
-        </w:numPr>
-        <w:spacing w:before="120" w:after="120" w:line="240" w:lineRule="auto"/>
-        <w:jc w:val="both"/>
-        <w:rPr>
-          <w:highlight w:val="green"/>
-        </w:rPr>
-      </w:pPr>
-      <w:r>
-        <w:rPr>
-          <w:b/>
-          <w:highlight w:val="green"/>
-        </w:rPr>
-        <w:t>Logout</w:t>
+        <w:t>#/projects/:id/edit</w:t>
       </w:r>
     </w:p>
     <w:p>
@@ -5298,6 +4542,1008 @@
       </w:pPr>
       <w:r>
         <w:rPr>
+          <w:highlight w:val="yellow"/>
+        </w:rPr>
+        <w:t xml:space="preserve">If the user is the project leader, </w:t>
+      </w:r>
+      <w:r>
+        <w:rPr>
+          <w:highlight w:val="green"/>
+        </w:rPr>
+        <w:t>he can access this page and edit the project.</w:t>
+      </w:r>
+    </w:p>
+    <w:p>
+      <w:pPr>
+        <w:spacing w:before="120" w:after="120" w:line="240" w:lineRule="auto"/>
+        <w:ind w:left="2160"/>
+        <w:jc w:val="right"/>
+        <w:rPr>
+          <w:sz w:val="24"/>
+          <w:szCs w:val="24"/>
+          <w:highlight w:val="green"/>
+        </w:rPr>
+      </w:pPr>
+      <w:bookmarkStart w:id="0" w:name="_GoBack"/>
+      <w:bookmarkEnd w:id="0"/>
+      <w:r>
+        <w:rPr>
+          <w:sz w:val="24"/>
+          <w:szCs w:val="24"/>
+          <w:highlight w:val="green"/>
+        </w:rPr>
+        <w:t>5 score</w:t>
+      </w:r>
+    </w:p>
+    <w:p>
+      <w:pPr>
+        <w:numPr>
+          <w:ilvl w:val="0"/>
+          <w:numId w:val="3"/>
+        </w:numPr>
+        <w:spacing w:before="120" w:after="120" w:line="240" w:lineRule="auto"/>
+        <w:jc w:val="both"/>
+        <w:rPr>
+          <w:highlight w:val="yellow"/>
+        </w:rPr>
+      </w:pPr>
+      <w:r>
+        <w:rPr>
+          <w:b/>
+          <w:bCs/>
+          <w:highlight w:val="yellow"/>
+        </w:rPr>
+        <w:t>Add</w:t>
+      </w:r>
+      <w:r>
+        <w:rPr>
+          <w:b/>
+          <w:bCs/>
+          <w:highlight w:val="yellow"/>
+        </w:rPr>
+        <w:t xml:space="preserve"> Issue </w:t>
+      </w:r>
+    </w:p>
+    <w:p>
+      <w:pPr>
+        <w:pStyle w:val="ListParagraph"/>
+        <w:numPr>
+          <w:ilvl w:val="1"/>
+          <w:numId w:val="3"/>
+        </w:numPr>
+        <w:spacing w:before="120" w:after="120" w:line="240" w:lineRule="auto"/>
+        <w:jc w:val="both"/>
+        <w:rPr>
+          <w:rStyle w:val="CodeChar"/>
+          <w:rFonts w:asciiTheme="minorHAnsi" w:hAnsiTheme="minorHAnsi" w:cstheme="minorBidi"/>
+          <w:b w:val="0"/>
+          <w:noProof w:val="0"/>
+          <w:highlight w:val="yellow"/>
+          <w:lang w:val="en-US"/>
+        </w:rPr>
+      </w:pPr>
+      <w:r>
+        <w:rPr>
+          <w:highlight w:val="yellow"/>
+        </w:rPr>
+        <w:t xml:space="preserve">Route: </w:t>
+      </w:r>
+      <w:r>
+        <w:rPr>
+          <w:rStyle w:val="CodeChar"/>
+          <w:highlight w:val="yellow"/>
+        </w:rPr>
+        <w:t>#/projects/:id/add-issue</w:t>
+      </w:r>
+    </w:p>
+    <w:p>
+      <w:pPr>
+        <w:pStyle w:val="ListParagraph"/>
+        <w:numPr>
+          <w:ilvl w:val="1"/>
+          <w:numId w:val="3"/>
+        </w:numPr>
+        <w:spacing w:before="120" w:after="120" w:line="240" w:lineRule="auto"/>
+        <w:jc w:val="both"/>
+        <w:rPr>
+          <w:rStyle w:val="CodeChar"/>
+          <w:rFonts w:asciiTheme="minorHAnsi" w:hAnsiTheme="minorHAnsi" w:cstheme="minorBidi"/>
+          <w:b w:val="0"/>
+          <w:noProof w:val="0"/>
+          <w:highlight w:val="yellow"/>
+          <w:lang w:val="en-US"/>
+        </w:rPr>
+      </w:pPr>
+      <w:r>
+        <w:rPr>
+          <w:rStyle w:val="CodeChar"/>
+          <w:rFonts w:asciiTheme="minorHAnsi" w:hAnsiTheme="minorHAnsi" w:cstheme="minorBidi"/>
+          <w:b w:val="0"/>
+          <w:noProof w:val="0"/>
+          <w:highlight w:val="yellow"/>
+          <w:lang w:val="en-US"/>
+        </w:rPr>
+        <w:t>A modal dialog with a form for creating a new issue. The form consists of:</w:t>
+      </w:r>
+    </w:p>
+    <w:p>
+      <w:pPr>
+        <w:pStyle w:val="ListParagraph"/>
+        <w:numPr>
+          <w:ilvl w:val="2"/>
+          <w:numId w:val="3"/>
+        </w:numPr>
+        <w:spacing w:before="120" w:after="120" w:line="240" w:lineRule="auto"/>
+        <w:jc w:val="both"/>
+        <w:rPr>
+          <w:rStyle w:val="CodeChar"/>
+          <w:rFonts w:asciiTheme="minorHAnsi" w:hAnsiTheme="minorHAnsi" w:cstheme="minorBidi"/>
+          <w:b w:val="0"/>
+          <w:noProof w:val="0"/>
+          <w:highlight w:val="yellow"/>
+          <w:lang w:val="en-US"/>
+        </w:rPr>
+      </w:pPr>
+      <w:r>
+        <w:rPr>
+          <w:rStyle w:val="CodeChar"/>
+          <w:rFonts w:asciiTheme="minorHAnsi" w:hAnsiTheme="minorHAnsi" w:cstheme="minorBidi"/>
+          <w:b w:val="0"/>
+          <w:noProof w:val="0"/>
+          <w:highlight w:val="yellow"/>
+          <w:lang w:val="en-US"/>
+        </w:rPr>
+        <w:t>Assignee (Drop-down with all available users)</w:t>
+      </w:r>
+    </w:p>
+    <w:p>
+      <w:pPr>
+        <w:pStyle w:val="ListParagraph"/>
+        <w:numPr>
+          <w:ilvl w:val="2"/>
+          <w:numId w:val="3"/>
+        </w:numPr>
+        <w:spacing w:before="120" w:after="120" w:line="240" w:lineRule="auto"/>
+        <w:jc w:val="both"/>
+        <w:rPr>
+          <w:rStyle w:val="CodeChar"/>
+          <w:rFonts w:asciiTheme="minorHAnsi" w:hAnsiTheme="minorHAnsi" w:cstheme="minorBidi"/>
+          <w:b w:val="0"/>
+          <w:noProof w:val="0"/>
+          <w:highlight w:val="yellow"/>
+          <w:lang w:val="en-US"/>
+        </w:rPr>
+      </w:pPr>
+      <w:r>
+        <w:rPr>
+          <w:rStyle w:val="CodeChar"/>
+          <w:rFonts w:asciiTheme="minorHAnsi" w:hAnsiTheme="minorHAnsi" w:cstheme="minorBidi"/>
+          <w:b w:val="0"/>
+          <w:noProof w:val="0"/>
+          <w:highlight w:val="yellow"/>
+          <w:lang w:val="en-US"/>
+        </w:rPr>
+        <w:t>Project (Drop-down with all available projects)</w:t>
+      </w:r>
+    </w:p>
+    <w:p>
+      <w:pPr>
+        <w:pStyle w:val="ListParagraph"/>
+        <w:numPr>
+          <w:ilvl w:val="2"/>
+          <w:numId w:val="3"/>
+        </w:numPr>
+        <w:spacing w:before="120" w:after="120" w:line="240" w:lineRule="auto"/>
+        <w:jc w:val="both"/>
+        <w:rPr>
+          <w:rStyle w:val="CodeChar"/>
+          <w:rFonts w:asciiTheme="minorHAnsi" w:hAnsiTheme="minorHAnsi" w:cstheme="minorBidi"/>
+          <w:b w:val="0"/>
+          <w:noProof w:val="0"/>
+          <w:highlight w:val="yellow"/>
+          <w:lang w:val="en-US"/>
+        </w:rPr>
+      </w:pPr>
+      <w:r>
+        <w:rPr>
+          <w:rStyle w:val="CodeChar"/>
+          <w:rFonts w:asciiTheme="minorHAnsi" w:hAnsiTheme="minorHAnsi" w:cstheme="minorBidi"/>
+          <w:b w:val="0"/>
+          <w:noProof w:val="0"/>
+          <w:highlight w:val="yellow"/>
+          <w:lang w:val="en-US"/>
+        </w:rPr>
+        <w:t>Due (Calendar)</w:t>
+      </w:r>
+    </w:p>
+    <w:p>
+      <w:pPr>
+        <w:pStyle w:val="ListParagraph"/>
+        <w:numPr>
+          <w:ilvl w:val="2"/>
+          <w:numId w:val="3"/>
+        </w:numPr>
+        <w:spacing w:before="120" w:after="120" w:line="240" w:lineRule="auto"/>
+        <w:jc w:val="both"/>
+        <w:rPr>
+          <w:rStyle w:val="CodeChar"/>
+          <w:rFonts w:asciiTheme="minorHAnsi" w:hAnsiTheme="minorHAnsi" w:cstheme="minorBidi"/>
+          <w:b w:val="0"/>
+          <w:noProof w:val="0"/>
+          <w:highlight w:val="yellow"/>
+          <w:lang w:val="en-US"/>
+        </w:rPr>
+      </w:pPr>
+      <w:r>
+        <w:rPr>
+          <w:rStyle w:val="CodeChar"/>
+          <w:rFonts w:asciiTheme="minorHAnsi" w:hAnsiTheme="minorHAnsi" w:cstheme="minorBidi"/>
+          <w:b w:val="0"/>
+          <w:noProof w:val="0"/>
+          <w:highlight w:val="yellow"/>
+          <w:lang w:val="en-US"/>
+        </w:rPr>
+        <w:lastRenderedPageBreak/>
+        <w:t>Priority (Drop-down with available priorities for this project)</w:t>
+      </w:r>
+    </w:p>
+    <w:p>
+      <w:pPr>
+        <w:pStyle w:val="ListParagraph"/>
+        <w:numPr>
+          <w:ilvl w:val="2"/>
+          <w:numId w:val="3"/>
+        </w:numPr>
+        <w:spacing w:before="120" w:after="120" w:line="240" w:lineRule="auto"/>
+        <w:jc w:val="both"/>
+        <w:rPr>
+          <w:rStyle w:val="CodeChar"/>
+          <w:rFonts w:asciiTheme="minorHAnsi" w:hAnsiTheme="minorHAnsi" w:cstheme="minorBidi"/>
+          <w:b w:val="0"/>
+          <w:noProof w:val="0"/>
+          <w:highlight w:val="yellow"/>
+          <w:lang w:val="en-US"/>
+        </w:rPr>
+      </w:pPr>
+      <w:r>
+        <w:rPr>
+          <w:rStyle w:val="CodeChar"/>
+          <w:rFonts w:asciiTheme="minorHAnsi" w:hAnsiTheme="minorHAnsi" w:cstheme="minorBidi"/>
+          <w:b w:val="0"/>
+          <w:noProof w:val="0"/>
+          <w:highlight w:val="yellow"/>
+          <w:lang w:val="en-US"/>
+        </w:rPr>
+        <w:t>Label (Text-box which suggests already created labels by typing a substring. If the label does not exist – creates it)</w:t>
+      </w:r>
+    </w:p>
+    <w:p>
+      <w:pPr>
+        <w:pStyle w:val="ListParagraph"/>
+        <w:numPr>
+          <w:ilvl w:val="2"/>
+          <w:numId w:val="3"/>
+        </w:numPr>
+        <w:spacing w:before="120" w:after="120" w:line="240" w:lineRule="auto"/>
+        <w:jc w:val="both"/>
+        <w:rPr>
+          <w:rStyle w:val="CodeChar"/>
+          <w:rFonts w:asciiTheme="minorHAnsi" w:hAnsiTheme="minorHAnsi" w:cstheme="minorBidi"/>
+          <w:b w:val="0"/>
+          <w:noProof w:val="0"/>
+          <w:highlight w:val="yellow"/>
+          <w:lang w:val="en-US"/>
+        </w:rPr>
+      </w:pPr>
+      <w:r>
+        <w:rPr>
+          <w:rStyle w:val="CodeChar"/>
+          <w:rFonts w:asciiTheme="minorHAnsi" w:hAnsiTheme="minorHAnsi" w:cstheme="minorBidi"/>
+          <w:b w:val="0"/>
+          <w:noProof w:val="0"/>
+          <w:highlight w:val="yellow"/>
+          <w:lang w:val="en-US"/>
+        </w:rPr>
+        <w:t>Title (Text-box)</w:t>
+      </w:r>
+    </w:p>
+    <w:p>
+      <w:pPr>
+        <w:pStyle w:val="ListParagraph"/>
+        <w:numPr>
+          <w:ilvl w:val="2"/>
+          <w:numId w:val="3"/>
+        </w:numPr>
+        <w:spacing w:before="120" w:after="120" w:line="240" w:lineRule="auto"/>
+        <w:jc w:val="both"/>
+        <w:rPr>
+          <w:rStyle w:val="CodeChar"/>
+          <w:rFonts w:asciiTheme="minorHAnsi" w:hAnsiTheme="minorHAnsi" w:cstheme="minorBidi"/>
+          <w:b w:val="0"/>
+          <w:noProof w:val="0"/>
+          <w:highlight w:val="yellow"/>
+          <w:lang w:val="en-US"/>
+        </w:rPr>
+      </w:pPr>
+      <w:r>
+        <w:rPr>
+          <w:rStyle w:val="CodeChar"/>
+          <w:rFonts w:asciiTheme="minorHAnsi" w:hAnsiTheme="minorHAnsi" w:cstheme="minorBidi"/>
+          <w:b w:val="0"/>
+          <w:noProof w:val="0"/>
+          <w:highlight w:val="yellow"/>
+          <w:lang w:val="en-US"/>
+        </w:rPr>
+        <w:t>Description (Textarea)</w:t>
+      </w:r>
+    </w:p>
+    <w:p>
+      <w:pPr>
+        <w:pStyle w:val="ListParagraph"/>
+        <w:numPr>
+          <w:ilvl w:val="2"/>
+          <w:numId w:val="3"/>
+        </w:numPr>
+        <w:spacing w:before="120" w:after="120" w:line="240" w:lineRule="auto"/>
+        <w:jc w:val="both"/>
+        <w:rPr>
+          <w:rStyle w:val="CodeChar"/>
+          <w:rFonts w:asciiTheme="minorHAnsi" w:hAnsiTheme="minorHAnsi" w:cstheme="minorBidi"/>
+          <w:b w:val="0"/>
+          <w:noProof w:val="0"/>
+          <w:highlight w:val="yellow"/>
+          <w:lang w:val="en-US"/>
+        </w:rPr>
+      </w:pPr>
+      <w:r>
+        <w:rPr>
+          <w:rStyle w:val="CodeChar"/>
+          <w:rFonts w:asciiTheme="minorHAnsi" w:hAnsiTheme="minorHAnsi" w:cstheme="minorBidi"/>
+          <w:b w:val="0"/>
+          <w:noProof w:val="0"/>
+          <w:highlight w:val="yellow"/>
+          <w:lang w:val="en-US"/>
+        </w:rPr>
+        <w:t>Create Issue (Button)</w:t>
+      </w:r>
+    </w:p>
+    <w:p>
+      <w:pPr>
+        <w:spacing w:before="120" w:after="120" w:line="240" w:lineRule="auto"/>
+        <w:ind w:left="2160"/>
+        <w:jc w:val="right"/>
+        <w:rPr>
+          <w:sz w:val="24"/>
+          <w:szCs w:val="24"/>
+          <w:highlight w:val="yellow"/>
+        </w:rPr>
+      </w:pPr>
+      <w:r>
+        <w:rPr>
+          <w:sz w:val="24"/>
+          <w:szCs w:val="24"/>
+          <w:highlight w:val="yellow"/>
+        </w:rPr>
+        <w:t>10 score</w:t>
+      </w:r>
+    </w:p>
+    <w:p>
+      <w:pPr>
+        <w:numPr>
+          <w:ilvl w:val="0"/>
+          <w:numId w:val="3"/>
+        </w:numPr>
+        <w:spacing w:before="120" w:after="120" w:line="240" w:lineRule="auto"/>
+        <w:jc w:val="both"/>
+        <w:rPr>
+          <w:highlight w:val="yellow"/>
+        </w:rPr>
+      </w:pPr>
+      <w:r>
+        <w:rPr>
+          <w:b/>
+          <w:bCs/>
+          <w:highlight w:val="yellow"/>
+        </w:rPr>
+        <w:t>Issue page</w:t>
+      </w:r>
+    </w:p>
+    <w:p>
+      <w:pPr>
+        <w:pStyle w:val="ListParagraph"/>
+        <w:numPr>
+          <w:ilvl w:val="1"/>
+          <w:numId w:val="3"/>
+        </w:numPr>
+        <w:spacing w:before="120" w:after="120" w:line="240" w:lineRule="auto"/>
+        <w:jc w:val="both"/>
+        <w:rPr>
+          <w:rStyle w:val="CodeChar"/>
+          <w:rFonts w:asciiTheme="minorHAnsi" w:hAnsiTheme="minorHAnsi" w:cstheme="minorBidi"/>
+          <w:b w:val="0"/>
+          <w:noProof w:val="0"/>
+          <w:highlight w:val="yellow"/>
+          <w:lang w:val="en-US"/>
+        </w:rPr>
+      </w:pPr>
+      <w:r>
+        <w:rPr>
+          <w:highlight w:val="yellow"/>
+        </w:rPr>
+        <w:t xml:space="preserve">Route: </w:t>
+      </w:r>
+      <w:r>
+        <w:rPr>
+          <w:rStyle w:val="CodeChar"/>
+          <w:highlight w:val="yellow"/>
+        </w:rPr>
+        <w:t>#/</w:t>
+      </w:r>
+      <w:r>
+        <w:rPr>
+          <w:rStyle w:val="CodeChar"/>
+          <w:highlight w:val="yellow"/>
+        </w:rPr>
+        <w:t>issues/:id</w:t>
+      </w:r>
+    </w:p>
+    <w:p>
+      <w:pPr>
+        <w:pStyle w:val="ListParagraph"/>
+        <w:numPr>
+          <w:ilvl w:val="1"/>
+          <w:numId w:val="3"/>
+        </w:numPr>
+        <w:spacing w:before="120" w:after="120" w:line="240" w:lineRule="auto"/>
+        <w:jc w:val="both"/>
+        <w:rPr>
+          <w:rStyle w:val="CodeChar"/>
+          <w:rFonts w:asciiTheme="minorHAnsi" w:hAnsiTheme="minorHAnsi" w:cstheme="minorBidi"/>
+          <w:b w:val="0"/>
+          <w:noProof w:val="0"/>
+          <w:highlight w:val="yellow"/>
+          <w:lang w:val="en-US"/>
+        </w:rPr>
+      </w:pPr>
+      <w:r>
+        <w:rPr>
+          <w:rStyle w:val="CodeChar"/>
+          <w:rFonts w:asciiTheme="minorHAnsi" w:hAnsiTheme="minorHAnsi" w:cstheme="minorBidi"/>
+          <w:b w:val="0"/>
+          <w:noProof w:val="0"/>
+          <w:highlight w:val="yellow"/>
+          <w:lang w:val="en-US"/>
+        </w:rPr>
+        <w:t>Displays the information about the issue</w:t>
+      </w:r>
+    </w:p>
+    <w:p>
+      <w:pPr>
+        <w:pStyle w:val="ListParagraph"/>
+        <w:numPr>
+          <w:ilvl w:val="1"/>
+          <w:numId w:val="3"/>
+        </w:numPr>
+        <w:spacing w:before="120" w:after="120" w:line="240" w:lineRule="auto"/>
+        <w:jc w:val="both"/>
+        <w:rPr>
+          <w:rStyle w:val="CodeChar"/>
+          <w:rFonts w:asciiTheme="minorHAnsi" w:hAnsiTheme="minorHAnsi" w:cstheme="minorBidi"/>
+          <w:b w:val="0"/>
+          <w:noProof w:val="0"/>
+          <w:highlight w:val="yellow"/>
+          <w:lang w:val="en-US"/>
+        </w:rPr>
+      </w:pPr>
+      <w:r>
+        <w:rPr>
+          <w:rStyle w:val="CodeChar"/>
+          <w:rFonts w:asciiTheme="minorHAnsi" w:hAnsiTheme="minorHAnsi" w:cstheme="minorBidi"/>
+          <w:b w:val="0"/>
+          <w:noProof w:val="0"/>
+          <w:highlight w:val="yellow"/>
+          <w:lang w:val="en-US"/>
+        </w:rPr>
+        <w:t xml:space="preserve">If the user is the assignee, they can </w:t>
+      </w:r>
+      <w:r>
+        <w:rPr>
+          <w:rStyle w:val="CodeChar"/>
+          <w:rFonts w:asciiTheme="minorHAnsi" w:hAnsiTheme="minorHAnsi" w:cstheme="minorBidi"/>
+          <w:b w:val="0"/>
+          <w:noProof w:val="0"/>
+          <w:highlight w:val="yellow"/>
+          <w:lang w:val="en-US"/>
+        </w:rPr>
+        <w:t>see a button for changing the</w:t>
+      </w:r>
+      <w:r>
+        <w:rPr>
+          <w:rStyle w:val="CodeChar"/>
+          <w:rFonts w:asciiTheme="minorHAnsi" w:hAnsiTheme="minorHAnsi" w:cstheme="minorBidi"/>
+          <w:b w:val="0"/>
+          <w:noProof w:val="0"/>
+          <w:highlight w:val="yellow"/>
+          <w:lang w:val="en-US"/>
+        </w:rPr>
+        <w:t xml:space="preserve"> status </w:t>
+      </w:r>
+      <w:r>
+        <w:rPr>
+          <w:rStyle w:val="CodeChar"/>
+          <w:rFonts w:asciiTheme="minorHAnsi" w:hAnsiTheme="minorHAnsi" w:cstheme="minorBidi"/>
+          <w:b w:val="0"/>
+          <w:noProof w:val="0"/>
+          <w:highlight w:val="yellow"/>
+          <w:lang w:val="en-US"/>
+        </w:rPr>
+        <w:t>using an</w:t>
+      </w:r>
+      <w:r>
+        <w:rPr>
+          <w:rStyle w:val="CodeChar"/>
+          <w:rFonts w:asciiTheme="minorHAnsi" w:hAnsiTheme="minorHAnsi" w:cstheme="minorBidi"/>
+          <w:b w:val="0"/>
+          <w:noProof w:val="0"/>
+          <w:highlight w:val="yellow"/>
+          <w:lang w:val="en-US"/>
+        </w:rPr>
+        <w:t xml:space="preserve"> available status (e.g. Open -&gt; Closed).</w:t>
+      </w:r>
+    </w:p>
+    <w:p>
+      <w:pPr>
+        <w:pStyle w:val="ListParagraph"/>
+        <w:numPr>
+          <w:ilvl w:val="1"/>
+          <w:numId w:val="3"/>
+        </w:numPr>
+        <w:spacing w:before="120" w:after="120" w:line="240" w:lineRule="auto"/>
+        <w:jc w:val="both"/>
+        <w:rPr>
+          <w:rStyle w:val="CodeChar"/>
+          <w:rFonts w:asciiTheme="minorHAnsi" w:hAnsiTheme="minorHAnsi" w:cstheme="minorBidi"/>
+          <w:b w:val="0"/>
+          <w:noProof w:val="0"/>
+          <w:highlight w:val="yellow"/>
+          <w:lang w:val="en-US"/>
+        </w:rPr>
+      </w:pPr>
+      <w:r>
+        <w:rPr>
+          <w:rStyle w:val="CodeChar"/>
+          <w:rFonts w:asciiTheme="minorHAnsi" w:hAnsiTheme="minorHAnsi" w:cstheme="minorBidi"/>
+          <w:b w:val="0"/>
+          <w:noProof w:val="0"/>
+          <w:highlight w:val="yellow"/>
+          <w:lang w:val="en-US"/>
+        </w:rPr>
+        <w:t>If the user is the issue’s project leader they can see the edit issue button.</w:t>
+      </w:r>
+    </w:p>
+    <w:p>
+      <w:pPr>
+        <w:pStyle w:val="Score"/>
+        <w:spacing w:before="120"/>
+        <w:ind w:left="720"/>
+        <w:rPr>
+          <w:szCs w:val="24"/>
+          <w:highlight w:val="yellow"/>
+        </w:rPr>
+      </w:pPr>
+      <w:r>
+        <w:rPr>
+          <w:noProof/>
+          <w:highlight w:val="yellow"/>
+        </w:rPr>
+        <w:t>15</w:t>
+      </w:r>
+      <w:r>
+        <w:rPr>
+          <w:highlight w:val="yellow"/>
+        </w:rPr>
+        <w:t xml:space="preserve"> score</w:t>
+      </w:r>
+    </w:p>
+    <w:p>
+      <w:pPr>
+        <w:numPr>
+          <w:ilvl w:val="0"/>
+          <w:numId w:val="3"/>
+        </w:numPr>
+        <w:spacing w:before="120" w:after="120" w:line="240" w:lineRule="auto"/>
+        <w:jc w:val="both"/>
+        <w:rPr>
+          <w:highlight w:val="yellow"/>
+        </w:rPr>
+      </w:pPr>
+      <w:r>
+        <w:rPr>
+          <w:b/>
+          <w:bCs/>
+          <w:highlight w:val="yellow"/>
+        </w:rPr>
+        <w:t>Edit Issue page</w:t>
+      </w:r>
+    </w:p>
+    <w:p>
+      <w:pPr>
+        <w:pStyle w:val="ListParagraph"/>
+        <w:numPr>
+          <w:ilvl w:val="1"/>
+          <w:numId w:val="3"/>
+        </w:numPr>
+        <w:spacing w:before="120" w:after="120" w:line="240" w:lineRule="auto"/>
+        <w:jc w:val="both"/>
+        <w:rPr>
+          <w:rStyle w:val="CodeChar"/>
+          <w:rFonts w:asciiTheme="minorHAnsi" w:hAnsiTheme="minorHAnsi" w:cstheme="minorBidi"/>
+          <w:b w:val="0"/>
+          <w:noProof w:val="0"/>
+          <w:highlight w:val="yellow"/>
+          <w:lang w:val="en-US"/>
+        </w:rPr>
+      </w:pPr>
+      <w:r>
+        <w:rPr>
+          <w:highlight w:val="yellow"/>
+        </w:rPr>
+        <w:t xml:space="preserve">Route: </w:t>
+      </w:r>
+      <w:r>
+        <w:rPr>
+          <w:rStyle w:val="CodeChar"/>
+          <w:highlight w:val="yellow"/>
+        </w:rPr>
+        <w:t>#/issues/:id/edit</w:t>
+      </w:r>
+    </w:p>
+    <w:p>
+      <w:pPr>
+        <w:pStyle w:val="ListParagraph"/>
+        <w:numPr>
+          <w:ilvl w:val="1"/>
+          <w:numId w:val="3"/>
+        </w:numPr>
+        <w:spacing w:before="120" w:after="120" w:line="240" w:lineRule="auto"/>
+        <w:jc w:val="both"/>
+        <w:rPr>
+          <w:rStyle w:val="CodeChar"/>
+          <w:rFonts w:asciiTheme="minorHAnsi" w:hAnsiTheme="minorHAnsi" w:cstheme="minorBidi"/>
+          <w:b w:val="0"/>
+          <w:noProof w:val="0"/>
+          <w:highlight w:val="yellow"/>
+          <w:lang w:val="en-US"/>
+        </w:rPr>
+      </w:pPr>
+      <w:r>
+        <w:rPr>
+          <w:rStyle w:val="CodeChar"/>
+          <w:rFonts w:asciiTheme="minorHAnsi" w:hAnsiTheme="minorHAnsi" w:cstheme="minorBidi"/>
+          <w:b w:val="0"/>
+          <w:noProof w:val="0"/>
+          <w:highlight w:val="yellow"/>
+          <w:lang w:val="en-US"/>
+        </w:rPr>
+        <w:t xml:space="preserve">The page is not visible unless the user is the issue’s project leader or assignee. </w:t>
+      </w:r>
+    </w:p>
+    <w:p>
+      <w:pPr>
+        <w:pStyle w:val="ListParagraph"/>
+        <w:numPr>
+          <w:ilvl w:val="1"/>
+          <w:numId w:val="3"/>
+        </w:numPr>
+        <w:spacing w:before="120" w:after="120" w:line="240" w:lineRule="auto"/>
+        <w:jc w:val="both"/>
+        <w:rPr>
+          <w:rStyle w:val="CodeChar"/>
+          <w:rFonts w:asciiTheme="minorHAnsi" w:hAnsiTheme="minorHAnsi" w:cstheme="minorBidi"/>
+          <w:b w:val="0"/>
+          <w:noProof w:val="0"/>
+          <w:highlight w:val="yellow"/>
+          <w:lang w:val="en-US"/>
+        </w:rPr>
+      </w:pPr>
+      <w:r>
+        <w:rPr>
+          <w:rStyle w:val="CodeChar"/>
+          <w:rFonts w:asciiTheme="minorHAnsi" w:hAnsiTheme="minorHAnsi" w:cstheme="minorBidi"/>
+          <w:b w:val="0"/>
+          <w:noProof w:val="0"/>
+          <w:highlight w:val="yellow"/>
+          <w:lang w:val="en-US"/>
+        </w:rPr>
+        <w:t>If the user is the assignee, they can change the status using an available status (e.g. Open -&gt; Closed).</w:t>
+      </w:r>
+    </w:p>
+    <w:p>
+      <w:pPr>
+        <w:pStyle w:val="ListParagraph"/>
+        <w:numPr>
+          <w:ilvl w:val="1"/>
+          <w:numId w:val="3"/>
+        </w:numPr>
+        <w:spacing w:before="120" w:after="120" w:line="240" w:lineRule="auto"/>
+        <w:jc w:val="both"/>
+        <w:rPr>
+          <w:rStyle w:val="CodeChar"/>
+          <w:rFonts w:asciiTheme="minorHAnsi" w:hAnsiTheme="minorHAnsi" w:cstheme="minorBidi"/>
+          <w:b w:val="0"/>
+          <w:noProof w:val="0"/>
+          <w:highlight w:val="yellow"/>
+          <w:lang w:val="en-US"/>
+        </w:rPr>
+      </w:pPr>
+      <w:r>
+        <w:rPr>
+          <w:rStyle w:val="CodeChar"/>
+          <w:rFonts w:asciiTheme="minorHAnsi" w:hAnsiTheme="minorHAnsi" w:cstheme="minorBidi"/>
+          <w:b w:val="0"/>
+          <w:noProof w:val="0"/>
+          <w:highlight w:val="yellow"/>
+          <w:lang w:val="en-US"/>
+        </w:rPr>
+        <w:t>If they are the project’s leader they can edit the whole issue (including its assignee).</w:t>
+      </w:r>
+    </w:p>
+    <w:p>
+      <w:pPr>
+        <w:pStyle w:val="Score"/>
+        <w:spacing w:before="120"/>
+        <w:ind w:left="720"/>
+        <w:rPr>
+          <w:szCs w:val="24"/>
+          <w:highlight w:val="yellow"/>
+        </w:rPr>
+      </w:pPr>
+      <w:r>
+        <w:rPr>
+          <w:noProof/>
+          <w:highlight w:val="yellow"/>
+        </w:rPr>
+        <w:t>10</w:t>
+      </w:r>
+      <w:r>
+        <w:rPr>
+          <w:highlight w:val="yellow"/>
+        </w:rPr>
+        <w:t xml:space="preserve"> score</w:t>
+      </w:r>
+    </w:p>
+    <w:p>
+      <w:pPr>
+        <w:spacing w:before="120" w:after="120" w:line="240" w:lineRule="auto"/>
+        <w:jc w:val="both"/>
+        <w:rPr>
+          <w:highlight w:val="yellow"/>
+        </w:rPr>
+      </w:pPr>
+    </w:p>
+    <w:p>
+      <w:pPr>
+        <w:numPr>
+          <w:ilvl w:val="0"/>
+          <w:numId w:val="3"/>
+        </w:numPr>
+        <w:spacing w:before="120" w:after="120" w:line="240" w:lineRule="auto"/>
+        <w:jc w:val="both"/>
+        <w:rPr>
+          <w:highlight w:val="green"/>
+        </w:rPr>
+      </w:pPr>
+      <w:r>
+        <w:rPr>
+          <w:b/>
+          <w:bCs/>
+          <w:highlight w:val="yellow"/>
+        </w:rPr>
+        <w:t>C</w:t>
+      </w:r>
+      <w:r>
+        <w:rPr>
+          <w:b/>
+          <w:bCs/>
+          <w:highlight w:val="green"/>
+        </w:rPr>
+        <w:t>hange User Password</w:t>
+      </w:r>
+    </w:p>
+    <w:p>
+      <w:pPr>
+        <w:pStyle w:val="ListParagraph"/>
+        <w:numPr>
+          <w:ilvl w:val="1"/>
+          <w:numId w:val="3"/>
+        </w:numPr>
+        <w:spacing w:before="120" w:after="120" w:line="240" w:lineRule="auto"/>
+        <w:jc w:val="both"/>
+        <w:rPr>
+          <w:rStyle w:val="CodeChar"/>
+          <w:rFonts w:asciiTheme="minorHAnsi" w:hAnsiTheme="minorHAnsi" w:cstheme="minorBidi"/>
+          <w:b w:val="0"/>
+          <w:noProof w:val="0"/>
+          <w:highlight w:val="green"/>
+          <w:lang w:val="en-US"/>
+        </w:rPr>
+      </w:pPr>
+      <w:r>
+        <w:rPr>
+          <w:highlight w:val="green"/>
+        </w:rPr>
+        <w:t xml:space="preserve">Route: </w:t>
+      </w:r>
+      <w:r>
+        <w:rPr>
+          <w:rStyle w:val="CodeChar"/>
+          <w:highlight w:val="green"/>
+        </w:rPr>
+        <w:t>#/</w:t>
+      </w:r>
+      <w:r>
+        <w:rPr>
+          <w:rStyle w:val="CodeChar"/>
+          <w:highlight w:val="green"/>
+          <w:lang w:val="en-US"/>
+        </w:rPr>
+        <w:t>profile</w:t>
+      </w:r>
+      <w:r>
+        <w:rPr>
+          <w:rStyle w:val="CodeChar"/>
+          <w:highlight w:val="green"/>
+          <w:lang w:val="en-US"/>
+        </w:rPr>
+        <w:t>/password</w:t>
+      </w:r>
+    </w:p>
+    <w:p>
+      <w:pPr>
+        <w:numPr>
+          <w:ilvl w:val="1"/>
+          <w:numId w:val="3"/>
+        </w:numPr>
+        <w:spacing w:before="120" w:after="120" w:line="240" w:lineRule="auto"/>
+        <w:jc w:val="both"/>
+        <w:rPr>
+          <w:highlight w:val="yellow"/>
+        </w:rPr>
+      </w:pPr>
+      <w:r>
+        <w:rPr>
+          <w:highlight w:val="green"/>
+        </w:rPr>
+        <w:t xml:space="preserve">Users should be able to </w:t>
+      </w:r>
+      <w:r>
+        <w:rPr>
+          <w:b/>
+          <w:highlight w:val="green"/>
+        </w:rPr>
+        <w:t>change their password</w:t>
+      </w:r>
+      <w:r>
+        <w:rPr>
+          <w:highlight w:val="green"/>
+        </w:rPr>
+        <w:t xml:space="preserve"> from form (contains </w:t>
+      </w:r>
+      <w:r>
+        <w:rPr>
+          <w:b/>
+          <w:highlight w:val="green"/>
+        </w:rPr>
+        <w:t>old password</w:t>
+      </w:r>
+      <w:r>
+        <w:rPr>
+          <w:highlight w:val="green"/>
+        </w:rPr>
+        <w:t xml:space="preserve">, </w:t>
+      </w:r>
+      <w:r>
+        <w:rPr>
+          <w:b/>
+          <w:highlight w:val="green"/>
+        </w:rPr>
+        <w:t>new password</w:t>
+      </w:r>
+      <w:r>
+        <w:rPr>
+          <w:highlight w:val="green"/>
+        </w:rPr>
+        <w:t xml:space="preserve"> and </w:t>
+      </w:r>
+      <w:r>
+        <w:rPr>
+          <w:b/>
+          <w:highlight w:val="green"/>
+        </w:rPr>
+        <w:t>confirm new password</w:t>
+      </w:r>
+      <w:r>
+        <w:rPr>
+          <w:highlight w:val="green"/>
+        </w:rPr>
+        <w:t>)</w:t>
+      </w:r>
+      <w:r>
+        <w:rPr>
+          <w:highlight w:val="green"/>
+        </w:rPr>
+        <w:t xml:space="preserve">. Show </w:t>
+      </w:r>
+      <w:r>
+        <w:rPr>
+          <w:highlight w:val="yellow"/>
+        </w:rPr>
+        <w:t>notification for success or error message.</w:t>
+      </w:r>
+    </w:p>
+    <w:p>
+      <w:pPr>
+        <w:pStyle w:val="Score"/>
+        <w:spacing w:before="120"/>
+        <w:ind w:left="360"/>
+        <w:rPr>
+          <w:highlight w:val="yellow"/>
+        </w:rPr>
+      </w:pPr>
+      <w:r>
+        <w:rPr>
+          <w:noProof/>
+          <w:highlight w:val="yellow"/>
+        </w:rPr>
+        <w:t>10</w:t>
+      </w:r>
+      <w:r>
+        <w:rPr>
+          <w:highlight w:val="yellow"/>
+        </w:rPr>
+        <w:t xml:space="preserve"> score</w:t>
+      </w:r>
+    </w:p>
+    <w:p>
+      <w:pPr>
+        <w:numPr>
+          <w:ilvl w:val="0"/>
+          <w:numId w:val="3"/>
+        </w:numPr>
+        <w:spacing w:before="120" w:after="120" w:line="240" w:lineRule="auto"/>
+        <w:jc w:val="both"/>
+        <w:rPr>
+          <w:highlight w:val="green"/>
+        </w:rPr>
+      </w:pPr>
+      <w:r>
+        <w:rPr>
+          <w:b/>
+          <w:highlight w:val="green"/>
+        </w:rPr>
+        <w:t>Logout</w:t>
+      </w:r>
+    </w:p>
+    <w:p>
+      <w:pPr>
+        <w:pStyle w:val="ListParagraph"/>
+        <w:numPr>
+          <w:ilvl w:val="1"/>
+          <w:numId w:val="3"/>
+        </w:numPr>
+        <w:spacing w:before="120" w:after="120" w:line="240" w:lineRule="auto"/>
+        <w:jc w:val="both"/>
+        <w:rPr>
+          <w:rStyle w:val="CodeChar"/>
+          <w:rFonts w:asciiTheme="minorHAnsi" w:hAnsiTheme="minorHAnsi" w:cstheme="minorBidi"/>
+          <w:b w:val="0"/>
+          <w:noProof w:val="0"/>
+          <w:highlight w:val="green"/>
+          <w:lang w:val="en-US"/>
+        </w:rPr>
+      </w:pPr>
+      <w:r>
+        <w:rPr>
           <w:highlight w:val="green"/>
         </w:rPr>
         <w:t xml:space="preserve">Route: </w:t>
@@ -5658,6 +5904,7 @@
         <w:pStyle w:val="Heading1"/>
       </w:pPr>
       <w:r>
+        <w:lastRenderedPageBreak/>
         <w:t>Project Bonuses</w:t>
       </w:r>
     </w:p>
@@ -5898,7 +6145,6 @@
         <w:rPr>
           <w:highlight w:val="yellow"/>
         </w:rPr>
-        <w:lastRenderedPageBreak/>
         <w:t>Create a filter to see all issues or specific ones based on different criterias (be creative).</w:t>
       </w:r>
     </w:p>
@@ -5971,8 +6217,6 @@
           <w:highlight w:val="green"/>
         </w:rPr>
       </w:pPr>
-      <w:bookmarkStart w:id="0" w:name="_GoBack"/>
-      <w:bookmarkEnd w:id="0"/>
       <w:r>
         <w:rPr>
           <w:b/>
@@ -6568,6 +6812,7 @@
         <w:rPr>
           <w:highlight w:val="yellow"/>
         </w:rPr>
+        <w:lastRenderedPageBreak/>
         <w:t xml:space="preserve">Route: </w:t>
       </w:r>
       <w:r>
@@ -6918,7 +7163,7 @@
                               <w:sz w:val="18"/>
                               <w:szCs w:val="18"/>
                             </w:rPr>
-                            <w:t>1</w:t>
+                            <w:t>8</w:t>
                           </w:r>
                           <w:r>
                             <w:rPr>
@@ -6961,7 +7206,7 @@
                               <w:sz w:val="18"/>
                               <w:szCs w:val="18"/>
                             </w:rPr>
-                            <w:t>8</w:t>
+                            <w:t>9</w:t>
                           </w:r>
                           <w:r>
                             <w:rPr>
@@ -7039,7 +7284,7 @@
                         <w:sz w:val="18"/>
                         <w:szCs w:val="18"/>
                       </w:rPr>
-                      <w:t>1</w:t>
+                      <w:t>8</w:t>
                     </w:r>
                     <w:r>
                       <w:rPr>
@@ -7082,7 +7327,7 @@
                         <w:sz w:val="18"/>
                         <w:szCs w:val="18"/>
                       </w:rPr>
-                      <w:t>8</w:t>
+                      <w:t>9</w:t>
                     </w:r>
                     <w:r>
                       <w:rPr>
@@ -8401,7 +8646,7 @@
         </mc:Choice>
         <mc:Fallback>
           <w:pict>
-            <v:line w14:anchorId="52EE9C4A" id="Straight Connector 1" o:spid="_x0000_s1026" style="position:absolute;flip:y;z-index:251662336;visibility:visible;mso-wrap-style:square;mso-width-percent:0;mso-height-percent:0;mso-wrap-distance-left:9pt;mso-wrap-distance-top:0;mso-wrap-distance-right:9pt;mso-wrap-distance-bottom:0;mso-position-horizontal:absolute;mso-position-horizontal-relative:text;mso-position-vertical:absolute;mso-position-vertical-relative:text;mso-width-percent:0;mso-height-percent:0;mso-width-relative:margin;mso-height-relative:margin" from="-.35pt,11.2pt" to="520.45pt,11.2pt" o:gfxdata="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" strokecolor="#f37123" strokeweight="1pt">
+            <v:line w14:anchorId="2DE2D0E7" id="Straight Connector 1" o:spid="_x0000_s1026" style="position:absolute;flip:y;z-index:251662336;visibility:visible;mso-wrap-style:square;mso-width-percent:0;mso-height-percent:0;mso-wrap-distance-left:9pt;mso-wrap-distance-top:0;mso-wrap-distance-right:9pt;mso-wrap-distance-bottom:0;mso-position-horizontal:absolute;mso-position-horizontal-relative:text;mso-position-vertical:absolute;mso-position-vertical-relative:text;mso-width-percent:0;mso-height-percent:0;mso-width-relative:margin;mso-height-relative:margin" from="-.35pt,11.2pt" to="520.45pt,11.2pt" o:gfxdata="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" strokecolor="#f37123" strokeweight="1pt">
               <v:stroke endcap="round"/>
             </v:line>
           </w:pict>
@@ -8469,7 +8714,7 @@
                                 <wp:extent cx="1360800" cy="439200"/>
                                 <wp:effectExtent l="0" t="0" r="0" b="0"/>
                                 <wp:docPr id="24" name="Picture 24" title="Software University Foundation - logo">
-                                  <a:hlinkClick xmlns:a="http://schemas.openxmlformats.org/drawingml/2006/main" r:id="rId1"/>
+                                  <a:hlinkClick xmlns:a="http://schemas.openxmlformats.org/drawingml/2006/main" r:id="rId22"/>
                                 </wp:docPr>
                                 <wp:cNvGraphicFramePr>
                                   <a:graphicFrameLocks xmlns:a="http://schemas.openxmlformats.org/drawingml/2006/main"/>
@@ -10761,7 +11006,7 @@
 </file>
 
 <file path=customXml/itemProps1.xml><?xml version="1.0" encoding="utf-8"?>
-<ds:datastoreItem xmlns:ds="http://schemas.openxmlformats.org/officeDocument/2006/customXml" ds:itemID="{0C467DB6-B090-4C5C-B546-DB1A73C95B83}">
+<ds:datastoreItem xmlns:ds="http://schemas.openxmlformats.org/officeDocument/2006/customXml" ds:itemID="{D6E8126C-EDDA-41ED-8214-630064B29568}">
   <ds:schemaRefs>
     <ds:schemaRef ds:uri="http://schemas.openxmlformats.org/officeDocument/2006/bibliography"/>
   </ds:schemaRefs>

</xml_diff>

<commit_message>
edit issue controller, templ and css
</commit_message>
<xml_diff>
--- a/resources/Angular-Project-March-2016/Issue-Tracking-System-Project-AngularJS(1).docx
+++ b/resources/Angular-Project-March-2016/Issue-Tracking-System-Project-AngularJS(1).docx
@@ -4564,8 +4564,6 @@
           <w:highlight w:val="green"/>
         </w:rPr>
       </w:pPr>
-      <w:bookmarkStart w:id="0" w:name="_GoBack"/>
-      <w:bookmarkEnd w:id="0"/>
       <w:r>
         <w:rPr>
           <w:sz w:val="24"/>
@@ -4584,14 +4582,14 @@
         <w:spacing w:before="120" w:after="120" w:line="240" w:lineRule="auto"/>
         <w:jc w:val="both"/>
         <w:rPr>
-          <w:highlight w:val="yellow"/>
+          <w:highlight w:val="green"/>
         </w:rPr>
       </w:pPr>
       <w:r>
         <w:rPr>
           <w:b/>
           <w:bCs/>
-          <w:highlight w:val="yellow"/>
+          <w:highlight w:val="green"/>
         </w:rPr>
         <w:t>Add</w:t>
       </w:r>
@@ -4599,7 +4597,7 @@
         <w:rPr>
           <w:b/>
           <w:bCs/>
-          <w:highlight w:val="yellow"/>
+          <w:highlight w:val="green"/>
         </w:rPr>
         <w:t xml:space="preserve"> Issue </w:t>
       </w:r>
@@ -4618,20 +4616,20 @@
           <w:rFonts w:asciiTheme="minorHAnsi" w:hAnsiTheme="minorHAnsi" w:cstheme="minorBidi"/>
           <w:b w:val="0"/>
           <w:noProof w:val="0"/>
-          <w:highlight w:val="yellow"/>
+          <w:highlight w:val="green"/>
           <w:lang w:val="en-US"/>
         </w:rPr>
       </w:pPr>
       <w:r>
         <w:rPr>
-          <w:highlight w:val="yellow"/>
+          <w:highlight w:val="green"/>
         </w:rPr>
         <w:t xml:space="preserve">Route: </w:t>
       </w:r>
       <w:r>
         <w:rPr>
           <w:rStyle w:val="CodeChar"/>
-          <w:highlight w:val="yellow"/>
+          <w:highlight w:val="green"/>
         </w:rPr>
         <w:t>#/projects/:id/add-issue</w:t>
       </w:r>
@@ -4650,7 +4648,7 @@
           <w:rFonts w:asciiTheme="minorHAnsi" w:hAnsiTheme="minorHAnsi" w:cstheme="minorBidi"/>
           <w:b w:val="0"/>
           <w:noProof w:val="0"/>
-          <w:highlight w:val="yellow"/>
+          <w:highlight w:val="green"/>
           <w:lang w:val="en-US"/>
         </w:rPr>
       </w:pPr>
@@ -4660,21 +4658,12 @@
           <w:rFonts w:asciiTheme="minorHAnsi" w:hAnsiTheme="minorHAnsi" w:cstheme="minorBidi"/>
           <w:b w:val="0"/>
           <w:noProof w:val="0"/>
-          <w:highlight w:val="yellow"/>
+          <w:highlight w:val="green"/>
           <w:lang w:val="en-US"/>
         </w:rPr>
-        <w:t>A modal dialog with a form for creating a new issue. The form consists of:</w:t>
-      </w:r>
-    </w:p>
-    <w:p>
-      <w:pPr>
-        <w:pStyle w:val="ListParagraph"/>
-        <w:numPr>
-          <w:ilvl w:val="2"/>
-          <w:numId w:val="3"/>
-        </w:numPr>
-        <w:spacing w:before="120" w:after="120" w:line="240" w:lineRule="auto"/>
-        <w:jc w:val="both"/>
+        <w:t xml:space="preserve">A </w:t>
+      </w:r>
+      <w:r>
         <w:rPr>
           <w:rStyle w:val="CodeChar"/>
           <w:rFonts w:asciiTheme="minorHAnsi" w:hAnsiTheme="minorHAnsi" w:cstheme="minorBidi"/>
@@ -4683,17 +4672,18 @@
           <w:highlight w:val="yellow"/>
           <w:lang w:val="en-US"/>
         </w:rPr>
-      </w:pPr>
+        <w:t xml:space="preserve">modal dialog </w:t>
+      </w:r>
       <w:r>
         <w:rPr>
           <w:rStyle w:val="CodeChar"/>
           <w:rFonts w:asciiTheme="minorHAnsi" w:hAnsiTheme="minorHAnsi" w:cstheme="minorBidi"/>
           <w:b w:val="0"/>
           <w:noProof w:val="0"/>
-          <w:highlight w:val="yellow"/>
+          <w:highlight w:val="green"/>
           <w:lang w:val="en-US"/>
         </w:rPr>
-        <w:t>Assignee (Drop-down with all available users)</w:t>
+        <w:t>with a form for creating a new issue. The form consists of:</w:t>
       </w:r>
     </w:p>
     <w:p>
@@ -4710,7 +4700,7 @@
           <w:rFonts w:asciiTheme="minorHAnsi" w:hAnsiTheme="minorHAnsi" w:cstheme="minorBidi"/>
           <w:b w:val="0"/>
           <w:noProof w:val="0"/>
-          <w:highlight w:val="yellow"/>
+          <w:highlight w:val="green"/>
           <w:lang w:val="en-US"/>
         </w:rPr>
       </w:pPr>
@@ -4720,10 +4710,10 @@
           <w:rFonts w:asciiTheme="minorHAnsi" w:hAnsiTheme="minorHAnsi" w:cstheme="minorBidi"/>
           <w:b w:val="0"/>
           <w:noProof w:val="0"/>
-          <w:highlight w:val="yellow"/>
+          <w:highlight w:val="green"/>
           <w:lang w:val="en-US"/>
         </w:rPr>
-        <w:t>Project (Drop-down with all available projects)</w:t>
+        <w:t>Assignee (Drop-down with all available users)</w:t>
       </w:r>
     </w:p>
     <w:p>
@@ -4753,7 +4743,7 @@
           <w:highlight w:val="yellow"/>
           <w:lang w:val="en-US"/>
         </w:rPr>
-        <w:t>Due (Calendar)</w:t>
+        <w:t>Project (Drop-down with all available projects)</w:t>
       </w:r>
     </w:p>
     <w:p>
@@ -4780,22 +4770,12 @@
           <w:rFonts w:asciiTheme="minorHAnsi" w:hAnsiTheme="minorHAnsi" w:cstheme="minorBidi"/>
           <w:b w:val="0"/>
           <w:noProof w:val="0"/>
-          <w:highlight w:val="yellow"/>
+          <w:highlight w:val="green"/>
           <w:lang w:val="en-US"/>
         </w:rPr>
-        <w:lastRenderedPageBreak/>
-        <w:t>Priority (Drop-down with available priorities for this project)</w:t>
-      </w:r>
-    </w:p>
-    <w:p>
-      <w:pPr>
-        <w:pStyle w:val="ListParagraph"/>
-        <w:numPr>
-          <w:ilvl w:val="2"/>
-          <w:numId w:val="3"/>
-        </w:numPr>
-        <w:spacing w:before="120" w:after="120" w:line="240" w:lineRule="auto"/>
-        <w:jc w:val="both"/>
+        <w:t>Due (Calendar</w:t>
+      </w:r>
+      <w:r>
         <w:rPr>
           <w:rStyle w:val="CodeChar"/>
           <w:rFonts w:asciiTheme="minorHAnsi" w:hAnsiTheme="minorHAnsi" w:cstheme="minorBidi"/>
@@ -4804,8 +4784,18 @@
           <w:highlight w:val="yellow"/>
           <w:lang w:val="en-US"/>
         </w:rPr>
-      </w:pPr>
-      <w:r>
+        <w:t>)</w:t>
+      </w:r>
+    </w:p>
+    <w:p>
+      <w:pPr>
+        <w:pStyle w:val="ListParagraph"/>
+        <w:numPr>
+          <w:ilvl w:val="2"/>
+          <w:numId w:val="3"/>
+        </w:numPr>
+        <w:spacing w:before="120" w:after="120" w:line="240" w:lineRule="auto"/>
+        <w:jc w:val="both"/>
         <w:rPr>
           <w:rStyle w:val="CodeChar"/>
           <w:rFonts w:asciiTheme="minorHAnsi" w:hAnsiTheme="minorHAnsi" w:cstheme="minorBidi"/>
@@ -4814,18 +4804,8 @@
           <w:highlight w:val="yellow"/>
           <w:lang w:val="en-US"/>
         </w:rPr>
-        <w:t>Label (Text-box which suggests already created labels by typing a substring. If the label does not exist – creates it)</w:t>
-      </w:r>
-    </w:p>
-    <w:p>
-      <w:pPr>
-        <w:pStyle w:val="ListParagraph"/>
-        <w:numPr>
-          <w:ilvl w:val="2"/>
-          <w:numId w:val="3"/>
-        </w:numPr>
-        <w:spacing w:before="120" w:after="120" w:line="240" w:lineRule="auto"/>
-        <w:jc w:val="both"/>
+      </w:pPr>
+      <w:r>
         <w:rPr>
           <w:rStyle w:val="CodeChar"/>
           <w:rFonts w:asciiTheme="minorHAnsi" w:hAnsiTheme="minorHAnsi" w:cstheme="minorBidi"/>
@@ -4834,8 +4814,19 @@
           <w:highlight w:val="yellow"/>
           <w:lang w:val="en-US"/>
         </w:rPr>
-      </w:pPr>
-      <w:r>
+        <w:lastRenderedPageBreak/>
+        <w:t>Priority (Drop-down with available priorities for this project)</w:t>
+      </w:r>
+    </w:p>
+    <w:p>
+      <w:pPr>
+        <w:pStyle w:val="ListParagraph"/>
+        <w:numPr>
+          <w:ilvl w:val="2"/>
+          <w:numId w:val="3"/>
+        </w:numPr>
+        <w:spacing w:before="120" w:after="120" w:line="240" w:lineRule="auto"/>
+        <w:jc w:val="both"/>
         <w:rPr>
           <w:rStyle w:val="CodeChar"/>
           <w:rFonts w:asciiTheme="minorHAnsi" w:hAnsiTheme="minorHAnsi" w:cstheme="minorBidi"/>
@@ -4844,18 +4835,8 @@
           <w:highlight w:val="yellow"/>
           <w:lang w:val="en-US"/>
         </w:rPr>
-        <w:t>Title (Text-box)</w:t>
-      </w:r>
-    </w:p>
-    <w:p>
-      <w:pPr>
-        <w:pStyle w:val="ListParagraph"/>
-        <w:numPr>
-          <w:ilvl w:val="2"/>
-          <w:numId w:val="3"/>
-        </w:numPr>
-        <w:spacing w:before="120" w:after="120" w:line="240" w:lineRule="auto"/>
-        <w:jc w:val="both"/>
+      </w:pPr>
+      <w:r>
         <w:rPr>
           <w:rStyle w:val="CodeChar"/>
           <w:rFonts w:asciiTheme="minorHAnsi" w:hAnsiTheme="minorHAnsi" w:cstheme="minorBidi"/>
@@ -4864,44 +4845,96 @@
           <w:highlight w:val="yellow"/>
           <w:lang w:val="en-US"/>
         </w:rPr>
-      </w:pPr>
-      <w:r>
+        <w:t>Label (Text-box which suggests already created labels by typing a substring. If the label does not exist – creates it)</w:t>
+      </w:r>
+      <w:bookmarkStart w:id="0" w:name="_GoBack"/>
+      <w:bookmarkEnd w:id="0"/>
+    </w:p>
+    <w:p>
+      <w:pPr>
+        <w:pStyle w:val="ListParagraph"/>
+        <w:numPr>
+          <w:ilvl w:val="2"/>
+          <w:numId w:val="3"/>
+        </w:numPr>
+        <w:spacing w:before="120" w:after="120" w:line="240" w:lineRule="auto"/>
+        <w:jc w:val="both"/>
         <w:rPr>
           <w:rStyle w:val="CodeChar"/>
           <w:rFonts w:asciiTheme="minorHAnsi" w:hAnsiTheme="minorHAnsi" w:cstheme="minorBidi"/>
           <w:b w:val="0"/>
           <w:noProof w:val="0"/>
-          <w:highlight w:val="yellow"/>
+          <w:highlight w:val="green"/>
           <w:lang w:val="en-US"/>
         </w:rPr>
-        <w:t>Description (Textarea)</w:t>
-      </w:r>
-    </w:p>
-    <w:p>
-      <w:pPr>
-        <w:pStyle w:val="ListParagraph"/>
-        <w:numPr>
-          <w:ilvl w:val="2"/>
-          <w:numId w:val="3"/>
-        </w:numPr>
-        <w:spacing w:before="120" w:after="120" w:line="240" w:lineRule="auto"/>
-        <w:jc w:val="both"/>
+      </w:pPr>
+      <w:r>
         <w:rPr>
           <w:rStyle w:val="CodeChar"/>
           <w:rFonts w:asciiTheme="minorHAnsi" w:hAnsiTheme="minorHAnsi" w:cstheme="minorBidi"/>
           <w:b w:val="0"/>
           <w:noProof w:val="0"/>
-          <w:highlight w:val="yellow"/>
+          <w:highlight w:val="green"/>
           <w:lang w:val="en-US"/>
         </w:rPr>
-      </w:pPr>
-      <w:r>
+        <w:t>Title (Text-box)</w:t>
+      </w:r>
+    </w:p>
+    <w:p>
+      <w:pPr>
+        <w:pStyle w:val="ListParagraph"/>
+        <w:numPr>
+          <w:ilvl w:val="2"/>
+          <w:numId w:val="3"/>
+        </w:numPr>
+        <w:spacing w:before="120" w:after="120" w:line="240" w:lineRule="auto"/>
+        <w:jc w:val="both"/>
         <w:rPr>
           <w:rStyle w:val="CodeChar"/>
           <w:rFonts w:asciiTheme="minorHAnsi" w:hAnsiTheme="minorHAnsi" w:cstheme="minorBidi"/>
           <w:b w:val="0"/>
           <w:noProof w:val="0"/>
-          <w:highlight w:val="yellow"/>
+          <w:highlight w:val="green"/>
+          <w:lang w:val="en-US"/>
+        </w:rPr>
+      </w:pPr>
+      <w:r>
+        <w:rPr>
+          <w:rStyle w:val="CodeChar"/>
+          <w:rFonts w:asciiTheme="minorHAnsi" w:hAnsiTheme="minorHAnsi" w:cstheme="minorBidi"/>
+          <w:b w:val="0"/>
+          <w:noProof w:val="0"/>
+          <w:highlight w:val="green"/>
+          <w:lang w:val="en-US"/>
+        </w:rPr>
+        <w:t>Description (Textarea)</w:t>
+      </w:r>
+    </w:p>
+    <w:p>
+      <w:pPr>
+        <w:pStyle w:val="ListParagraph"/>
+        <w:numPr>
+          <w:ilvl w:val="2"/>
+          <w:numId w:val="3"/>
+        </w:numPr>
+        <w:spacing w:before="120" w:after="120" w:line="240" w:lineRule="auto"/>
+        <w:jc w:val="both"/>
+        <w:rPr>
+          <w:rStyle w:val="CodeChar"/>
+          <w:rFonts w:asciiTheme="minorHAnsi" w:hAnsiTheme="minorHAnsi" w:cstheme="minorBidi"/>
+          <w:b w:val="0"/>
+          <w:noProof w:val="0"/>
+          <w:highlight w:val="green"/>
+          <w:lang w:val="en-US"/>
+        </w:rPr>
+      </w:pPr>
+      <w:r>
+        <w:rPr>
+          <w:rStyle w:val="CodeChar"/>
+          <w:rFonts w:asciiTheme="minorHAnsi" w:hAnsiTheme="minorHAnsi" w:cstheme="minorBidi"/>
+          <w:b w:val="0"/>
+          <w:noProof w:val="0"/>
+          <w:highlight w:val="green"/>
           <w:lang w:val="en-US"/>
         </w:rPr>
         <w:t>Create Issue (Button)</w:t>
@@ -7163,7 +7196,7 @@
                               <w:sz w:val="18"/>
                               <w:szCs w:val="18"/>
                             </w:rPr>
-                            <w:t>8</w:t>
+                            <w:t>7</w:t>
                           </w:r>
                           <w:r>
                             <w:rPr>
@@ -7284,7 +7317,7 @@
                         <w:sz w:val="18"/>
                         <w:szCs w:val="18"/>
                       </w:rPr>
-                      <w:t>8</w:t>
+                      <w:t>7</w:t>
                     </w:r>
                     <w:r>
                       <w:rPr>
@@ -8646,7 +8679,7 @@
         </mc:Choice>
         <mc:Fallback>
           <w:pict>
-            <v:line w14:anchorId="2DE2D0E7" id="Straight Connector 1" o:spid="_x0000_s1026" style="position:absolute;flip:y;z-index:251662336;visibility:visible;mso-wrap-style:square;mso-width-percent:0;mso-height-percent:0;mso-wrap-distance-left:9pt;mso-wrap-distance-top:0;mso-wrap-distance-right:9pt;mso-wrap-distance-bottom:0;mso-position-horizontal:absolute;mso-position-horizontal-relative:text;mso-position-vertical:absolute;mso-position-vertical-relative:text;mso-width-percent:0;mso-height-percent:0;mso-width-relative:margin;mso-height-relative:margin" from="-.35pt,11.2pt" to="520.45pt,11.2pt" o:gfxdata="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" strokecolor="#f37123" strokeweight="1pt">
+            <v:line w14:anchorId="2212317D" id="Straight Connector 1" o:spid="_x0000_s1026" style="position:absolute;flip:y;z-index:251662336;visibility:visible;mso-wrap-style:square;mso-width-percent:0;mso-height-percent:0;mso-wrap-distance-left:9pt;mso-wrap-distance-top:0;mso-wrap-distance-right:9pt;mso-wrap-distance-bottom:0;mso-position-horizontal:absolute;mso-position-horizontal-relative:text;mso-position-vertical:absolute;mso-position-vertical-relative:text;mso-width-percent:0;mso-height-percent:0;mso-width-relative:margin;mso-height-relative:margin" from="-.35pt,11.2pt" to="520.45pt,11.2pt" o:gfxdata="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" strokecolor="#f37123" strokeweight="1pt">
               <v:stroke endcap="round"/>
             </v:line>
           </w:pict>
@@ -11006,7 +11039,7 @@
 </file>
 
 <file path=customXml/itemProps1.xml><?xml version="1.0" encoding="utf-8"?>
-<ds:datastoreItem xmlns:ds="http://schemas.openxmlformats.org/officeDocument/2006/customXml" ds:itemID="{D6E8126C-EDDA-41ED-8214-630064B29568}">
+<ds:datastoreItem xmlns:ds="http://schemas.openxmlformats.org/officeDocument/2006/customXml" ds:itemID="{65785AB2-9E72-44C7-89D9-114A39E23382}">
   <ds:schemaRefs>
     <ds:schemaRef ds:uri="http://schemas.openxmlformats.org/officeDocument/2006/bibliography"/>
   </ds:schemaRefs>

</xml_diff>

<commit_message>
issue by id page done
</commit_message>
<xml_diff>
--- a/resources/Angular-Project-March-2016/Issue-Tracking-System-Project-AngularJS(1).docx
+++ b/resources/Angular-Project-March-2016/Issue-Tracking-System-Project-AngularJS(1).docx
@@ -1559,8 +1559,14 @@
     <w:p>
       <w:pPr>
         <w:pStyle w:val="Heading5"/>
-      </w:pPr>
-      <w:r>
+        <w:rPr>
+          <w:highlight w:val="cyan"/>
+        </w:rPr>
+      </w:pPr>
+      <w:r>
+        <w:rPr>
+          <w:highlight w:val="cyan"/>
+        </w:rPr>
         <w:t>[GET] Projects/{id}/Issues</w:t>
       </w:r>
     </w:p>
@@ -1573,15 +1579,20 @@
         </w:numPr>
         <w:rPr>
           <w:b/>
-        </w:rPr>
-      </w:pPr>
-      <w:r>
-        <w:rPr>
-          <w:b/>
+          <w:highlight w:val="cyan"/>
+        </w:rPr>
+      </w:pPr>
+      <w:r>
+        <w:rPr>
+          <w:b/>
+          <w:highlight w:val="cyan"/>
         </w:rPr>
         <w:t>Purpose</w:t>
       </w:r>
       <w:r>
+        <w:rPr>
+          <w:highlight w:val="cyan"/>
+        </w:rPr>
         <w:t>: Gets the project’s issues by id</w:t>
       </w:r>
     </w:p>
@@ -1594,24 +1605,33 @@
         </w:numPr>
         <w:rPr>
           <w:b/>
-        </w:rPr>
-      </w:pPr>
-      <w:r>
-        <w:rPr>
-          <w:b/>
+          <w:highlight w:val="cyan"/>
+        </w:rPr>
+      </w:pPr>
+      <w:r>
+        <w:rPr>
+          <w:b/>
+          <w:highlight w:val="cyan"/>
         </w:rPr>
         <w:t>Security</w:t>
       </w:r>
       <w:r>
+        <w:rPr>
+          <w:highlight w:val="cyan"/>
+        </w:rPr>
         <w:t>:</w:t>
       </w:r>
       <w:r>
         <w:rPr>
           <w:b/>
+          <w:highlight w:val="cyan"/>
         </w:rPr>
         <w:t xml:space="preserve"> </w:t>
       </w:r>
       <w:r>
+        <w:rPr>
+          <w:highlight w:val="cyan"/>
+        </w:rPr>
         <w:t xml:space="preserve">Logged in </w:t>
       </w:r>
     </w:p>
@@ -1624,15 +1644,20 @@
         </w:numPr>
         <w:rPr>
           <w:b/>
-        </w:rPr>
-      </w:pPr>
-      <w:r>
-        <w:rPr>
-          <w:b/>
+          <w:highlight w:val="cyan"/>
+        </w:rPr>
+      </w:pPr>
+      <w:r>
+        <w:rPr>
+          <w:b/>
+          <w:highlight w:val="cyan"/>
         </w:rPr>
         <w:t>Returns</w:t>
       </w:r>
       <w:r>
+        <w:rPr>
+          <w:highlight w:val="cyan"/>
+        </w:rPr>
         <w:t>: The project’s issues with their available statuses</w:t>
       </w:r>
     </w:p>
@@ -2077,8 +2102,14 @@
     <w:p>
       <w:pPr>
         <w:pStyle w:val="Heading5"/>
-      </w:pPr>
-      <w:r>
+        <w:rPr>
+          <w:highlight w:val="cyan"/>
+        </w:rPr>
+      </w:pPr>
+      <w:r>
+        <w:rPr>
+          <w:highlight w:val="cyan"/>
+        </w:rPr>
         <w:t>[GET] Issues/{id}</w:t>
       </w:r>
     </w:p>
@@ -2089,14 +2120,21 @@
           <w:ilvl w:val="0"/>
           <w:numId w:val="9"/>
         </w:numPr>
-      </w:pPr>
-      <w:r>
-        <w:rPr>
-          <w:b/>
+        <w:rPr>
+          <w:highlight w:val="cyan"/>
+        </w:rPr>
+      </w:pPr>
+      <w:r>
+        <w:rPr>
+          <w:b/>
+          <w:highlight w:val="cyan"/>
         </w:rPr>
         <w:t>Purpose</w:t>
       </w:r>
       <w:r>
+        <w:rPr>
+          <w:highlight w:val="cyan"/>
+        </w:rPr>
         <w:t>: Gets an issue by id</w:t>
       </w:r>
     </w:p>
@@ -2107,14 +2145,21 @@
           <w:ilvl w:val="0"/>
           <w:numId w:val="9"/>
         </w:numPr>
-      </w:pPr>
-      <w:r>
-        <w:rPr>
-          <w:b/>
+        <w:rPr>
+          <w:highlight w:val="cyan"/>
+        </w:rPr>
+      </w:pPr>
+      <w:r>
+        <w:rPr>
+          <w:b/>
+          <w:highlight w:val="cyan"/>
         </w:rPr>
         <w:t>Security</w:t>
       </w:r>
       <w:r>
+        <w:rPr>
+          <w:highlight w:val="cyan"/>
+        </w:rPr>
         <w:t>: Logged in</w:t>
       </w:r>
     </w:p>
@@ -2127,23 +2172,34 @@
         </w:numPr>
         <w:rPr>
           <w:b/>
-        </w:rPr>
-      </w:pPr>
-      <w:r>
-        <w:rPr>
-          <w:b/>
+          <w:highlight w:val="cyan"/>
+        </w:rPr>
+      </w:pPr>
+      <w:r>
+        <w:rPr>
+          <w:b/>
+          <w:highlight w:val="cyan"/>
         </w:rPr>
         <w:t>Returns</w:t>
       </w:r>
       <w:r>
+        <w:rPr>
+          <w:highlight w:val="cyan"/>
+        </w:rPr>
         <w:t>: The requested issue with its available statuses</w:t>
       </w:r>
     </w:p>
     <w:p>
       <w:pPr>
         <w:pStyle w:val="Heading5"/>
-      </w:pPr>
-      <w:r>
+        <w:rPr>
+          <w:highlight w:val="cyan"/>
+        </w:rPr>
+      </w:pPr>
+      <w:r>
+        <w:rPr>
+          <w:highlight w:val="cyan"/>
+        </w:rPr>
         <w:t>[POST] Issues/</w:t>
       </w:r>
     </w:p>
@@ -2154,20 +2210,33 @@
           <w:ilvl w:val="0"/>
           <w:numId w:val="9"/>
         </w:numPr>
-      </w:pPr>
-      <w:r>
-        <w:rPr>
-          <w:b/>
+        <w:rPr>
+          <w:highlight w:val="cyan"/>
+        </w:rPr>
+      </w:pPr>
+      <w:r>
+        <w:rPr>
+          <w:b/>
+          <w:highlight w:val="cyan"/>
         </w:rPr>
         <w:t>Purpose</w:t>
       </w:r>
       <w:r>
+        <w:rPr>
+          <w:highlight w:val="cyan"/>
+        </w:rPr>
         <w:t>:</w:t>
       </w:r>
       <w:r>
+        <w:rPr>
+          <w:highlight w:val="cyan"/>
+        </w:rPr>
         <w:t xml:space="preserve"> </w:t>
       </w:r>
       <w:r>
+        <w:rPr>
+          <w:highlight w:val="cyan"/>
+        </w:rPr>
         <w:t>Adds a new issue</w:t>
       </w:r>
     </w:p>
@@ -2178,17 +2247,27 @@
           <w:ilvl w:val="0"/>
           <w:numId w:val="9"/>
         </w:numPr>
-      </w:pPr>
-      <w:r>
-        <w:rPr>
-          <w:b/>
+        <w:rPr>
+          <w:highlight w:val="cyan"/>
+        </w:rPr>
+      </w:pPr>
+      <w:r>
+        <w:rPr>
+          <w:b/>
+          <w:highlight w:val="cyan"/>
         </w:rPr>
         <w:t>Security</w:t>
       </w:r>
       <w:r>
+        <w:rPr>
+          <w:highlight w:val="cyan"/>
+        </w:rPr>
         <w:t>:</w:t>
       </w:r>
       <w:r>
+        <w:rPr>
+          <w:highlight w:val="cyan"/>
+        </w:rPr>
         <w:t xml:space="preserve"> Admin, Project lead</w:t>
       </w:r>
     </w:p>
@@ -2199,14 +2278,21 @@
           <w:ilvl w:val="0"/>
           <w:numId w:val="9"/>
         </w:numPr>
-      </w:pPr>
-      <w:r>
-        <w:rPr>
-          <w:b/>
+        <w:rPr>
+          <w:highlight w:val="cyan"/>
+        </w:rPr>
+      </w:pPr>
+      <w:r>
+        <w:rPr>
+          <w:b/>
+          <w:highlight w:val="cyan"/>
         </w:rPr>
         <w:t>Body parameters</w:t>
       </w:r>
       <w:r>
+        <w:rPr>
+          <w:highlight w:val="cyan"/>
+        </w:rPr>
         <w:t>:</w:t>
       </w:r>
     </w:p>
@@ -2217,8 +2303,14 @@
           <w:ilvl w:val="1"/>
           <w:numId w:val="9"/>
         </w:numPr>
-      </w:pPr>
-      <w:r>
+        <w:rPr>
+          <w:highlight w:val="cyan"/>
+        </w:rPr>
+      </w:pPr>
+      <w:r>
+        <w:rPr>
+          <w:highlight w:val="cyan"/>
+        </w:rPr>
         <w:t>Title (String, Required)</w:t>
       </w:r>
     </w:p>
@@ -2229,8 +2321,14 @@
           <w:ilvl w:val="1"/>
           <w:numId w:val="9"/>
         </w:numPr>
-      </w:pPr>
-      <w:r>
+        <w:rPr>
+          <w:highlight w:val="cyan"/>
+        </w:rPr>
+      </w:pPr>
+      <w:r>
+        <w:rPr>
+          <w:highlight w:val="cyan"/>
+        </w:rPr>
         <w:lastRenderedPageBreak/>
         <w:t>Description (String, Required)</w:t>
       </w:r>
@@ -2242,8 +2340,14 @@
           <w:ilvl w:val="1"/>
           <w:numId w:val="9"/>
         </w:numPr>
-      </w:pPr>
-      <w:r>
+        <w:rPr>
+          <w:highlight w:val="cyan"/>
+        </w:rPr>
+      </w:pPr>
+      <w:r>
+        <w:rPr>
+          <w:highlight w:val="cyan"/>
+        </w:rPr>
         <w:t>DueDate (DateTime, Required)</w:t>
       </w:r>
     </w:p>
@@ -2254,8 +2358,14 @@
           <w:ilvl w:val="1"/>
           <w:numId w:val="9"/>
         </w:numPr>
-      </w:pPr>
-      <w:r>
+        <w:rPr>
+          <w:highlight w:val="cyan"/>
+        </w:rPr>
+      </w:pPr>
+      <w:r>
+        <w:rPr>
+          <w:highlight w:val="cyan"/>
+        </w:rPr>
         <w:t>ProjectId (Int, Required): The issue’s project</w:t>
       </w:r>
     </w:p>
@@ -2266,8 +2376,14 @@
           <w:ilvl w:val="1"/>
           <w:numId w:val="9"/>
         </w:numPr>
-      </w:pPr>
-      <w:r>
+        <w:rPr>
+          <w:highlight w:val="cyan"/>
+        </w:rPr>
+      </w:pPr>
+      <w:r>
+        <w:rPr>
+          <w:highlight w:val="cyan"/>
+        </w:rPr>
         <w:t xml:space="preserve">AssigneeId (String, Required): The issue’s assignee </w:t>
       </w:r>
     </w:p>
@@ -2278,8 +2394,14 @@
           <w:ilvl w:val="1"/>
           <w:numId w:val="9"/>
         </w:numPr>
-      </w:pPr>
-      <w:r>
+        <w:rPr>
+          <w:highlight w:val="cyan"/>
+        </w:rPr>
+      </w:pPr>
+      <w:r>
+        <w:rPr>
+          <w:highlight w:val="cyan"/>
+        </w:rPr>
         <w:t>PriorityId (Int, Required): The priority’s id (should be one of the available priorities for the project)</w:t>
       </w:r>
     </w:p>
@@ -2290,8 +2412,14 @@
           <w:ilvl w:val="1"/>
           <w:numId w:val="9"/>
         </w:numPr>
-      </w:pPr>
-      <w:r>
+        <w:rPr>
+          <w:highlight w:val="cyan"/>
+        </w:rPr>
+      </w:pPr>
+      <w:r>
+        <w:rPr>
+          <w:highlight w:val="cyan"/>
+        </w:rPr>
         <w:t>List&lt;Label&gt; (Required): A list of labels for the issue</w:t>
       </w:r>
     </w:p>
@@ -2304,23 +2432,34 @@
         </w:numPr>
         <w:rPr>
           <w:b/>
-        </w:rPr>
-      </w:pPr>
-      <w:r>
-        <w:rPr>
-          <w:b/>
+          <w:highlight w:val="cyan"/>
+        </w:rPr>
+      </w:pPr>
+      <w:r>
+        <w:rPr>
+          <w:b/>
+          <w:highlight w:val="cyan"/>
         </w:rPr>
         <w:t>Returns</w:t>
       </w:r>
       <w:r>
+        <w:rPr>
+          <w:highlight w:val="cyan"/>
+        </w:rPr>
         <w:t>: The newly created issue</w:t>
       </w:r>
     </w:p>
     <w:p>
       <w:pPr>
         <w:pStyle w:val="Heading5"/>
-      </w:pPr>
-      <w:r>
+        <w:rPr>
+          <w:highlight w:val="cyan"/>
+        </w:rPr>
+      </w:pPr>
+      <w:r>
+        <w:rPr>
+          <w:highlight w:val="cyan"/>
+        </w:rPr>
         <w:t>[PUT] Issues/{id}</w:t>
       </w:r>
     </w:p>
@@ -2331,17 +2470,27 @@
           <w:ilvl w:val="0"/>
           <w:numId w:val="9"/>
         </w:numPr>
-      </w:pPr>
-      <w:r>
-        <w:rPr>
-          <w:b/>
+        <w:rPr>
+          <w:highlight w:val="cyan"/>
+        </w:rPr>
+      </w:pPr>
+      <w:r>
+        <w:rPr>
+          <w:b/>
+          <w:highlight w:val="cyan"/>
         </w:rPr>
         <w:t>Purpose</w:t>
       </w:r>
       <w:r>
+        <w:rPr>
+          <w:highlight w:val="cyan"/>
+        </w:rPr>
         <w:t>:</w:t>
       </w:r>
       <w:r>
+        <w:rPr>
+          <w:highlight w:val="cyan"/>
+        </w:rPr>
         <w:t xml:space="preserve"> Edits an issue by an id </w:t>
       </w:r>
     </w:p>
@@ -2352,17 +2501,27 @@
           <w:ilvl w:val="0"/>
           <w:numId w:val="9"/>
         </w:numPr>
-      </w:pPr>
-      <w:r>
-        <w:rPr>
-          <w:b/>
+        <w:rPr>
+          <w:highlight w:val="cyan"/>
+        </w:rPr>
+      </w:pPr>
+      <w:r>
+        <w:rPr>
+          <w:b/>
+          <w:highlight w:val="cyan"/>
         </w:rPr>
         <w:t>Security</w:t>
       </w:r>
       <w:r>
+        <w:rPr>
+          <w:highlight w:val="cyan"/>
+        </w:rPr>
         <w:t>:</w:t>
       </w:r>
       <w:r>
+        <w:rPr>
+          <w:highlight w:val="cyan"/>
+        </w:rPr>
         <w:t xml:space="preserve"> Admin, Project lead</w:t>
       </w:r>
     </w:p>
@@ -2373,18 +2532,22 @@
           <w:ilvl w:val="0"/>
           <w:numId w:val="9"/>
         </w:numPr>
-      </w:pPr>
-      <w:r>
-        <w:rPr>
-          <w:b/>
+        <w:rPr>
+          <w:highlight w:val="cyan"/>
+        </w:rPr>
+      </w:pPr>
+      <w:r>
+        <w:rPr>
+          <w:b/>
+          <w:highlight w:val="cyan"/>
         </w:rPr>
         <w:t>Body parameters</w:t>
       </w:r>
       <w:r>
-        <w:t>:</w:t>
-      </w:r>
-      <w:r>
-        <w:t xml:space="preserve"> Same as [POST] Issues/, except for ProjectId which cannot be edited</w:t>
+        <w:rPr>
+          <w:highlight w:val="cyan"/>
+        </w:rPr>
+        <w:t>: Same as [POST] Issues/, except for ProjectId which cannot be edited</w:t>
       </w:r>
     </w:p>
     <w:p>
@@ -2396,38 +2559,61 @@
         </w:numPr>
         <w:rPr>
           <w:b/>
-        </w:rPr>
-      </w:pPr>
-      <w:r>
-        <w:rPr>
-          <w:b/>
+          <w:highlight w:val="cyan"/>
+        </w:rPr>
+      </w:pPr>
+      <w:r>
+        <w:rPr>
+          <w:b/>
+          <w:highlight w:val="cyan"/>
         </w:rPr>
         <w:t>Returns</w:t>
       </w:r>
       <w:r>
+        <w:rPr>
+          <w:highlight w:val="cyan"/>
+        </w:rPr>
         <w:t>: The edited issue</w:t>
       </w:r>
     </w:p>
     <w:p>
       <w:pPr>
         <w:pStyle w:val="Heading5"/>
+        <w:rPr>
+          <w:highlight w:val="cyan"/>
+        </w:rPr>
       </w:pPr>
       <w:r>
         <w:t xml:space="preserve"> </w:t>
       </w:r>
       <w:r>
+        <w:rPr>
+          <w:highlight w:val="cyan"/>
+        </w:rPr>
         <w:t>[PUT] Issues/{id}</w:t>
       </w:r>
       <w:r>
+        <w:rPr>
+          <w:highlight w:val="cyan"/>
+        </w:rPr>
         <w:t>/changestatus</w:t>
       </w:r>
       <w:r>
+        <w:rPr>
+          <w:highlight w:val="cyan"/>
+        </w:rPr>
         <w:t>?</w:t>
       </w:r>
       <w:r>
+        <w:rPr>
+          <w:highlight w:val="cyan"/>
+        </w:rPr>
         <w:t>statusid</w:t>
       </w:r>
       <w:r>
+        <w:rPr>
+          <w:highlight w:val="cyan"/>
+        </w:rPr>
         <w:t>={statusId}</w:t>
       </w:r>
     </w:p>
@@ -2438,17 +2624,27 @@
           <w:ilvl w:val="0"/>
           <w:numId w:val="9"/>
         </w:numPr>
-      </w:pPr>
-      <w:r>
-        <w:rPr>
-          <w:b/>
+        <w:rPr>
+          <w:highlight w:val="cyan"/>
+        </w:rPr>
+      </w:pPr>
+      <w:r>
+        <w:rPr>
+          <w:b/>
+          <w:highlight w:val="cyan"/>
         </w:rPr>
         <w:t>Purpose</w:t>
       </w:r>
       <w:r>
+        <w:rPr>
+          <w:highlight w:val="cyan"/>
+        </w:rPr>
         <w:t>:</w:t>
       </w:r>
       <w:r>
+        <w:rPr>
+          <w:highlight w:val="cyan"/>
+        </w:rPr>
         <w:t xml:space="preserve"> Edits an issue’s current status, only if it’s available in the status transition scheme (for example, you can’t change the status from ‘Open’ directly to ‘Stopped Progress’)</w:t>
       </w:r>
     </w:p>
@@ -2459,17 +2655,27 @@
           <w:ilvl w:val="0"/>
           <w:numId w:val="9"/>
         </w:numPr>
-      </w:pPr>
-      <w:r>
-        <w:rPr>
-          <w:b/>
+        <w:rPr>
+          <w:highlight w:val="cyan"/>
+        </w:rPr>
+      </w:pPr>
+      <w:r>
+        <w:rPr>
+          <w:b/>
+          <w:highlight w:val="cyan"/>
         </w:rPr>
         <w:t>Security</w:t>
       </w:r>
       <w:r>
+        <w:rPr>
+          <w:highlight w:val="cyan"/>
+        </w:rPr>
         <w:t>:</w:t>
       </w:r>
       <w:r>
+        <w:rPr>
+          <w:highlight w:val="cyan"/>
+        </w:rPr>
         <w:t xml:space="preserve"> Admin, Issue assignee, Project lead</w:t>
       </w:r>
     </w:p>
@@ -2480,18 +2686,22 @@
           <w:ilvl w:val="0"/>
           <w:numId w:val="9"/>
         </w:numPr>
-      </w:pPr>
-      <w:r>
-        <w:rPr>
-          <w:b/>
+        <w:rPr>
+          <w:highlight w:val="cyan"/>
+        </w:rPr>
+      </w:pPr>
+      <w:r>
+        <w:rPr>
+          <w:b/>
+          <w:highlight w:val="cyan"/>
         </w:rPr>
         <w:t>Url Parameters</w:t>
       </w:r>
       <w:r>
-        <w:t>:</w:t>
-      </w:r>
-      <w:r>
-        <w:t xml:space="preserve"> </w:t>
+        <w:rPr>
+          <w:highlight w:val="cyan"/>
+        </w:rPr>
+        <w:t xml:space="preserve">: </w:t>
       </w:r>
     </w:p>
     <w:p>
@@ -2501,20 +2711,26 @@
           <w:ilvl w:val="1"/>
           <w:numId w:val="9"/>
         </w:numPr>
-      </w:pPr>
-      <w:r>
-        <w:t>statusid</w:t>
-      </w:r>
-      <w:r>
-        <w:t xml:space="preserve"> </w:t>
-      </w:r>
-      <w:r>
-        <w:t>(</w:t>
-      </w:r>
-      <w:r>
-        <w:t>Int, Required)</w:t>
-      </w:r>
-      <w:r>
+        <w:rPr>
+          <w:highlight w:val="cyan"/>
+        </w:rPr>
+      </w:pPr>
+      <w:r>
+        <w:rPr>
+          <w:highlight w:val="cyan"/>
+        </w:rPr>
+        <w:t xml:space="preserve">statusid </w:t>
+      </w:r>
+      <w:r>
+        <w:rPr>
+          <w:highlight w:val="cyan"/>
+        </w:rPr>
+        <w:t>(Int, Required)</w:t>
+      </w:r>
+      <w:r>
+        <w:rPr>
+          <w:highlight w:val="cyan"/>
+        </w:rPr>
         <w:t xml:space="preserve">: the id of the new status </w:t>
       </w:r>
     </w:p>
@@ -2527,33 +2743,35 @@
         </w:numPr>
         <w:rPr>
           <w:b/>
-        </w:rPr>
-      </w:pPr>
-      <w:r>
-        <w:rPr>
-          <w:b/>
+          <w:highlight w:val="cyan"/>
+        </w:rPr>
+      </w:pPr>
+      <w:r>
+        <w:rPr>
+          <w:b/>
+          <w:highlight w:val="cyan"/>
         </w:rPr>
         <w:t>Returns</w:t>
       </w:r>
       <w:r>
+        <w:rPr>
+          <w:highlight w:val="cyan"/>
+        </w:rPr>
         <w:t>: The new available statuses</w:t>
       </w:r>
     </w:p>
     <w:p>
       <w:pPr>
         <w:pStyle w:val="Heading5"/>
-      </w:pPr>
-      <w:r>
-        <w:t>[</w:t>
-      </w:r>
-      <w:r>
-        <w:t>GET</w:t>
-      </w:r>
-      <w:r>
-        <w:t>] Issues/{id}</w:t>
-      </w:r>
-      <w:r>
-        <w:t>/comments</w:t>
+        <w:rPr>
+          <w:highlight w:val="cyan"/>
+        </w:rPr>
+      </w:pPr>
+      <w:r>
+        <w:rPr>
+          <w:highlight w:val="cyan"/>
+        </w:rPr>
+        <w:t>[GET] Issues/{id}/comments</w:t>
       </w:r>
     </w:p>
     <w:p>
@@ -2563,14 +2781,21 @@
           <w:ilvl w:val="0"/>
           <w:numId w:val="9"/>
         </w:numPr>
-      </w:pPr>
-      <w:r>
-        <w:rPr>
-          <w:b/>
+        <w:rPr>
+          <w:highlight w:val="cyan"/>
+        </w:rPr>
+      </w:pPr>
+      <w:r>
+        <w:rPr>
+          <w:b/>
+          <w:highlight w:val="cyan"/>
         </w:rPr>
         <w:t>Purpose</w:t>
       </w:r>
       <w:r>
+        <w:rPr>
+          <w:highlight w:val="cyan"/>
+        </w:rPr>
         <w:t>: Gets all the issue’s comments by a specified id</w:t>
       </w:r>
     </w:p>
@@ -2581,26 +2806,36 @@
           <w:ilvl w:val="0"/>
           <w:numId w:val="9"/>
         </w:numPr>
-      </w:pPr>
-      <w:r>
-        <w:rPr>
-          <w:b/>
+        <w:rPr>
+          <w:highlight w:val="cyan"/>
+        </w:rPr>
+      </w:pPr>
+      <w:r>
+        <w:rPr>
+          <w:b/>
+          <w:highlight w:val="cyan"/>
         </w:rPr>
         <w:t>Security</w:t>
       </w:r>
       <w:r>
+        <w:rPr>
+          <w:highlight w:val="cyan"/>
+        </w:rPr>
         <w:t>: Logged in</w:t>
       </w:r>
     </w:p>
     <w:p>
       <w:pPr>
         <w:pStyle w:val="Heading5"/>
-      </w:pPr>
-      <w:r>
-        <w:t xml:space="preserve"> [PUT] Issues/{id}</w:t>
-      </w:r>
-      <w:r>
-        <w:t>/comments</w:t>
+        <w:rPr>
+          <w:highlight w:val="cyan"/>
+        </w:rPr>
+      </w:pPr>
+      <w:r>
+        <w:rPr>
+          <w:highlight w:val="cyan"/>
+        </w:rPr>
+        <w:t xml:space="preserve"> [PUT] Issues/{id}/comments</w:t>
       </w:r>
     </w:p>
     <w:p>
@@ -2610,14 +2845,21 @@
           <w:ilvl w:val="0"/>
           <w:numId w:val="9"/>
         </w:numPr>
-      </w:pPr>
-      <w:r>
-        <w:rPr>
-          <w:b/>
+        <w:rPr>
+          <w:highlight w:val="cyan"/>
+        </w:rPr>
+      </w:pPr>
+      <w:r>
+        <w:rPr>
+          <w:b/>
+          <w:highlight w:val="cyan"/>
         </w:rPr>
         <w:t>Purpose</w:t>
       </w:r>
       <w:r>
+        <w:rPr>
+          <w:highlight w:val="cyan"/>
+        </w:rPr>
         <w:t xml:space="preserve">: Adds a new comment to an issue specified by id </w:t>
       </w:r>
     </w:p>
@@ -2628,14 +2870,21 @@
           <w:ilvl w:val="0"/>
           <w:numId w:val="9"/>
         </w:numPr>
-      </w:pPr>
-      <w:r>
-        <w:rPr>
-          <w:b/>
+        <w:rPr>
+          <w:highlight w:val="cyan"/>
+        </w:rPr>
+      </w:pPr>
+      <w:r>
+        <w:rPr>
+          <w:b/>
+          <w:highlight w:val="cyan"/>
         </w:rPr>
         <w:t>Security</w:t>
       </w:r>
       <w:r>
+        <w:rPr>
+          <w:highlight w:val="cyan"/>
+        </w:rPr>
         <w:t>: Logged in user who is either a project leader or has a assigned issue in this project</w:t>
       </w:r>
     </w:p>
@@ -2646,18 +2895,22 @@
           <w:ilvl w:val="0"/>
           <w:numId w:val="9"/>
         </w:numPr>
-      </w:pPr>
-      <w:r>
-        <w:rPr>
-          <w:b/>
+        <w:rPr>
+          <w:highlight w:val="cyan"/>
+        </w:rPr>
+      </w:pPr>
+      <w:r>
+        <w:rPr>
+          <w:b/>
+          <w:highlight w:val="cyan"/>
         </w:rPr>
         <w:t>Body parameters</w:t>
       </w:r>
       <w:r>
-        <w:t>:</w:t>
-      </w:r>
-      <w:r>
-        <w:t xml:space="preserve"> </w:t>
+        <w:rPr>
+          <w:highlight w:val="cyan"/>
+        </w:rPr>
+        <w:t xml:space="preserve">: </w:t>
       </w:r>
     </w:p>
     <w:p>
@@ -2667,8 +2920,14 @@
           <w:ilvl w:val="1"/>
           <w:numId w:val="9"/>
         </w:numPr>
-      </w:pPr>
-      <w:r>
+        <w:rPr>
+          <w:highlight w:val="cyan"/>
+        </w:rPr>
+      </w:pPr>
+      <w:r>
+        <w:rPr>
+          <w:highlight w:val="cyan"/>
+        </w:rPr>
         <w:t>Text (String, Required): The comment’s text</w:t>
       </w:r>
     </w:p>
@@ -2681,15 +2940,20 @@
         </w:numPr>
         <w:rPr>
           <w:b/>
-        </w:rPr>
-      </w:pPr>
-      <w:r>
-        <w:rPr>
-          <w:b/>
+          <w:highlight w:val="cyan"/>
+        </w:rPr>
+      </w:pPr>
+      <w:r>
+        <w:rPr>
+          <w:b/>
+          <w:highlight w:val="cyan"/>
         </w:rPr>
         <w:t>Returns</w:t>
       </w:r>
       <w:r>
+        <w:rPr>
+          <w:highlight w:val="cyan"/>
+        </w:rPr>
         <w:t>: list of all the issue’s comments</w:t>
       </w:r>
     </w:p>
@@ -4847,8 +5111,6 @@
         </w:rPr>
         <w:t>Label (Text-box which suggests already created labels by typing a substring. If the label does not exist – creates it)</w:t>
       </w:r>
-      <w:bookmarkStart w:id="0" w:name="_GoBack"/>
-      <w:bookmarkEnd w:id="0"/>
     </w:p>
     <w:p>
       <w:pPr>
@@ -4948,14 +5210,16 @@
         <w:rPr>
           <w:sz w:val="24"/>
           <w:szCs w:val="24"/>
-          <w:highlight w:val="yellow"/>
-        </w:rPr>
-      </w:pPr>
+          <w:highlight w:val="green"/>
+        </w:rPr>
+      </w:pPr>
+      <w:bookmarkStart w:id="0" w:name="_GoBack"/>
+      <w:bookmarkEnd w:id="0"/>
       <w:r>
         <w:rPr>
           <w:sz w:val="24"/>
           <w:szCs w:val="24"/>
-          <w:highlight w:val="yellow"/>
+          <w:highlight w:val="green"/>
         </w:rPr>
         <w:t>10 score</w:t>
       </w:r>
@@ -4969,14 +5233,14 @@
         <w:spacing w:before="120" w:after="120" w:line="240" w:lineRule="auto"/>
         <w:jc w:val="both"/>
         <w:rPr>
-          <w:highlight w:val="yellow"/>
+          <w:highlight w:val="green"/>
         </w:rPr>
       </w:pPr>
       <w:r>
         <w:rPr>
           <w:b/>
           <w:bCs/>
-          <w:highlight w:val="yellow"/>
+          <w:highlight w:val="green"/>
         </w:rPr>
         <w:t>Issue page</w:t>
       </w:r>
@@ -4995,27 +5259,27 @@
           <w:rFonts w:asciiTheme="minorHAnsi" w:hAnsiTheme="minorHAnsi" w:cstheme="minorBidi"/>
           <w:b w:val="0"/>
           <w:noProof w:val="0"/>
-          <w:highlight w:val="yellow"/>
+          <w:highlight w:val="green"/>
           <w:lang w:val="en-US"/>
         </w:rPr>
       </w:pPr>
       <w:r>
         <w:rPr>
-          <w:highlight w:val="yellow"/>
+          <w:highlight w:val="green"/>
         </w:rPr>
         <w:t xml:space="preserve">Route: </w:t>
       </w:r>
       <w:r>
         <w:rPr>
           <w:rStyle w:val="CodeChar"/>
-          <w:highlight w:val="yellow"/>
+          <w:highlight w:val="green"/>
         </w:rPr>
         <w:t>#/</w:t>
       </w:r>
       <w:r>
         <w:rPr>
           <w:rStyle w:val="CodeChar"/>
-          <w:highlight w:val="yellow"/>
+          <w:highlight w:val="green"/>
         </w:rPr>
         <w:t>issues/:id</w:t>
       </w:r>
@@ -5034,7 +5298,7 @@
           <w:rFonts w:asciiTheme="minorHAnsi" w:hAnsiTheme="minorHAnsi" w:cstheme="minorBidi"/>
           <w:b w:val="0"/>
           <w:noProof w:val="0"/>
-          <w:highlight w:val="yellow"/>
+          <w:highlight w:val="green"/>
           <w:lang w:val="en-US"/>
         </w:rPr>
       </w:pPr>
@@ -5044,7 +5308,7 @@
           <w:rFonts w:asciiTheme="minorHAnsi" w:hAnsiTheme="minorHAnsi" w:cstheme="minorBidi"/>
           <w:b w:val="0"/>
           <w:noProof w:val="0"/>
-          <w:highlight w:val="yellow"/>
+          <w:highlight w:val="green"/>
           <w:lang w:val="en-US"/>
         </w:rPr>
         <w:t>Displays the information about the issue</w:t>
@@ -5064,7 +5328,7 @@
           <w:rFonts w:asciiTheme="minorHAnsi" w:hAnsiTheme="minorHAnsi" w:cstheme="minorBidi"/>
           <w:b w:val="0"/>
           <w:noProof w:val="0"/>
-          <w:highlight w:val="yellow"/>
+          <w:highlight w:val="green"/>
           <w:lang w:val="en-US"/>
         </w:rPr>
       </w:pPr>
@@ -5074,7 +5338,7 @@
           <w:rFonts w:asciiTheme="minorHAnsi" w:hAnsiTheme="minorHAnsi" w:cstheme="minorBidi"/>
           <w:b w:val="0"/>
           <w:noProof w:val="0"/>
-          <w:highlight w:val="yellow"/>
+          <w:highlight w:val="green"/>
           <w:lang w:val="en-US"/>
         </w:rPr>
         <w:t xml:space="preserve">If the user is the assignee, they can </w:t>
@@ -5085,7 +5349,7 @@
           <w:rFonts w:asciiTheme="minorHAnsi" w:hAnsiTheme="minorHAnsi" w:cstheme="minorBidi"/>
           <w:b w:val="0"/>
           <w:noProof w:val="0"/>
-          <w:highlight w:val="yellow"/>
+          <w:highlight w:val="green"/>
           <w:lang w:val="en-US"/>
         </w:rPr>
         <w:t>see a button for changing the</w:t>
@@ -5096,7 +5360,7 @@
           <w:rFonts w:asciiTheme="minorHAnsi" w:hAnsiTheme="minorHAnsi" w:cstheme="minorBidi"/>
           <w:b w:val="0"/>
           <w:noProof w:val="0"/>
-          <w:highlight w:val="yellow"/>
+          <w:highlight w:val="green"/>
           <w:lang w:val="en-US"/>
         </w:rPr>
         <w:t xml:space="preserve"> status </w:t>
@@ -5107,7 +5371,7 @@
           <w:rFonts w:asciiTheme="minorHAnsi" w:hAnsiTheme="minorHAnsi" w:cstheme="minorBidi"/>
           <w:b w:val="0"/>
           <w:noProof w:val="0"/>
-          <w:highlight w:val="yellow"/>
+          <w:highlight w:val="green"/>
           <w:lang w:val="en-US"/>
         </w:rPr>
         <w:t>using an</w:t>
@@ -5118,7 +5382,7 @@
           <w:rFonts w:asciiTheme="minorHAnsi" w:hAnsiTheme="minorHAnsi" w:cstheme="minorBidi"/>
           <w:b w:val="0"/>
           <w:noProof w:val="0"/>
-          <w:highlight w:val="yellow"/>
+          <w:highlight w:val="green"/>
           <w:lang w:val="en-US"/>
         </w:rPr>
         <w:t xml:space="preserve"> available status (e.g. Open -&gt; Closed).</w:t>
@@ -5138,7 +5402,7 @@
           <w:rFonts w:asciiTheme="minorHAnsi" w:hAnsiTheme="minorHAnsi" w:cstheme="minorBidi"/>
           <w:b w:val="0"/>
           <w:noProof w:val="0"/>
-          <w:highlight w:val="yellow"/>
+          <w:highlight w:val="green"/>
           <w:lang w:val="en-US"/>
         </w:rPr>
       </w:pPr>
@@ -5148,7 +5412,7 @@
           <w:rFonts w:asciiTheme="minorHAnsi" w:hAnsiTheme="minorHAnsi" w:cstheme="minorBidi"/>
           <w:b w:val="0"/>
           <w:noProof w:val="0"/>
-          <w:highlight w:val="yellow"/>
+          <w:highlight w:val="green"/>
           <w:lang w:val="en-US"/>
         </w:rPr>
         <w:t>If the user is the issue’s project leader they can see the edit issue button.</w:t>
@@ -5187,14 +5451,14 @@
         <w:spacing w:before="120" w:after="120" w:line="240" w:lineRule="auto"/>
         <w:jc w:val="both"/>
         <w:rPr>
-          <w:highlight w:val="yellow"/>
+          <w:highlight w:val="green"/>
         </w:rPr>
       </w:pPr>
       <w:r>
         <w:rPr>
           <w:b/>
           <w:bCs/>
-          <w:highlight w:val="yellow"/>
+          <w:highlight w:val="green"/>
         </w:rPr>
         <w:t>Edit Issue page</w:t>
       </w:r>
@@ -5213,20 +5477,20 @@
           <w:rFonts w:asciiTheme="minorHAnsi" w:hAnsiTheme="minorHAnsi" w:cstheme="minorBidi"/>
           <w:b w:val="0"/>
           <w:noProof w:val="0"/>
-          <w:highlight w:val="yellow"/>
+          <w:highlight w:val="green"/>
           <w:lang w:val="en-US"/>
         </w:rPr>
       </w:pPr>
       <w:r>
         <w:rPr>
-          <w:highlight w:val="yellow"/>
+          <w:highlight w:val="green"/>
         </w:rPr>
         <w:t xml:space="preserve">Route: </w:t>
       </w:r>
       <w:r>
         <w:rPr>
           <w:rStyle w:val="CodeChar"/>
-          <w:highlight w:val="yellow"/>
+          <w:highlight w:val="green"/>
         </w:rPr>
         <w:t>#/issues/:id/edit</w:t>
       </w:r>
@@ -5305,7 +5569,7 @@
           <w:rFonts w:asciiTheme="minorHAnsi" w:hAnsiTheme="minorHAnsi" w:cstheme="minorBidi"/>
           <w:b w:val="0"/>
           <w:noProof w:val="0"/>
-          <w:highlight w:val="yellow"/>
+          <w:highlight w:val="green"/>
           <w:lang w:val="en-US"/>
         </w:rPr>
       </w:pPr>
@@ -5315,7 +5579,7 @@
           <w:rFonts w:asciiTheme="minorHAnsi" w:hAnsiTheme="minorHAnsi" w:cstheme="minorBidi"/>
           <w:b w:val="0"/>
           <w:noProof w:val="0"/>
-          <w:highlight w:val="yellow"/>
+          <w:highlight w:val="green"/>
           <w:lang w:val="en-US"/>
         </w:rPr>
         <w:t>If they are the project’s leader they can edit the whole issue (including its assignee).</w:t>
@@ -7196,7 +7460,7 @@
                               <w:sz w:val="18"/>
                               <w:szCs w:val="18"/>
                             </w:rPr>
-                            <w:t>7</w:t>
+                            <w:t>6</w:t>
                           </w:r>
                           <w:r>
                             <w:rPr>
@@ -7317,7 +7581,7 @@
                         <w:sz w:val="18"/>
                         <w:szCs w:val="18"/>
                       </w:rPr>
-                      <w:t>7</w:t>
+                      <w:t>6</w:t>
                     </w:r>
                     <w:r>
                       <w:rPr>
@@ -8679,7 +8943,7 @@
         </mc:Choice>
         <mc:Fallback>
           <w:pict>
-            <v:line w14:anchorId="2212317D" id="Straight Connector 1" o:spid="_x0000_s1026" style="position:absolute;flip:y;z-index:251662336;visibility:visible;mso-wrap-style:square;mso-width-percent:0;mso-height-percent:0;mso-wrap-distance-left:9pt;mso-wrap-distance-top:0;mso-wrap-distance-right:9pt;mso-wrap-distance-bottom:0;mso-position-horizontal:absolute;mso-position-horizontal-relative:text;mso-position-vertical:absolute;mso-position-vertical-relative:text;mso-width-percent:0;mso-height-percent:0;mso-width-relative:margin;mso-height-relative:margin" from="-.35pt,11.2pt" to="520.45pt,11.2pt" o:gfxdata="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" strokecolor="#f37123" strokeweight="1pt">
+            <v:line w14:anchorId="2F6D7DFD" id="Straight Connector 1" o:spid="_x0000_s1026" style="position:absolute;flip:y;z-index:251662336;visibility:visible;mso-wrap-style:square;mso-width-percent:0;mso-height-percent:0;mso-wrap-distance-left:9pt;mso-wrap-distance-top:0;mso-wrap-distance-right:9pt;mso-wrap-distance-bottom:0;mso-position-horizontal:absolute;mso-position-horizontal-relative:text;mso-position-vertical:absolute;mso-position-vertical-relative:text;mso-width-percent:0;mso-height-percent:0;mso-width-relative:margin;mso-height-relative:margin" from="-.35pt,11.2pt" to="520.45pt,11.2pt" o:gfxdata="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" strokecolor="#f37123" strokeweight="1pt">
               <v:stroke endcap="round"/>
             </v:line>
           </w:pict>
@@ -8747,7 +9011,7 @@
                                 <wp:extent cx="1360800" cy="439200"/>
                                 <wp:effectExtent l="0" t="0" r="0" b="0"/>
                                 <wp:docPr id="24" name="Picture 24" title="Software University Foundation - logo">
-                                  <a:hlinkClick xmlns:a="http://schemas.openxmlformats.org/drawingml/2006/main" r:id="rId22"/>
+                                  <a:hlinkClick xmlns:a="http://schemas.openxmlformats.org/drawingml/2006/main" r:id="rId1"/>
                                 </wp:docPr>
                                 <wp:cNvGraphicFramePr>
                                   <a:graphicFrameLocks xmlns:a="http://schemas.openxmlformats.org/drawingml/2006/main"/>
@@ -11039,7 +11303,7 @@
 </file>
 
 <file path=customXml/itemProps1.xml><?xml version="1.0" encoding="utf-8"?>
-<ds:datastoreItem xmlns:ds="http://schemas.openxmlformats.org/officeDocument/2006/customXml" ds:itemID="{65785AB2-9E72-44C7-89D9-114A39E23382}">
+<ds:datastoreItem xmlns:ds="http://schemas.openxmlformats.org/officeDocument/2006/customXml" ds:itemID="{D7301B80-EF68-48F8-A729-625E42400CBB}">
   <ds:schemaRefs>
     <ds:schemaRef ds:uri="http://schemas.openxmlformats.org/officeDocument/2006/bibliography"/>
   </ds:schemaRefs>

</xml_diff>

<commit_message>
local storage auth token
</commit_message>
<xml_diff>
--- a/resources/Angular-Project-March-2016/Issue-Tracking-System-Project-AngularJS(1).docx
+++ b/resources/Angular-Project-March-2016/Issue-Tracking-System-Project-AngularJS(1).docx
@@ -4625,8 +4625,6 @@
           <w:highlight w:val="green"/>
         </w:rPr>
       </w:pPr>
-      <w:bookmarkStart w:id="0" w:name="_GoBack"/>
-      <w:bookmarkEnd w:id="0"/>
       <w:r>
         <w:rPr>
           <w:b/>
@@ -5006,7 +5004,7 @@
           <w:rFonts w:asciiTheme="minorHAnsi" w:hAnsiTheme="minorHAnsi" w:cstheme="minorBidi"/>
           <w:b w:val="0"/>
           <w:noProof w:val="0"/>
-          <w:highlight w:val="yellow"/>
+          <w:highlight w:val="green"/>
           <w:lang w:val="en-US"/>
         </w:rPr>
         <w:t>Project (Drop-down with all available projects)</w:t>
@@ -5067,11 +5065,32 @@
           <w:rFonts w:asciiTheme="minorHAnsi" w:hAnsiTheme="minorHAnsi" w:cstheme="minorBidi"/>
           <w:b w:val="0"/>
           <w:noProof w:val="0"/>
-          <w:highlight w:val="yellow"/>
+          <w:highlight w:val="green"/>
           <w:lang w:val="en-US"/>
         </w:rPr>
       </w:pPr>
       <w:r>
+        <w:rPr>
+          <w:rStyle w:val="CodeChar"/>
+          <w:rFonts w:asciiTheme="minorHAnsi" w:hAnsiTheme="minorHAnsi" w:cstheme="minorBidi"/>
+          <w:b w:val="0"/>
+          <w:noProof w:val="0"/>
+          <w:highlight w:val="green"/>
+          <w:lang w:val="en-US"/>
+        </w:rPr>
+        <w:lastRenderedPageBreak/>
+        <w:t>Priority (Drop-down with available priorities for this project)</w:t>
+      </w:r>
+    </w:p>
+    <w:p>
+      <w:pPr>
+        <w:pStyle w:val="ListParagraph"/>
+        <w:numPr>
+          <w:ilvl w:val="2"/>
+          <w:numId w:val="3"/>
+        </w:numPr>
+        <w:spacing w:before="120" w:after="120" w:line="240" w:lineRule="auto"/>
+        <w:jc w:val="both"/>
         <w:rPr>
           <w:rStyle w:val="CodeChar"/>
           <w:rFonts w:asciiTheme="minorHAnsi" w:hAnsiTheme="minorHAnsi" w:cstheme="minorBidi"/>
@@ -5080,19 +5099,8 @@
           <w:highlight w:val="yellow"/>
           <w:lang w:val="en-US"/>
         </w:rPr>
-        <w:lastRenderedPageBreak/>
-        <w:t>Priority (Drop-down with available priorities for this project)</w:t>
-      </w:r>
-    </w:p>
-    <w:p>
-      <w:pPr>
-        <w:pStyle w:val="ListParagraph"/>
-        <w:numPr>
-          <w:ilvl w:val="2"/>
-          <w:numId w:val="3"/>
-        </w:numPr>
-        <w:spacing w:before="120" w:after="120" w:line="240" w:lineRule="auto"/>
-        <w:jc w:val="both"/>
+      </w:pPr>
+      <w:r>
         <w:rPr>
           <w:rStyle w:val="CodeChar"/>
           <w:rFonts w:asciiTheme="minorHAnsi" w:hAnsiTheme="minorHAnsi" w:cstheme="minorBidi"/>
@@ -5101,8 +5109,399 @@
           <w:highlight w:val="yellow"/>
           <w:lang w:val="en-US"/>
         </w:rPr>
-      </w:pPr>
-      <w:r>
+        <w:t>Label (Text-box which suggests already created labels by typing a substring. If the label does not exist – creates it)</w:t>
+      </w:r>
+    </w:p>
+    <w:p>
+      <w:pPr>
+        <w:pStyle w:val="ListParagraph"/>
+        <w:numPr>
+          <w:ilvl w:val="2"/>
+          <w:numId w:val="3"/>
+        </w:numPr>
+        <w:spacing w:before="120" w:after="120" w:line="240" w:lineRule="auto"/>
+        <w:jc w:val="both"/>
+        <w:rPr>
+          <w:rStyle w:val="CodeChar"/>
+          <w:rFonts w:asciiTheme="minorHAnsi" w:hAnsiTheme="minorHAnsi" w:cstheme="minorBidi"/>
+          <w:b w:val="0"/>
+          <w:noProof w:val="0"/>
+          <w:highlight w:val="green"/>
+          <w:lang w:val="en-US"/>
+        </w:rPr>
+      </w:pPr>
+      <w:r>
+        <w:rPr>
+          <w:rStyle w:val="CodeChar"/>
+          <w:rFonts w:asciiTheme="minorHAnsi" w:hAnsiTheme="minorHAnsi" w:cstheme="minorBidi"/>
+          <w:b w:val="0"/>
+          <w:noProof w:val="0"/>
+          <w:highlight w:val="green"/>
+          <w:lang w:val="en-US"/>
+        </w:rPr>
+        <w:t>Title (Text-box)</w:t>
+      </w:r>
+    </w:p>
+    <w:p>
+      <w:pPr>
+        <w:pStyle w:val="ListParagraph"/>
+        <w:numPr>
+          <w:ilvl w:val="2"/>
+          <w:numId w:val="3"/>
+        </w:numPr>
+        <w:spacing w:before="120" w:after="120" w:line="240" w:lineRule="auto"/>
+        <w:jc w:val="both"/>
+        <w:rPr>
+          <w:rStyle w:val="CodeChar"/>
+          <w:rFonts w:asciiTheme="minorHAnsi" w:hAnsiTheme="minorHAnsi" w:cstheme="minorBidi"/>
+          <w:b w:val="0"/>
+          <w:noProof w:val="0"/>
+          <w:highlight w:val="green"/>
+          <w:lang w:val="en-US"/>
+        </w:rPr>
+      </w:pPr>
+      <w:r>
+        <w:rPr>
+          <w:rStyle w:val="CodeChar"/>
+          <w:rFonts w:asciiTheme="minorHAnsi" w:hAnsiTheme="minorHAnsi" w:cstheme="minorBidi"/>
+          <w:b w:val="0"/>
+          <w:noProof w:val="0"/>
+          <w:highlight w:val="green"/>
+          <w:lang w:val="en-US"/>
+        </w:rPr>
+        <w:t>Description (Textarea)</w:t>
+      </w:r>
+    </w:p>
+    <w:p>
+      <w:pPr>
+        <w:pStyle w:val="ListParagraph"/>
+        <w:numPr>
+          <w:ilvl w:val="2"/>
+          <w:numId w:val="3"/>
+        </w:numPr>
+        <w:spacing w:before="120" w:after="120" w:line="240" w:lineRule="auto"/>
+        <w:jc w:val="both"/>
+        <w:rPr>
+          <w:rStyle w:val="CodeChar"/>
+          <w:rFonts w:asciiTheme="minorHAnsi" w:hAnsiTheme="minorHAnsi" w:cstheme="minorBidi"/>
+          <w:b w:val="0"/>
+          <w:noProof w:val="0"/>
+          <w:highlight w:val="green"/>
+          <w:lang w:val="en-US"/>
+        </w:rPr>
+      </w:pPr>
+      <w:r>
+        <w:rPr>
+          <w:rStyle w:val="CodeChar"/>
+          <w:rFonts w:asciiTheme="minorHAnsi" w:hAnsiTheme="minorHAnsi" w:cstheme="minorBidi"/>
+          <w:b w:val="0"/>
+          <w:noProof w:val="0"/>
+          <w:highlight w:val="green"/>
+          <w:lang w:val="en-US"/>
+        </w:rPr>
+        <w:t>Create Issue (Button)</w:t>
+      </w:r>
+    </w:p>
+    <w:p>
+      <w:pPr>
+        <w:spacing w:before="120" w:after="120" w:line="240" w:lineRule="auto"/>
+        <w:ind w:left="2160"/>
+        <w:jc w:val="right"/>
+        <w:rPr>
+          <w:sz w:val="24"/>
+          <w:szCs w:val="24"/>
+          <w:highlight w:val="green"/>
+        </w:rPr>
+      </w:pPr>
+      <w:r>
+        <w:rPr>
+          <w:sz w:val="24"/>
+          <w:szCs w:val="24"/>
+          <w:highlight w:val="green"/>
+        </w:rPr>
+        <w:t>10 score</w:t>
+      </w:r>
+    </w:p>
+    <w:p>
+      <w:pPr>
+        <w:numPr>
+          <w:ilvl w:val="0"/>
+          <w:numId w:val="3"/>
+        </w:numPr>
+        <w:spacing w:before="120" w:after="120" w:line="240" w:lineRule="auto"/>
+        <w:jc w:val="both"/>
+        <w:rPr>
+          <w:highlight w:val="green"/>
+        </w:rPr>
+      </w:pPr>
+      <w:r>
+        <w:rPr>
+          <w:b/>
+          <w:bCs/>
+          <w:highlight w:val="green"/>
+        </w:rPr>
+        <w:t>Issue page</w:t>
+      </w:r>
+    </w:p>
+    <w:p>
+      <w:pPr>
+        <w:pStyle w:val="ListParagraph"/>
+        <w:numPr>
+          <w:ilvl w:val="1"/>
+          <w:numId w:val="3"/>
+        </w:numPr>
+        <w:spacing w:before="120" w:after="120" w:line="240" w:lineRule="auto"/>
+        <w:jc w:val="both"/>
+        <w:rPr>
+          <w:rStyle w:val="CodeChar"/>
+          <w:rFonts w:asciiTheme="minorHAnsi" w:hAnsiTheme="minorHAnsi" w:cstheme="minorBidi"/>
+          <w:b w:val="0"/>
+          <w:noProof w:val="0"/>
+          <w:highlight w:val="green"/>
+          <w:lang w:val="en-US"/>
+        </w:rPr>
+      </w:pPr>
+      <w:r>
+        <w:rPr>
+          <w:highlight w:val="green"/>
+        </w:rPr>
+        <w:t xml:space="preserve">Route: </w:t>
+      </w:r>
+      <w:r>
+        <w:rPr>
+          <w:rStyle w:val="CodeChar"/>
+          <w:highlight w:val="green"/>
+        </w:rPr>
+        <w:t>#/</w:t>
+      </w:r>
+      <w:r>
+        <w:rPr>
+          <w:rStyle w:val="CodeChar"/>
+          <w:highlight w:val="green"/>
+        </w:rPr>
+        <w:t>issues/:id</w:t>
+      </w:r>
+    </w:p>
+    <w:p>
+      <w:pPr>
+        <w:pStyle w:val="ListParagraph"/>
+        <w:numPr>
+          <w:ilvl w:val="1"/>
+          <w:numId w:val="3"/>
+        </w:numPr>
+        <w:spacing w:before="120" w:after="120" w:line="240" w:lineRule="auto"/>
+        <w:jc w:val="both"/>
+        <w:rPr>
+          <w:rStyle w:val="CodeChar"/>
+          <w:rFonts w:asciiTheme="minorHAnsi" w:hAnsiTheme="minorHAnsi" w:cstheme="minorBidi"/>
+          <w:b w:val="0"/>
+          <w:noProof w:val="0"/>
+          <w:highlight w:val="green"/>
+          <w:lang w:val="en-US"/>
+        </w:rPr>
+      </w:pPr>
+      <w:r>
+        <w:rPr>
+          <w:rStyle w:val="CodeChar"/>
+          <w:rFonts w:asciiTheme="minorHAnsi" w:hAnsiTheme="minorHAnsi" w:cstheme="minorBidi"/>
+          <w:b w:val="0"/>
+          <w:noProof w:val="0"/>
+          <w:highlight w:val="green"/>
+          <w:lang w:val="en-US"/>
+        </w:rPr>
+        <w:t>Displays the information about the issue</w:t>
+      </w:r>
+    </w:p>
+    <w:p>
+      <w:pPr>
+        <w:pStyle w:val="ListParagraph"/>
+        <w:numPr>
+          <w:ilvl w:val="1"/>
+          <w:numId w:val="3"/>
+        </w:numPr>
+        <w:spacing w:before="120" w:after="120" w:line="240" w:lineRule="auto"/>
+        <w:jc w:val="both"/>
+        <w:rPr>
+          <w:rStyle w:val="CodeChar"/>
+          <w:rFonts w:asciiTheme="minorHAnsi" w:hAnsiTheme="minorHAnsi" w:cstheme="minorBidi"/>
+          <w:b w:val="0"/>
+          <w:noProof w:val="0"/>
+          <w:highlight w:val="green"/>
+          <w:lang w:val="en-US"/>
+        </w:rPr>
+      </w:pPr>
+      <w:r>
+        <w:rPr>
+          <w:rStyle w:val="CodeChar"/>
+          <w:rFonts w:asciiTheme="minorHAnsi" w:hAnsiTheme="minorHAnsi" w:cstheme="minorBidi"/>
+          <w:b w:val="0"/>
+          <w:noProof w:val="0"/>
+          <w:highlight w:val="green"/>
+          <w:lang w:val="en-US"/>
+        </w:rPr>
+        <w:t xml:space="preserve">If the user is the assignee, they can </w:t>
+      </w:r>
+      <w:r>
+        <w:rPr>
+          <w:rStyle w:val="CodeChar"/>
+          <w:rFonts w:asciiTheme="minorHAnsi" w:hAnsiTheme="minorHAnsi" w:cstheme="minorBidi"/>
+          <w:b w:val="0"/>
+          <w:noProof w:val="0"/>
+          <w:highlight w:val="green"/>
+          <w:lang w:val="en-US"/>
+        </w:rPr>
+        <w:t>see a button for changing the</w:t>
+      </w:r>
+      <w:r>
+        <w:rPr>
+          <w:rStyle w:val="CodeChar"/>
+          <w:rFonts w:asciiTheme="minorHAnsi" w:hAnsiTheme="minorHAnsi" w:cstheme="minorBidi"/>
+          <w:b w:val="0"/>
+          <w:noProof w:val="0"/>
+          <w:highlight w:val="green"/>
+          <w:lang w:val="en-US"/>
+        </w:rPr>
+        <w:t xml:space="preserve"> status </w:t>
+      </w:r>
+      <w:r>
+        <w:rPr>
+          <w:rStyle w:val="CodeChar"/>
+          <w:rFonts w:asciiTheme="minorHAnsi" w:hAnsiTheme="minorHAnsi" w:cstheme="minorBidi"/>
+          <w:b w:val="0"/>
+          <w:noProof w:val="0"/>
+          <w:highlight w:val="green"/>
+          <w:lang w:val="en-US"/>
+        </w:rPr>
+        <w:t>using an</w:t>
+      </w:r>
+      <w:r>
+        <w:rPr>
+          <w:rStyle w:val="CodeChar"/>
+          <w:rFonts w:asciiTheme="minorHAnsi" w:hAnsiTheme="minorHAnsi" w:cstheme="minorBidi"/>
+          <w:b w:val="0"/>
+          <w:noProof w:val="0"/>
+          <w:highlight w:val="green"/>
+          <w:lang w:val="en-US"/>
+        </w:rPr>
+        <w:t xml:space="preserve"> available status (e.g. Open -&gt; Closed).</w:t>
+      </w:r>
+    </w:p>
+    <w:p>
+      <w:pPr>
+        <w:pStyle w:val="ListParagraph"/>
+        <w:numPr>
+          <w:ilvl w:val="1"/>
+          <w:numId w:val="3"/>
+        </w:numPr>
+        <w:spacing w:before="120" w:after="120" w:line="240" w:lineRule="auto"/>
+        <w:jc w:val="both"/>
+        <w:rPr>
+          <w:rStyle w:val="CodeChar"/>
+          <w:rFonts w:asciiTheme="minorHAnsi" w:hAnsiTheme="minorHAnsi" w:cstheme="minorBidi"/>
+          <w:b w:val="0"/>
+          <w:noProof w:val="0"/>
+          <w:highlight w:val="green"/>
+          <w:lang w:val="en-US"/>
+        </w:rPr>
+      </w:pPr>
+      <w:r>
+        <w:rPr>
+          <w:rStyle w:val="CodeChar"/>
+          <w:rFonts w:asciiTheme="minorHAnsi" w:hAnsiTheme="minorHAnsi" w:cstheme="minorBidi"/>
+          <w:b w:val="0"/>
+          <w:noProof w:val="0"/>
+          <w:highlight w:val="green"/>
+          <w:lang w:val="en-US"/>
+        </w:rPr>
+        <w:t>If the user is the issue’s project leader they can see the edit issue button.</w:t>
+      </w:r>
+    </w:p>
+    <w:p>
+      <w:pPr>
+        <w:pStyle w:val="Score"/>
+        <w:spacing w:before="120"/>
+        <w:ind w:left="720"/>
+        <w:rPr>
+          <w:szCs w:val="24"/>
+          <w:highlight w:val="yellow"/>
+        </w:rPr>
+      </w:pPr>
+      <w:r>
+        <w:rPr>
+          <w:noProof/>
+          <w:highlight w:val="yellow"/>
+        </w:rPr>
+        <w:t>15</w:t>
+      </w:r>
+      <w:r>
+        <w:rPr>
+          <w:highlight w:val="yellow"/>
+        </w:rPr>
+        <w:t xml:space="preserve"> score</w:t>
+      </w:r>
+    </w:p>
+    <w:p>
+      <w:pPr>
+        <w:numPr>
+          <w:ilvl w:val="0"/>
+          <w:numId w:val="3"/>
+        </w:numPr>
+        <w:spacing w:before="120" w:after="120" w:line="240" w:lineRule="auto"/>
+        <w:jc w:val="both"/>
+        <w:rPr>
+          <w:highlight w:val="green"/>
+        </w:rPr>
+      </w:pPr>
+      <w:r>
+        <w:rPr>
+          <w:b/>
+          <w:bCs/>
+          <w:highlight w:val="green"/>
+        </w:rPr>
+        <w:t>Edit Issue page</w:t>
+      </w:r>
+    </w:p>
+    <w:p>
+      <w:pPr>
+        <w:pStyle w:val="ListParagraph"/>
+        <w:numPr>
+          <w:ilvl w:val="1"/>
+          <w:numId w:val="3"/>
+        </w:numPr>
+        <w:spacing w:before="120" w:after="120" w:line="240" w:lineRule="auto"/>
+        <w:jc w:val="both"/>
+        <w:rPr>
+          <w:rStyle w:val="CodeChar"/>
+          <w:rFonts w:asciiTheme="minorHAnsi" w:hAnsiTheme="minorHAnsi" w:cstheme="minorBidi"/>
+          <w:b w:val="0"/>
+          <w:noProof w:val="0"/>
+          <w:highlight w:val="green"/>
+          <w:lang w:val="en-US"/>
+        </w:rPr>
+      </w:pPr>
+      <w:r>
+        <w:rPr>
+          <w:highlight w:val="green"/>
+        </w:rPr>
+        <w:t xml:space="preserve">Route: </w:t>
+      </w:r>
+      <w:r>
+        <w:rPr>
+          <w:rStyle w:val="CodeChar"/>
+          <w:highlight w:val="green"/>
+        </w:rPr>
+        <w:t>#/issues/:id/edit</w:t>
+      </w:r>
+    </w:p>
+    <w:p>
+      <w:pPr>
+        <w:pStyle w:val="ListParagraph"/>
+        <w:numPr>
+          <w:ilvl w:val="1"/>
+          <w:numId w:val="3"/>
+        </w:numPr>
+        <w:spacing w:before="120" w:after="120" w:line="240" w:lineRule="auto"/>
+        <w:jc w:val="both"/>
         <w:rPr>
           <w:rStyle w:val="CodeChar"/>
           <w:rFonts w:asciiTheme="minorHAnsi" w:hAnsiTheme="minorHAnsi" w:cstheme="minorBidi"/>
@@ -5111,399 +5510,8 @@
           <w:highlight w:val="yellow"/>
           <w:lang w:val="en-US"/>
         </w:rPr>
-        <w:t>Label (Text-box which suggests already created labels by typing a substring. If the label does not exist – creates it)</w:t>
-      </w:r>
-    </w:p>
-    <w:p>
-      <w:pPr>
-        <w:pStyle w:val="ListParagraph"/>
-        <w:numPr>
-          <w:ilvl w:val="2"/>
-          <w:numId w:val="3"/>
-        </w:numPr>
-        <w:spacing w:before="120" w:after="120" w:line="240" w:lineRule="auto"/>
-        <w:jc w:val="both"/>
-        <w:rPr>
-          <w:rStyle w:val="CodeChar"/>
-          <w:rFonts w:asciiTheme="minorHAnsi" w:hAnsiTheme="minorHAnsi" w:cstheme="minorBidi"/>
-          <w:b w:val="0"/>
-          <w:noProof w:val="0"/>
-          <w:highlight w:val="green"/>
-          <w:lang w:val="en-US"/>
-        </w:rPr>
-      </w:pPr>
-      <w:r>
-        <w:rPr>
-          <w:rStyle w:val="CodeChar"/>
-          <w:rFonts w:asciiTheme="minorHAnsi" w:hAnsiTheme="minorHAnsi" w:cstheme="minorBidi"/>
-          <w:b w:val="0"/>
-          <w:noProof w:val="0"/>
-          <w:highlight w:val="green"/>
-          <w:lang w:val="en-US"/>
-        </w:rPr>
-        <w:t>Title (Text-box)</w:t>
-      </w:r>
-    </w:p>
-    <w:p>
-      <w:pPr>
-        <w:pStyle w:val="ListParagraph"/>
-        <w:numPr>
-          <w:ilvl w:val="2"/>
-          <w:numId w:val="3"/>
-        </w:numPr>
-        <w:spacing w:before="120" w:after="120" w:line="240" w:lineRule="auto"/>
-        <w:jc w:val="both"/>
-        <w:rPr>
-          <w:rStyle w:val="CodeChar"/>
-          <w:rFonts w:asciiTheme="minorHAnsi" w:hAnsiTheme="minorHAnsi" w:cstheme="minorBidi"/>
-          <w:b w:val="0"/>
-          <w:noProof w:val="0"/>
-          <w:highlight w:val="green"/>
-          <w:lang w:val="en-US"/>
-        </w:rPr>
-      </w:pPr>
-      <w:r>
-        <w:rPr>
-          <w:rStyle w:val="CodeChar"/>
-          <w:rFonts w:asciiTheme="minorHAnsi" w:hAnsiTheme="minorHAnsi" w:cstheme="minorBidi"/>
-          <w:b w:val="0"/>
-          <w:noProof w:val="0"/>
-          <w:highlight w:val="green"/>
-          <w:lang w:val="en-US"/>
-        </w:rPr>
-        <w:t>Description (Textarea)</w:t>
-      </w:r>
-    </w:p>
-    <w:p>
-      <w:pPr>
-        <w:pStyle w:val="ListParagraph"/>
-        <w:numPr>
-          <w:ilvl w:val="2"/>
-          <w:numId w:val="3"/>
-        </w:numPr>
-        <w:spacing w:before="120" w:after="120" w:line="240" w:lineRule="auto"/>
-        <w:jc w:val="both"/>
-        <w:rPr>
-          <w:rStyle w:val="CodeChar"/>
-          <w:rFonts w:asciiTheme="minorHAnsi" w:hAnsiTheme="minorHAnsi" w:cstheme="minorBidi"/>
-          <w:b w:val="0"/>
-          <w:noProof w:val="0"/>
-          <w:highlight w:val="green"/>
-          <w:lang w:val="en-US"/>
-        </w:rPr>
-      </w:pPr>
-      <w:r>
-        <w:rPr>
-          <w:rStyle w:val="CodeChar"/>
-          <w:rFonts w:asciiTheme="minorHAnsi" w:hAnsiTheme="minorHAnsi" w:cstheme="minorBidi"/>
-          <w:b w:val="0"/>
-          <w:noProof w:val="0"/>
-          <w:highlight w:val="green"/>
-          <w:lang w:val="en-US"/>
-        </w:rPr>
-        <w:t>Create Issue (Button)</w:t>
-      </w:r>
-    </w:p>
-    <w:p>
-      <w:pPr>
-        <w:spacing w:before="120" w:after="120" w:line="240" w:lineRule="auto"/>
-        <w:ind w:left="2160"/>
-        <w:jc w:val="right"/>
-        <w:rPr>
-          <w:sz w:val="24"/>
-          <w:szCs w:val="24"/>
-          <w:highlight w:val="green"/>
-        </w:rPr>
-      </w:pPr>
-      <w:r>
-        <w:rPr>
-          <w:sz w:val="24"/>
-          <w:szCs w:val="24"/>
-          <w:highlight w:val="green"/>
-        </w:rPr>
-        <w:t>10 score</w:t>
-      </w:r>
-    </w:p>
-    <w:p>
-      <w:pPr>
-        <w:numPr>
-          <w:ilvl w:val="0"/>
-          <w:numId w:val="3"/>
-        </w:numPr>
-        <w:spacing w:before="120" w:after="120" w:line="240" w:lineRule="auto"/>
-        <w:jc w:val="both"/>
-        <w:rPr>
-          <w:highlight w:val="green"/>
-        </w:rPr>
-      </w:pPr>
-      <w:r>
-        <w:rPr>
-          <w:b/>
-          <w:bCs/>
-          <w:highlight w:val="green"/>
-        </w:rPr>
-        <w:t>Issue page</w:t>
-      </w:r>
-    </w:p>
-    <w:p>
-      <w:pPr>
-        <w:pStyle w:val="ListParagraph"/>
-        <w:numPr>
-          <w:ilvl w:val="1"/>
-          <w:numId w:val="3"/>
-        </w:numPr>
-        <w:spacing w:before="120" w:after="120" w:line="240" w:lineRule="auto"/>
-        <w:jc w:val="both"/>
-        <w:rPr>
-          <w:rStyle w:val="CodeChar"/>
-          <w:rFonts w:asciiTheme="minorHAnsi" w:hAnsiTheme="minorHAnsi" w:cstheme="minorBidi"/>
-          <w:b w:val="0"/>
-          <w:noProof w:val="0"/>
-          <w:highlight w:val="green"/>
-          <w:lang w:val="en-US"/>
-        </w:rPr>
-      </w:pPr>
-      <w:r>
-        <w:rPr>
-          <w:highlight w:val="green"/>
-        </w:rPr>
-        <w:t xml:space="preserve">Route: </w:t>
-      </w:r>
-      <w:r>
-        <w:rPr>
-          <w:rStyle w:val="CodeChar"/>
-          <w:highlight w:val="green"/>
-        </w:rPr>
-        <w:t>#/</w:t>
-      </w:r>
-      <w:r>
-        <w:rPr>
-          <w:rStyle w:val="CodeChar"/>
-          <w:highlight w:val="green"/>
-        </w:rPr>
-        <w:t>issues/:id</w:t>
-      </w:r>
-    </w:p>
-    <w:p>
-      <w:pPr>
-        <w:pStyle w:val="ListParagraph"/>
-        <w:numPr>
-          <w:ilvl w:val="1"/>
-          <w:numId w:val="3"/>
-        </w:numPr>
-        <w:spacing w:before="120" w:after="120" w:line="240" w:lineRule="auto"/>
-        <w:jc w:val="both"/>
-        <w:rPr>
-          <w:rStyle w:val="CodeChar"/>
-          <w:rFonts w:asciiTheme="minorHAnsi" w:hAnsiTheme="minorHAnsi" w:cstheme="minorBidi"/>
-          <w:b w:val="0"/>
-          <w:noProof w:val="0"/>
-          <w:highlight w:val="green"/>
-          <w:lang w:val="en-US"/>
-        </w:rPr>
-      </w:pPr>
-      <w:r>
-        <w:rPr>
-          <w:rStyle w:val="CodeChar"/>
-          <w:rFonts w:asciiTheme="minorHAnsi" w:hAnsiTheme="minorHAnsi" w:cstheme="minorBidi"/>
-          <w:b w:val="0"/>
-          <w:noProof w:val="0"/>
-          <w:highlight w:val="green"/>
-          <w:lang w:val="en-US"/>
-        </w:rPr>
-        <w:t>Displays the information about the issue</w:t>
-      </w:r>
-    </w:p>
-    <w:p>
-      <w:pPr>
-        <w:pStyle w:val="ListParagraph"/>
-        <w:numPr>
-          <w:ilvl w:val="1"/>
-          <w:numId w:val="3"/>
-        </w:numPr>
-        <w:spacing w:before="120" w:after="120" w:line="240" w:lineRule="auto"/>
-        <w:jc w:val="both"/>
-        <w:rPr>
-          <w:rStyle w:val="CodeChar"/>
-          <w:rFonts w:asciiTheme="minorHAnsi" w:hAnsiTheme="minorHAnsi" w:cstheme="minorBidi"/>
-          <w:b w:val="0"/>
-          <w:noProof w:val="0"/>
-          <w:highlight w:val="green"/>
-          <w:lang w:val="en-US"/>
-        </w:rPr>
-      </w:pPr>
-      <w:r>
-        <w:rPr>
-          <w:rStyle w:val="CodeChar"/>
-          <w:rFonts w:asciiTheme="minorHAnsi" w:hAnsiTheme="minorHAnsi" w:cstheme="minorBidi"/>
-          <w:b w:val="0"/>
-          <w:noProof w:val="0"/>
-          <w:highlight w:val="green"/>
-          <w:lang w:val="en-US"/>
-        </w:rPr>
-        <w:t xml:space="preserve">If the user is the assignee, they can </w:t>
-      </w:r>
-      <w:r>
-        <w:rPr>
-          <w:rStyle w:val="CodeChar"/>
-          <w:rFonts w:asciiTheme="minorHAnsi" w:hAnsiTheme="minorHAnsi" w:cstheme="minorBidi"/>
-          <w:b w:val="0"/>
-          <w:noProof w:val="0"/>
-          <w:highlight w:val="green"/>
-          <w:lang w:val="en-US"/>
-        </w:rPr>
-        <w:t>see a button for changing the</w:t>
-      </w:r>
-      <w:r>
-        <w:rPr>
-          <w:rStyle w:val="CodeChar"/>
-          <w:rFonts w:asciiTheme="minorHAnsi" w:hAnsiTheme="minorHAnsi" w:cstheme="minorBidi"/>
-          <w:b w:val="0"/>
-          <w:noProof w:val="0"/>
-          <w:highlight w:val="green"/>
-          <w:lang w:val="en-US"/>
-        </w:rPr>
-        <w:t xml:space="preserve"> status </w:t>
-      </w:r>
-      <w:r>
-        <w:rPr>
-          <w:rStyle w:val="CodeChar"/>
-          <w:rFonts w:asciiTheme="minorHAnsi" w:hAnsiTheme="minorHAnsi" w:cstheme="minorBidi"/>
-          <w:b w:val="0"/>
-          <w:noProof w:val="0"/>
-          <w:highlight w:val="green"/>
-          <w:lang w:val="en-US"/>
-        </w:rPr>
-        <w:t>using an</w:t>
-      </w:r>
-      <w:r>
-        <w:rPr>
-          <w:rStyle w:val="CodeChar"/>
-          <w:rFonts w:asciiTheme="minorHAnsi" w:hAnsiTheme="minorHAnsi" w:cstheme="minorBidi"/>
-          <w:b w:val="0"/>
-          <w:noProof w:val="0"/>
-          <w:highlight w:val="green"/>
-          <w:lang w:val="en-US"/>
-        </w:rPr>
-        <w:t xml:space="preserve"> available status (e.g. Open -&gt; Closed).</w:t>
-      </w:r>
-    </w:p>
-    <w:p>
-      <w:pPr>
-        <w:pStyle w:val="ListParagraph"/>
-        <w:numPr>
-          <w:ilvl w:val="1"/>
-          <w:numId w:val="3"/>
-        </w:numPr>
-        <w:spacing w:before="120" w:after="120" w:line="240" w:lineRule="auto"/>
-        <w:jc w:val="both"/>
-        <w:rPr>
-          <w:rStyle w:val="CodeChar"/>
-          <w:rFonts w:asciiTheme="minorHAnsi" w:hAnsiTheme="minorHAnsi" w:cstheme="minorBidi"/>
-          <w:b w:val="0"/>
-          <w:noProof w:val="0"/>
-          <w:highlight w:val="green"/>
-          <w:lang w:val="en-US"/>
-        </w:rPr>
-      </w:pPr>
-      <w:r>
-        <w:rPr>
-          <w:rStyle w:val="CodeChar"/>
-          <w:rFonts w:asciiTheme="minorHAnsi" w:hAnsiTheme="minorHAnsi" w:cstheme="minorBidi"/>
-          <w:b w:val="0"/>
-          <w:noProof w:val="0"/>
-          <w:highlight w:val="green"/>
-          <w:lang w:val="en-US"/>
-        </w:rPr>
-        <w:t>If the user is the issue’s project leader they can see the edit issue button.</w:t>
-      </w:r>
-    </w:p>
-    <w:p>
-      <w:pPr>
-        <w:pStyle w:val="Score"/>
-        <w:spacing w:before="120"/>
-        <w:ind w:left="720"/>
-        <w:rPr>
-          <w:szCs w:val="24"/>
-          <w:highlight w:val="yellow"/>
-        </w:rPr>
-      </w:pPr>
-      <w:r>
-        <w:rPr>
-          <w:noProof/>
-          <w:highlight w:val="yellow"/>
-        </w:rPr>
-        <w:t>15</w:t>
-      </w:r>
-      <w:r>
-        <w:rPr>
-          <w:highlight w:val="yellow"/>
-        </w:rPr>
-        <w:t xml:space="preserve"> score</w:t>
-      </w:r>
-    </w:p>
-    <w:p>
-      <w:pPr>
-        <w:numPr>
-          <w:ilvl w:val="0"/>
-          <w:numId w:val="3"/>
-        </w:numPr>
-        <w:spacing w:before="120" w:after="120" w:line="240" w:lineRule="auto"/>
-        <w:jc w:val="both"/>
-        <w:rPr>
-          <w:highlight w:val="green"/>
-        </w:rPr>
-      </w:pPr>
-      <w:r>
-        <w:rPr>
-          <w:b/>
-          <w:bCs/>
-          <w:highlight w:val="green"/>
-        </w:rPr>
-        <w:t>Edit Issue page</w:t>
-      </w:r>
-    </w:p>
-    <w:p>
-      <w:pPr>
-        <w:pStyle w:val="ListParagraph"/>
-        <w:numPr>
-          <w:ilvl w:val="1"/>
-          <w:numId w:val="3"/>
-        </w:numPr>
-        <w:spacing w:before="120" w:after="120" w:line="240" w:lineRule="auto"/>
-        <w:jc w:val="both"/>
-        <w:rPr>
-          <w:rStyle w:val="CodeChar"/>
-          <w:rFonts w:asciiTheme="minorHAnsi" w:hAnsiTheme="minorHAnsi" w:cstheme="minorBidi"/>
-          <w:b w:val="0"/>
-          <w:noProof w:val="0"/>
-          <w:highlight w:val="green"/>
-          <w:lang w:val="en-US"/>
-        </w:rPr>
-      </w:pPr>
-      <w:r>
-        <w:rPr>
-          <w:highlight w:val="green"/>
-        </w:rPr>
-        <w:t xml:space="preserve">Route: </w:t>
-      </w:r>
-      <w:r>
-        <w:rPr>
-          <w:rStyle w:val="CodeChar"/>
-          <w:highlight w:val="green"/>
-        </w:rPr>
-        <w:t>#/issues/:id/edit</w:t>
-      </w:r>
-    </w:p>
-    <w:p>
-      <w:pPr>
-        <w:pStyle w:val="ListParagraph"/>
-        <w:numPr>
-          <w:ilvl w:val="1"/>
-          <w:numId w:val="3"/>
-        </w:numPr>
-        <w:spacing w:before="120" w:after="120" w:line="240" w:lineRule="auto"/>
-        <w:jc w:val="both"/>
+      </w:pPr>
+      <w:r>
         <w:rPr>
           <w:rStyle w:val="CodeChar"/>
           <w:rFonts w:asciiTheme="minorHAnsi" w:hAnsiTheme="minorHAnsi" w:cstheme="minorBidi"/>
@@ -5512,8 +5520,18 @@
           <w:highlight w:val="yellow"/>
           <w:lang w:val="en-US"/>
         </w:rPr>
-      </w:pPr>
-      <w:r>
+        <w:t xml:space="preserve">The page is not visible unless the user is the issue’s project leader or assignee. </w:t>
+      </w:r>
+    </w:p>
+    <w:p>
+      <w:pPr>
+        <w:pStyle w:val="ListParagraph"/>
+        <w:numPr>
+          <w:ilvl w:val="1"/>
+          <w:numId w:val="3"/>
+        </w:numPr>
+        <w:spacing w:before="120" w:after="120" w:line="240" w:lineRule="auto"/>
+        <w:jc w:val="both"/>
         <w:rPr>
           <w:rStyle w:val="CodeChar"/>
           <w:rFonts w:asciiTheme="minorHAnsi" w:hAnsiTheme="minorHAnsi" w:cstheme="minorBidi"/>
@@ -5522,18 +5540,8 @@
           <w:highlight w:val="yellow"/>
           <w:lang w:val="en-US"/>
         </w:rPr>
-        <w:t xml:space="preserve">The page is not visible unless the user is the issue’s project leader or assignee. </w:t>
-      </w:r>
-    </w:p>
-    <w:p>
-      <w:pPr>
-        <w:pStyle w:val="ListParagraph"/>
-        <w:numPr>
-          <w:ilvl w:val="1"/>
-          <w:numId w:val="3"/>
-        </w:numPr>
-        <w:spacing w:before="120" w:after="120" w:line="240" w:lineRule="auto"/>
-        <w:jc w:val="both"/>
+      </w:pPr>
+      <w:r>
         <w:rPr>
           <w:rStyle w:val="CodeChar"/>
           <w:rFonts w:asciiTheme="minorHAnsi" w:hAnsiTheme="minorHAnsi" w:cstheme="minorBidi"/>
@@ -5542,8 +5550,703 @@
           <w:highlight w:val="yellow"/>
           <w:lang w:val="en-US"/>
         </w:rPr>
-      </w:pPr>
-      <w:r>
+        <w:t>If the user is the assignee, they can change the status using an available status (e.g. Open -&gt; Closed).</w:t>
+      </w:r>
+    </w:p>
+    <w:p>
+      <w:pPr>
+        <w:pStyle w:val="ListParagraph"/>
+        <w:numPr>
+          <w:ilvl w:val="1"/>
+          <w:numId w:val="3"/>
+        </w:numPr>
+        <w:spacing w:before="120" w:after="120" w:line="240" w:lineRule="auto"/>
+        <w:jc w:val="both"/>
+        <w:rPr>
+          <w:rStyle w:val="CodeChar"/>
+          <w:rFonts w:asciiTheme="minorHAnsi" w:hAnsiTheme="minorHAnsi" w:cstheme="minorBidi"/>
+          <w:b w:val="0"/>
+          <w:noProof w:val="0"/>
+          <w:highlight w:val="green"/>
+          <w:lang w:val="en-US"/>
+        </w:rPr>
+      </w:pPr>
+      <w:r>
+        <w:rPr>
+          <w:rStyle w:val="CodeChar"/>
+          <w:rFonts w:asciiTheme="minorHAnsi" w:hAnsiTheme="minorHAnsi" w:cstheme="minorBidi"/>
+          <w:b w:val="0"/>
+          <w:noProof w:val="0"/>
+          <w:highlight w:val="green"/>
+          <w:lang w:val="en-US"/>
+        </w:rPr>
+        <w:t>If they are the project’s leader they can edit the whole issue (including its assignee).</w:t>
+      </w:r>
+    </w:p>
+    <w:p>
+      <w:pPr>
+        <w:pStyle w:val="Score"/>
+        <w:spacing w:before="120"/>
+        <w:ind w:left="720"/>
+        <w:rPr>
+          <w:szCs w:val="24"/>
+          <w:highlight w:val="yellow"/>
+        </w:rPr>
+      </w:pPr>
+      <w:r>
+        <w:rPr>
+          <w:noProof/>
+          <w:highlight w:val="yellow"/>
+        </w:rPr>
+        <w:t>10</w:t>
+      </w:r>
+      <w:r>
+        <w:rPr>
+          <w:highlight w:val="yellow"/>
+        </w:rPr>
+        <w:t xml:space="preserve"> score</w:t>
+      </w:r>
+    </w:p>
+    <w:p>
+      <w:pPr>
+        <w:spacing w:before="120" w:after="120" w:line="240" w:lineRule="auto"/>
+        <w:jc w:val="both"/>
+        <w:rPr>
+          <w:highlight w:val="yellow"/>
+        </w:rPr>
+      </w:pPr>
+    </w:p>
+    <w:p>
+      <w:pPr>
+        <w:numPr>
+          <w:ilvl w:val="0"/>
+          <w:numId w:val="3"/>
+        </w:numPr>
+        <w:spacing w:before="120" w:after="120" w:line="240" w:lineRule="auto"/>
+        <w:jc w:val="both"/>
+        <w:rPr>
+          <w:highlight w:val="green"/>
+        </w:rPr>
+      </w:pPr>
+      <w:r>
+        <w:rPr>
+          <w:b/>
+          <w:bCs/>
+          <w:highlight w:val="yellow"/>
+        </w:rPr>
+        <w:t>C</w:t>
+      </w:r>
+      <w:r>
+        <w:rPr>
+          <w:b/>
+          <w:bCs/>
+          <w:highlight w:val="green"/>
+        </w:rPr>
+        <w:t>hange User Password</w:t>
+      </w:r>
+    </w:p>
+    <w:p>
+      <w:pPr>
+        <w:pStyle w:val="ListParagraph"/>
+        <w:numPr>
+          <w:ilvl w:val="1"/>
+          <w:numId w:val="3"/>
+        </w:numPr>
+        <w:spacing w:before="120" w:after="120" w:line="240" w:lineRule="auto"/>
+        <w:jc w:val="both"/>
+        <w:rPr>
+          <w:rStyle w:val="CodeChar"/>
+          <w:rFonts w:asciiTheme="minorHAnsi" w:hAnsiTheme="minorHAnsi" w:cstheme="minorBidi"/>
+          <w:b w:val="0"/>
+          <w:noProof w:val="0"/>
+          <w:highlight w:val="green"/>
+          <w:lang w:val="en-US"/>
+        </w:rPr>
+      </w:pPr>
+      <w:r>
+        <w:rPr>
+          <w:highlight w:val="green"/>
+        </w:rPr>
+        <w:t xml:space="preserve">Route: </w:t>
+      </w:r>
+      <w:r>
+        <w:rPr>
+          <w:rStyle w:val="CodeChar"/>
+          <w:highlight w:val="green"/>
+        </w:rPr>
+        <w:t>#/</w:t>
+      </w:r>
+      <w:r>
+        <w:rPr>
+          <w:rStyle w:val="CodeChar"/>
+          <w:highlight w:val="green"/>
+          <w:lang w:val="en-US"/>
+        </w:rPr>
+        <w:t>profile</w:t>
+      </w:r>
+      <w:r>
+        <w:rPr>
+          <w:rStyle w:val="CodeChar"/>
+          <w:highlight w:val="green"/>
+          <w:lang w:val="en-US"/>
+        </w:rPr>
+        <w:t>/password</w:t>
+      </w:r>
+    </w:p>
+    <w:p>
+      <w:pPr>
+        <w:numPr>
+          <w:ilvl w:val="1"/>
+          <w:numId w:val="3"/>
+        </w:numPr>
+        <w:spacing w:before="120" w:after="120" w:line="240" w:lineRule="auto"/>
+        <w:jc w:val="both"/>
+        <w:rPr>
+          <w:highlight w:val="yellow"/>
+        </w:rPr>
+      </w:pPr>
+      <w:r>
+        <w:rPr>
+          <w:highlight w:val="green"/>
+        </w:rPr>
+        <w:t xml:space="preserve">Users should be able to </w:t>
+      </w:r>
+      <w:r>
+        <w:rPr>
+          <w:b/>
+          <w:highlight w:val="green"/>
+        </w:rPr>
+        <w:t>change their password</w:t>
+      </w:r>
+      <w:r>
+        <w:rPr>
+          <w:highlight w:val="green"/>
+        </w:rPr>
+        <w:t xml:space="preserve"> from form (contains </w:t>
+      </w:r>
+      <w:r>
+        <w:rPr>
+          <w:b/>
+          <w:highlight w:val="green"/>
+        </w:rPr>
+        <w:t>old password</w:t>
+      </w:r>
+      <w:r>
+        <w:rPr>
+          <w:highlight w:val="green"/>
+        </w:rPr>
+        <w:t xml:space="preserve">, </w:t>
+      </w:r>
+      <w:r>
+        <w:rPr>
+          <w:b/>
+          <w:highlight w:val="green"/>
+        </w:rPr>
+        <w:t>new password</w:t>
+      </w:r>
+      <w:r>
+        <w:rPr>
+          <w:highlight w:val="green"/>
+        </w:rPr>
+        <w:t xml:space="preserve"> and </w:t>
+      </w:r>
+      <w:r>
+        <w:rPr>
+          <w:b/>
+          <w:highlight w:val="green"/>
+        </w:rPr>
+        <w:t>confirm new password</w:t>
+      </w:r>
+      <w:r>
+        <w:rPr>
+          <w:highlight w:val="green"/>
+        </w:rPr>
+        <w:t>)</w:t>
+      </w:r>
+      <w:r>
+        <w:rPr>
+          <w:highlight w:val="green"/>
+        </w:rPr>
+        <w:t xml:space="preserve">. Show </w:t>
+      </w:r>
+      <w:r>
+        <w:rPr>
+          <w:highlight w:val="yellow"/>
+        </w:rPr>
+        <w:t>notification for success or error message.</w:t>
+      </w:r>
+    </w:p>
+    <w:p>
+      <w:pPr>
+        <w:pStyle w:val="Score"/>
+        <w:spacing w:before="120"/>
+        <w:ind w:left="360"/>
+        <w:rPr>
+          <w:highlight w:val="yellow"/>
+        </w:rPr>
+      </w:pPr>
+      <w:r>
+        <w:rPr>
+          <w:noProof/>
+          <w:highlight w:val="yellow"/>
+        </w:rPr>
+        <w:t>10</w:t>
+      </w:r>
+      <w:r>
+        <w:rPr>
+          <w:highlight w:val="yellow"/>
+        </w:rPr>
+        <w:t xml:space="preserve"> score</w:t>
+      </w:r>
+    </w:p>
+    <w:p>
+      <w:pPr>
+        <w:numPr>
+          <w:ilvl w:val="0"/>
+          <w:numId w:val="3"/>
+        </w:numPr>
+        <w:spacing w:before="120" w:after="120" w:line="240" w:lineRule="auto"/>
+        <w:jc w:val="both"/>
+        <w:rPr>
+          <w:highlight w:val="green"/>
+        </w:rPr>
+      </w:pPr>
+      <w:r>
+        <w:rPr>
+          <w:b/>
+          <w:highlight w:val="green"/>
+        </w:rPr>
+        <w:t>Logout</w:t>
+      </w:r>
+    </w:p>
+    <w:p>
+      <w:pPr>
+        <w:pStyle w:val="ListParagraph"/>
+        <w:numPr>
+          <w:ilvl w:val="1"/>
+          <w:numId w:val="3"/>
+        </w:numPr>
+        <w:spacing w:before="120" w:after="120" w:line="240" w:lineRule="auto"/>
+        <w:jc w:val="both"/>
+        <w:rPr>
+          <w:rStyle w:val="CodeChar"/>
+          <w:rFonts w:asciiTheme="minorHAnsi" w:hAnsiTheme="minorHAnsi" w:cstheme="minorBidi"/>
+          <w:b w:val="0"/>
+          <w:noProof w:val="0"/>
+          <w:highlight w:val="green"/>
+          <w:lang w:val="en-US"/>
+        </w:rPr>
+      </w:pPr>
+      <w:r>
+        <w:rPr>
+          <w:highlight w:val="green"/>
+        </w:rPr>
+        <w:t xml:space="preserve">Route: </w:t>
+      </w:r>
+      <w:r>
+        <w:rPr>
+          <w:rStyle w:val="CodeChar"/>
+          <w:highlight w:val="green"/>
+        </w:rPr>
+        <w:t>#/</w:t>
+      </w:r>
+      <w:r>
+        <w:rPr>
+          <w:rStyle w:val="CodeChar"/>
+          <w:highlight w:val="green"/>
+          <w:lang w:val="en-US"/>
+        </w:rPr>
+        <w:t>logout</w:t>
+      </w:r>
+    </w:p>
+    <w:p>
+      <w:pPr>
+        <w:numPr>
+          <w:ilvl w:val="1"/>
+          <w:numId w:val="3"/>
+        </w:numPr>
+        <w:spacing w:before="120" w:after="120" w:line="240" w:lineRule="auto"/>
+        <w:jc w:val="both"/>
+        <w:rPr>
+          <w:highlight w:val="green"/>
+        </w:rPr>
+      </w:pPr>
+      <w:r>
+        <w:rPr>
+          <w:highlight w:val="green"/>
+        </w:rPr>
+        <w:t>S</w:t>
+      </w:r>
+      <w:r>
+        <w:rPr>
+          <w:highlight w:val="green"/>
+        </w:rPr>
+        <w:t>uccessfully logged in user</w:t>
+      </w:r>
+      <w:r>
+        <w:rPr>
+          <w:highlight w:val="green"/>
+        </w:rPr>
+        <w:t>s</w:t>
+      </w:r>
+      <w:r>
+        <w:rPr>
+          <w:highlight w:val="green"/>
+        </w:rPr>
+        <w:t xml:space="preserve"> should be able to </w:t>
+      </w:r>
+      <w:r>
+        <w:rPr>
+          <w:b/>
+          <w:bCs/>
+          <w:highlight w:val="green"/>
+        </w:rPr>
+        <w:t>logout</w:t>
+      </w:r>
+      <w:r>
+        <w:rPr>
+          <w:highlight w:val="green"/>
+        </w:rPr>
+        <w:t xml:space="preserve"> from the </w:t>
+      </w:r>
+      <w:r>
+        <w:rPr>
+          <w:highlight w:val="green"/>
+        </w:rPr>
+        <w:t>app</w:t>
+      </w:r>
+      <w:r>
+        <w:rPr>
+          <w:highlight w:val="green"/>
+        </w:rPr>
+        <w:t>.</w:t>
+      </w:r>
+    </w:p>
+    <w:p>
+      <w:pPr>
+        <w:numPr>
+          <w:ilvl w:val="1"/>
+          <w:numId w:val="3"/>
+        </w:numPr>
+        <w:spacing w:before="120" w:after="120" w:line="240" w:lineRule="auto"/>
+        <w:jc w:val="both"/>
+        <w:rPr>
+          <w:highlight w:val="yellow"/>
+        </w:rPr>
+      </w:pPr>
+      <w:r>
+        <w:rPr>
+          <w:highlight w:val="yellow"/>
+        </w:rPr>
+        <w:t>L</w:t>
+      </w:r>
+      <w:r>
+        <w:rPr>
+          <w:highlight w:val="yellow"/>
+        </w:rPr>
+        <w:t>ogout</w:t>
+      </w:r>
+      <w:r>
+        <w:rPr>
+          <w:highlight w:val="yellow"/>
+        </w:rPr>
+        <w:t xml:space="preserve"> shows a</w:t>
+      </w:r>
+      <w:r>
+        <w:rPr>
+          <w:highlight w:val="yellow"/>
+        </w:rPr>
+        <w:t xml:space="preserve"> notification message </w:t>
+      </w:r>
+      <w:r>
+        <w:rPr>
+          <w:highlight w:val="yellow"/>
+        </w:rPr>
+        <w:t>and redirects to the Home</w:t>
+      </w:r>
+      <w:r>
+        <w:rPr>
+          <w:highlight w:val="yellow"/>
+        </w:rPr>
+        <w:t xml:space="preserve"> </w:t>
+      </w:r>
+      <w:r>
+        <w:rPr>
+          <w:highlight w:val="yellow"/>
+        </w:rPr>
+        <w:t>screen.</w:t>
+      </w:r>
+    </w:p>
+    <w:p>
+      <w:pPr>
+        <w:pStyle w:val="Score"/>
+        <w:spacing w:before="120"/>
+        <w:ind w:left="720"/>
+        <w:rPr>
+          <w:highlight w:val="yellow"/>
+        </w:rPr>
+      </w:pPr>
+      <w:r>
+        <w:rPr>
+          <w:noProof/>
+          <w:highlight w:val="yellow"/>
+        </w:rPr>
+        <w:t>5</w:t>
+      </w:r>
+      <w:r>
+        <w:rPr>
+          <w:highlight w:val="yellow"/>
+        </w:rPr>
+        <w:t xml:space="preserve"> score</w:t>
+      </w:r>
+    </w:p>
+    <w:p>
+      <w:pPr>
+        <w:numPr>
+          <w:ilvl w:val="0"/>
+          <w:numId w:val="3"/>
+        </w:numPr>
+        <w:spacing w:before="120" w:after="120" w:line="240" w:lineRule="auto"/>
+        <w:jc w:val="both"/>
+        <w:rPr>
+          <w:highlight w:val="red"/>
+        </w:rPr>
+      </w:pPr>
+      <w:r>
+        <w:rPr>
+          <w:b/>
+          <w:highlight w:val="red"/>
+        </w:rPr>
+        <w:t xml:space="preserve">Guest </w:t>
+      </w:r>
+      <w:r>
+        <w:rPr>
+          <w:b/>
+          <w:highlight w:val="red"/>
+        </w:rPr>
+        <w:t xml:space="preserve">Authorization </w:t>
+      </w:r>
+      <w:r>
+        <w:rPr>
+          <w:b/>
+          <w:highlight w:val="red"/>
+        </w:rPr>
+        <w:t>Checks</w:t>
+      </w:r>
+    </w:p>
+    <w:p>
+      <w:pPr>
+        <w:numPr>
+          <w:ilvl w:val="1"/>
+          <w:numId w:val="3"/>
+        </w:numPr>
+        <w:spacing w:before="120" w:after="120" w:line="240" w:lineRule="auto"/>
+        <w:jc w:val="both"/>
+        <w:rPr>
+          <w:highlight w:val="red"/>
+        </w:rPr>
+      </w:pPr>
+      <w:r>
+        <w:rPr>
+          <w:highlight w:val="red"/>
+        </w:rPr>
+        <w:t>A</w:t>
+      </w:r>
+      <w:r>
+        <w:rPr>
+          <w:highlight w:val="red"/>
+        </w:rPr>
+        <w:t xml:space="preserve">nonymous site visitors (without login) should </w:t>
+      </w:r>
+      <w:r>
+        <w:rPr>
+          <w:highlight w:val="red"/>
+        </w:rPr>
+        <w:t>be able to access only Login and Register screens.</w:t>
+      </w:r>
+    </w:p>
+    <w:p>
+      <w:pPr>
+        <w:numPr>
+          <w:ilvl w:val="1"/>
+          <w:numId w:val="3"/>
+        </w:numPr>
+        <w:spacing w:before="120" w:after="120" w:line="240" w:lineRule="auto"/>
+        <w:jc w:val="both"/>
+        <w:rPr>
+          <w:color w:val="FF0000"/>
+          <w:highlight w:val="red"/>
+        </w:rPr>
+      </w:pPr>
+      <w:r>
+        <w:rPr>
+          <w:highlight w:val="red"/>
+        </w:rPr>
+        <w:t xml:space="preserve">An attempt </w:t>
+      </w:r>
+      <w:r>
+        <w:rPr>
+          <w:highlight w:val="red"/>
+        </w:rPr>
+        <w:t>to</w:t>
+      </w:r>
+      <w:r>
+        <w:rPr>
+          <w:highlight w:val="red"/>
+        </w:rPr>
+        <w:t xml:space="preserve"> access </w:t>
+      </w:r>
+      <w:r>
+        <w:rPr>
+          <w:highlight w:val="red"/>
+        </w:rPr>
+        <w:t xml:space="preserve">anonymously </w:t>
+      </w:r>
+      <w:r>
+        <w:rPr>
+          <w:highlight w:val="red"/>
+        </w:rPr>
+        <w:t xml:space="preserve">these screens should redirect the user to the </w:t>
+      </w:r>
+      <w:r>
+        <w:rPr>
+          <w:highlight w:val="red"/>
+        </w:rPr>
+        <w:t>Home</w:t>
+      </w:r>
+      <w:r>
+        <w:rPr>
+          <w:highlight w:val="red"/>
+        </w:rPr>
+        <w:t xml:space="preserve"> scre</w:t>
+      </w:r>
+      <w:r>
+        <w:rPr>
+          <w:color w:val="FF0000"/>
+          <w:highlight w:val="red"/>
+        </w:rPr>
+        <w:t>en.</w:t>
+      </w:r>
+    </w:p>
+    <w:p>
+      <w:pPr>
+        <w:pStyle w:val="Score"/>
+        <w:spacing w:before="120"/>
+        <w:ind w:left="720"/>
+        <w:rPr>
+          <w:color w:val="FF0000"/>
+        </w:rPr>
+      </w:pPr>
+      <w:r>
+        <w:rPr>
+          <w:noProof/>
+          <w:color w:val="FF0000"/>
+          <w:highlight w:val="red"/>
+        </w:rPr>
+        <w:t>10</w:t>
+      </w:r>
+      <w:r>
+        <w:rPr>
+          <w:color w:val="FF0000"/>
+          <w:highlight w:val="red"/>
+        </w:rPr>
+        <w:t xml:space="preserve"> score</w:t>
+      </w:r>
+    </w:p>
+    <w:p>
+      <w:pPr>
+        <w:pStyle w:val="Score"/>
+        <w:pBdr>
+          <w:bottom w:val="single" w:sz="6" w:space="1" w:color="auto"/>
+        </w:pBdr>
+        <w:spacing w:before="120"/>
+        <w:ind w:left="720"/>
+      </w:pPr>
+    </w:p>
+    <w:p>
+      <w:pPr>
+        <w:pStyle w:val="Score"/>
+        <w:pBdr>
+          <w:bottom w:val="single" w:sz="6" w:space="1" w:color="auto"/>
+        </w:pBdr>
+        <w:spacing w:before="120"/>
+        <w:ind w:left="720"/>
+      </w:pPr>
+    </w:p>
+    <w:p>
+      <w:pPr>
+        <w:pStyle w:val="Score"/>
+        <w:spacing w:before="120"/>
+        <w:ind w:left="720"/>
+      </w:pPr>
+      <w:r>
+        <w:t xml:space="preserve">Total </w:t>
+      </w:r>
+      <w:r>
+        <w:t>25</w:t>
+      </w:r>
+      <w:r>
+        <w:t>0</w:t>
+      </w:r>
+      <w:r>
+        <w:t xml:space="preserve"> score</w:t>
+      </w:r>
+    </w:p>
+    <w:p/>
+    <w:p/>
+    <w:p>
+      <w:pPr>
+        <w:pStyle w:val="Heading1"/>
+      </w:pPr>
+      <w:r>
+        <w:lastRenderedPageBreak/>
+        <w:t>Project Bonuses</w:t>
+      </w:r>
+    </w:p>
+    <w:p>
+      <w:pPr>
+        <w:pStyle w:val="Heading3"/>
+        <w:tabs>
+          <w:tab w:val="left" w:pos="4105"/>
+        </w:tabs>
+      </w:pPr>
+      <w:r>
+        <w:t>User Screens</w:t>
+      </w:r>
+      <w:r>
+        <w:tab/>
+      </w:r>
+    </w:p>
+    <w:p>
+      <w:pPr>
+        <w:numPr>
+          <w:ilvl w:val="0"/>
+          <w:numId w:val="3"/>
+        </w:numPr>
+        <w:spacing w:before="120" w:after="120" w:line="240" w:lineRule="auto"/>
+        <w:jc w:val="both"/>
+        <w:rPr>
+          <w:highlight w:val="yellow"/>
+        </w:rPr>
+      </w:pPr>
+      <w:r>
+        <w:rPr>
+          <w:b/>
+          <w:bCs/>
+          <w:highlight w:val="yellow"/>
+        </w:rPr>
+        <w:t>Issue page</w:t>
+      </w:r>
+    </w:p>
+    <w:p>
+      <w:pPr>
+        <w:pStyle w:val="ListParagraph"/>
+        <w:numPr>
+          <w:ilvl w:val="1"/>
+          <w:numId w:val="3"/>
+        </w:numPr>
+        <w:spacing w:before="120" w:after="120" w:line="240" w:lineRule="auto"/>
+        <w:jc w:val="both"/>
         <w:rPr>
           <w:rStyle w:val="CodeChar"/>
           <w:rFonts w:asciiTheme="minorHAnsi" w:hAnsiTheme="minorHAnsi" w:cstheme="minorBidi"/>
@@ -5552,7 +6255,19 @@
           <w:highlight w:val="yellow"/>
           <w:lang w:val="en-US"/>
         </w:rPr>
-        <w:t>If the user is the assignee, they can change the status using an available status (e.g. Open -&gt; Closed).</w:t>
+      </w:pPr>
+      <w:r>
+        <w:rPr>
+          <w:highlight w:val="yellow"/>
+        </w:rPr>
+        <w:t xml:space="preserve">Route: </w:t>
+      </w:r>
+      <w:r>
+        <w:rPr>
+          <w:rStyle w:val="CodeChar"/>
+          <w:highlight w:val="yellow"/>
+        </w:rPr>
+        <w:t>#/issues/:id</w:t>
       </w:r>
     </w:p>
     <w:p>
@@ -5565,679 +6280,14 @@
         <w:spacing w:before="120" w:after="120" w:line="240" w:lineRule="auto"/>
         <w:jc w:val="both"/>
         <w:rPr>
-          <w:rStyle w:val="CodeChar"/>
-          <w:rFonts w:asciiTheme="minorHAnsi" w:hAnsiTheme="minorHAnsi" w:cstheme="minorBidi"/>
-          <w:b w:val="0"/>
-          <w:noProof w:val="0"/>
-          <w:highlight w:val="green"/>
-          <w:lang w:val="en-US"/>
-        </w:rPr>
-      </w:pPr>
-      <w:r>
-        <w:rPr>
-          <w:rStyle w:val="CodeChar"/>
-          <w:rFonts w:asciiTheme="minorHAnsi" w:hAnsiTheme="minorHAnsi" w:cstheme="minorBidi"/>
-          <w:b w:val="0"/>
-          <w:noProof w:val="0"/>
-          <w:highlight w:val="green"/>
-          <w:lang w:val="en-US"/>
-        </w:rPr>
-        <w:t>If they are the project’s leader they can edit the whole issue (including its assignee).</w:t>
-      </w:r>
-    </w:p>
-    <w:p>
-      <w:pPr>
-        <w:pStyle w:val="Score"/>
-        <w:spacing w:before="120"/>
-        <w:ind w:left="720"/>
-        <w:rPr>
-          <w:szCs w:val="24"/>
           <w:highlight w:val="yellow"/>
         </w:rPr>
       </w:pPr>
       <w:r>
         <w:rPr>
-          <w:noProof/>
           <w:highlight w:val="yellow"/>
         </w:rPr>
-        <w:t>10</w:t>
-      </w:r>
-      <w:r>
-        <w:rPr>
-          <w:highlight w:val="yellow"/>
-        </w:rPr>
-        <w:t xml:space="preserve"> score</w:t>
-      </w:r>
-    </w:p>
-    <w:p>
-      <w:pPr>
-        <w:spacing w:before="120" w:after="120" w:line="240" w:lineRule="auto"/>
-        <w:jc w:val="both"/>
-        <w:rPr>
-          <w:highlight w:val="yellow"/>
-        </w:rPr>
-      </w:pPr>
-    </w:p>
-    <w:p>
-      <w:pPr>
-        <w:numPr>
-          <w:ilvl w:val="0"/>
-          <w:numId w:val="3"/>
-        </w:numPr>
-        <w:spacing w:before="120" w:after="120" w:line="240" w:lineRule="auto"/>
-        <w:jc w:val="both"/>
-        <w:rPr>
-          <w:highlight w:val="green"/>
-        </w:rPr>
-      </w:pPr>
-      <w:r>
-        <w:rPr>
-          <w:b/>
-          <w:bCs/>
-          <w:highlight w:val="yellow"/>
-        </w:rPr>
-        <w:t>C</w:t>
-      </w:r>
-      <w:r>
-        <w:rPr>
-          <w:b/>
-          <w:bCs/>
-          <w:highlight w:val="green"/>
-        </w:rPr>
-        <w:t>hange User Password</w:t>
-      </w:r>
-    </w:p>
-    <w:p>
-      <w:pPr>
-        <w:pStyle w:val="ListParagraph"/>
-        <w:numPr>
-          <w:ilvl w:val="1"/>
-          <w:numId w:val="3"/>
-        </w:numPr>
-        <w:spacing w:before="120" w:after="120" w:line="240" w:lineRule="auto"/>
-        <w:jc w:val="both"/>
-        <w:rPr>
-          <w:rStyle w:val="CodeChar"/>
-          <w:rFonts w:asciiTheme="minorHAnsi" w:hAnsiTheme="minorHAnsi" w:cstheme="minorBidi"/>
-          <w:b w:val="0"/>
-          <w:noProof w:val="0"/>
-          <w:highlight w:val="green"/>
-          <w:lang w:val="en-US"/>
-        </w:rPr>
-      </w:pPr>
-      <w:r>
-        <w:rPr>
-          <w:highlight w:val="green"/>
-        </w:rPr>
-        <w:t xml:space="preserve">Route: </w:t>
-      </w:r>
-      <w:r>
-        <w:rPr>
-          <w:rStyle w:val="CodeChar"/>
-          <w:highlight w:val="green"/>
-        </w:rPr>
-        <w:t>#/</w:t>
-      </w:r>
-      <w:r>
-        <w:rPr>
-          <w:rStyle w:val="CodeChar"/>
-          <w:highlight w:val="green"/>
-          <w:lang w:val="en-US"/>
-        </w:rPr>
-        <w:t>profile</w:t>
-      </w:r>
-      <w:r>
-        <w:rPr>
-          <w:rStyle w:val="CodeChar"/>
-          <w:highlight w:val="green"/>
-          <w:lang w:val="en-US"/>
-        </w:rPr>
-        <w:t>/password</w:t>
-      </w:r>
-    </w:p>
-    <w:p>
-      <w:pPr>
-        <w:numPr>
-          <w:ilvl w:val="1"/>
-          <w:numId w:val="3"/>
-        </w:numPr>
-        <w:spacing w:before="120" w:after="120" w:line="240" w:lineRule="auto"/>
-        <w:jc w:val="both"/>
-        <w:rPr>
-          <w:highlight w:val="yellow"/>
-        </w:rPr>
-      </w:pPr>
-      <w:r>
-        <w:rPr>
-          <w:highlight w:val="green"/>
-        </w:rPr>
-        <w:t xml:space="preserve">Users should be able to </w:t>
-      </w:r>
-      <w:r>
-        <w:rPr>
-          <w:b/>
-          <w:highlight w:val="green"/>
-        </w:rPr>
-        <w:t>change their password</w:t>
-      </w:r>
-      <w:r>
-        <w:rPr>
-          <w:highlight w:val="green"/>
-        </w:rPr>
-        <w:t xml:space="preserve"> from form (contains </w:t>
-      </w:r>
-      <w:r>
-        <w:rPr>
-          <w:b/>
-          <w:highlight w:val="green"/>
-        </w:rPr>
-        <w:t>old password</w:t>
-      </w:r>
-      <w:r>
-        <w:rPr>
-          <w:highlight w:val="green"/>
-        </w:rPr>
-        <w:t xml:space="preserve">, </w:t>
-      </w:r>
-      <w:r>
-        <w:rPr>
-          <w:b/>
-          <w:highlight w:val="green"/>
-        </w:rPr>
-        <w:t>new password</w:t>
-      </w:r>
-      <w:r>
-        <w:rPr>
-          <w:highlight w:val="green"/>
-        </w:rPr>
-        <w:t xml:space="preserve"> and </w:t>
-      </w:r>
-      <w:r>
-        <w:rPr>
-          <w:b/>
-          <w:highlight w:val="green"/>
-        </w:rPr>
-        <w:t>confirm new password</w:t>
-      </w:r>
-      <w:r>
-        <w:rPr>
-          <w:highlight w:val="green"/>
-        </w:rPr>
-        <w:t>)</w:t>
-      </w:r>
-      <w:r>
-        <w:rPr>
-          <w:highlight w:val="green"/>
-        </w:rPr>
-        <w:t xml:space="preserve">. Show </w:t>
-      </w:r>
-      <w:r>
-        <w:rPr>
-          <w:highlight w:val="yellow"/>
-        </w:rPr>
-        <w:t>notification for success or error message.</w:t>
-      </w:r>
-    </w:p>
-    <w:p>
-      <w:pPr>
-        <w:pStyle w:val="Score"/>
-        <w:spacing w:before="120"/>
-        <w:ind w:left="360"/>
-        <w:rPr>
-          <w:highlight w:val="yellow"/>
-        </w:rPr>
-      </w:pPr>
-      <w:r>
-        <w:rPr>
-          <w:noProof/>
-          <w:highlight w:val="yellow"/>
-        </w:rPr>
-        <w:t>10</w:t>
-      </w:r>
-      <w:r>
-        <w:rPr>
-          <w:highlight w:val="yellow"/>
-        </w:rPr>
-        <w:t xml:space="preserve"> score</w:t>
-      </w:r>
-    </w:p>
-    <w:p>
-      <w:pPr>
-        <w:numPr>
-          <w:ilvl w:val="0"/>
-          <w:numId w:val="3"/>
-        </w:numPr>
-        <w:spacing w:before="120" w:after="120" w:line="240" w:lineRule="auto"/>
-        <w:jc w:val="both"/>
-        <w:rPr>
-          <w:highlight w:val="green"/>
-        </w:rPr>
-      </w:pPr>
-      <w:r>
-        <w:rPr>
-          <w:b/>
-          <w:highlight w:val="green"/>
-        </w:rPr>
-        <w:t>Logout</w:t>
-      </w:r>
-    </w:p>
-    <w:p>
-      <w:pPr>
-        <w:pStyle w:val="ListParagraph"/>
-        <w:numPr>
-          <w:ilvl w:val="1"/>
-          <w:numId w:val="3"/>
-        </w:numPr>
-        <w:spacing w:before="120" w:after="120" w:line="240" w:lineRule="auto"/>
-        <w:jc w:val="both"/>
-        <w:rPr>
-          <w:rStyle w:val="CodeChar"/>
-          <w:rFonts w:asciiTheme="minorHAnsi" w:hAnsiTheme="minorHAnsi" w:cstheme="minorBidi"/>
-          <w:b w:val="0"/>
-          <w:noProof w:val="0"/>
-          <w:highlight w:val="green"/>
-          <w:lang w:val="en-US"/>
-        </w:rPr>
-      </w:pPr>
-      <w:r>
-        <w:rPr>
-          <w:highlight w:val="green"/>
-        </w:rPr>
-        <w:t xml:space="preserve">Route: </w:t>
-      </w:r>
-      <w:r>
-        <w:rPr>
-          <w:rStyle w:val="CodeChar"/>
-          <w:highlight w:val="green"/>
-        </w:rPr>
-        <w:t>#/</w:t>
-      </w:r>
-      <w:r>
-        <w:rPr>
-          <w:rStyle w:val="CodeChar"/>
-          <w:highlight w:val="green"/>
-          <w:lang w:val="en-US"/>
-        </w:rPr>
-        <w:t>logout</w:t>
-      </w:r>
-    </w:p>
-    <w:p>
-      <w:pPr>
-        <w:numPr>
-          <w:ilvl w:val="1"/>
-          <w:numId w:val="3"/>
-        </w:numPr>
-        <w:spacing w:before="120" w:after="120" w:line="240" w:lineRule="auto"/>
-        <w:jc w:val="both"/>
-        <w:rPr>
-          <w:highlight w:val="green"/>
-        </w:rPr>
-      </w:pPr>
-      <w:r>
-        <w:rPr>
-          <w:highlight w:val="green"/>
-        </w:rPr>
-        <w:t>S</w:t>
-      </w:r>
-      <w:r>
-        <w:rPr>
-          <w:highlight w:val="green"/>
-        </w:rPr>
-        <w:t>uccessfully logged in user</w:t>
-      </w:r>
-      <w:r>
-        <w:rPr>
-          <w:highlight w:val="green"/>
-        </w:rPr>
-        <w:t>s</w:t>
-      </w:r>
-      <w:r>
-        <w:rPr>
-          <w:highlight w:val="green"/>
-        </w:rPr>
-        <w:t xml:space="preserve"> should be able to </w:t>
-      </w:r>
-      <w:r>
-        <w:rPr>
-          <w:b/>
-          <w:bCs/>
-          <w:highlight w:val="green"/>
-        </w:rPr>
-        <w:t>logout</w:t>
-      </w:r>
-      <w:r>
-        <w:rPr>
-          <w:highlight w:val="green"/>
-        </w:rPr>
-        <w:t xml:space="preserve"> from the </w:t>
-      </w:r>
-      <w:r>
-        <w:rPr>
-          <w:highlight w:val="green"/>
-        </w:rPr>
-        <w:t>app</w:t>
-      </w:r>
-      <w:r>
-        <w:rPr>
-          <w:highlight w:val="green"/>
-        </w:rPr>
-        <w:t>.</w:t>
-      </w:r>
-    </w:p>
-    <w:p>
-      <w:pPr>
-        <w:numPr>
-          <w:ilvl w:val="1"/>
-          <w:numId w:val="3"/>
-        </w:numPr>
-        <w:spacing w:before="120" w:after="120" w:line="240" w:lineRule="auto"/>
-        <w:jc w:val="both"/>
-        <w:rPr>
-          <w:highlight w:val="yellow"/>
-        </w:rPr>
-      </w:pPr>
-      <w:r>
-        <w:rPr>
-          <w:highlight w:val="yellow"/>
-        </w:rPr>
-        <w:t>L</w:t>
-      </w:r>
-      <w:r>
-        <w:rPr>
-          <w:highlight w:val="yellow"/>
-        </w:rPr>
-        <w:t>ogout</w:t>
-      </w:r>
-      <w:r>
-        <w:rPr>
-          <w:highlight w:val="yellow"/>
-        </w:rPr>
-        <w:t xml:space="preserve"> shows a</w:t>
-      </w:r>
-      <w:r>
-        <w:rPr>
-          <w:highlight w:val="yellow"/>
-        </w:rPr>
-        <w:t xml:space="preserve"> notification message </w:t>
-      </w:r>
-      <w:r>
-        <w:rPr>
-          <w:highlight w:val="yellow"/>
-        </w:rPr>
-        <w:t>and redirects to the Home</w:t>
-      </w:r>
-      <w:r>
-        <w:rPr>
-          <w:highlight w:val="yellow"/>
-        </w:rPr>
-        <w:t xml:space="preserve"> </w:t>
-      </w:r>
-      <w:r>
-        <w:rPr>
-          <w:highlight w:val="yellow"/>
-        </w:rPr>
-        <w:t>screen.</w:t>
-      </w:r>
-    </w:p>
-    <w:p>
-      <w:pPr>
-        <w:pStyle w:val="Score"/>
-        <w:spacing w:before="120"/>
-        <w:ind w:left="720"/>
-        <w:rPr>
-          <w:highlight w:val="yellow"/>
-        </w:rPr>
-      </w:pPr>
-      <w:r>
-        <w:rPr>
-          <w:noProof/>
-          <w:highlight w:val="yellow"/>
-        </w:rPr>
-        <w:t>5</w:t>
-      </w:r>
-      <w:r>
-        <w:rPr>
-          <w:highlight w:val="yellow"/>
-        </w:rPr>
-        <w:t xml:space="preserve"> score</w:t>
-      </w:r>
-    </w:p>
-    <w:p>
-      <w:pPr>
-        <w:numPr>
-          <w:ilvl w:val="0"/>
-          <w:numId w:val="3"/>
-        </w:numPr>
-        <w:spacing w:before="120" w:after="120" w:line="240" w:lineRule="auto"/>
-        <w:jc w:val="both"/>
-        <w:rPr>
-          <w:highlight w:val="red"/>
-        </w:rPr>
-      </w:pPr>
-      <w:r>
-        <w:rPr>
-          <w:b/>
-          <w:highlight w:val="red"/>
-        </w:rPr>
-        <w:t xml:space="preserve">Guest </w:t>
-      </w:r>
-      <w:r>
-        <w:rPr>
-          <w:b/>
-          <w:highlight w:val="red"/>
-        </w:rPr>
-        <w:t xml:space="preserve">Authorization </w:t>
-      </w:r>
-      <w:r>
-        <w:rPr>
-          <w:b/>
-          <w:highlight w:val="red"/>
-        </w:rPr>
-        <w:t>Checks</w:t>
-      </w:r>
-    </w:p>
-    <w:p>
-      <w:pPr>
-        <w:numPr>
-          <w:ilvl w:val="1"/>
-          <w:numId w:val="3"/>
-        </w:numPr>
-        <w:spacing w:before="120" w:after="120" w:line="240" w:lineRule="auto"/>
-        <w:jc w:val="both"/>
-        <w:rPr>
-          <w:highlight w:val="red"/>
-        </w:rPr>
-      </w:pPr>
-      <w:r>
-        <w:rPr>
-          <w:highlight w:val="red"/>
-        </w:rPr>
-        <w:t>A</w:t>
-      </w:r>
-      <w:r>
-        <w:rPr>
-          <w:highlight w:val="red"/>
-        </w:rPr>
-        <w:t xml:space="preserve">nonymous site visitors (without login) should </w:t>
-      </w:r>
-      <w:r>
-        <w:rPr>
-          <w:highlight w:val="red"/>
-        </w:rPr>
-        <w:t>be able to access only Login and Register screens.</w:t>
-      </w:r>
-    </w:p>
-    <w:p>
-      <w:pPr>
-        <w:numPr>
-          <w:ilvl w:val="1"/>
-          <w:numId w:val="3"/>
-        </w:numPr>
-        <w:spacing w:before="120" w:after="120" w:line="240" w:lineRule="auto"/>
-        <w:jc w:val="both"/>
-        <w:rPr>
-          <w:color w:val="FF0000"/>
-          <w:highlight w:val="red"/>
-        </w:rPr>
-      </w:pPr>
-      <w:r>
-        <w:rPr>
-          <w:highlight w:val="red"/>
-        </w:rPr>
-        <w:t xml:space="preserve">An attempt </w:t>
-      </w:r>
-      <w:r>
-        <w:rPr>
-          <w:highlight w:val="red"/>
-        </w:rPr>
-        <w:t>to</w:t>
-      </w:r>
-      <w:r>
-        <w:rPr>
-          <w:highlight w:val="red"/>
-        </w:rPr>
-        <w:t xml:space="preserve"> access </w:t>
-      </w:r>
-      <w:r>
-        <w:rPr>
-          <w:highlight w:val="red"/>
-        </w:rPr>
-        <w:t xml:space="preserve">anonymously </w:t>
-      </w:r>
-      <w:r>
-        <w:rPr>
-          <w:highlight w:val="red"/>
-        </w:rPr>
-        <w:t xml:space="preserve">these screens should redirect the user to the </w:t>
-      </w:r>
-      <w:r>
-        <w:rPr>
-          <w:highlight w:val="red"/>
-        </w:rPr>
-        <w:t>Home</w:t>
-      </w:r>
-      <w:r>
-        <w:rPr>
-          <w:highlight w:val="red"/>
-        </w:rPr>
-        <w:t xml:space="preserve"> scre</w:t>
-      </w:r>
-      <w:r>
-        <w:rPr>
-          <w:color w:val="FF0000"/>
-          <w:highlight w:val="red"/>
-        </w:rPr>
-        <w:t>en.</w:t>
-      </w:r>
-    </w:p>
-    <w:p>
-      <w:pPr>
-        <w:pStyle w:val="Score"/>
-        <w:spacing w:before="120"/>
-        <w:ind w:left="720"/>
-        <w:rPr>
-          <w:color w:val="FF0000"/>
-        </w:rPr>
-      </w:pPr>
-      <w:r>
-        <w:rPr>
-          <w:noProof/>
-          <w:color w:val="FF0000"/>
-          <w:highlight w:val="red"/>
-        </w:rPr>
-        <w:t>10</w:t>
-      </w:r>
-      <w:r>
-        <w:rPr>
-          <w:color w:val="FF0000"/>
-          <w:highlight w:val="red"/>
-        </w:rPr>
-        <w:t xml:space="preserve"> score</w:t>
-      </w:r>
-    </w:p>
-    <w:p>
-      <w:pPr>
-        <w:pStyle w:val="Score"/>
-        <w:pBdr>
-          <w:bottom w:val="single" w:sz="6" w:space="1" w:color="auto"/>
-        </w:pBdr>
-        <w:spacing w:before="120"/>
-        <w:ind w:left="720"/>
-      </w:pPr>
-    </w:p>
-    <w:p>
-      <w:pPr>
-        <w:pStyle w:val="Score"/>
-        <w:pBdr>
-          <w:bottom w:val="single" w:sz="6" w:space="1" w:color="auto"/>
-        </w:pBdr>
-        <w:spacing w:before="120"/>
-        <w:ind w:left="720"/>
-      </w:pPr>
-    </w:p>
-    <w:p>
-      <w:pPr>
-        <w:pStyle w:val="Score"/>
-        <w:spacing w:before="120"/>
-        <w:ind w:left="720"/>
-      </w:pPr>
-      <w:r>
-        <w:t xml:space="preserve">Total </w:t>
-      </w:r>
-      <w:r>
-        <w:t>25</w:t>
-      </w:r>
-      <w:r>
-        <w:t>0</w:t>
-      </w:r>
-      <w:r>
-        <w:t xml:space="preserve"> score</w:t>
-      </w:r>
-    </w:p>
-    <w:p/>
-    <w:p/>
-    <w:p>
-      <w:pPr>
-        <w:pStyle w:val="Heading1"/>
-      </w:pPr>
-      <w:r>
-        <w:lastRenderedPageBreak/>
-        <w:t>Project Bonuses</w:t>
-      </w:r>
-    </w:p>
-    <w:p>
-      <w:pPr>
-        <w:pStyle w:val="Heading3"/>
-        <w:tabs>
-          <w:tab w:val="left" w:pos="4105"/>
-        </w:tabs>
-      </w:pPr>
-      <w:r>
-        <w:t>User Screens</w:t>
-      </w:r>
-      <w:r>
-        <w:tab/>
-      </w:r>
-    </w:p>
-    <w:p>
-      <w:pPr>
-        <w:numPr>
-          <w:ilvl w:val="0"/>
-          <w:numId w:val="3"/>
-        </w:numPr>
-        <w:spacing w:before="120" w:after="120" w:line="240" w:lineRule="auto"/>
-        <w:jc w:val="both"/>
-        <w:rPr>
-          <w:highlight w:val="yellow"/>
-        </w:rPr>
-      </w:pPr>
-      <w:r>
-        <w:rPr>
-          <w:b/>
-          <w:bCs/>
-          <w:highlight w:val="yellow"/>
-        </w:rPr>
-        <w:t>Issue page</w:t>
+        <w:t>View the issue’s comments.</w:t>
       </w:r>
     </w:p>
     <w:p>
@@ -6262,21 +6312,42 @@
         <w:rPr>
           <w:highlight w:val="yellow"/>
         </w:rPr>
-        <w:t xml:space="preserve">Route: </w:t>
-      </w:r>
-      <w:r>
-        <w:rPr>
-          <w:rStyle w:val="CodeChar"/>
+        <w:t>Additional field for adding comments if you are affiliated with this project (you have an issue assigned in the project or you’re the project’s leader)</w:t>
+      </w:r>
+      <w:r>
+        <w:rPr>
           <w:highlight w:val="yellow"/>
         </w:rPr>
-        <w:t>#/issues/:id</w:t>
-      </w:r>
-    </w:p>
-    <w:p>
-      <w:pPr>
-        <w:pStyle w:val="ListParagraph"/>
-        <w:numPr>
-          <w:ilvl w:val="1"/>
+        <w:t>.</w:t>
+      </w:r>
+    </w:p>
+    <w:p>
+      <w:pPr>
+        <w:pStyle w:val="Score"/>
+        <w:spacing w:before="120"/>
+        <w:ind w:left="720"/>
+        <w:rPr>
+          <w:highlight w:val="yellow"/>
+        </w:rPr>
+      </w:pPr>
+      <w:r>
+        <w:rPr>
+          <w:noProof/>
+          <w:highlight w:val="yellow"/>
+        </w:rPr>
+        <w:t>20</w:t>
+      </w:r>
+      <w:r>
+        <w:rPr>
+          <w:highlight w:val="yellow"/>
+        </w:rPr>
+        <w:t xml:space="preserve"> score</w:t>
+      </w:r>
+    </w:p>
+    <w:p>
+      <w:pPr>
+        <w:numPr>
+          <w:ilvl w:val="0"/>
           <w:numId w:val="3"/>
         </w:numPr>
         <w:spacing w:before="120" w:after="120" w:line="240" w:lineRule="auto"/>
@@ -6287,9 +6358,11 @@
       </w:pPr>
       <w:r>
         <w:rPr>
+          <w:b/>
+          <w:bCs/>
           <w:highlight w:val="yellow"/>
         </w:rPr>
-        <w:t>View the issue’s comments.</w:t>
+        <w:t>Filtering issues in the Project Page</w:t>
       </w:r>
     </w:p>
     <w:p>
@@ -6314,13 +6387,60 @@
         <w:rPr>
           <w:highlight w:val="yellow"/>
         </w:rPr>
-        <w:t>Additional field for adding comments if you are affiliated with this project (you have an issue assigned in the project or you’re the project’s leader)</w:t>
-      </w:r>
-      <w:r>
-        <w:rPr>
+        <w:t xml:space="preserve">Route: </w:t>
+      </w:r>
+      <w:r>
+        <w:rPr>
+          <w:rStyle w:val="CodeChar"/>
           <w:highlight w:val="yellow"/>
         </w:rPr>
-        <w:t>.</w:t>
+        <w:t>#/projects/:id</w:t>
+      </w:r>
+    </w:p>
+    <w:p>
+      <w:pPr>
+        <w:pStyle w:val="ListParagraph"/>
+        <w:numPr>
+          <w:ilvl w:val="1"/>
+          <w:numId w:val="3"/>
+        </w:numPr>
+        <w:spacing w:before="120" w:after="120" w:line="240" w:lineRule="auto"/>
+        <w:jc w:val="both"/>
+        <w:rPr>
+          <w:highlight w:val="yellow"/>
+        </w:rPr>
+      </w:pPr>
+      <w:r>
+        <w:rPr>
+          <w:highlight w:val="yellow"/>
+        </w:rPr>
+        <w:t>Make it so by</w:t>
+      </w:r>
+      <w:r>
+        <w:rPr>
+          <w:highlight w:val="yellow"/>
+        </w:rPr>
+        <w:t xml:space="preserve"> default the user is showed only his assigned issues. </w:t>
+      </w:r>
+    </w:p>
+    <w:p>
+      <w:pPr>
+        <w:pStyle w:val="ListParagraph"/>
+        <w:numPr>
+          <w:ilvl w:val="1"/>
+          <w:numId w:val="3"/>
+        </w:numPr>
+        <w:spacing w:before="120" w:after="120" w:line="240" w:lineRule="auto"/>
+        <w:jc w:val="both"/>
+        <w:rPr>
+          <w:highlight w:val="yellow"/>
+        </w:rPr>
+      </w:pPr>
+      <w:r>
+        <w:rPr>
+          <w:highlight w:val="yellow"/>
+        </w:rPr>
+        <w:t>Create a filter to see all issues or specific ones based on different criterias (be creative).</w:t>
       </w:r>
     </w:p>
     <w:p>
@@ -6329,21 +6449,55 @@
         <w:spacing w:before="120"/>
         <w:ind w:left="720"/>
         <w:rPr>
+          <w:szCs w:val="24"/>
+        </w:rPr>
+      </w:pPr>
+      <w:r>
+        <w:rPr>
+          <w:noProof/>
           <w:highlight w:val="yellow"/>
         </w:rPr>
-      </w:pPr>
-      <w:r>
-        <w:rPr>
-          <w:noProof/>
+        <w:t>20</w:t>
+      </w:r>
+      <w:r>
+        <w:rPr>
           <w:highlight w:val="yellow"/>
         </w:rPr>
-        <w:t>20</w:t>
-      </w:r>
-      <w:r>
-        <w:rPr>
-          <w:highlight w:val="yellow"/>
-        </w:rPr>
         <w:t xml:space="preserve"> score</w:t>
+      </w:r>
+    </w:p>
+    <w:p>
+      <w:pPr>
+        <w:pStyle w:val="Score"/>
+        <w:spacing w:before="120"/>
+        <w:ind w:left="720"/>
+        <w:rPr>
+          <w:szCs w:val="24"/>
+        </w:rPr>
+      </w:pPr>
+    </w:p>
+    <w:p/>
+    <w:p>
+      <w:pPr>
+        <w:pStyle w:val="Heading3"/>
+        <w:tabs>
+          <w:tab w:val="left" w:pos="4105"/>
+        </w:tabs>
+      </w:pPr>
+      <w:r>
+        <w:t>Administrator Screens</w:t>
+      </w:r>
+      <w:r>
+        <w:tab/>
+      </w:r>
+    </w:p>
+    <w:p>
+      <w:pPr>
+        <w:spacing w:before="120" w:after="120" w:line="240" w:lineRule="auto"/>
+        <w:jc w:val="both"/>
+      </w:pPr>
+      <w:r>
+        <w:t>User screens are accessible for authorized users only (after login).</w:t>
       </w:r>
     </w:p>
     <w:p>
@@ -6355,16 +6509,16 @@
         <w:spacing w:before="120" w:after="120" w:line="240" w:lineRule="auto"/>
         <w:jc w:val="both"/>
         <w:rPr>
-          <w:highlight w:val="yellow"/>
+          <w:highlight w:val="green"/>
         </w:rPr>
       </w:pPr>
       <w:r>
         <w:rPr>
           <w:b/>
           <w:bCs/>
-          <w:highlight w:val="yellow"/>
-        </w:rPr>
-        <w:t>Filtering issues in the Project Page</w:t>
+          <w:highlight w:val="green"/>
+        </w:rPr>
+        <w:t>User Dashboard</w:t>
       </w:r>
     </w:p>
     <w:p>
@@ -6381,179 +6535,25 @@
           <w:rFonts w:asciiTheme="minorHAnsi" w:hAnsiTheme="minorHAnsi" w:cstheme="minorBidi"/>
           <w:b w:val="0"/>
           <w:noProof w:val="0"/>
-          <w:highlight w:val="yellow"/>
+          <w:highlight w:val="green"/>
           <w:lang w:val="en-US"/>
         </w:rPr>
       </w:pPr>
       <w:r>
         <w:rPr>
-          <w:highlight w:val="yellow"/>
+          <w:highlight w:val="green"/>
         </w:rPr>
         <w:t xml:space="preserve">Route: </w:t>
       </w:r>
       <w:r>
         <w:rPr>
           <w:rStyle w:val="CodeChar"/>
-          <w:highlight w:val="yellow"/>
-        </w:rPr>
-        <w:t>#/projects/:id</w:t>
-      </w:r>
-    </w:p>
-    <w:p>
-      <w:pPr>
-        <w:pStyle w:val="ListParagraph"/>
-        <w:numPr>
-          <w:ilvl w:val="1"/>
-          <w:numId w:val="3"/>
-        </w:numPr>
-        <w:spacing w:before="120" w:after="120" w:line="240" w:lineRule="auto"/>
-        <w:jc w:val="both"/>
-        <w:rPr>
-          <w:highlight w:val="yellow"/>
-        </w:rPr>
-      </w:pPr>
-      <w:r>
-        <w:rPr>
-          <w:highlight w:val="yellow"/>
-        </w:rPr>
-        <w:t>Make it so by</w:t>
-      </w:r>
-      <w:r>
-        <w:rPr>
-          <w:highlight w:val="yellow"/>
-        </w:rPr>
-        <w:t xml:space="preserve"> default the user is showed only his assigned issues. </w:t>
-      </w:r>
-    </w:p>
-    <w:p>
-      <w:pPr>
-        <w:pStyle w:val="ListParagraph"/>
-        <w:numPr>
-          <w:ilvl w:val="1"/>
-          <w:numId w:val="3"/>
-        </w:numPr>
-        <w:spacing w:before="120" w:after="120" w:line="240" w:lineRule="auto"/>
-        <w:jc w:val="both"/>
-        <w:rPr>
-          <w:highlight w:val="yellow"/>
-        </w:rPr>
-      </w:pPr>
-      <w:r>
-        <w:rPr>
-          <w:highlight w:val="yellow"/>
-        </w:rPr>
-        <w:t>Create a filter to see all issues or specific ones based on different criterias (be creative).</w:t>
-      </w:r>
-    </w:p>
-    <w:p>
-      <w:pPr>
-        <w:pStyle w:val="Score"/>
-        <w:spacing w:before="120"/>
-        <w:ind w:left="720"/>
-        <w:rPr>
-          <w:szCs w:val="24"/>
-        </w:rPr>
-      </w:pPr>
-      <w:r>
-        <w:rPr>
-          <w:noProof/>
-          <w:highlight w:val="yellow"/>
-        </w:rPr>
-        <w:t>20</w:t>
-      </w:r>
-      <w:r>
-        <w:rPr>
-          <w:highlight w:val="yellow"/>
-        </w:rPr>
-        <w:t xml:space="preserve"> score</w:t>
-      </w:r>
-    </w:p>
-    <w:p>
-      <w:pPr>
-        <w:pStyle w:val="Score"/>
-        <w:spacing w:before="120"/>
-        <w:ind w:left="720"/>
-        <w:rPr>
-          <w:szCs w:val="24"/>
-        </w:rPr>
-      </w:pPr>
-    </w:p>
-    <w:p/>
-    <w:p>
-      <w:pPr>
-        <w:pStyle w:val="Heading3"/>
-        <w:tabs>
-          <w:tab w:val="left" w:pos="4105"/>
-        </w:tabs>
-      </w:pPr>
-      <w:r>
-        <w:t>Administrator Screens</w:t>
-      </w:r>
-      <w:r>
-        <w:tab/>
-      </w:r>
-    </w:p>
-    <w:p>
-      <w:pPr>
-        <w:spacing w:before="120" w:after="120" w:line="240" w:lineRule="auto"/>
-        <w:jc w:val="both"/>
-      </w:pPr>
-      <w:r>
-        <w:t>User screens are accessible for authorized users only (after login).</w:t>
-      </w:r>
-    </w:p>
-    <w:p>
-      <w:pPr>
-        <w:numPr>
-          <w:ilvl w:val="0"/>
-          <w:numId w:val="3"/>
-        </w:numPr>
-        <w:spacing w:before="120" w:after="120" w:line="240" w:lineRule="auto"/>
-        <w:jc w:val="both"/>
-        <w:rPr>
-          <w:highlight w:val="green"/>
-        </w:rPr>
-      </w:pPr>
-      <w:r>
-        <w:rPr>
-          <w:b/>
-          <w:bCs/>
-          <w:highlight w:val="green"/>
-        </w:rPr>
-        <w:t>User Dashboard</w:t>
-      </w:r>
-    </w:p>
-    <w:p>
-      <w:pPr>
-        <w:pStyle w:val="ListParagraph"/>
-        <w:numPr>
-          <w:ilvl w:val="1"/>
-          <w:numId w:val="3"/>
-        </w:numPr>
-        <w:spacing w:before="120" w:after="120" w:line="240" w:lineRule="auto"/>
-        <w:jc w:val="both"/>
-        <w:rPr>
-          <w:rStyle w:val="CodeChar"/>
-          <w:rFonts w:asciiTheme="minorHAnsi" w:hAnsiTheme="minorHAnsi" w:cstheme="minorBidi"/>
-          <w:b w:val="0"/>
-          <w:noProof w:val="0"/>
-          <w:highlight w:val="green"/>
-          <w:lang w:val="en-US"/>
-        </w:rPr>
-      </w:pPr>
-      <w:r>
-        <w:rPr>
-          <w:highlight w:val="green"/>
-        </w:rPr>
-        <w:t xml:space="preserve">Route: </w:t>
-      </w:r>
-      <w:r>
-        <w:rPr>
-          <w:rStyle w:val="CodeChar"/>
           <w:highlight w:val="green"/>
         </w:rPr>
         <w:t>#/</w:t>
       </w:r>
+      <w:bookmarkStart w:id="0" w:name="_GoBack"/>
+      <w:bookmarkEnd w:id="0"/>
     </w:p>
     <w:p>
       <w:pPr>
@@ -7460,7 +7460,7 @@
                               <w:sz w:val="18"/>
                               <w:szCs w:val="18"/>
                             </w:rPr>
-                            <w:t>6</w:t>
+                            <w:t>9</w:t>
                           </w:r>
                           <w:r>
                             <w:rPr>
@@ -7581,7 +7581,7 @@
                         <w:sz w:val="18"/>
                         <w:szCs w:val="18"/>
                       </w:rPr>
-                      <w:t>6</w:t>
+                      <w:t>9</w:t>
                     </w:r>
                     <w:r>
                       <w:rPr>
@@ -8426,7 +8426,7 @@
                           <wp:extent cx="200025" cy="200025"/>
                           <wp:effectExtent l="0" t="0" r="9525" b="9525"/>
                           <wp:docPr id="11" name="Picture 11" title="Software University Foundation">
-                            <a:hlinkClick xmlns:a="http://schemas.openxmlformats.org/drawingml/2006/main" r:id="rId22"/>
+                            <a:hlinkClick xmlns:a="http://schemas.openxmlformats.org/drawingml/2006/main" r:id="rId1"/>
                           </wp:docPr>
                           <wp:cNvGraphicFramePr/>
                           <a:graphic xmlns:a="http://schemas.openxmlformats.org/drawingml/2006/main">
@@ -8434,7 +8434,7 @@
                               <pic:pic xmlns:pic="http://schemas.openxmlformats.org/drawingml/2006/picture">
                                 <pic:nvPicPr>
                                   <pic:cNvPr id="94" name="Picture 4" title="Software University Foundation">
-                                    <a:hlinkClick r:id="rId22"/>
+                                    <a:hlinkClick r:id="rId1"/>
                                   </pic:cNvPr>
                                   <pic:cNvPicPr/>
                                 </pic:nvPicPr>
@@ -8943,7 +8943,7 @@
         </mc:Choice>
         <mc:Fallback>
           <w:pict>
-            <v:line w14:anchorId="09490167" id="Straight Connector 1" o:spid="_x0000_s1026" style="position:absolute;flip:y;z-index:251662336;visibility:visible;mso-wrap-style:square;mso-width-percent:0;mso-height-percent:0;mso-wrap-distance-left:9pt;mso-wrap-distance-top:0;mso-wrap-distance-right:9pt;mso-wrap-distance-bottom:0;mso-position-horizontal:absolute;mso-position-horizontal-relative:text;mso-position-vertical:absolute;mso-position-vertical-relative:text;mso-width-percent:0;mso-height-percent:0;mso-width-relative:margin;mso-height-relative:margin" from="-.35pt,11.2pt" to="520.45pt,11.2pt" o:gfxdata="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" strokecolor="#f37123" strokeweight="1pt">
+            <v:line w14:anchorId="3C392D0D" id="Straight Connector 1" o:spid="_x0000_s1026" style="position:absolute;flip:y;z-index:251662336;visibility:visible;mso-wrap-style:square;mso-width-percent:0;mso-height-percent:0;mso-wrap-distance-left:9pt;mso-wrap-distance-top:0;mso-wrap-distance-right:9pt;mso-wrap-distance-bottom:0;mso-position-horizontal:absolute;mso-position-horizontal-relative:text;mso-position-vertical:absolute;mso-position-vertical-relative:text;mso-width-percent:0;mso-height-percent:0;mso-width-relative:margin;mso-height-relative:margin" from="-.35pt,11.2pt" to="520.45pt,11.2pt" o:gfxdata="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" strokecolor="#f37123" strokeweight="1pt">
               <v:stroke endcap="round"/>
             </v:line>
           </w:pict>
@@ -11303,7 +11303,7 @@
 </file>
 
 <file path=customXml/itemProps1.xml><?xml version="1.0" encoding="utf-8"?>
-<ds:datastoreItem xmlns:ds="http://schemas.openxmlformats.org/officeDocument/2006/customXml" ds:itemID="{0FD4D0D7-0BB1-4345-8E77-6E46242F2270}">
+<ds:datastoreItem xmlns:ds="http://schemas.openxmlformats.org/officeDocument/2006/customXml" ds:itemID="{8FA69101-111E-46AA-B9A1-E47CD5615009}">
   <ds:schemaRefs>
     <ds:schemaRef ds:uri="http://schemas.openxmlformats.org/officeDocument/2006/bibliography"/>
   </ds:schemaRefs>

</xml_diff>

<commit_message>
edit project and issue authorization check
</commit_message>
<xml_diff>
--- a/resources/Angular-Project-March-2016/Issue-Tracking-System-Project-AngularJS(1).docx
+++ b/resources/Angular-Project-March-2016/Issue-Tracking-System-Project-AngularJS(1).docx
@@ -4226,13 +4226,13 @@
         <w:spacing w:before="120" w:after="120" w:line="240" w:lineRule="auto"/>
         <w:jc w:val="both"/>
         <w:rPr>
-          <w:highlight w:val="yellow"/>
+          <w:highlight w:val="green"/>
         </w:rPr>
       </w:pPr>
       <w:r>
         <w:rPr>
           <w:bCs/>
-          <w:highlight w:val="yellow"/>
+          <w:highlight w:val="green"/>
         </w:rPr>
         <w:t>Route:</w:t>
       </w:r>
@@ -4240,7 +4240,7 @@
         <w:rPr>
           <w:b/>
           <w:bCs/>
-          <w:highlight w:val="yellow"/>
+          <w:highlight w:val="green"/>
         </w:rPr>
         <w:t xml:space="preserve"> #/</w:t>
       </w:r>
@@ -4261,15 +4261,21 @@
         <w:rPr>
           <w:b/>
           <w:bCs/>
+          <w:highlight w:val="green"/>
+        </w:rPr>
+        <w:t>Logins an existing user</w:t>
+      </w:r>
+      <w:r>
+        <w:rPr>
+          <w:highlight w:val="green"/>
+        </w:rPr>
+        <w:t xml:space="preserve">. </w:t>
+      </w:r>
+      <w:r>
+        <w:rPr>
           <w:highlight w:val="yellow"/>
         </w:rPr>
-        <w:t>Logins an existing user</w:t>
-      </w:r>
-      <w:r>
-        <w:rPr>
-          <w:highlight w:val="yellow"/>
-        </w:rPr>
-        <w:t>. Shows notification for success or error message.</w:t>
+        <w:t>Shows notification for success or error message.</w:t>
       </w:r>
     </w:p>
     <w:p>
@@ -4390,15 +4396,21 @@
         <w:rPr>
           <w:b/>
           <w:bCs/>
+          <w:highlight w:val="green"/>
+        </w:rPr>
+        <w:t>Registers a new user</w:t>
+      </w:r>
+      <w:r>
+        <w:rPr>
+          <w:highlight w:val="green"/>
+        </w:rPr>
+        <w:t xml:space="preserve">. </w:t>
+      </w:r>
+      <w:r>
+        <w:rPr>
           <w:highlight w:val="yellow"/>
         </w:rPr>
-        <w:t>Registers a new user</w:t>
-      </w:r>
-      <w:r>
-        <w:rPr>
-          <w:highlight w:val="yellow"/>
-        </w:rPr>
-        <w:t>. Shows notification for success or error message.</w:t>
+        <w:t>Shows notification for success or error message.</w:t>
       </w:r>
     </w:p>
     <w:p>
@@ -4490,14 +4502,14 @@
         <w:spacing w:before="120" w:after="120" w:line="240" w:lineRule="auto"/>
         <w:jc w:val="both"/>
         <w:rPr>
-          <w:highlight w:val="yellow"/>
+          <w:highlight w:val="green"/>
         </w:rPr>
       </w:pPr>
       <w:r>
         <w:rPr>
           <w:b/>
           <w:bCs/>
-          <w:highlight w:val="yellow"/>
+          <w:highlight w:val="green"/>
         </w:rPr>
         <w:t xml:space="preserve">User </w:t>
       </w:r>
@@ -4505,7 +4517,7 @@
         <w:rPr>
           <w:b/>
           <w:bCs/>
-          <w:highlight w:val="yellow"/>
+          <w:highlight w:val="green"/>
         </w:rPr>
         <w:t>Dashboard</w:t>
       </w:r>
@@ -4519,6 +4531,421 @@
         </w:numPr>
         <w:spacing w:before="120" w:after="120" w:line="240" w:lineRule="auto"/>
         <w:jc w:val="both"/>
+        <w:rPr>
+          <w:rStyle w:val="CodeChar"/>
+          <w:rFonts w:asciiTheme="minorHAnsi" w:hAnsiTheme="minorHAnsi" w:cstheme="minorBidi"/>
+          <w:b w:val="0"/>
+          <w:noProof w:val="0"/>
+          <w:highlight w:val="green"/>
+          <w:lang w:val="en-US"/>
+        </w:rPr>
+      </w:pPr>
+      <w:r>
+        <w:rPr>
+          <w:highlight w:val="green"/>
+        </w:rPr>
+        <w:t xml:space="preserve">Route: </w:t>
+      </w:r>
+      <w:r>
+        <w:rPr>
+          <w:rStyle w:val="CodeChar"/>
+          <w:highlight w:val="green"/>
+        </w:rPr>
+        <w:t>#/</w:t>
+      </w:r>
+    </w:p>
+    <w:p>
+      <w:pPr>
+        <w:numPr>
+          <w:ilvl w:val="1"/>
+          <w:numId w:val="3"/>
+        </w:numPr>
+        <w:spacing w:before="120" w:after="120" w:line="240" w:lineRule="auto"/>
+        <w:jc w:val="both"/>
+        <w:rPr>
+          <w:highlight w:val="yellow"/>
+        </w:rPr>
+      </w:pPr>
+      <w:r>
+        <w:rPr>
+          <w:highlight w:val="green"/>
+        </w:rPr>
+        <w:t xml:space="preserve">Includes </w:t>
+      </w:r>
+      <w:r>
+        <w:rPr>
+          <w:highlight w:val="green"/>
+        </w:rPr>
+        <w:t xml:space="preserve">the user’s </w:t>
+      </w:r>
+      <w:r>
+        <w:rPr>
+          <w:highlight w:val="green"/>
+        </w:rPr>
+        <w:t>assigned</w:t>
+      </w:r>
+      <w:r>
+        <w:rPr>
+          <w:highlight w:val="green"/>
+        </w:rPr>
+        <w:t xml:space="preserve"> issues, ordered by due date in descending order</w:t>
+      </w:r>
+      <w:r>
+        <w:rPr>
+          <w:highlight w:val="green"/>
+        </w:rPr>
+        <w:t xml:space="preserve"> </w:t>
+      </w:r>
+      <w:r>
+        <w:rPr>
+          <w:highlight w:val="yellow"/>
+        </w:rPr>
+        <w:t>and a panel with all the projects that you are associated with (you have an assigned issue in them or you are a project leader)</w:t>
+      </w:r>
+    </w:p>
+    <w:p>
+      <w:pPr>
+        <w:spacing w:before="120" w:after="120" w:line="240" w:lineRule="auto"/>
+        <w:ind w:left="2160"/>
+        <w:jc w:val="right"/>
+        <w:rPr>
+          <w:sz w:val="24"/>
+          <w:szCs w:val="24"/>
+          <w:highlight w:val="yellow"/>
+        </w:rPr>
+      </w:pPr>
+      <w:r>
+        <w:rPr>
+          <w:sz w:val="24"/>
+          <w:szCs w:val="24"/>
+          <w:highlight w:val="yellow"/>
+        </w:rPr>
+        <w:t>10</w:t>
+      </w:r>
+      <w:r>
+        <w:rPr>
+          <w:sz w:val="24"/>
+          <w:szCs w:val="24"/>
+          <w:highlight w:val="yellow"/>
+        </w:rPr>
+        <w:t xml:space="preserve"> score</w:t>
+      </w:r>
+    </w:p>
+    <w:p>
+      <w:pPr>
+        <w:numPr>
+          <w:ilvl w:val="0"/>
+          <w:numId w:val="3"/>
+        </w:numPr>
+        <w:spacing w:before="120" w:after="120" w:line="240" w:lineRule="auto"/>
+        <w:jc w:val="both"/>
+        <w:rPr>
+          <w:highlight w:val="green"/>
+        </w:rPr>
+      </w:pPr>
+      <w:r>
+        <w:rPr>
+          <w:b/>
+          <w:bCs/>
+          <w:highlight w:val="green"/>
+        </w:rPr>
+        <w:t>Project P</w:t>
+      </w:r>
+      <w:r>
+        <w:rPr>
+          <w:b/>
+          <w:bCs/>
+          <w:highlight w:val="green"/>
+        </w:rPr>
+        <w:t>age</w:t>
+      </w:r>
+    </w:p>
+    <w:p>
+      <w:pPr>
+        <w:pStyle w:val="ListParagraph"/>
+        <w:numPr>
+          <w:ilvl w:val="1"/>
+          <w:numId w:val="3"/>
+        </w:numPr>
+        <w:spacing w:before="120" w:after="120" w:line="240" w:lineRule="auto"/>
+        <w:jc w:val="both"/>
+        <w:rPr>
+          <w:rStyle w:val="CodeChar"/>
+          <w:rFonts w:asciiTheme="minorHAnsi" w:hAnsiTheme="minorHAnsi" w:cstheme="minorBidi"/>
+          <w:b w:val="0"/>
+          <w:noProof w:val="0"/>
+          <w:highlight w:val="green"/>
+          <w:lang w:val="en-US"/>
+        </w:rPr>
+      </w:pPr>
+      <w:r>
+        <w:rPr>
+          <w:highlight w:val="green"/>
+        </w:rPr>
+        <w:t xml:space="preserve">Route: </w:t>
+      </w:r>
+      <w:r>
+        <w:rPr>
+          <w:rStyle w:val="CodeChar"/>
+          <w:highlight w:val="green"/>
+        </w:rPr>
+        <w:t>#/projects/:id</w:t>
+      </w:r>
+    </w:p>
+    <w:p>
+      <w:pPr>
+        <w:numPr>
+          <w:ilvl w:val="1"/>
+          <w:numId w:val="3"/>
+        </w:numPr>
+        <w:spacing w:before="120" w:after="120" w:line="240" w:lineRule="auto"/>
+        <w:jc w:val="both"/>
+        <w:rPr>
+          <w:highlight w:val="green"/>
+        </w:rPr>
+      </w:pPr>
+      <w:r>
+        <w:rPr>
+          <w:highlight w:val="green"/>
+        </w:rPr>
+        <w:t xml:space="preserve">Includes all the project info and all of </w:t>
+      </w:r>
+      <w:r>
+        <w:rPr>
+          <w:highlight w:val="green"/>
+        </w:rPr>
+        <w:t>its</w:t>
+      </w:r>
+      <w:r>
+        <w:rPr>
+          <w:highlight w:val="green"/>
+        </w:rPr>
+        <w:t xml:space="preserve"> issues. If the user is the project’s leader he can add new issues.</w:t>
+      </w:r>
+    </w:p>
+    <w:p>
+      <w:pPr>
+        <w:spacing w:before="120" w:after="120" w:line="240" w:lineRule="auto"/>
+        <w:ind w:left="2160"/>
+        <w:jc w:val="right"/>
+        <w:rPr>
+          <w:sz w:val="24"/>
+          <w:szCs w:val="24"/>
+          <w:highlight w:val="green"/>
+        </w:rPr>
+      </w:pPr>
+      <w:r>
+        <w:rPr>
+          <w:sz w:val="24"/>
+          <w:szCs w:val="24"/>
+          <w:highlight w:val="green"/>
+        </w:rPr>
+        <w:t>10</w:t>
+      </w:r>
+      <w:r>
+        <w:rPr>
+          <w:sz w:val="24"/>
+          <w:szCs w:val="24"/>
+          <w:highlight w:val="green"/>
+        </w:rPr>
+        <w:t xml:space="preserve"> score</w:t>
+      </w:r>
+    </w:p>
+    <w:p>
+      <w:pPr>
+        <w:numPr>
+          <w:ilvl w:val="0"/>
+          <w:numId w:val="3"/>
+        </w:numPr>
+        <w:spacing w:before="120" w:after="120" w:line="240" w:lineRule="auto"/>
+        <w:jc w:val="both"/>
+        <w:rPr>
+          <w:highlight w:val="green"/>
+        </w:rPr>
+      </w:pPr>
+      <w:r>
+        <w:rPr>
+          <w:b/>
+          <w:bCs/>
+          <w:highlight w:val="green"/>
+        </w:rPr>
+        <w:t>Edit Project Page</w:t>
+      </w:r>
+    </w:p>
+    <w:p>
+      <w:pPr>
+        <w:pStyle w:val="ListParagraph"/>
+        <w:numPr>
+          <w:ilvl w:val="1"/>
+          <w:numId w:val="3"/>
+        </w:numPr>
+        <w:spacing w:before="120" w:after="120" w:line="240" w:lineRule="auto"/>
+        <w:jc w:val="both"/>
+        <w:rPr>
+          <w:rStyle w:val="CodeChar"/>
+          <w:rFonts w:asciiTheme="minorHAnsi" w:hAnsiTheme="minorHAnsi" w:cstheme="minorBidi"/>
+          <w:b w:val="0"/>
+          <w:noProof w:val="0"/>
+          <w:highlight w:val="green"/>
+          <w:lang w:val="en-US"/>
+        </w:rPr>
+      </w:pPr>
+      <w:r>
+        <w:rPr>
+          <w:highlight w:val="green"/>
+        </w:rPr>
+        <w:t xml:space="preserve">Route: </w:t>
+      </w:r>
+      <w:r>
+        <w:rPr>
+          <w:rStyle w:val="CodeChar"/>
+          <w:highlight w:val="green"/>
+        </w:rPr>
+        <w:t>#/projects/:id/edit</w:t>
+      </w:r>
+    </w:p>
+    <w:p>
+      <w:pPr>
+        <w:pStyle w:val="ListParagraph"/>
+        <w:numPr>
+          <w:ilvl w:val="1"/>
+          <w:numId w:val="3"/>
+        </w:numPr>
+        <w:spacing w:before="120" w:after="120" w:line="240" w:lineRule="auto"/>
+        <w:jc w:val="both"/>
+        <w:rPr>
+          <w:rStyle w:val="CodeChar"/>
+          <w:rFonts w:asciiTheme="minorHAnsi" w:hAnsiTheme="minorHAnsi" w:cstheme="minorBidi"/>
+          <w:b w:val="0"/>
+          <w:noProof w:val="0"/>
+          <w:highlight w:val="green"/>
+          <w:lang w:val="en-US"/>
+        </w:rPr>
+      </w:pPr>
+      <w:r>
+        <w:rPr>
+          <w:highlight w:val="red"/>
+        </w:rPr>
+        <w:t xml:space="preserve">If the user is the project leader, </w:t>
+      </w:r>
+      <w:r>
+        <w:rPr>
+          <w:highlight w:val="green"/>
+        </w:rPr>
+        <w:t>he can access this page and edit the project.</w:t>
+      </w:r>
+    </w:p>
+    <w:p>
+      <w:pPr>
+        <w:spacing w:before="120" w:after="120" w:line="240" w:lineRule="auto"/>
+        <w:ind w:left="2160"/>
+        <w:jc w:val="right"/>
+        <w:rPr>
+          <w:sz w:val="24"/>
+          <w:szCs w:val="24"/>
+          <w:highlight w:val="green"/>
+        </w:rPr>
+      </w:pPr>
+      <w:r>
+        <w:rPr>
+          <w:sz w:val="24"/>
+          <w:szCs w:val="24"/>
+          <w:highlight w:val="green"/>
+        </w:rPr>
+        <w:t>5 score</w:t>
+      </w:r>
+    </w:p>
+    <w:p>
+      <w:pPr>
+        <w:numPr>
+          <w:ilvl w:val="0"/>
+          <w:numId w:val="3"/>
+        </w:numPr>
+        <w:spacing w:before="120" w:after="120" w:line="240" w:lineRule="auto"/>
+        <w:jc w:val="both"/>
+        <w:rPr>
+          <w:highlight w:val="green"/>
+        </w:rPr>
+      </w:pPr>
+      <w:r>
+        <w:rPr>
+          <w:b/>
+          <w:bCs/>
+          <w:highlight w:val="green"/>
+        </w:rPr>
+        <w:t>Add</w:t>
+      </w:r>
+      <w:r>
+        <w:rPr>
+          <w:b/>
+          <w:bCs/>
+          <w:highlight w:val="green"/>
+        </w:rPr>
+        <w:t xml:space="preserve"> Issue </w:t>
+      </w:r>
+    </w:p>
+    <w:p>
+      <w:pPr>
+        <w:pStyle w:val="ListParagraph"/>
+        <w:numPr>
+          <w:ilvl w:val="1"/>
+          <w:numId w:val="3"/>
+        </w:numPr>
+        <w:spacing w:before="120" w:after="120" w:line="240" w:lineRule="auto"/>
+        <w:jc w:val="both"/>
+        <w:rPr>
+          <w:rStyle w:val="CodeChar"/>
+          <w:rFonts w:asciiTheme="minorHAnsi" w:hAnsiTheme="minorHAnsi" w:cstheme="minorBidi"/>
+          <w:b w:val="0"/>
+          <w:noProof w:val="0"/>
+          <w:highlight w:val="green"/>
+          <w:lang w:val="en-US"/>
+        </w:rPr>
+      </w:pPr>
+      <w:r>
+        <w:rPr>
+          <w:highlight w:val="green"/>
+        </w:rPr>
+        <w:t xml:space="preserve">Route: </w:t>
+      </w:r>
+      <w:r>
+        <w:rPr>
+          <w:rStyle w:val="CodeChar"/>
+          <w:highlight w:val="green"/>
+        </w:rPr>
+        <w:t>#/projects/:id/add-issue</w:t>
+      </w:r>
+    </w:p>
+    <w:p>
+      <w:pPr>
+        <w:pStyle w:val="ListParagraph"/>
+        <w:numPr>
+          <w:ilvl w:val="1"/>
+          <w:numId w:val="3"/>
+        </w:numPr>
+        <w:spacing w:before="120" w:after="120" w:line="240" w:lineRule="auto"/>
+        <w:jc w:val="both"/>
+        <w:rPr>
+          <w:rStyle w:val="CodeChar"/>
+          <w:rFonts w:asciiTheme="minorHAnsi" w:hAnsiTheme="minorHAnsi" w:cstheme="minorBidi"/>
+          <w:b w:val="0"/>
+          <w:noProof w:val="0"/>
+          <w:highlight w:val="green"/>
+          <w:lang w:val="en-US"/>
+        </w:rPr>
+      </w:pPr>
+      <w:r>
+        <w:rPr>
+          <w:rStyle w:val="CodeChar"/>
+          <w:rFonts w:asciiTheme="minorHAnsi" w:hAnsiTheme="minorHAnsi" w:cstheme="minorBidi"/>
+          <w:b w:val="0"/>
+          <w:noProof w:val="0"/>
+          <w:highlight w:val="green"/>
+          <w:lang w:val="en-US"/>
+        </w:rPr>
+        <w:t xml:space="preserve">A </w:t>
+      </w:r>
+      <w:r>
         <w:rPr>
           <w:rStyle w:val="CodeChar"/>
           <w:rFonts w:asciiTheme="minorHAnsi" w:hAnsiTheme="minorHAnsi" w:cstheme="minorBidi"/>
@@ -4527,130 +4954,9 @@
           <w:highlight w:val="yellow"/>
           <w:lang w:val="en-US"/>
         </w:rPr>
-      </w:pPr>
-      <w:r>
-        <w:rPr>
-          <w:highlight w:val="yellow"/>
-        </w:rPr>
-        <w:t xml:space="preserve">Route: </w:t>
-      </w:r>
-      <w:r>
-        <w:rPr>
-          <w:rStyle w:val="CodeChar"/>
-          <w:highlight w:val="yellow"/>
-        </w:rPr>
-        <w:t>#/</w:t>
-      </w:r>
-    </w:p>
-    <w:p>
-      <w:pPr>
-        <w:numPr>
-          <w:ilvl w:val="1"/>
-          <w:numId w:val="3"/>
-        </w:numPr>
-        <w:spacing w:before="120" w:after="120" w:line="240" w:lineRule="auto"/>
-        <w:jc w:val="both"/>
-        <w:rPr>
-          <w:highlight w:val="yellow"/>
-        </w:rPr>
-      </w:pPr>
-      <w:r>
-        <w:rPr>
-          <w:highlight w:val="yellow"/>
-        </w:rPr>
-        <w:t xml:space="preserve">Includes </w:t>
-      </w:r>
-      <w:r>
-        <w:rPr>
-          <w:highlight w:val="yellow"/>
-        </w:rPr>
-        <w:t xml:space="preserve">the user’s </w:t>
-      </w:r>
-      <w:r>
-        <w:rPr>
-          <w:highlight w:val="yellow"/>
-        </w:rPr>
-        <w:t>assigned</w:t>
-      </w:r>
-      <w:r>
-        <w:rPr>
-          <w:highlight w:val="yellow"/>
-        </w:rPr>
-        <w:t xml:space="preserve"> issues, ordered by due date in descending order</w:t>
-      </w:r>
-      <w:r>
-        <w:rPr>
-          <w:highlight w:val="yellow"/>
-        </w:rPr>
-        <w:t xml:space="preserve"> and a panel with all the projects that you are associated with (you have an assigned issue in them or you are a project leader)</w:t>
-      </w:r>
-    </w:p>
-    <w:p>
-      <w:pPr>
-        <w:spacing w:before="120" w:after="120" w:line="240" w:lineRule="auto"/>
-        <w:ind w:left="2160"/>
-        <w:jc w:val="right"/>
-        <w:rPr>
-          <w:sz w:val="24"/>
-          <w:szCs w:val="24"/>
-          <w:highlight w:val="yellow"/>
-        </w:rPr>
-      </w:pPr>
-      <w:r>
-        <w:rPr>
-          <w:sz w:val="24"/>
-          <w:szCs w:val="24"/>
-          <w:highlight w:val="yellow"/>
-        </w:rPr>
-        <w:t>10</w:t>
-      </w:r>
-      <w:r>
-        <w:rPr>
-          <w:sz w:val="24"/>
-          <w:szCs w:val="24"/>
-          <w:highlight w:val="yellow"/>
-        </w:rPr>
-        <w:t xml:space="preserve"> score</w:t>
-      </w:r>
-    </w:p>
-    <w:p>
-      <w:pPr>
-        <w:numPr>
-          <w:ilvl w:val="0"/>
-          <w:numId w:val="3"/>
-        </w:numPr>
-        <w:spacing w:before="120" w:after="120" w:line="240" w:lineRule="auto"/>
-        <w:jc w:val="both"/>
-        <w:rPr>
-          <w:highlight w:val="green"/>
-        </w:rPr>
-      </w:pPr>
-      <w:r>
-        <w:rPr>
-          <w:b/>
-          <w:bCs/>
-          <w:highlight w:val="green"/>
-        </w:rPr>
-        <w:t>Project P</w:t>
-      </w:r>
-      <w:r>
-        <w:rPr>
-          <w:b/>
-          <w:bCs/>
-          <w:highlight w:val="green"/>
-        </w:rPr>
-        <w:t>age</w:t>
-      </w:r>
-    </w:p>
-    <w:p>
-      <w:pPr>
-        <w:pStyle w:val="ListParagraph"/>
-        <w:numPr>
-          <w:ilvl w:val="1"/>
-          <w:numId w:val="3"/>
-        </w:numPr>
-        <w:spacing w:before="120" w:after="120" w:line="240" w:lineRule="auto"/>
-        <w:jc w:val="both"/>
+        <w:t xml:space="preserve">modal dialog </w:t>
+      </w:r>
+      <w:r>
         <w:rPr>
           <w:rStyle w:val="CodeChar"/>
           <w:rFonts w:asciiTheme="minorHAnsi" w:hAnsiTheme="minorHAnsi" w:cstheme="minorBidi"/>
@@ -4659,106 +4965,14 @@
           <w:highlight w:val="green"/>
           <w:lang w:val="en-US"/>
         </w:rPr>
-      </w:pPr>
-      <w:r>
-        <w:rPr>
-          <w:highlight w:val="green"/>
-        </w:rPr>
-        <w:t xml:space="preserve">Route: </w:t>
-      </w:r>
-      <w:r>
-        <w:rPr>
-          <w:rStyle w:val="CodeChar"/>
-          <w:highlight w:val="green"/>
-        </w:rPr>
-        <w:t>#/projects/:id</w:t>
-      </w:r>
-    </w:p>
-    <w:p>
-      <w:pPr>
-        <w:numPr>
-          <w:ilvl w:val="1"/>
-          <w:numId w:val="3"/>
-        </w:numPr>
-        <w:spacing w:before="120" w:after="120" w:line="240" w:lineRule="auto"/>
-        <w:jc w:val="both"/>
-        <w:rPr>
-          <w:highlight w:val="green"/>
-        </w:rPr>
-      </w:pPr>
-      <w:r>
-        <w:rPr>
-          <w:highlight w:val="green"/>
-        </w:rPr>
-        <w:t xml:space="preserve">Includes all the project info and all of </w:t>
-      </w:r>
-      <w:r>
-        <w:rPr>
-          <w:highlight w:val="green"/>
-        </w:rPr>
-        <w:t>its</w:t>
-      </w:r>
-      <w:r>
-        <w:rPr>
-          <w:highlight w:val="green"/>
-        </w:rPr>
-        <w:t xml:space="preserve"> issues. If the user is the project’s leader he can add new issues.</w:t>
-      </w:r>
-    </w:p>
-    <w:p>
-      <w:pPr>
-        <w:spacing w:before="120" w:after="120" w:line="240" w:lineRule="auto"/>
-        <w:ind w:left="2160"/>
-        <w:jc w:val="right"/>
-        <w:rPr>
-          <w:sz w:val="24"/>
-          <w:szCs w:val="24"/>
-          <w:highlight w:val="green"/>
-        </w:rPr>
-      </w:pPr>
-      <w:r>
-        <w:rPr>
-          <w:sz w:val="24"/>
-          <w:szCs w:val="24"/>
-          <w:highlight w:val="green"/>
-        </w:rPr>
-        <w:t>10</w:t>
-      </w:r>
-      <w:r>
-        <w:rPr>
-          <w:sz w:val="24"/>
-          <w:szCs w:val="24"/>
-          <w:highlight w:val="green"/>
-        </w:rPr>
-        <w:t xml:space="preserve"> score</w:t>
-      </w:r>
-    </w:p>
-    <w:p>
-      <w:pPr>
-        <w:numPr>
-          <w:ilvl w:val="0"/>
-          <w:numId w:val="3"/>
-        </w:numPr>
-        <w:spacing w:before="120" w:after="120" w:line="240" w:lineRule="auto"/>
-        <w:jc w:val="both"/>
-        <w:rPr>
-          <w:highlight w:val="green"/>
-        </w:rPr>
-      </w:pPr>
-      <w:r>
-        <w:rPr>
-          <w:b/>
-          <w:bCs/>
-          <w:highlight w:val="green"/>
-        </w:rPr>
-        <w:t>Edit Project Page</w:t>
-      </w:r>
-    </w:p>
-    <w:p>
-      <w:pPr>
-        <w:pStyle w:val="ListParagraph"/>
-        <w:numPr>
-          <w:ilvl w:val="1"/>
+        <w:t>with a form for creating a new issue. The form consists of:</w:t>
+      </w:r>
+    </w:p>
+    <w:p>
+      <w:pPr>
+        <w:pStyle w:val="ListParagraph"/>
+        <w:numPr>
+          <w:ilvl w:val="2"/>
           <w:numId w:val="3"/>
         </w:numPr>
         <w:spacing w:before="120" w:after="120" w:line="240" w:lineRule="auto"/>
@@ -4774,28 +4988,6 @@
       </w:pPr>
       <w:r>
         <w:rPr>
-          <w:highlight w:val="green"/>
-        </w:rPr>
-        <w:t xml:space="preserve">Route: </w:t>
-      </w:r>
-      <w:r>
-        <w:rPr>
-          <w:rStyle w:val="CodeChar"/>
-          <w:highlight w:val="green"/>
-        </w:rPr>
-        <w:t>#/projects/:id/edit</w:t>
-      </w:r>
-    </w:p>
-    <w:p>
-      <w:pPr>
-        <w:pStyle w:val="ListParagraph"/>
-        <w:numPr>
-          <w:ilvl w:val="1"/>
-          <w:numId w:val="3"/>
-        </w:numPr>
-        <w:spacing w:before="120" w:after="120" w:line="240" w:lineRule="auto"/>
-        <w:jc w:val="both"/>
-        <w:rPr>
           <w:rStyle w:val="CodeChar"/>
           <w:rFonts w:asciiTheme="minorHAnsi" w:hAnsiTheme="minorHAnsi" w:cstheme="minorBidi"/>
           <w:b w:val="0"/>
@@ -4803,131 +4995,18 @@
           <w:highlight w:val="green"/>
           <w:lang w:val="en-US"/>
         </w:rPr>
-      </w:pPr>
-      <w:r>
-        <w:rPr>
-          <w:highlight w:val="yellow"/>
-        </w:rPr>
-        <w:t xml:space="preserve">If the user is the project leader, </w:t>
-      </w:r>
-      <w:r>
-        <w:rPr>
-          <w:highlight w:val="green"/>
-        </w:rPr>
-        <w:t>he can access this page and edit the project.</w:t>
-      </w:r>
-    </w:p>
-    <w:p>
-      <w:pPr>
-        <w:spacing w:before="120" w:after="120" w:line="240" w:lineRule="auto"/>
-        <w:ind w:left="2160"/>
-        <w:jc w:val="right"/>
-        <w:rPr>
-          <w:sz w:val="24"/>
-          <w:szCs w:val="24"/>
-          <w:highlight w:val="green"/>
-        </w:rPr>
-      </w:pPr>
-      <w:r>
-        <w:rPr>
-          <w:sz w:val="24"/>
-          <w:szCs w:val="24"/>
-          <w:highlight w:val="green"/>
-        </w:rPr>
-        <w:t>5 score</w:t>
-      </w:r>
-    </w:p>
-    <w:p>
-      <w:pPr>
-        <w:numPr>
-          <w:ilvl w:val="0"/>
+        <w:t>Assignee (Drop-down with all available users)</w:t>
+      </w:r>
+    </w:p>
+    <w:p>
+      <w:pPr>
+        <w:pStyle w:val="ListParagraph"/>
+        <w:numPr>
+          <w:ilvl w:val="2"/>
           <w:numId w:val="3"/>
         </w:numPr>
         <w:spacing w:before="120" w:after="120" w:line="240" w:lineRule="auto"/>
         <w:jc w:val="both"/>
-        <w:rPr>
-          <w:highlight w:val="green"/>
-        </w:rPr>
-      </w:pPr>
-      <w:r>
-        <w:rPr>
-          <w:b/>
-          <w:bCs/>
-          <w:highlight w:val="green"/>
-        </w:rPr>
-        <w:t>Add</w:t>
-      </w:r>
-      <w:r>
-        <w:rPr>
-          <w:b/>
-          <w:bCs/>
-          <w:highlight w:val="green"/>
-        </w:rPr>
-        <w:t xml:space="preserve"> Issue </w:t>
-      </w:r>
-    </w:p>
-    <w:p>
-      <w:pPr>
-        <w:pStyle w:val="ListParagraph"/>
-        <w:numPr>
-          <w:ilvl w:val="1"/>
-          <w:numId w:val="3"/>
-        </w:numPr>
-        <w:spacing w:before="120" w:after="120" w:line="240" w:lineRule="auto"/>
-        <w:jc w:val="both"/>
-        <w:rPr>
-          <w:rStyle w:val="CodeChar"/>
-          <w:rFonts w:asciiTheme="minorHAnsi" w:hAnsiTheme="minorHAnsi" w:cstheme="minorBidi"/>
-          <w:b w:val="0"/>
-          <w:noProof w:val="0"/>
-          <w:highlight w:val="green"/>
-          <w:lang w:val="en-US"/>
-        </w:rPr>
-      </w:pPr>
-      <w:r>
-        <w:rPr>
-          <w:highlight w:val="green"/>
-        </w:rPr>
-        <w:t xml:space="preserve">Route: </w:t>
-      </w:r>
-      <w:r>
-        <w:rPr>
-          <w:rStyle w:val="CodeChar"/>
-          <w:highlight w:val="green"/>
-        </w:rPr>
-        <w:t>#/projects/:id/add-issue</w:t>
-      </w:r>
-    </w:p>
-    <w:p>
-      <w:pPr>
-        <w:pStyle w:val="ListParagraph"/>
-        <w:numPr>
-          <w:ilvl w:val="1"/>
-          <w:numId w:val="3"/>
-        </w:numPr>
-        <w:spacing w:before="120" w:after="120" w:line="240" w:lineRule="auto"/>
-        <w:jc w:val="both"/>
-        <w:rPr>
-          <w:rStyle w:val="CodeChar"/>
-          <w:rFonts w:asciiTheme="minorHAnsi" w:hAnsiTheme="minorHAnsi" w:cstheme="minorBidi"/>
-          <w:b w:val="0"/>
-          <w:noProof w:val="0"/>
-          <w:highlight w:val="green"/>
-          <w:lang w:val="en-US"/>
-        </w:rPr>
-      </w:pPr>
-      <w:r>
-        <w:rPr>
-          <w:rStyle w:val="CodeChar"/>
-          <w:rFonts w:asciiTheme="minorHAnsi" w:hAnsiTheme="minorHAnsi" w:cstheme="minorBidi"/>
-          <w:b w:val="0"/>
-          <w:noProof w:val="0"/>
-          <w:highlight w:val="green"/>
-          <w:lang w:val="en-US"/>
-        </w:rPr>
-        <w:t xml:space="preserve">A </w:t>
-      </w:r>
-      <w:r>
         <w:rPr>
           <w:rStyle w:val="CodeChar"/>
           <w:rFonts w:asciiTheme="minorHAnsi" w:hAnsiTheme="minorHAnsi" w:cstheme="minorBidi"/>
@@ -4936,8 +5015,7 @@
           <w:highlight w:val="yellow"/>
           <w:lang w:val="en-US"/>
         </w:rPr>
-        <w:t xml:space="preserve">modal dialog </w:t>
-      </w:r>
+      </w:pPr>
       <w:r>
         <w:rPr>
           <w:rStyle w:val="CodeChar"/>
@@ -4947,37 +5025,7 @@
           <w:highlight w:val="green"/>
           <w:lang w:val="en-US"/>
         </w:rPr>
-        <w:t>with a form for creating a new issue. The form consists of:</w:t>
-      </w:r>
-    </w:p>
-    <w:p>
-      <w:pPr>
-        <w:pStyle w:val="ListParagraph"/>
-        <w:numPr>
-          <w:ilvl w:val="2"/>
-          <w:numId w:val="3"/>
-        </w:numPr>
-        <w:spacing w:before="120" w:after="120" w:line="240" w:lineRule="auto"/>
-        <w:jc w:val="both"/>
-        <w:rPr>
-          <w:rStyle w:val="CodeChar"/>
-          <w:rFonts w:asciiTheme="minorHAnsi" w:hAnsiTheme="minorHAnsi" w:cstheme="minorBidi"/>
-          <w:b w:val="0"/>
-          <w:noProof w:val="0"/>
-          <w:highlight w:val="green"/>
-          <w:lang w:val="en-US"/>
-        </w:rPr>
-      </w:pPr>
-      <w:r>
-        <w:rPr>
-          <w:rStyle w:val="CodeChar"/>
-          <w:rFonts w:asciiTheme="minorHAnsi" w:hAnsiTheme="minorHAnsi" w:cstheme="minorBidi"/>
-          <w:b w:val="0"/>
-          <w:noProof w:val="0"/>
-          <w:highlight w:val="green"/>
-          <w:lang w:val="en-US"/>
-        </w:rPr>
-        <w:t>Assignee (Drop-down with all available users)</w:t>
+        <w:t>Project (Drop-down with all available projects)</w:t>
       </w:r>
     </w:p>
     <w:p>
@@ -5007,18 +5055,9 @@
           <w:highlight w:val="green"/>
           <w:lang w:val="en-US"/>
         </w:rPr>
-        <w:t>Project (Drop-down with all available projects)</w:t>
-      </w:r>
-    </w:p>
-    <w:p>
-      <w:pPr>
-        <w:pStyle w:val="ListParagraph"/>
-        <w:numPr>
-          <w:ilvl w:val="2"/>
-          <w:numId w:val="3"/>
-        </w:numPr>
-        <w:spacing w:before="120" w:after="120" w:line="240" w:lineRule="auto"/>
-        <w:jc w:val="both"/>
+        <w:t>Due (Calendar</w:t>
+      </w:r>
+      <w:r>
         <w:rPr>
           <w:rStyle w:val="CodeChar"/>
           <w:rFonts w:asciiTheme="minorHAnsi" w:hAnsiTheme="minorHAnsi" w:cstheme="minorBidi"/>
@@ -5027,8 +5066,18 @@
           <w:highlight w:val="yellow"/>
           <w:lang w:val="en-US"/>
         </w:rPr>
-      </w:pPr>
-      <w:r>
+        <w:t>)</w:t>
+      </w:r>
+    </w:p>
+    <w:p>
+      <w:pPr>
+        <w:pStyle w:val="ListParagraph"/>
+        <w:numPr>
+          <w:ilvl w:val="2"/>
+          <w:numId w:val="3"/>
+        </w:numPr>
+        <w:spacing w:before="120" w:after="120" w:line="240" w:lineRule="auto"/>
+        <w:jc w:val="both"/>
         <w:rPr>
           <w:rStyle w:val="CodeChar"/>
           <w:rFonts w:asciiTheme="minorHAnsi" w:hAnsiTheme="minorHAnsi" w:cstheme="minorBidi"/>
@@ -5037,9 +5086,29 @@
           <w:highlight w:val="green"/>
           <w:lang w:val="en-US"/>
         </w:rPr>
-        <w:t>Due (Calendar</w:t>
-      </w:r>
-      <w:r>
+      </w:pPr>
+      <w:r>
+        <w:rPr>
+          <w:rStyle w:val="CodeChar"/>
+          <w:rFonts w:asciiTheme="minorHAnsi" w:hAnsiTheme="minorHAnsi" w:cstheme="minorBidi"/>
+          <w:b w:val="0"/>
+          <w:noProof w:val="0"/>
+          <w:highlight w:val="green"/>
+          <w:lang w:val="en-US"/>
+        </w:rPr>
+        <w:lastRenderedPageBreak/>
+        <w:t>Priority (Drop-down with available priorities for this project)</w:t>
+      </w:r>
+    </w:p>
+    <w:p>
+      <w:pPr>
+        <w:pStyle w:val="ListParagraph"/>
+        <w:numPr>
+          <w:ilvl w:val="2"/>
+          <w:numId w:val="3"/>
+        </w:numPr>
+        <w:spacing w:before="120" w:after="120" w:line="240" w:lineRule="auto"/>
+        <w:jc w:val="both"/>
         <w:rPr>
           <w:rStyle w:val="CodeChar"/>
           <w:rFonts w:asciiTheme="minorHAnsi" w:hAnsiTheme="minorHAnsi" w:cstheme="minorBidi"/>
@@ -5048,49 +5117,8 @@
           <w:highlight w:val="yellow"/>
           <w:lang w:val="en-US"/>
         </w:rPr>
-        <w:t>)</w:t>
-      </w:r>
-    </w:p>
-    <w:p>
-      <w:pPr>
-        <w:pStyle w:val="ListParagraph"/>
-        <w:numPr>
-          <w:ilvl w:val="2"/>
-          <w:numId w:val="3"/>
-        </w:numPr>
-        <w:spacing w:before="120" w:after="120" w:line="240" w:lineRule="auto"/>
-        <w:jc w:val="both"/>
-        <w:rPr>
-          <w:rStyle w:val="CodeChar"/>
-          <w:rFonts w:asciiTheme="minorHAnsi" w:hAnsiTheme="minorHAnsi" w:cstheme="minorBidi"/>
-          <w:b w:val="0"/>
-          <w:noProof w:val="0"/>
-          <w:highlight w:val="green"/>
-          <w:lang w:val="en-US"/>
-        </w:rPr>
-      </w:pPr>
-      <w:r>
-        <w:rPr>
-          <w:rStyle w:val="CodeChar"/>
-          <w:rFonts w:asciiTheme="minorHAnsi" w:hAnsiTheme="minorHAnsi" w:cstheme="minorBidi"/>
-          <w:b w:val="0"/>
-          <w:noProof w:val="0"/>
-          <w:highlight w:val="green"/>
-          <w:lang w:val="en-US"/>
-        </w:rPr>
-        <w:lastRenderedPageBreak/>
-        <w:t>Priority (Drop-down with available priorities for this project)</w:t>
-      </w:r>
-    </w:p>
-    <w:p>
-      <w:pPr>
-        <w:pStyle w:val="ListParagraph"/>
-        <w:numPr>
-          <w:ilvl w:val="2"/>
-          <w:numId w:val="3"/>
-        </w:numPr>
-        <w:spacing w:before="120" w:after="120" w:line="240" w:lineRule="auto"/>
-        <w:jc w:val="both"/>
+      </w:pPr>
+      <w:r>
         <w:rPr>
           <w:rStyle w:val="CodeChar"/>
           <w:rFonts w:asciiTheme="minorHAnsi" w:hAnsiTheme="minorHAnsi" w:cstheme="minorBidi"/>
@@ -5099,8 +5127,399 @@
           <w:highlight w:val="yellow"/>
           <w:lang w:val="en-US"/>
         </w:rPr>
-      </w:pPr>
-      <w:r>
+        <w:t>Label (Text-box which suggests already created labels by typing a substring. If the label does not exist – creates it)</w:t>
+      </w:r>
+    </w:p>
+    <w:p>
+      <w:pPr>
+        <w:pStyle w:val="ListParagraph"/>
+        <w:numPr>
+          <w:ilvl w:val="2"/>
+          <w:numId w:val="3"/>
+        </w:numPr>
+        <w:spacing w:before="120" w:after="120" w:line="240" w:lineRule="auto"/>
+        <w:jc w:val="both"/>
+        <w:rPr>
+          <w:rStyle w:val="CodeChar"/>
+          <w:rFonts w:asciiTheme="minorHAnsi" w:hAnsiTheme="minorHAnsi" w:cstheme="minorBidi"/>
+          <w:b w:val="0"/>
+          <w:noProof w:val="0"/>
+          <w:highlight w:val="green"/>
+          <w:lang w:val="en-US"/>
+        </w:rPr>
+      </w:pPr>
+      <w:r>
+        <w:rPr>
+          <w:rStyle w:val="CodeChar"/>
+          <w:rFonts w:asciiTheme="minorHAnsi" w:hAnsiTheme="minorHAnsi" w:cstheme="minorBidi"/>
+          <w:b w:val="0"/>
+          <w:noProof w:val="0"/>
+          <w:highlight w:val="green"/>
+          <w:lang w:val="en-US"/>
+        </w:rPr>
+        <w:t>Title (Text-box)</w:t>
+      </w:r>
+    </w:p>
+    <w:p>
+      <w:pPr>
+        <w:pStyle w:val="ListParagraph"/>
+        <w:numPr>
+          <w:ilvl w:val="2"/>
+          <w:numId w:val="3"/>
+        </w:numPr>
+        <w:spacing w:before="120" w:after="120" w:line="240" w:lineRule="auto"/>
+        <w:jc w:val="both"/>
+        <w:rPr>
+          <w:rStyle w:val="CodeChar"/>
+          <w:rFonts w:asciiTheme="minorHAnsi" w:hAnsiTheme="minorHAnsi" w:cstheme="minorBidi"/>
+          <w:b w:val="0"/>
+          <w:noProof w:val="0"/>
+          <w:highlight w:val="green"/>
+          <w:lang w:val="en-US"/>
+        </w:rPr>
+      </w:pPr>
+      <w:r>
+        <w:rPr>
+          <w:rStyle w:val="CodeChar"/>
+          <w:rFonts w:asciiTheme="minorHAnsi" w:hAnsiTheme="minorHAnsi" w:cstheme="minorBidi"/>
+          <w:b w:val="0"/>
+          <w:noProof w:val="0"/>
+          <w:highlight w:val="green"/>
+          <w:lang w:val="en-US"/>
+        </w:rPr>
+        <w:t>Description (Textarea)</w:t>
+      </w:r>
+    </w:p>
+    <w:p>
+      <w:pPr>
+        <w:pStyle w:val="ListParagraph"/>
+        <w:numPr>
+          <w:ilvl w:val="2"/>
+          <w:numId w:val="3"/>
+        </w:numPr>
+        <w:spacing w:before="120" w:after="120" w:line="240" w:lineRule="auto"/>
+        <w:jc w:val="both"/>
+        <w:rPr>
+          <w:rStyle w:val="CodeChar"/>
+          <w:rFonts w:asciiTheme="minorHAnsi" w:hAnsiTheme="minorHAnsi" w:cstheme="minorBidi"/>
+          <w:b w:val="0"/>
+          <w:noProof w:val="0"/>
+          <w:highlight w:val="green"/>
+          <w:lang w:val="en-US"/>
+        </w:rPr>
+      </w:pPr>
+      <w:r>
+        <w:rPr>
+          <w:rStyle w:val="CodeChar"/>
+          <w:rFonts w:asciiTheme="minorHAnsi" w:hAnsiTheme="minorHAnsi" w:cstheme="minorBidi"/>
+          <w:b w:val="0"/>
+          <w:noProof w:val="0"/>
+          <w:highlight w:val="green"/>
+          <w:lang w:val="en-US"/>
+        </w:rPr>
+        <w:t>Create Issue (Button)</w:t>
+      </w:r>
+    </w:p>
+    <w:p>
+      <w:pPr>
+        <w:spacing w:before="120" w:after="120" w:line="240" w:lineRule="auto"/>
+        <w:ind w:left="2160"/>
+        <w:jc w:val="right"/>
+        <w:rPr>
+          <w:sz w:val="24"/>
+          <w:szCs w:val="24"/>
+          <w:highlight w:val="green"/>
+        </w:rPr>
+      </w:pPr>
+      <w:r>
+        <w:rPr>
+          <w:sz w:val="24"/>
+          <w:szCs w:val="24"/>
+          <w:highlight w:val="green"/>
+        </w:rPr>
+        <w:t>10 score</w:t>
+      </w:r>
+    </w:p>
+    <w:p>
+      <w:pPr>
+        <w:numPr>
+          <w:ilvl w:val="0"/>
+          <w:numId w:val="3"/>
+        </w:numPr>
+        <w:spacing w:before="120" w:after="120" w:line="240" w:lineRule="auto"/>
+        <w:jc w:val="both"/>
+        <w:rPr>
+          <w:highlight w:val="green"/>
+        </w:rPr>
+      </w:pPr>
+      <w:r>
+        <w:rPr>
+          <w:b/>
+          <w:bCs/>
+          <w:highlight w:val="green"/>
+        </w:rPr>
+        <w:t>Issue page</w:t>
+      </w:r>
+    </w:p>
+    <w:p>
+      <w:pPr>
+        <w:pStyle w:val="ListParagraph"/>
+        <w:numPr>
+          <w:ilvl w:val="1"/>
+          <w:numId w:val="3"/>
+        </w:numPr>
+        <w:spacing w:before="120" w:after="120" w:line="240" w:lineRule="auto"/>
+        <w:jc w:val="both"/>
+        <w:rPr>
+          <w:rStyle w:val="CodeChar"/>
+          <w:rFonts w:asciiTheme="minorHAnsi" w:hAnsiTheme="minorHAnsi" w:cstheme="minorBidi"/>
+          <w:b w:val="0"/>
+          <w:noProof w:val="0"/>
+          <w:highlight w:val="green"/>
+          <w:lang w:val="en-US"/>
+        </w:rPr>
+      </w:pPr>
+      <w:r>
+        <w:rPr>
+          <w:highlight w:val="green"/>
+        </w:rPr>
+        <w:t xml:space="preserve">Route: </w:t>
+      </w:r>
+      <w:r>
+        <w:rPr>
+          <w:rStyle w:val="CodeChar"/>
+          <w:highlight w:val="green"/>
+        </w:rPr>
+        <w:t>#/</w:t>
+      </w:r>
+      <w:r>
+        <w:rPr>
+          <w:rStyle w:val="CodeChar"/>
+          <w:highlight w:val="green"/>
+        </w:rPr>
+        <w:t>issues/:id</w:t>
+      </w:r>
+    </w:p>
+    <w:p>
+      <w:pPr>
+        <w:pStyle w:val="ListParagraph"/>
+        <w:numPr>
+          <w:ilvl w:val="1"/>
+          <w:numId w:val="3"/>
+        </w:numPr>
+        <w:spacing w:before="120" w:after="120" w:line="240" w:lineRule="auto"/>
+        <w:jc w:val="both"/>
+        <w:rPr>
+          <w:rStyle w:val="CodeChar"/>
+          <w:rFonts w:asciiTheme="minorHAnsi" w:hAnsiTheme="minorHAnsi" w:cstheme="minorBidi"/>
+          <w:b w:val="0"/>
+          <w:noProof w:val="0"/>
+          <w:highlight w:val="green"/>
+          <w:lang w:val="en-US"/>
+        </w:rPr>
+      </w:pPr>
+      <w:r>
+        <w:rPr>
+          <w:rStyle w:val="CodeChar"/>
+          <w:rFonts w:asciiTheme="minorHAnsi" w:hAnsiTheme="minorHAnsi" w:cstheme="minorBidi"/>
+          <w:b w:val="0"/>
+          <w:noProof w:val="0"/>
+          <w:highlight w:val="green"/>
+          <w:lang w:val="en-US"/>
+        </w:rPr>
+        <w:t>Displays the information about the issue</w:t>
+      </w:r>
+    </w:p>
+    <w:p>
+      <w:pPr>
+        <w:pStyle w:val="ListParagraph"/>
+        <w:numPr>
+          <w:ilvl w:val="1"/>
+          <w:numId w:val="3"/>
+        </w:numPr>
+        <w:spacing w:before="120" w:after="120" w:line="240" w:lineRule="auto"/>
+        <w:jc w:val="both"/>
+        <w:rPr>
+          <w:rStyle w:val="CodeChar"/>
+          <w:rFonts w:asciiTheme="minorHAnsi" w:hAnsiTheme="minorHAnsi" w:cstheme="minorBidi"/>
+          <w:b w:val="0"/>
+          <w:noProof w:val="0"/>
+          <w:highlight w:val="green"/>
+          <w:lang w:val="en-US"/>
+        </w:rPr>
+      </w:pPr>
+      <w:r>
+        <w:rPr>
+          <w:rStyle w:val="CodeChar"/>
+          <w:rFonts w:asciiTheme="minorHAnsi" w:hAnsiTheme="minorHAnsi" w:cstheme="minorBidi"/>
+          <w:b w:val="0"/>
+          <w:noProof w:val="0"/>
+          <w:highlight w:val="green"/>
+          <w:lang w:val="en-US"/>
+        </w:rPr>
+        <w:t xml:space="preserve">If the user is the assignee, they can </w:t>
+      </w:r>
+      <w:r>
+        <w:rPr>
+          <w:rStyle w:val="CodeChar"/>
+          <w:rFonts w:asciiTheme="minorHAnsi" w:hAnsiTheme="minorHAnsi" w:cstheme="minorBidi"/>
+          <w:b w:val="0"/>
+          <w:noProof w:val="0"/>
+          <w:highlight w:val="green"/>
+          <w:lang w:val="en-US"/>
+        </w:rPr>
+        <w:t>see a button for changing the</w:t>
+      </w:r>
+      <w:r>
+        <w:rPr>
+          <w:rStyle w:val="CodeChar"/>
+          <w:rFonts w:asciiTheme="minorHAnsi" w:hAnsiTheme="minorHAnsi" w:cstheme="minorBidi"/>
+          <w:b w:val="0"/>
+          <w:noProof w:val="0"/>
+          <w:highlight w:val="green"/>
+          <w:lang w:val="en-US"/>
+        </w:rPr>
+        <w:t xml:space="preserve"> status </w:t>
+      </w:r>
+      <w:r>
+        <w:rPr>
+          <w:rStyle w:val="CodeChar"/>
+          <w:rFonts w:asciiTheme="minorHAnsi" w:hAnsiTheme="minorHAnsi" w:cstheme="minorBidi"/>
+          <w:b w:val="0"/>
+          <w:noProof w:val="0"/>
+          <w:highlight w:val="green"/>
+          <w:lang w:val="en-US"/>
+        </w:rPr>
+        <w:t>using an</w:t>
+      </w:r>
+      <w:r>
+        <w:rPr>
+          <w:rStyle w:val="CodeChar"/>
+          <w:rFonts w:asciiTheme="minorHAnsi" w:hAnsiTheme="minorHAnsi" w:cstheme="minorBidi"/>
+          <w:b w:val="0"/>
+          <w:noProof w:val="0"/>
+          <w:highlight w:val="green"/>
+          <w:lang w:val="en-US"/>
+        </w:rPr>
+        <w:t xml:space="preserve"> available status (e.g. Open -&gt; Closed).</w:t>
+      </w:r>
+    </w:p>
+    <w:p>
+      <w:pPr>
+        <w:pStyle w:val="ListParagraph"/>
+        <w:numPr>
+          <w:ilvl w:val="1"/>
+          <w:numId w:val="3"/>
+        </w:numPr>
+        <w:spacing w:before="120" w:after="120" w:line="240" w:lineRule="auto"/>
+        <w:jc w:val="both"/>
+        <w:rPr>
+          <w:rStyle w:val="CodeChar"/>
+          <w:rFonts w:asciiTheme="minorHAnsi" w:hAnsiTheme="minorHAnsi" w:cstheme="minorBidi"/>
+          <w:b w:val="0"/>
+          <w:noProof w:val="0"/>
+          <w:highlight w:val="green"/>
+          <w:lang w:val="en-US"/>
+        </w:rPr>
+      </w:pPr>
+      <w:r>
+        <w:rPr>
+          <w:rStyle w:val="CodeChar"/>
+          <w:rFonts w:asciiTheme="minorHAnsi" w:hAnsiTheme="minorHAnsi" w:cstheme="minorBidi"/>
+          <w:b w:val="0"/>
+          <w:noProof w:val="0"/>
+          <w:highlight w:val="green"/>
+          <w:lang w:val="en-US"/>
+        </w:rPr>
+        <w:t>If the user is the issue’s project leader they can see the edit issue button.</w:t>
+      </w:r>
+    </w:p>
+    <w:p>
+      <w:pPr>
+        <w:pStyle w:val="Score"/>
+        <w:spacing w:before="120"/>
+        <w:ind w:left="720"/>
+        <w:rPr>
+          <w:szCs w:val="24"/>
+          <w:highlight w:val="yellow"/>
+        </w:rPr>
+      </w:pPr>
+      <w:r>
+        <w:rPr>
+          <w:noProof/>
+          <w:highlight w:val="yellow"/>
+        </w:rPr>
+        <w:t>15</w:t>
+      </w:r>
+      <w:r>
+        <w:rPr>
+          <w:highlight w:val="yellow"/>
+        </w:rPr>
+        <w:t xml:space="preserve"> score</w:t>
+      </w:r>
+    </w:p>
+    <w:p>
+      <w:pPr>
+        <w:numPr>
+          <w:ilvl w:val="0"/>
+          <w:numId w:val="3"/>
+        </w:numPr>
+        <w:spacing w:before="120" w:after="120" w:line="240" w:lineRule="auto"/>
+        <w:jc w:val="both"/>
+        <w:rPr>
+          <w:highlight w:val="green"/>
+        </w:rPr>
+      </w:pPr>
+      <w:r>
+        <w:rPr>
+          <w:b/>
+          <w:bCs/>
+          <w:highlight w:val="green"/>
+        </w:rPr>
+        <w:t>Edit Issue page</w:t>
+      </w:r>
+    </w:p>
+    <w:p>
+      <w:pPr>
+        <w:pStyle w:val="ListParagraph"/>
+        <w:numPr>
+          <w:ilvl w:val="1"/>
+          <w:numId w:val="3"/>
+        </w:numPr>
+        <w:spacing w:before="120" w:after="120" w:line="240" w:lineRule="auto"/>
+        <w:jc w:val="both"/>
+        <w:rPr>
+          <w:rStyle w:val="CodeChar"/>
+          <w:rFonts w:asciiTheme="minorHAnsi" w:hAnsiTheme="minorHAnsi" w:cstheme="minorBidi"/>
+          <w:b w:val="0"/>
+          <w:noProof w:val="0"/>
+          <w:highlight w:val="green"/>
+          <w:lang w:val="en-US"/>
+        </w:rPr>
+      </w:pPr>
+      <w:r>
+        <w:rPr>
+          <w:highlight w:val="green"/>
+        </w:rPr>
+        <w:t xml:space="preserve">Route: </w:t>
+      </w:r>
+      <w:r>
+        <w:rPr>
+          <w:rStyle w:val="CodeChar"/>
+          <w:highlight w:val="green"/>
+        </w:rPr>
+        <w:t>#/issues/:id/edit</w:t>
+      </w:r>
+    </w:p>
+    <w:p>
+      <w:pPr>
+        <w:pStyle w:val="ListParagraph"/>
+        <w:numPr>
+          <w:ilvl w:val="1"/>
+          <w:numId w:val="3"/>
+        </w:numPr>
+        <w:spacing w:before="120" w:after="120" w:line="240" w:lineRule="auto"/>
+        <w:jc w:val="both"/>
         <w:rPr>
           <w:rStyle w:val="CodeChar"/>
           <w:rFonts w:asciiTheme="minorHAnsi" w:hAnsiTheme="minorHAnsi" w:cstheme="minorBidi"/>
@@ -5109,399 +5528,21 @@
           <w:highlight w:val="yellow"/>
           <w:lang w:val="en-US"/>
         </w:rPr>
-        <w:t>Label (Text-box which suggests already created labels by typing a substring. If the label does not exist – creates it)</w:t>
-      </w:r>
-    </w:p>
-    <w:p>
-      <w:pPr>
-        <w:pStyle w:val="ListParagraph"/>
-        <w:numPr>
-          <w:ilvl w:val="2"/>
-          <w:numId w:val="3"/>
-        </w:numPr>
-        <w:spacing w:before="120" w:after="120" w:line="240" w:lineRule="auto"/>
-        <w:jc w:val="both"/>
+      </w:pPr>
+      <w:r>
         <w:rPr>
           <w:rStyle w:val="CodeChar"/>
           <w:rFonts w:asciiTheme="minorHAnsi" w:hAnsiTheme="minorHAnsi" w:cstheme="minorBidi"/>
           <w:b w:val="0"/>
           <w:noProof w:val="0"/>
-          <w:highlight w:val="green"/>
+          <w:highlight w:val="red"/>
           <w:lang w:val="en-US"/>
         </w:rPr>
-      </w:pPr>
-      <w:r>
-        <w:rPr>
-          <w:rStyle w:val="CodeChar"/>
-          <w:rFonts w:asciiTheme="minorHAnsi" w:hAnsiTheme="minorHAnsi" w:cstheme="minorBidi"/>
-          <w:b w:val="0"/>
-          <w:noProof w:val="0"/>
-          <w:highlight w:val="green"/>
-          <w:lang w:val="en-US"/>
-        </w:rPr>
-        <w:t>Title (Text-box)</w:t>
-      </w:r>
-    </w:p>
-    <w:p>
-      <w:pPr>
-        <w:pStyle w:val="ListParagraph"/>
-        <w:numPr>
-          <w:ilvl w:val="2"/>
-          <w:numId w:val="3"/>
-        </w:numPr>
-        <w:spacing w:before="120" w:after="120" w:line="240" w:lineRule="auto"/>
-        <w:jc w:val="both"/>
-        <w:rPr>
-          <w:rStyle w:val="CodeChar"/>
-          <w:rFonts w:asciiTheme="minorHAnsi" w:hAnsiTheme="minorHAnsi" w:cstheme="minorBidi"/>
-          <w:b w:val="0"/>
-          <w:noProof w:val="0"/>
-          <w:highlight w:val="green"/>
-          <w:lang w:val="en-US"/>
-        </w:rPr>
-      </w:pPr>
-      <w:r>
-        <w:rPr>
-          <w:rStyle w:val="CodeChar"/>
-          <w:rFonts w:asciiTheme="minorHAnsi" w:hAnsiTheme="minorHAnsi" w:cstheme="minorBidi"/>
-          <w:b w:val="0"/>
-          <w:noProof w:val="0"/>
-          <w:highlight w:val="green"/>
-          <w:lang w:val="en-US"/>
-        </w:rPr>
-        <w:t>Description (Textarea)</w:t>
-      </w:r>
-    </w:p>
-    <w:p>
-      <w:pPr>
-        <w:pStyle w:val="ListParagraph"/>
-        <w:numPr>
-          <w:ilvl w:val="2"/>
-          <w:numId w:val="3"/>
-        </w:numPr>
-        <w:spacing w:before="120" w:after="120" w:line="240" w:lineRule="auto"/>
-        <w:jc w:val="both"/>
-        <w:rPr>
-          <w:rStyle w:val="CodeChar"/>
-          <w:rFonts w:asciiTheme="minorHAnsi" w:hAnsiTheme="minorHAnsi" w:cstheme="minorBidi"/>
-          <w:b w:val="0"/>
-          <w:noProof w:val="0"/>
-          <w:highlight w:val="green"/>
-          <w:lang w:val="en-US"/>
-        </w:rPr>
-      </w:pPr>
-      <w:r>
-        <w:rPr>
-          <w:rStyle w:val="CodeChar"/>
-          <w:rFonts w:asciiTheme="minorHAnsi" w:hAnsiTheme="minorHAnsi" w:cstheme="minorBidi"/>
-          <w:b w:val="0"/>
-          <w:noProof w:val="0"/>
-          <w:highlight w:val="green"/>
-          <w:lang w:val="en-US"/>
-        </w:rPr>
-        <w:t>Create Issue (Button)</w:t>
-      </w:r>
-    </w:p>
-    <w:p>
-      <w:pPr>
-        <w:spacing w:before="120" w:after="120" w:line="240" w:lineRule="auto"/>
-        <w:ind w:left="2160"/>
-        <w:jc w:val="right"/>
-        <w:rPr>
-          <w:sz w:val="24"/>
-          <w:szCs w:val="24"/>
-          <w:highlight w:val="green"/>
-        </w:rPr>
-      </w:pPr>
-      <w:r>
-        <w:rPr>
-          <w:sz w:val="24"/>
-          <w:szCs w:val="24"/>
-          <w:highlight w:val="green"/>
-        </w:rPr>
-        <w:t>10 score</w:t>
-      </w:r>
-    </w:p>
-    <w:p>
-      <w:pPr>
-        <w:numPr>
-          <w:ilvl w:val="0"/>
-          <w:numId w:val="3"/>
-        </w:numPr>
-        <w:spacing w:before="120" w:after="120" w:line="240" w:lineRule="auto"/>
-        <w:jc w:val="both"/>
-        <w:rPr>
-          <w:highlight w:val="green"/>
-        </w:rPr>
-      </w:pPr>
-      <w:r>
-        <w:rPr>
-          <w:b/>
-          <w:bCs/>
-          <w:highlight w:val="green"/>
-        </w:rPr>
-        <w:t>Issue page</w:t>
-      </w:r>
-    </w:p>
-    <w:p>
-      <w:pPr>
-        <w:pStyle w:val="ListParagraph"/>
-        <w:numPr>
-          <w:ilvl w:val="1"/>
-          <w:numId w:val="3"/>
-        </w:numPr>
-        <w:spacing w:before="120" w:after="120" w:line="240" w:lineRule="auto"/>
-        <w:jc w:val="both"/>
-        <w:rPr>
-          <w:rStyle w:val="CodeChar"/>
-          <w:rFonts w:asciiTheme="minorHAnsi" w:hAnsiTheme="minorHAnsi" w:cstheme="minorBidi"/>
-          <w:b w:val="0"/>
-          <w:noProof w:val="0"/>
-          <w:highlight w:val="green"/>
-          <w:lang w:val="en-US"/>
-        </w:rPr>
-      </w:pPr>
-      <w:r>
-        <w:rPr>
-          <w:highlight w:val="green"/>
-        </w:rPr>
-        <w:t xml:space="preserve">Route: </w:t>
-      </w:r>
-      <w:r>
-        <w:rPr>
-          <w:rStyle w:val="CodeChar"/>
-          <w:highlight w:val="green"/>
-        </w:rPr>
-        <w:t>#/</w:t>
-      </w:r>
-      <w:r>
-        <w:rPr>
-          <w:rStyle w:val="CodeChar"/>
-          <w:highlight w:val="green"/>
-        </w:rPr>
-        <w:t>issues/:id</w:t>
-      </w:r>
-    </w:p>
-    <w:p>
-      <w:pPr>
-        <w:pStyle w:val="ListParagraph"/>
-        <w:numPr>
-          <w:ilvl w:val="1"/>
-          <w:numId w:val="3"/>
-        </w:numPr>
-        <w:spacing w:before="120" w:after="120" w:line="240" w:lineRule="auto"/>
-        <w:jc w:val="both"/>
-        <w:rPr>
-          <w:rStyle w:val="CodeChar"/>
-          <w:rFonts w:asciiTheme="minorHAnsi" w:hAnsiTheme="minorHAnsi" w:cstheme="minorBidi"/>
-          <w:b w:val="0"/>
-          <w:noProof w:val="0"/>
-          <w:highlight w:val="green"/>
-          <w:lang w:val="en-US"/>
-        </w:rPr>
-      </w:pPr>
-      <w:r>
-        <w:rPr>
-          <w:rStyle w:val="CodeChar"/>
-          <w:rFonts w:asciiTheme="minorHAnsi" w:hAnsiTheme="minorHAnsi" w:cstheme="minorBidi"/>
-          <w:b w:val="0"/>
-          <w:noProof w:val="0"/>
-          <w:highlight w:val="green"/>
-          <w:lang w:val="en-US"/>
-        </w:rPr>
-        <w:t>Displays the information about the issue</w:t>
-      </w:r>
-    </w:p>
-    <w:p>
-      <w:pPr>
-        <w:pStyle w:val="ListParagraph"/>
-        <w:numPr>
-          <w:ilvl w:val="1"/>
-          <w:numId w:val="3"/>
-        </w:numPr>
-        <w:spacing w:before="120" w:after="120" w:line="240" w:lineRule="auto"/>
-        <w:jc w:val="both"/>
-        <w:rPr>
-          <w:rStyle w:val="CodeChar"/>
-          <w:rFonts w:asciiTheme="minorHAnsi" w:hAnsiTheme="minorHAnsi" w:cstheme="minorBidi"/>
-          <w:b w:val="0"/>
-          <w:noProof w:val="0"/>
-          <w:highlight w:val="green"/>
-          <w:lang w:val="en-US"/>
-        </w:rPr>
-      </w:pPr>
-      <w:r>
-        <w:rPr>
-          <w:rStyle w:val="CodeChar"/>
-          <w:rFonts w:asciiTheme="minorHAnsi" w:hAnsiTheme="minorHAnsi" w:cstheme="minorBidi"/>
-          <w:b w:val="0"/>
-          <w:noProof w:val="0"/>
-          <w:highlight w:val="green"/>
-          <w:lang w:val="en-US"/>
-        </w:rPr>
-        <w:t xml:space="preserve">If the user is the assignee, they can </w:t>
-      </w:r>
-      <w:r>
-        <w:rPr>
-          <w:rStyle w:val="CodeChar"/>
-          <w:rFonts w:asciiTheme="minorHAnsi" w:hAnsiTheme="minorHAnsi" w:cstheme="minorBidi"/>
-          <w:b w:val="0"/>
-          <w:noProof w:val="0"/>
-          <w:highlight w:val="green"/>
-          <w:lang w:val="en-US"/>
-        </w:rPr>
-        <w:t>see a button for changing the</w:t>
-      </w:r>
-      <w:r>
-        <w:rPr>
-          <w:rStyle w:val="CodeChar"/>
-          <w:rFonts w:asciiTheme="minorHAnsi" w:hAnsiTheme="minorHAnsi" w:cstheme="minorBidi"/>
-          <w:b w:val="0"/>
-          <w:noProof w:val="0"/>
-          <w:highlight w:val="green"/>
-          <w:lang w:val="en-US"/>
-        </w:rPr>
-        <w:t xml:space="preserve"> status </w:t>
-      </w:r>
-      <w:r>
-        <w:rPr>
-          <w:rStyle w:val="CodeChar"/>
-          <w:rFonts w:asciiTheme="minorHAnsi" w:hAnsiTheme="minorHAnsi" w:cstheme="minorBidi"/>
-          <w:b w:val="0"/>
-          <w:noProof w:val="0"/>
-          <w:highlight w:val="green"/>
-          <w:lang w:val="en-US"/>
-        </w:rPr>
-        <w:t>using an</w:t>
-      </w:r>
-      <w:r>
-        <w:rPr>
-          <w:rStyle w:val="CodeChar"/>
-          <w:rFonts w:asciiTheme="minorHAnsi" w:hAnsiTheme="minorHAnsi" w:cstheme="minorBidi"/>
-          <w:b w:val="0"/>
-          <w:noProof w:val="0"/>
-          <w:highlight w:val="green"/>
-          <w:lang w:val="en-US"/>
-        </w:rPr>
-        <w:t xml:space="preserve"> available status (e.g. Open -&gt; Closed).</w:t>
-      </w:r>
-    </w:p>
-    <w:p>
-      <w:pPr>
-        <w:pStyle w:val="ListParagraph"/>
-        <w:numPr>
-          <w:ilvl w:val="1"/>
-          <w:numId w:val="3"/>
-        </w:numPr>
-        <w:spacing w:before="120" w:after="120" w:line="240" w:lineRule="auto"/>
-        <w:jc w:val="both"/>
-        <w:rPr>
-          <w:rStyle w:val="CodeChar"/>
-          <w:rFonts w:asciiTheme="minorHAnsi" w:hAnsiTheme="minorHAnsi" w:cstheme="minorBidi"/>
-          <w:b w:val="0"/>
-          <w:noProof w:val="0"/>
-          <w:highlight w:val="green"/>
-          <w:lang w:val="en-US"/>
-        </w:rPr>
-      </w:pPr>
-      <w:r>
-        <w:rPr>
-          <w:rStyle w:val="CodeChar"/>
-          <w:rFonts w:asciiTheme="minorHAnsi" w:hAnsiTheme="minorHAnsi" w:cstheme="minorBidi"/>
-          <w:b w:val="0"/>
-          <w:noProof w:val="0"/>
-          <w:highlight w:val="green"/>
-          <w:lang w:val="en-US"/>
-        </w:rPr>
-        <w:t>If the user is the issue’s project leader they can see the edit issue button.</w:t>
-      </w:r>
-    </w:p>
-    <w:p>
-      <w:pPr>
-        <w:pStyle w:val="Score"/>
-        <w:spacing w:before="120"/>
-        <w:ind w:left="720"/>
-        <w:rPr>
-          <w:szCs w:val="24"/>
-          <w:highlight w:val="yellow"/>
-        </w:rPr>
-      </w:pPr>
-      <w:r>
-        <w:rPr>
-          <w:noProof/>
-          <w:highlight w:val="yellow"/>
-        </w:rPr>
-        <w:t>15</w:t>
-      </w:r>
-      <w:r>
-        <w:rPr>
-          <w:highlight w:val="yellow"/>
-        </w:rPr>
-        <w:t xml:space="preserve"> score</w:t>
-      </w:r>
-    </w:p>
-    <w:p>
-      <w:pPr>
-        <w:numPr>
-          <w:ilvl w:val="0"/>
-          <w:numId w:val="3"/>
-        </w:numPr>
-        <w:spacing w:before="120" w:after="120" w:line="240" w:lineRule="auto"/>
-        <w:jc w:val="both"/>
-        <w:rPr>
-          <w:highlight w:val="green"/>
-        </w:rPr>
-      </w:pPr>
-      <w:r>
-        <w:rPr>
-          <w:b/>
-          <w:bCs/>
-          <w:highlight w:val="green"/>
-        </w:rPr>
-        <w:t>Edit Issue page</w:t>
-      </w:r>
-    </w:p>
-    <w:p>
-      <w:pPr>
-        <w:pStyle w:val="ListParagraph"/>
-        <w:numPr>
-          <w:ilvl w:val="1"/>
-          <w:numId w:val="3"/>
-        </w:numPr>
-        <w:spacing w:before="120" w:after="120" w:line="240" w:lineRule="auto"/>
-        <w:jc w:val="both"/>
-        <w:rPr>
-          <w:rStyle w:val="CodeChar"/>
-          <w:rFonts w:asciiTheme="minorHAnsi" w:hAnsiTheme="minorHAnsi" w:cstheme="minorBidi"/>
-          <w:b w:val="0"/>
-          <w:noProof w:val="0"/>
-          <w:highlight w:val="green"/>
-          <w:lang w:val="en-US"/>
-        </w:rPr>
-      </w:pPr>
-      <w:r>
-        <w:rPr>
-          <w:highlight w:val="green"/>
-        </w:rPr>
-        <w:t xml:space="preserve">Route: </w:t>
-      </w:r>
-      <w:r>
-        <w:rPr>
-          <w:rStyle w:val="CodeChar"/>
-          <w:highlight w:val="green"/>
-        </w:rPr>
-        <w:t>#/issues/:id/edit</w:t>
-      </w:r>
-    </w:p>
-    <w:p>
-      <w:pPr>
-        <w:pStyle w:val="ListParagraph"/>
-        <w:numPr>
-          <w:ilvl w:val="1"/>
-          <w:numId w:val="3"/>
-        </w:numPr>
-        <w:spacing w:before="120" w:after="120" w:line="240" w:lineRule="auto"/>
-        <w:jc w:val="both"/>
+        <w:t>The page is not visible unless the user is the issue’s project leader or assignee.</w:t>
+      </w:r>
+      <w:bookmarkStart w:id="0" w:name="_GoBack"/>
+      <w:bookmarkEnd w:id="0"/>
+      <w:r>
         <w:rPr>
           <w:rStyle w:val="CodeChar"/>
           <w:rFonts w:asciiTheme="minorHAnsi" w:hAnsiTheme="minorHAnsi" w:cstheme="minorBidi"/>
@@ -5510,8 +5551,18 @@
           <w:highlight w:val="yellow"/>
           <w:lang w:val="en-US"/>
         </w:rPr>
-      </w:pPr>
-      <w:r>
+        <w:t xml:space="preserve"> </w:t>
+      </w:r>
+    </w:p>
+    <w:p>
+      <w:pPr>
+        <w:pStyle w:val="ListParagraph"/>
+        <w:numPr>
+          <w:ilvl w:val="1"/>
+          <w:numId w:val="3"/>
+        </w:numPr>
+        <w:spacing w:before="120" w:after="120" w:line="240" w:lineRule="auto"/>
+        <w:jc w:val="both"/>
         <w:rPr>
           <w:rStyle w:val="CodeChar"/>
           <w:rFonts w:asciiTheme="minorHAnsi" w:hAnsiTheme="minorHAnsi" w:cstheme="minorBidi"/>
@@ -5520,18 +5571,8 @@
           <w:highlight w:val="yellow"/>
           <w:lang w:val="en-US"/>
         </w:rPr>
-        <w:t xml:space="preserve">The page is not visible unless the user is the issue’s project leader or assignee. </w:t>
-      </w:r>
-    </w:p>
-    <w:p>
-      <w:pPr>
-        <w:pStyle w:val="ListParagraph"/>
-        <w:numPr>
-          <w:ilvl w:val="1"/>
-          <w:numId w:val="3"/>
-        </w:numPr>
-        <w:spacing w:before="120" w:after="120" w:line="240" w:lineRule="auto"/>
-        <w:jc w:val="both"/>
+      </w:pPr>
+      <w:r>
         <w:rPr>
           <w:rStyle w:val="CodeChar"/>
           <w:rFonts w:asciiTheme="minorHAnsi" w:hAnsiTheme="minorHAnsi" w:cstheme="minorBidi"/>
@@ -5540,28 +5581,28 @@
           <w:highlight w:val="yellow"/>
           <w:lang w:val="en-US"/>
         </w:rPr>
-      </w:pPr>
-      <w:r>
+        <w:t>If the user is the assignee, they can change the status using an available status (e.g. Open -&gt; Closed).</w:t>
+      </w:r>
+    </w:p>
+    <w:p>
+      <w:pPr>
+        <w:pStyle w:val="ListParagraph"/>
+        <w:numPr>
+          <w:ilvl w:val="1"/>
+          <w:numId w:val="3"/>
+        </w:numPr>
+        <w:spacing w:before="120" w:after="120" w:line="240" w:lineRule="auto"/>
+        <w:jc w:val="both"/>
         <w:rPr>
           <w:rStyle w:val="CodeChar"/>
           <w:rFonts w:asciiTheme="minorHAnsi" w:hAnsiTheme="minorHAnsi" w:cstheme="minorBidi"/>
           <w:b w:val="0"/>
           <w:noProof w:val="0"/>
-          <w:highlight w:val="yellow"/>
+          <w:highlight w:val="green"/>
           <w:lang w:val="en-US"/>
         </w:rPr>
-        <w:t>If the user is the assignee, they can change the status using an available status (e.g. Open -&gt; Closed).</w:t>
-      </w:r>
-    </w:p>
-    <w:p>
-      <w:pPr>
-        <w:pStyle w:val="ListParagraph"/>
-        <w:numPr>
-          <w:ilvl w:val="1"/>
-          <w:numId w:val="3"/>
-        </w:numPr>
-        <w:spacing w:before="120" w:after="120" w:line="240" w:lineRule="auto"/>
-        <w:jc w:val="both"/>
+      </w:pPr>
+      <w:r>
         <w:rPr>
           <w:rStyle w:val="CodeChar"/>
           <w:rFonts w:asciiTheme="minorHAnsi" w:hAnsiTheme="minorHAnsi" w:cstheme="minorBidi"/>
@@ -5570,8 +5611,80 @@
           <w:highlight w:val="green"/>
           <w:lang w:val="en-US"/>
         </w:rPr>
-      </w:pPr>
-      <w:r>
+        <w:t>If they are the project’s leader they can edit the whole issue (including its assignee).</w:t>
+      </w:r>
+    </w:p>
+    <w:p>
+      <w:pPr>
+        <w:pStyle w:val="Score"/>
+        <w:spacing w:before="120"/>
+        <w:ind w:left="720"/>
+        <w:rPr>
+          <w:szCs w:val="24"/>
+          <w:highlight w:val="yellow"/>
+        </w:rPr>
+      </w:pPr>
+      <w:r>
+        <w:rPr>
+          <w:noProof/>
+          <w:highlight w:val="yellow"/>
+        </w:rPr>
+        <w:t>10</w:t>
+      </w:r>
+      <w:r>
+        <w:rPr>
+          <w:highlight w:val="yellow"/>
+        </w:rPr>
+        <w:t xml:space="preserve"> score</w:t>
+      </w:r>
+    </w:p>
+    <w:p>
+      <w:pPr>
+        <w:spacing w:before="120" w:after="120" w:line="240" w:lineRule="auto"/>
+        <w:jc w:val="both"/>
+        <w:rPr>
+          <w:highlight w:val="yellow"/>
+        </w:rPr>
+      </w:pPr>
+    </w:p>
+    <w:p>
+      <w:pPr>
+        <w:numPr>
+          <w:ilvl w:val="0"/>
+          <w:numId w:val="3"/>
+        </w:numPr>
+        <w:spacing w:before="120" w:after="120" w:line="240" w:lineRule="auto"/>
+        <w:jc w:val="both"/>
+        <w:rPr>
+          <w:highlight w:val="green"/>
+        </w:rPr>
+      </w:pPr>
+      <w:r>
+        <w:rPr>
+          <w:b/>
+          <w:bCs/>
+          <w:highlight w:val="yellow"/>
+        </w:rPr>
+        <w:t>C</w:t>
+      </w:r>
+      <w:r>
+        <w:rPr>
+          <w:b/>
+          <w:bCs/>
+          <w:highlight w:val="green"/>
+        </w:rPr>
+        <w:t>hange User Password</w:t>
+      </w:r>
+    </w:p>
+    <w:p>
+      <w:pPr>
+        <w:pStyle w:val="ListParagraph"/>
+        <w:numPr>
+          <w:ilvl w:val="1"/>
+          <w:numId w:val="3"/>
+        </w:numPr>
+        <w:spacing w:before="120" w:after="120" w:line="240" w:lineRule="auto"/>
+        <w:jc w:val="both"/>
         <w:rPr>
           <w:rStyle w:val="CodeChar"/>
           <w:rFonts w:asciiTheme="minorHAnsi" w:hAnsiTheme="minorHAnsi" w:cstheme="minorBidi"/>
@@ -5580,16 +5693,126 @@
           <w:highlight w:val="green"/>
           <w:lang w:val="en-US"/>
         </w:rPr>
-        <w:t>If they are the project’s leader they can edit the whole issue (including its assignee).</w:t>
+      </w:pPr>
+      <w:r>
+        <w:rPr>
+          <w:highlight w:val="green"/>
+        </w:rPr>
+        <w:t xml:space="preserve">Route: </w:t>
+      </w:r>
+      <w:r>
+        <w:rPr>
+          <w:rStyle w:val="CodeChar"/>
+          <w:highlight w:val="green"/>
+        </w:rPr>
+        <w:t>#/</w:t>
+      </w:r>
+      <w:r>
+        <w:rPr>
+          <w:rStyle w:val="CodeChar"/>
+          <w:highlight w:val="green"/>
+          <w:lang w:val="en-US"/>
+        </w:rPr>
+        <w:t>profile</w:t>
+      </w:r>
+      <w:r>
+        <w:rPr>
+          <w:rStyle w:val="CodeChar"/>
+          <w:highlight w:val="green"/>
+          <w:lang w:val="en-US"/>
+        </w:rPr>
+        <w:t>/password</w:t>
+      </w:r>
+    </w:p>
+    <w:p>
+      <w:pPr>
+        <w:numPr>
+          <w:ilvl w:val="1"/>
+          <w:numId w:val="3"/>
+        </w:numPr>
+        <w:spacing w:before="120" w:after="120" w:line="240" w:lineRule="auto"/>
+        <w:jc w:val="both"/>
+        <w:rPr>
+          <w:highlight w:val="yellow"/>
+        </w:rPr>
+      </w:pPr>
+      <w:r>
+        <w:rPr>
+          <w:highlight w:val="green"/>
+        </w:rPr>
+        <w:t xml:space="preserve">Users should be able to </w:t>
+      </w:r>
+      <w:r>
+        <w:rPr>
+          <w:b/>
+          <w:highlight w:val="green"/>
+        </w:rPr>
+        <w:t>change their password</w:t>
+      </w:r>
+      <w:r>
+        <w:rPr>
+          <w:highlight w:val="green"/>
+        </w:rPr>
+        <w:t xml:space="preserve"> from form (contains </w:t>
+      </w:r>
+      <w:r>
+        <w:rPr>
+          <w:b/>
+          <w:highlight w:val="green"/>
+        </w:rPr>
+        <w:t>old password</w:t>
+      </w:r>
+      <w:r>
+        <w:rPr>
+          <w:highlight w:val="green"/>
+        </w:rPr>
+        <w:t xml:space="preserve">, </w:t>
+      </w:r>
+      <w:r>
+        <w:rPr>
+          <w:b/>
+          <w:highlight w:val="green"/>
+        </w:rPr>
+        <w:t>new password</w:t>
+      </w:r>
+      <w:r>
+        <w:rPr>
+          <w:highlight w:val="green"/>
+        </w:rPr>
+        <w:t xml:space="preserve"> and </w:t>
+      </w:r>
+      <w:r>
+        <w:rPr>
+          <w:b/>
+          <w:highlight w:val="green"/>
+        </w:rPr>
+        <w:t>confirm new password</w:t>
+      </w:r>
+      <w:r>
+        <w:rPr>
+          <w:highlight w:val="green"/>
+        </w:rPr>
+        <w:t>)</w:t>
+      </w:r>
+      <w:r>
+        <w:rPr>
+          <w:highlight w:val="green"/>
+        </w:rPr>
+        <w:t xml:space="preserve">. Show </w:t>
+      </w:r>
+      <w:r>
+        <w:rPr>
+          <w:highlight w:val="yellow"/>
+        </w:rPr>
+        <w:t>notification for success or error message.</w:t>
       </w:r>
     </w:p>
     <w:p>
       <w:pPr>
         <w:pStyle w:val="Score"/>
         <w:spacing w:before="120"/>
-        <w:ind w:left="720"/>
-        <w:rPr>
-          <w:szCs w:val="24"/>
+        <w:ind w:left="360"/>
+        <w:rPr>
           <w:highlight w:val="yellow"/>
         </w:rPr>
       </w:pPr>
@@ -5609,40 +5832,22 @@
     </w:p>
     <w:p>
       <w:pPr>
+        <w:numPr>
+          <w:ilvl w:val="0"/>
+          <w:numId w:val="3"/>
+        </w:numPr>
         <w:spacing w:before="120" w:after="120" w:line="240" w:lineRule="auto"/>
         <w:jc w:val="both"/>
         <w:rPr>
-          <w:highlight w:val="yellow"/>
-        </w:rPr>
-      </w:pPr>
-    </w:p>
-    <w:p>
-      <w:pPr>
-        <w:numPr>
-          <w:ilvl w:val="0"/>
-          <w:numId w:val="3"/>
-        </w:numPr>
-        <w:spacing w:before="120" w:after="120" w:line="240" w:lineRule="auto"/>
-        <w:jc w:val="both"/>
-        <w:rPr>
-          <w:highlight w:val="green"/>
-        </w:rPr>
-      </w:pPr>
-      <w:r>
-        <w:rPr>
-          <w:b/>
-          <w:bCs/>
-          <w:highlight w:val="yellow"/>
-        </w:rPr>
-        <w:t>C</w:t>
-      </w:r>
-      <w:r>
-        <w:rPr>
-          <w:b/>
-          <w:bCs/>
-          <w:highlight w:val="green"/>
-        </w:rPr>
-        <w:t>hange User Password</w:t>
+          <w:highlight w:val="green"/>
+        </w:rPr>
+      </w:pPr>
+      <w:r>
+        <w:rPr>
+          <w:b/>
+          <w:highlight w:val="green"/>
+        </w:rPr>
+        <w:t>Logout</w:t>
       </w:r>
     </w:p>
     <w:p>
@@ -5682,180 +5887,6 @@
           <w:highlight w:val="green"/>
           <w:lang w:val="en-US"/>
         </w:rPr>
-        <w:t>profile</w:t>
-      </w:r>
-      <w:r>
-        <w:rPr>
-          <w:rStyle w:val="CodeChar"/>
-          <w:highlight w:val="green"/>
-          <w:lang w:val="en-US"/>
-        </w:rPr>
-        <w:t>/password</w:t>
-      </w:r>
-    </w:p>
-    <w:p>
-      <w:pPr>
-        <w:numPr>
-          <w:ilvl w:val="1"/>
-          <w:numId w:val="3"/>
-        </w:numPr>
-        <w:spacing w:before="120" w:after="120" w:line="240" w:lineRule="auto"/>
-        <w:jc w:val="both"/>
-        <w:rPr>
-          <w:highlight w:val="yellow"/>
-        </w:rPr>
-      </w:pPr>
-      <w:r>
-        <w:rPr>
-          <w:highlight w:val="green"/>
-        </w:rPr>
-        <w:t xml:space="preserve">Users should be able to </w:t>
-      </w:r>
-      <w:r>
-        <w:rPr>
-          <w:b/>
-          <w:highlight w:val="green"/>
-        </w:rPr>
-        <w:t>change their password</w:t>
-      </w:r>
-      <w:r>
-        <w:rPr>
-          <w:highlight w:val="green"/>
-        </w:rPr>
-        <w:t xml:space="preserve"> from form (contains </w:t>
-      </w:r>
-      <w:r>
-        <w:rPr>
-          <w:b/>
-          <w:highlight w:val="green"/>
-        </w:rPr>
-        <w:t>old password</w:t>
-      </w:r>
-      <w:r>
-        <w:rPr>
-          <w:highlight w:val="green"/>
-        </w:rPr>
-        <w:t xml:space="preserve">, </w:t>
-      </w:r>
-      <w:r>
-        <w:rPr>
-          <w:b/>
-          <w:highlight w:val="green"/>
-        </w:rPr>
-        <w:t>new password</w:t>
-      </w:r>
-      <w:r>
-        <w:rPr>
-          <w:highlight w:val="green"/>
-        </w:rPr>
-        <w:t xml:space="preserve"> and </w:t>
-      </w:r>
-      <w:r>
-        <w:rPr>
-          <w:b/>
-          <w:highlight w:val="green"/>
-        </w:rPr>
-        <w:t>confirm new password</w:t>
-      </w:r>
-      <w:r>
-        <w:rPr>
-          <w:highlight w:val="green"/>
-        </w:rPr>
-        <w:t>)</w:t>
-      </w:r>
-      <w:r>
-        <w:rPr>
-          <w:highlight w:val="green"/>
-        </w:rPr>
-        <w:t xml:space="preserve">. Show </w:t>
-      </w:r>
-      <w:r>
-        <w:rPr>
-          <w:highlight w:val="yellow"/>
-        </w:rPr>
-        <w:t>notification for success or error message.</w:t>
-      </w:r>
-    </w:p>
-    <w:p>
-      <w:pPr>
-        <w:pStyle w:val="Score"/>
-        <w:spacing w:before="120"/>
-        <w:ind w:left="360"/>
-        <w:rPr>
-          <w:highlight w:val="yellow"/>
-        </w:rPr>
-      </w:pPr>
-      <w:r>
-        <w:rPr>
-          <w:noProof/>
-          <w:highlight w:val="yellow"/>
-        </w:rPr>
-        <w:t>10</w:t>
-      </w:r>
-      <w:r>
-        <w:rPr>
-          <w:highlight w:val="yellow"/>
-        </w:rPr>
-        <w:t xml:space="preserve"> score</w:t>
-      </w:r>
-    </w:p>
-    <w:p>
-      <w:pPr>
-        <w:numPr>
-          <w:ilvl w:val="0"/>
-          <w:numId w:val="3"/>
-        </w:numPr>
-        <w:spacing w:before="120" w:after="120" w:line="240" w:lineRule="auto"/>
-        <w:jc w:val="both"/>
-        <w:rPr>
-          <w:highlight w:val="green"/>
-        </w:rPr>
-      </w:pPr>
-      <w:r>
-        <w:rPr>
-          <w:b/>
-          <w:highlight w:val="green"/>
-        </w:rPr>
-        <w:t>Logout</w:t>
-      </w:r>
-    </w:p>
-    <w:p>
-      <w:pPr>
-        <w:pStyle w:val="ListParagraph"/>
-        <w:numPr>
-          <w:ilvl w:val="1"/>
-          <w:numId w:val="3"/>
-        </w:numPr>
-        <w:spacing w:before="120" w:after="120" w:line="240" w:lineRule="auto"/>
-        <w:jc w:val="both"/>
-        <w:rPr>
-          <w:rStyle w:val="CodeChar"/>
-          <w:rFonts w:asciiTheme="minorHAnsi" w:hAnsiTheme="minorHAnsi" w:cstheme="minorBidi"/>
-          <w:b w:val="0"/>
-          <w:noProof w:val="0"/>
-          <w:highlight w:val="green"/>
-          <w:lang w:val="en-US"/>
-        </w:rPr>
-      </w:pPr>
-      <w:r>
-        <w:rPr>
-          <w:highlight w:val="green"/>
-        </w:rPr>
-        <w:t xml:space="preserve">Route: </w:t>
-      </w:r>
-      <w:r>
-        <w:rPr>
-          <w:rStyle w:val="CodeChar"/>
-          <w:highlight w:val="green"/>
-        </w:rPr>
-        <w:t>#/</w:t>
-      </w:r>
-      <w:r>
-        <w:rPr>
-          <w:rStyle w:val="CodeChar"/>
-          <w:highlight w:val="green"/>
-          <w:lang w:val="en-US"/>
-        </w:rPr>
         <w:t>logout</w:t>
       </w:r>
     </w:p>
@@ -6040,8 +6071,6 @@
         </w:rPr>
         <w:t xml:space="preserve"> </w:t>
       </w:r>
-      <w:bookmarkStart w:id="0" w:name="_GoBack"/>
-      <w:bookmarkEnd w:id="0"/>
       <w:r>
         <w:rPr>
           <w:b/>
@@ -7474,7 +7503,7 @@
                               <w:sz w:val="18"/>
                               <w:szCs w:val="18"/>
                             </w:rPr>
-                            <w:t>6</w:t>
+                            <w:t>8</w:t>
                           </w:r>
                           <w:r>
                             <w:rPr>
@@ -7595,7 +7624,7 @@
                         <w:sz w:val="18"/>
                         <w:szCs w:val="18"/>
                       </w:rPr>
-                      <w:t>6</w:t>
+                      <w:t>8</w:t>
                     </w:r>
                     <w:r>
                       <w:rPr>
@@ -8440,7 +8469,7 @@
                           <wp:extent cx="200025" cy="200025"/>
                           <wp:effectExtent l="0" t="0" r="9525" b="9525"/>
                           <wp:docPr id="11" name="Picture 11" title="Software University Foundation">
-                            <a:hlinkClick xmlns:a="http://schemas.openxmlformats.org/drawingml/2006/main" r:id="rId1"/>
+                            <a:hlinkClick xmlns:a="http://schemas.openxmlformats.org/drawingml/2006/main" r:id="rId22"/>
                           </wp:docPr>
                           <wp:cNvGraphicFramePr/>
                           <a:graphic xmlns:a="http://schemas.openxmlformats.org/drawingml/2006/main">
@@ -8957,7 +8986,7 @@
         </mc:Choice>
         <mc:Fallback>
           <w:pict>
-            <v:line w14:anchorId="277C67EE" id="Straight Connector 1" o:spid="_x0000_s1026" style="position:absolute;flip:y;z-index:251662336;visibility:visible;mso-wrap-style:square;mso-width-percent:0;mso-height-percent:0;mso-wrap-distance-left:9pt;mso-wrap-distance-top:0;mso-wrap-distance-right:9pt;mso-wrap-distance-bottom:0;mso-position-horizontal:absolute;mso-position-horizontal-relative:text;mso-position-vertical:absolute;mso-position-vertical-relative:text;mso-width-percent:0;mso-height-percent:0;mso-width-relative:margin;mso-height-relative:margin" from="-.35pt,11.2pt" to="520.45pt,11.2pt" o:gfxdata="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" strokecolor="#f37123" strokeweight="1pt">
+            <v:line w14:anchorId="27E8282C" id="Straight Connector 1" o:spid="_x0000_s1026" style="position:absolute;flip:y;z-index:251662336;visibility:visible;mso-wrap-style:square;mso-width-percent:0;mso-height-percent:0;mso-wrap-distance-left:9pt;mso-wrap-distance-top:0;mso-wrap-distance-right:9pt;mso-wrap-distance-bottom:0;mso-position-horizontal:absolute;mso-position-horizontal-relative:text;mso-position-vertical:absolute;mso-position-vertical-relative:text;mso-width-percent:0;mso-height-percent:0;mso-width-relative:margin;mso-height-relative:margin" from="-.35pt,11.2pt" to="520.45pt,11.2pt" o:gfxdata="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" strokecolor="#f37123" strokeweight="1pt">
               <v:stroke endcap="round"/>
             </v:line>
           </w:pict>
@@ -9109,7 +9138,7 @@
                           <wp:extent cx="1360800" cy="439200"/>
                           <wp:effectExtent l="0" t="0" r="0" b="0"/>
                           <wp:docPr id="24" name="Picture 24" title="Software University Foundation - logo">
-                            <a:hlinkClick xmlns:a="http://schemas.openxmlformats.org/drawingml/2006/main" r:id="rId1"/>
+                            <a:hlinkClick xmlns:a="http://schemas.openxmlformats.org/drawingml/2006/main" r:id="rId22"/>
                           </wp:docPr>
                           <wp:cNvGraphicFramePr>
                             <a:graphicFrameLocks xmlns:a="http://schemas.openxmlformats.org/drawingml/2006/main"/>
@@ -11317,7 +11346,7 @@
 </file>
 
 <file path=customXml/itemProps1.xml><?xml version="1.0" encoding="utf-8"?>
-<ds:datastoreItem xmlns:ds="http://schemas.openxmlformats.org/officeDocument/2006/customXml" ds:itemID="{65EC173B-B44F-4484-8EA9-1E748560295E}">
+<ds:datastoreItem xmlns:ds="http://schemas.openxmlformats.org/officeDocument/2006/customXml" ds:itemID="{9F8F4DAC-023A-4A31-9E8F-EDDA0DC108C0}">
   <ds:schemaRefs>
     <ds:schemaRef ds:uri="http://schemas.openxmlformats.org/officeDocument/2006/bibliography"/>
   </ds:schemaRefs>

</xml_diff>

<commit_message>
change status functionality added
</commit_message>
<xml_diff>
--- a/resources/Angular-Project-March-2016/Issue-Tracking-System-Project-AngularJS(1).docx
+++ b/resources/Angular-Project-March-2016/Issue-Tracking-System-Project-AngularJS(1).docx
@@ -36,6 +36,20 @@
           <w:noProof/>
         </w:rPr>
         <w:t>AngularJS Practical Project</w:t>
+      </w:r>
+    </w:p>
+    <w:p/>
+    <w:p>
+      <w:bookmarkStart w:id="0" w:name="_GoBack"/>
+      <w:bookmarkEnd w:id="0"/>
+      <w:r>
+        <w:rPr>
+          <w:highlight w:val="red"/>
+        </w:rPr>
+        <w:t>NOTIFICATIONS, SEARCH FOR TODO’s,</w:t>
+      </w:r>
+      <w:r>
+        <w:t xml:space="preserve"> </w:t>
       </w:r>
     </w:p>
     <w:p>
@@ -4824,7 +4838,7 @@
       </w:pPr>
       <w:r>
         <w:rPr>
-          <w:highlight w:val="red"/>
+          <w:highlight w:val="green"/>
         </w:rPr>
         <w:t xml:space="preserve">If the user is the project leader, </w:t>
       </w:r>
@@ -5525,7 +5539,7 @@
           <w:rFonts w:asciiTheme="minorHAnsi" w:hAnsiTheme="minorHAnsi" w:cstheme="minorBidi"/>
           <w:b w:val="0"/>
           <w:noProof w:val="0"/>
-          <w:highlight w:val="yellow"/>
+          <w:highlight w:val="green"/>
           <w:lang w:val="en-US"/>
         </w:rPr>
       </w:pPr>
@@ -5535,23 +5549,10 @@
           <w:rFonts w:asciiTheme="minorHAnsi" w:hAnsiTheme="minorHAnsi" w:cstheme="minorBidi"/>
           <w:b w:val="0"/>
           <w:noProof w:val="0"/>
-          <w:highlight w:val="red"/>
+          <w:highlight w:val="green"/>
           <w:lang w:val="en-US"/>
         </w:rPr>
-        <w:t>The page is not visible unless the user is the issue’s project leader or assignee.</w:t>
-      </w:r>
-      <w:bookmarkStart w:id="0" w:name="_GoBack"/>
-      <w:bookmarkEnd w:id="0"/>
-      <w:r>
-        <w:rPr>
-          <w:rStyle w:val="CodeChar"/>
-          <w:rFonts w:asciiTheme="minorHAnsi" w:hAnsiTheme="minorHAnsi" w:cstheme="minorBidi"/>
-          <w:b w:val="0"/>
-          <w:noProof w:val="0"/>
-          <w:highlight w:val="yellow"/>
-          <w:lang w:val="en-US"/>
-        </w:rPr>
-        <w:t xml:space="preserve"> </w:t>
+        <w:t xml:space="preserve">The page is not visible unless the user is the issue’s project leader or assignee. </w:t>
       </w:r>
     </w:p>
     <w:p>
@@ -7503,7 +7504,7 @@
                               <w:sz w:val="18"/>
                               <w:szCs w:val="18"/>
                             </w:rPr>
-                            <w:t>8</w:t>
+                            <w:t>1</w:t>
                           </w:r>
                           <w:r>
                             <w:rPr>
@@ -7624,7 +7625,7 @@
                         <w:sz w:val="18"/>
                         <w:szCs w:val="18"/>
                       </w:rPr>
-                      <w:t>8</w:t>
+                      <w:t>1</w:t>
                     </w:r>
                     <w:r>
                       <w:rPr>
@@ -8986,7 +8987,7 @@
         </mc:Choice>
         <mc:Fallback>
           <w:pict>
-            <v:line w14:anchorId="27E8282C" id="Straight Connector 1" o:spid="_x0000_s1026" style="position:absolute;flip:y;z-index:251662336;visibility:visible;mso-wrap-style:square;mso-width-percent:0;mso-height-percent:0;mso-wrap-distance-left:9pt;mso-wrap-distance-top:0;mso-wrap-distance-right:9pt;mso-wrap-distance-bottom:0;mso-position-horizontal:absolute;mso-position-horizontal-relative:text;mso-position-vertical:absolute;mso-position-vertical-relative:text;mso-width-percent:0;mso-height-percent:0;mso-width-relative:margin;mso-height-relative:margin" from="-.35pt,11.2pt" to="520.45pt,11.2pt" o:gfxdata="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" strokecolor="#f37123" strokeweight="1pt">
+            <v:line w14:anchorId="50B4DDEC" id="Straight Connector 1" o:spid="_x0000_s1026" style="position:absolute;flip:y;z-index:251662336;visibility:visible;mso-wrap-style:square;mso-width-percent:0;mso-height-percent:0;mso-wrap-distance-left:9pt;mso-wrap-distance-top:0;mso-wrap-distance-right:9pt;mso-wrap-distance-bottom:0;mso-position-horizontal:absolute;mso-position-horizontal-relative:text;mso-position-vertical:absolute;mso-position-vertical-relative:text;mso-width-percent:0;mso-height-percent:0;mso-width-relative:margin;mso-height-relative:margin" from="-.35pt,11.2pt" to="520.45pt,11.2pt" o:gfxdata="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" strokecolor="#f37123" strokeweight="1pt">
               <v:stroke endcap="round"/>
             </v:line>
           </w:pict>
@@ -11346,7 +11347,7 @@
 </file>
 
 <file path=customXml/itemProps1.xml><?xml version="1.0" encoding="utf-8"?>
-<ds:datastoreItem xmlns:ds="http://schemas.openxmlformats.org/officeDocument/2006/customXml" ds:itemID="{9F8F4DAC-023A-4A31-9E8F-EDDA0DC108C0}">
+<ds:datastoreItem xmlns:ds="http://schemas.openxmlformats.org/officeDocument/2006/customXml" ds:itemID="{28A19C37-6552-491A-8E70-1D35F1FEA62C}">
   <ds:schemaRefs>
     <ds:schemaRef ds:uri="http://schemas.openxmlformats.org/officeDocument/2006/bibliography"/>
   </ds:schemaRefs>

</xml_diff>

<commit_message>
added commenting for issue and listing
</commit_message>
<xml_diff>
--- a/resources/Angular-Project-March-2016/Issue-Tracking-System-Project-AngularJS(1).docx
+++ b/resources/Angular-Project-March-2016/Issue-Tracking-System-Project-AngularJS(1).docx
@@ -58,6 +58,15 @@
         </w:rPr>
         <w:t>PAGINATiON</w:t>
       </w:r>
+      <w:r>
+        <w:t xml:space="preserve"> </w:t>
+      </w:r>
+      <w:r>
+        <w:rPr>
+          <w:highlight w:val="yellow"/>
+        </w:rPr>
+        <w:t>FOOTER</w:t>
+      </w:r>
     </w:p>
     <w:p>
       <w:pPr>
@@ -217,15 +226,7 @@
         <w:rPr>
           <w:noProof/>
         </w:rPr>
-        <w:t xml:space="preserve"> which the project’s issues can use</w:t>
-      </w:r>
-      <w:bookmarkStart w:id="0" w:name="_GoBack"/>
-      <w:bookmarkEnd w:id="0"/>
-      <w:r>
-        <w:rPr>
-          <w:noProof/>
-        </w:rPr>
-        <w:t xml:space="preserve"> and some </w:t>
+        <w:t xml:space="preserve"> which the project’s issues can use and some </w:t>
       </w:r>
       <w:r>
         <w:rPr>
@@ -7297,6 +7298,54 @@
       <w:r>
         <w:t xml:space="preserve"> score</w:t>
       </w:r>
+    </w:p>
+    <w:p>
+      <w:pPr>
+        <w:pStyle w:val="Score"/>
+        <w:spacing w:before="120"/>
+        <w:ind w:left="360"/>
+        <w:rPr>
+          <w:noProof/>
+        </w:rPr>
+      </w:pPr>
+    </w:p>
+    <w:p>
+      <w:pPr>
+        <w:pStyle w:val="Score"/>
+        <w:spacing w:before="120"/>
+        <w:ind w:left="360"/>
+        <w:rPr>
+          <w:noProof/>
+        </w:rPr>
+      </w:pPr>
+    </w:p>
+    <w:p>
+      <w:r>
+        <w:rPr>
+          <w:highlight w:val="red"/>
+        </w:rPr>
+        <w:t>NOTIFICATIONS, SEARCH FOR TODO’s,</w:t>
+      </w:r>
+      <w:r>
+        <w:t xml:space="preserve">  </w:t>
+      </w:r>
+      <w:r>
+        <w:rPr>
+          <w:highlight w:val="darkCyan"/>
+        </w:rPr>
+        <w:t>PAGINATiON</w:t>
+      </w:r>
+      <w:r>
+        <w:t xml:space="preserve"> </w:t>
+      </w:r>
+      <w:r>
+        <w:rPr>
+          <w:highlight w:val="yellow"/>
+        </w:rPr>
+        <w:t>FOOTER</w:t>
+      </w:r>
+      <w:bookmarkStart w:id="0" w:name="_GoBack"/>
+      <w:bookmarkEnd w:id="0"/>
     </w:p>
     <w:p>
       <w:pPr>
@@ -7562,7 +7611,7 @@
                               <w:sz w:val="18"/>
                               <w:szCs w:val="18"/>
                             </w:rPr>
-                            <w:t>6</w:t>
+                            <w:t>8</w:t>
                           </w:r>
                           <w:r>
                             <w:rPr>
@@ -7683,7 +7732,7 @@
                         <w:sz w:val="18"/>
                         <w:szCs w:val="18"/>
                       </w:rPr>
-                      <w:t>6</w:t>
+                      <w:t>8</w:t>
                     </w:r>
                     <w:r>
                       <w:rPr>
@@ -8528,7 +8577,7 @@
                           <wp:extent cx="200025" cy="200025"/>
                           <wp:effectExtent l="0" t="0" r="9525" b="9525"/>
                           <wp:docPr id="11" name="Picture 11" title="Software University Foundation">
-                            <a:hlinkClick xmlns:a="http://schemas.openxmlformats.org/drawingml/2006/main" r:id="rId22"/>
+                            <a:hlinkClick xmlns:a="http://schemas.openxmlformats.org/drawingml/2006/main" r:id="rId1"/>
                           </wp:docPr>
                           <wp:cNvGraphicFramePr/>
                           <a:graphic xmlns:a="http://schemas.openxmlformats.org/drawingml/2006/main">
@@ -8536,7 +8585,7 @@
                               <pic:pic xmlns:pic="http://schemas.openxmlformats.org/drawingml/2006/picture">
                                 <pic:nvPicPr>
                                   <pic:cNvPr id="94" name="Picture 4" title="Software University Foundation">
-                                    <a:hlinkClick r:id="rId22"/>
+                                    <a:hlinkClick r:id="rId1"/>
                                   </pic:cNvPr>
                                   <pic:cNvPicPr/>
                                 </pic:nvPicPr>
@@ -9045,7 +9094,7 @@
         </mc:Choice>
         <mc:Fallback>
           <w:pict>
-            <v:line w14:anchorId="460E4CE0" id="Straight Connector 1" o:spid="_x0000_s1026" style="position:absolute;flip:y;z-index:251662336;visibility:visible;mso-wrap-style:square;mso-width-percent:0;mso-height-percent:0;mso-wrap-distance-left:9pt;mso-wrap-distance-top:0;mso-wrap-distance-right:9pt;mso-wrap-distance-bottom:0;mso-position-horizontal:absolute;mso-position-horizontal-relative:text;mso-position-vertical:absolute;mso-position-vertical-relative:text;mso-width-percent:0;mso-height-percent:0;mso-width-relative:margin;mso-height-relative:margin" from="-.35pt,11.2pt" to="520.45pt,11.2pt" o:gfxdata="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" strokecolor="#f37123" strokeweight="1pt">
+            <v:line w14:anchorId="76A8D883" id="Straight Connector 1" o:spid="_x0000_s1026" style="position:absolute;flip:y;z-index:251662336;visibility:visible;mso-wrap-style:square;mso-width-percent:0;mso-height-percent:0;mso-wrap-distance-left:9pt;mso-wrap-distance-top:0;mso-wrap-distance-right:9pt;mso-wrap-distance-bottom:0;mso-position-horizontal:absolute;mso-position-horizontal-relative:text;mso-position-vertical:absolute;mso-position-vertical-relative:text;mso-width-percent:0;mso-height-percent:0;mso-width-relative:margin;mso-height-relative:margin" from="-.35pt,11.2pt" to="520.45pt,11.2pt" o:gfxdata="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" strokecolor="#f37123" strokeweight="1pt">
               <v:stroke endcap="round"/>
             </v:line>
           </w:pict>
@@ -11405,7 +11454,7 @@
 </file>
 
 <file path=customXml/itemProps1.xml><?xml version="1.0" encoding="utf-8"?>
-<ds:datastoreItem xmlns:ds="http://schemas.openxmlformats.org/officeDocument/2006/customXml" ds:itemID="{A352A8A2-89A7-4B84-AFA4-E45483F685B3}">
+<ds:datastoreItem xmlns:ds="http://schemas.openxmlformats.org/officeDocument/2006/customXml" ds:itemID="{780C5EE1-6106-4C8E-9106-975C613049F9}">
   <ds:schemaRefs>
     <ds:schemaRef ds:uri="http://schemas.openxmlformats.org/officeDocument/2006/bibliography"/>
   </ds:schemaRefs>

</xml_diff>

<commit_message>
labels suggestions on adding issue
</commit_message>
<xml_diff>
--- a/resources/Angular-Project-March-2016/Issue-Tracking-System-Project-AngularJS(1).docx
+++ b/resources/Angular-Project-March-2016/Issue-Tracking-System-Project-AngularJS(1).docx
@@ -67,6 +67,15 @@
         </w:rPr>
         <w:t>FOOTER</w:t>
       </w:r>
+      <w:r>
+        <w:t xml:space="preserve"> </w:t>
+      </w:r>
+      <w:r>
+        <w:rPr>
+          <w:highlight w:val="darkYellow"/>
+        </w:rPr>
+        <w:t>FORM VALIDaTIONS</w:t>
+      </w:r>
     </w:p>
     <w:p>
       <w:pPr>
@@ -207,7 +216,15 @@
         <w:rPr>
           <w:noProof/>
         </w:rPr>
-        <w:t>which should be generated by the client using the rule which is described below in the endpoints section)</w:t>
+        <w:t>which should be generated by the client using the rule which is described bel</w:t>
+      </w:r>
+      <w:bookmarkStart w:id="0" w:name="_GoBack"/>
+      <w:bookmarkEnd w:id="0"/>
+      <w:r>
+        <w:rPr>
+          <w:noProof/>
+        </w:rPr>
+        <w:t>ow in the endpoints section)</w:t>
       </w:r>
       <w:r>
         <w:rPr>
@@ -4625,7 +4642,7 @@
         <w:spacing w:before="120" w:after="120" w:line="240" w:lineRule="auto"/>
         <w:jc w:val="both"/>
         <w:rPr>
-          <w:highlight w:val="yellow"/>
+          <w:highlight w:val="green"/>
         </w:rPr>
       </w:pPr>
       <w:r>
@@ -4660,7 +4677,7 @@
       </w:r>
       <w:r>
         <w:rPr>
-          <w:highlight w:val="yellow"/>
+          <w:highlight w:val="green"/>
         </w:rPr>
         <w:t>and a panel with all the projects that you are associated with (you have an assigned issue in them or you are a project leader)</w:t>
       </w:r>
@@ -4673,14 +4690,14 @@
         <w:rPr>
           <w:sz w:val="24"/>
           <w:szCs w:val="24"/>
-          <w:highlight w:val="yellow"/>
+          <w:highlight w:val="green"/>
         </w:rPr>
       </w:pPr>
       <w:r>
         <w:rPr>
           <w:sz w:val="24"/>
           <w:szCs w:val="24"/>
-          <w:highlight w:val="yellow"/>
+          <w:highlight w:val="green"/>
         </w:rPr>
         <w:t>10</w:t>
       </w:r>
@@ -4688,7 +4705,7 @@
         <w:rPr>
           <w:sz w:val="24"/>
           <w:szCs w:val="24"/>
-          <w:highlight w:val="yellow"/>
+          <w:highlight w:val="green"/>
         </w:rPr>
         <w:t xml:space="preserve"> score</w:t>
       </w:r>
@@ -6331,6 +6348,133 @@
         <w:spacing w:before="120" w:after="120" w:line="240" w:lineRule="auto"/>
         <w:jc w:val="both"/>
         <w:rPr>
+          <w:highlight w:val="green"/>
+        </w:rPr>
+      </w:pPr>
+      <w:r>
+        <w:rPr>
+          <w:b/>
+          <w:bCs/>
+          <w:highlight w:val="green"/>
+        </w:rPr>
+        <w:t>Issue page</w:t>
+      </w:r>
+    </w:p>
+    <w:p>
+      <w:pPr>
+        <w:pStyle w:val="ListParagraph"/>
+        <w:numPr>
+          <w:ilvl w:val="1"/>
+          <w:numId w:val="3"/>
+        </w:numPr>
+        <w:spacing w:before="120" w:after="120" w:line="240" w:lineRule="auto"/>
+        <w:jc w:val="both"/>
+        <w:rPr>
+          <w:rStyle w:val="CodeChar"/>
+          <w:rFonts w:asciiTheme="minorHAnsi" w:hAnsiTheme="minorHAnsi" w:cstheme="minorBidi"/>
+          <w:b w:val="0"/>
+          <w:noProof w:val="0"/>
+          <w:highlight w:val="green"/>
+          <w:lang w:val="en-US"/>
+        </w:rPr>
+      </w:pPr>
+      <w:r>
+        <w:rPr>
+          <w:highlight w:val="green"/>
+        </w:rPr>
+        <w:t xml:space="preserve">Route: </w:t>
+      </w:r>
+      <w:r>
+        <w:rPr>
+          <w:rStyle w:val="CodeChar"/>
+          <w:highlight w:val="green"/>
+        </w:rPr>
+        <w:t>#/issues/:id</w:t>
+      </w:r>
+    </w:p>
+    <w:p>
+      <w:pPr>
+        <w:pStyle w:val="ListParagraph"/>
+        <w:numPr>
+          <w:ilvl w:val="1"/>
+          <w:numId w:val="3"/>
+        </w:numPr>
+        <w:spacing w:before="120" w:after="120" w:line="240" w:lineRule="auto"/>
+        <w:jc w:val="both"/>
+        <w:rPr>
+          <w:highlight w:val="green"/>
+        </w:rPr>
+      </w:pPr>
+      <w:r>
+        <w:rPr>
+          <w:highlight w:val="green"/>
+        </w:rPr>
+        <w:t>View the issue’s comments.</w:t>
+      </w:r>
+    </w:p>
+    <w:p>
+      <w:pPr>
+        <w:pStyle w:val="ListParagraph"/>
+        <w:numPr>
+          <w:ilvl w:val="1"/>
+          <w:numId w:val="3"/>
+        </w:numPr>
+        <w:spacing w:before="120" w:after="120" w:line="240" w:lineRule="auto"/>
+        <w:jc w:val="both"/>
+        <w:rPr>
+          <w:rStyle w:val="CodeChar"/>
+          <w:rFonts w:asciiTheme="minorHAnsi" w:hAnsiTheme="minorHAnsi" w:cstheme="minorBidi"/>
+          <w:b w:val="0"/>
+          <w:noProof w:val="0"/>
+          <w:highlight w:val="green"/>
+          <w:lang w:val="en-US"/>
+        </w:rPr>
+      </w:pPr>
+      <w:r>
+        <w:rPr>
+          <w:highlight w:val="green"/>
+        </w:rPr>
+        <w:t>Additional field for adding comments if you are affiliated with this project (you have an issue assigned in the project or you’re the project’s leader)</w:t>
+      </w:r>
+      <w:r>
+        <w:rPr>
+          <w:highlight w:val="green"/>
+        </w:rPr>
+        <w:t>.</w:t>
+      </w:r>
+    </w:p>
+    <w:p>
+      <w:pPr>
+        <w:pStyle w:val="Score"/>
+        <w:spacing w:before="120"/>
+        <w:ind w:left="720"/>
+        <w:rPr>
+          <w:highlight w:val="green"/>
+        </w:rPr>
+      </w:pPr>
+      <w:r>
+        <w:rPr>
+          <w:noProof/>
+          <w:highlight w:val="green"/>
+        </w:rPr>
+        <w:t>20</w:t>
+      </w:r>
+      <w:r>
+        <w:rPr>
+          <w:highlight w:val="green"/>
+        </w:rPr>
+        <w:t xml:space="preserve"> score</w:t>
+      </w:r>
+    </w:p>
+    <w:p>
+      <w:pPr>
+        <w:numPr>
+          <w:ilvl w:val="0"/>
+          <w:numId w:val="3"/>
+        </w:numPr>
+        <w:spacing w:before="120" w:after="120" w:line="240" w:lineRule="auto"/>
+        <w:jc w:val="both"/>
+        <w:rPr>
           <w:highlight w:val="yellow"/>
         </w:rPr>
       </w:pPr>
@@ -6340,7 +6484,7 @@
           <w:bCs/>
           <w:highlight w:val="yellow"/>
         </w:rPr>
-        <w:t>Issue page</w:t>
+        <w:t>Filtering issues in the Project Page</w:t>
       </w:r>
     </w:p>
     <w:p>
@@ -6372,7 +6516,7 @@
           <w:rStyle w:val="CodeChar"/>
           <w:highlight w:val="yellow"/>
         </w:rPr>
-        <w:t>#/issues/:id</w:t>
+        <w:t>#/projects/:id</w:t>
       </w:r>
     </w:p>
     <w:p>
@@ -6392,7 +6536,13 @@
         <w:rPr>
           <w:highlight w:val="yellow"/>
         </w:rPr>
-        <w:t>View the issue’s comments.</w:t>
+        <w:t>Make it so by</w:t>
+      </w:r>
+      <w:r>
+        <w:rPr>
+          <w:highlight w:val="yellow"/>
+        </w:rPr>
+        <w:t xml:space="preserve"> default the user is showed only his assigned issues. </w:t>
       </w:r>
     </w:p>
     <w:p>
@@ -6400,6 +6550,477 @@
         <w:pStyle w:val="ListParagraph"/>
         <w:numPr>
           <w:ilvl w:val="1"/>
+          <w:numId w:val="3"/>
+        </w:numPr>
+        <w:spacing w:before="120" w:after="120" w:line="240" w:lineRule="auto"/>
+        <w:jc w:val="both"/>
+        <w:rPr>
+          <w:highlight w:val="yellow"/>
+        </w:rPr>
+      </w:pPr>
+      <w:r>
+        <w:rPr>
+          <w:highlight w:val="yellow"/>
+        </w:rPr>
+        <w:t>Create a filter to see all issues or specific ones based on different criterias (be creative).</w:t>
+      </w:r>
+    </w:p>
+    <w:p>
+      <w:pPr>
+        <w:pStyle w:val="Score"/>
+        <w:spacing w:before="120"/>
+        <w:ind w:left="720"/>
+        <w:rPr>
+          <w:szCs w:val="24"/>
+        </w:rPr>
+      </w:pPr>
+      <w:r>
+        <w:rPr>
+          <w:noProof/>
+          <w:highlight w:val="yellow"/>
+        </w:rPr>
+        <w:t>20</w:t>
+      </w:r>
+      <w:r>
+        <w:rPr>
+          <w:highlight w:val="yellow"/>
+        </w:rPr>
+        <w:t xml:space="preserve"> score</w:t>
+      </w:r>
+    </w:p>
+    <w:p>
+      <w:pPr>
+        <w:pStyle w:val="Score"/>
+        <w:spacing w:before="120"/>
+        <w:ind w:left="720"/>
+        <w:rPr>
+          <w:szCs w:val="24"/>
+        </w:rPr>
+      </w:pPr>
+    </w:p>
+    <w:p/>
+    <w:p>
+      <w:pPr>
+        <w:pStyle w:val="Heading3"/>
+        <w:tabs>
+          <w:tab w:val="left" w:pos="4105"/>
+        </w:tabs>
+      </w:pPr>
+      <w:r>
+        <w:t>Administrator Screens</w:t>
+      </w:r>
+      <w:r>
+        <w:tab/>
+      </w:r>
+    </w:p>
+    <w:p>
+      <w:pPr>
+        <w:spacing w:before="120" w:after="120" w:line="240" w:lineRule="auto"/>
+        <w:jc w:val="both"/>
+      </w:pPr>
+      <w:r>
+        <w:t>User screens are accessible for authorized users only (after login).</w:t>
+      </w:r>
+    </w:p>
+    <w:p>
+      <w:pPr>
+        <w:numPr>
+          <w:ilvl w:val="0"/>
+          <w:numId w:val="3"/>
+        </w:numPr>
+        <w:spacing w:before="120" w:after="120" w:line="240" w:lineRule="auto"/>
+        <w:jc w:val="both"/>
+        <w:rPr>
+          <w:highlight w:val="green"/>
+        </w:rPr>
+      </w:pPr>
+      <w:r>
+        <w:rPr>
+          <w:b/>
+          <w:bCs/>
+          <w:highlight w:val="green"/>
+        </w:rPr>
+        <w:t>User Dashboard</w:t>
+      </w:r>
+    </w:p>
+    <w:p>
+      <w:pPr>
+        <w:pStyle w:val="ListParagraph"/>
+        <w:numPr>
+          <w:ilvl w:val="1"/>
+          <w:numId w:val="3"/>
+        </w:numPr>
+        <w:spacing w:before="120" w:after="120" w:line="240" w:lineRule="auto"/>
+        <w:jc w:val="both"/>
+        <w:rPr>
+          <w:rStyle w:val="CodeChar"/>
+          <w:rFonts w:asciiTheme="minorHAnsi" w:hAnsiTheme="minorHAnsi" w:cstheme="minorBidi"/>
+          <w:b w:val="0"/>
+          <w:noProof w:val="0"/>
+          <w:highlight w:val="green"/>
+          <w:lang w:val="en-US"/>
+        </w:rPr>
+      </w:pPr>
+      <w:r>
+        <w:rPr>
+          <w:highlight w:val="green"/>
+        </w:rPr>
+        <w:t xml:space="preserve">Route: </w:t>
+      </w:r>
+      <w:r>
+        <w:rPr>
+          <w:rStyle w:val="CodeChar"/>
+          <w:highlight w:val="green"/>
+        </w:rPr>
+        <w:t>#/</w:t>
+      </w:r>
+    </w:p>
+    <w:p>
+      <w:pPr>
+        <w:numPr>
+          <w:ilvl w:val="1"/>
+          <w:numId w:val="3"/>
+        </w:numPr>
+        <w:spacing w:before="120" w:after="120" w:line="240" w:lineRule="auto"/>
+        <w:jc w:val="both"/>
+        <w:rPr>
+          <w:highlight w:val="green"/>
+        </w:rPr>
+      </w:pPr>
+      <w:r>
+        <w:rPr>
+          <w:highlight w:val="green"/>
+        </w:rPr>
+        <w:t>Same as the normal user’s dashboard. Includes two buttons for adding a new project and listing all projects.</w:t>
+      </w:r>
+    </w:p>
+    <w:p>
+      <w:pPr>
+        <w:spacing w:before="120" w:after="120" w:line="240" w:lineRule="auto"/>
+        <w:ind w:left="2160"/>
+        <w:jc w:val="right"/>
+        <w:rPr>
+          <w:sz w:val="24"/>
+          <w:szCs w:val="24"/>
+          <w:highlight w:val="green"/>
+        </w:rPr>
+      </w:pPr>
+      <w:r>
+        <w:rPr>
+          <w:sz w:val="24"/>
+          <w:szCs w:val="24"/>
+          <w:highlight w:val="green"/>
+        </w:rPr>
+        <w:t>10 score</w:t>
+      </w:r>
+    </w:p>
+    <w:p>
+      <w:pPr>
+        <w:numPr>
+          <w:ilvl w:val="0"/>
+          <w:numId w:val="3"/>
+        </w:numPr>
+        <w:spacing w:before="120" w:after="120" w:line="240" w:lineRule="auto"/>
+        <w:jc w:val="both"/>
+        <w:rPr>
+          <w:highlight w:val="green"/>
+        </w:rPr>
+      </w:pPr>
+      <w:r>
+        <w:rPr>
+          <w:b/>
+          <w:bCs/>
+          <w:highlight w:val="green"/>
+        </w:rPr>
+        <w:t>Projects</w:t>
+      </w:r>
+    </w:p>
+    <w:p>
+      <w:pPr>
+        <w:pStyle w:val="ListParagraph"/>
+        <w:numPr>
+          <w:ilvl w:val="1"/>
+          <w:numId w:val="3"/>
+        </w:numPr>
+        <w:spacing w:before="120" w:after="120" w:line="240" w:lineRule="auto"/>
+        <w:jc w:val="both"/>
+        <w:rPr>
+          <w:rStyle w:val="CodeChar"/>
+          <w:rFonts w:asciiTheme="minorHAnsi" w:hAnsiTheme="minorHAnsi" w:cstheme="minorBidi"/>
+          <w:b w:val="0"/>
+          <w:noProof w:val="0"/>
+          <w:highlight w:val="green"/>
+          <w:lang w:val="en-US"/>
+        </w:rPr>
+      </w:pPr>
+      <w:r>
+        <w:rPr>
+          <w:highlight w:val="green"/>
+        </w:rPr>
+        <w:t xml:space="preserve">Route: </w:t>
+      </w:r>
+      <w:r>
+        <w:rPr>
+          <w:rStyle w:val="CodeChar"/>
+          <w:highlight w:val="green"/>
+        </w:rPr>
+        <w:t>#/projects</w:t>
+      </w:r>
+    </w:p>
+    <w:p>
+      <w:pPr>
+        <w:pStyle w:val="ListParagraph"/>
+        <w:numPr>
+          <w:ilvl w:val="1"/>
+          <w:numId w:val="3"/>
+        </w:numPr>
+        <w:rPr>
+          <w:highlight w:val="green"/>
+        </w:rPr>
+      </w:pPr>
+      <w:r>
+        <w:rPr>
+          <w:highlight w:val="green"/>
+        </w:rPr>
+        <w:t>Lists all projects</w:t>
+      </w:r>
+    </w:p>
+    <w:p>
+      <w:pPr>
+        <w:pStyle w:val="ListParagraph"/>
+        <w:numPr>
+          <w:ilvl w:val="1"/>
+          <w:numId w:val="3"/>
+        </w:numPr>
+        <w:rPr>
+          <w:rStyle w:val="CodeChar"/>
+          <w:rFonts w:asciiTheme="minorHAnsi" w:hAnsiTheme="minorHAnsi" w:cstheme="minorBidi"/>
+          <w:b w:val="0"/>
+          <w:noProof w:val="0"/>
+          <w:highlight w:val="green"/>
+          <w:lang w:val="en-US"/>
+        </w:rPr>
+      </w:pPr>
+      <w:r>
+        <w:rPr>
+          <w:highlight w:val="green"/>
+        </w:rPr>
+        <w:t>Each project has the ability to be edited and an issue to be added to it.</w:t>
+      </w:r>
+    </w:p>
+    <w:p>
+      <w:pPr>
+        <w:spacing w:before="120" w:after="120" w:line="240" w:lineRule="auto"/>
+        <w:ind w:left="2160"/>
+        <w:jc w:val="right"/>
+        <w:rPr>
+          <w:sz w:val="24"/>
+          <w:szCs w:val="24"/>
+          <w:highlight w:val="yellow"/>
+        </w:rPr>
+      </w:pPr>
+      <w:r>
+        <w:rPr>
+          <w:sz w:val="24"/>
+          <w:szCs w:val="24"/>
+          <w:highlight w:val="yellow"/>
+        </w:rPr>
+        <w:t>10 score</w:t>
+      </w:r>
+    </w:p>
+    <w:p>
+      <w:pPr>
+        <w:numPr>
+          <w:ilvl w:val="0"/>
+          <w:numId w:val="3"/>
+        </w:numPr>
+        <w:spacing w:before="120" w:after="120" w:line="240" w:lineRule="auto"/>
+        <w:jc w:val="both"/>
+        <w:rPr>
+          <w:highlight w:val="green"/>
+        </w:rPr>
+      </w:pPr>
+      <w:r>
+        <w:rPr>
+          <w:b/>
+          <w:bCs/>
+          <w:highlight w:val="green"/>
+        </w:rPr>
+        <w:t>Add</w:t>
+      </w:r>
+      <w:r>
+        <w:rPr>
+          <w:b/>
+          <w:bCs/>
+          <w:highlight w:val="green"/>
+        </w:rPr>
+        <w:t xml:space="preserve"> Project </w:t>
+      </w:r>
+    </w:p>
+    <w:p>
+      <w:pPr>
+        <w:pStyle w:val="ListParagraph"/>
+        <w:numPr>
+          <w:ilvl w:val="1"/>
+          <w:numId w:val="3"/>
+        </w:numPr>
+        <w:spacing w:before="120" w:after="120" w:line="240" w:lineRule="auto"/>
+        <w:jc w:val="both"/>
+        <w:rPr>
+          <w:rStyle w:val="CodeChar"/>
+          <w:rFonts w:asciiTheme="minorHAnsi" w:hAnsiTheme="minorHAnsi" w:cstheme="minorBidi"/>
+          <w:b w:val="0"/>
+          <w:noProof w:val="0"/>
+          <w:highlight w:val="green"/>
+          <w:lang w:val="en-US"/>
+        </w:rPr>
+      </w:pPr>
+      <w:r>
+        <w:rPr>
+          <w:highlight w:val="green"/>
+        </w:rPr>
+        <w:t xml:space="preserve">Route: </w:t>
+      </w:r>
+      <w:r>
+        <w:rPr>
+          <w:rStyle w:val="CodeChar"/>
+          <w:highlight w:val="green"/>
+        </w:rPr>
+        <w:t>#/projects/</w:t>
+      </w:r>
+      <w:r>
+        <w:rPr>
+          <w:rStyle w:val="CodeChar"/>
+          <w:highlight w:val="green"/>
+        </w:rPr>
+        <w:t>add</w:t>
+      </w:r>
+    </w:p>
+    <w:p>
+      <w:pPr>
+        <w:pStyle w:val="ListParagraph"/>
+        <w:numPr>
+          <w:ilvl w:val="1"/>
+          <w:numId w:val="3"/>
+        </w:numPr>
+        <w:spacing w:before="120" w:after="120" w:line="240" w:lineRule="auto"/>
+        <w:jc w:val="both"/>
+        <w:rPr>
+          <w:rStyle w:val="CodeChar"/>
+          <w:rFonts w:asciiTheme="minorHAnsi" w:hAnsiTheme="minorHAnsi" w:cstheme="minorBidi"/>
+          <w:b w:val="0"/>
+          <w:noProof w:val="0"/>
+          <w:highlight w:val="green"/>
+          <w:lang w:val="en-US"/>
+        </w:rPr>
+      </w:pPr>
+      <w:r>
+        <w:rPr>
+          <w:rStyle w:val="CodeChar"/>
+          <w:rFonts w:asciiTheme="minorHAnsi" w:hAnsiTheme="minorHAnsi" w:cstheme="minorBidi"/>
+          <w:b w:val="0"/>
+          <w:noProof w:val="0"/>
+          <w:highlight w:val="green"/>
+          <w:lang w:val="en-US"/>
+        </w:rPr>
+        <w:t>A modal dialog with a form for creating a new project. The form consists of:</w:t>
+      </w:r>
+    </w:p>
+    <w:p>
+      <w:pPr>
+        <w:pStyle w:val="ListParagraph"/>
+        <w:numPr>
+          <w:ilvl w:val="2"/>
+          <w:numId w:val="3"/>
+        </w:numPr>
+        <w:spacing w:before="120" w:after="120" w:line="240" w:lineRule="auto"/>
+        <w:jc w:val="both"/>
+        <w:rPr>
+          <w:rStyle w:val="CodeChar"/>
+          <w:rFonts w:asciiTheme="minorHAnsi" w:hAnsiTheme="minorHAnsi" w:cstheme="minorBidi"/>
+          <w:b w:val="0"/>
+          <w:noProof w:val="0"/>
+          <w:highlight w:val="green"/>
+          <w:lang w:val="en-US"/>
+        </w:rPr>
+      </w:pPr>
+      <w:r>
+        <w:rPr>
+          <w:rStyle w:val="CodeChar"/>
+          <w:rFonts w:asciiTheme="minorHAnsi" w:hAnsiTheme="minorHAnsi" w:cstheme="minorBidi"/>
+          <w:b w:val="0"/>
+          <w:noProof w:val="0"/>
+          <w:highlight w:val="green"/>
+          <w:lang w:val="en-US"/>
+        </w:rPr>
+        <w:t>Leader (Drop-down with all available users)</w:t>
+      </w:r>
+    </w:p>
+    <w:p>
+      <w:pPr>
+        <w:pStyle w:val="ListParagraph"/>
+        <w:numPr>
+          <w:ilvl w:val="2"/>
+          <w:numId w:val="3"/>
+        </w:numPr>
+        <w:spacing w:before="120" w:after="120" w:line="240" w:lineRule="auto"/>
+        <w:jc w:val="both"/>
+        <w:rPr>
+          <w:rStyle w:val="CodeChar"/>
+          <w:rFonts w:asciiTheme="minorHAnsi" w:hAnsiTheme="minorHAnsi" w:cstheme="minorBidi"/>
+          <w:b w:val="0"/>
+          <w:noProof w:val="0"/>
+          <w:highlight w:val="green"/>
+          <w:lang w:val="en-US"/>
+        </w:rPr>
+      </w:pPr>
+      <w:r>
+        <w:rPr>
+          <w:rStyle w:val="CodeChar"/>
+          <w:rFonts w:asciiTheme="minorHAnsi" w:hAnsiTheme="minorHAnsi" w:cstheme="minorBidi"/>
+          <w:b w:val="0"/>
+          <w:noProof w:val="0"/>
+          <w:highlight w:val="green"/>
+          <w:lang w:val="en-US"/>
+        </w:rPr>
+        <w:t>Project Key (Text-box)</w:t>
+      </w:r>
+    </w:p>
+    <w:p>
+      <w:pPr>
+        <w:pStyle w:val="ListParagraph"/>
+        <w:numPr>
+          <w:ilvl w:val="2"/>
+          <w:numId w:val="3"/>
+        </w:numPr>
+        <w:spacing w:before="120" w:after="120" w:line="240" w:lineRule="auto"/>
+        <w:jc w:val="both"/>
+        <w:rPr>
+          <w:rStyle w:val="CodeChar"/>
+          <w:rFonts w:asciiTheme="minorHAnsi" w:hAnsiTheme="minorHAnsi" w:cstheme="minorBidi"/>
+          <w:b w:val="0"/>
+          <w:noProof w:val="0"/>
+          <w:highlight w:val="green"/>
+          <w:lang w:val="en-US"/>
+        </w:rPr>
+      </w:pPr>
+      <w:r>
+        <w:rPr>
+          <w:rStyle w:val="CodeChar"/>
+          <w:rFonts w:asciiTheme="minorHAnsi" w:hAnsiTheme="minorHAnsi" w:cstheme="minorBidi"/>
+          <w:b w:val="0"/>
+          <w:noProof w:val="0"/>
+          <w:highlight w:val="green"/>
+          <w:lang w:val="en-US"/>
+        </w:rPr>
+        <w:t>Priorities (Text-box)</w:t>
+      </w:r>
+    </w:p>
+    <w:p>
+      <w:pPr>
+        <w:pStyle w:val="ListParagraph"/>
+        <w:numPr>
+          <w:ilvl w:val="2"/>
           <w:numId w:val="3"/>
         </w:numPr>
         <w:spacing w:before="120" w:after="120" w:line="240" w:lineRule="auto"/>
@@ -6415,71 +7036,6 @@
       </w:pPr>
       <w:r>
         <w:rPr>
-          <w:highlight w:val="yellow"/>
-        </w:rPr>
-        <w:t>Additional field for adding comments if you are affiliated with this project (you have an issue assigned in the project or you’re the project’s leader)</w:t>
-      </w:r>
-      <w:r>
-        <w:rPr>
-          <w:highlight w:val="yellow"/>
-        </w:rPr>
-        <w:t>.</w:t>
-      </w:r>
-    </w:p>
-    <w:p>
-      <w:pPr>
-        <w:pStyle w:val="Score"/>
-        <w:spacing w:before="120"/>
-        <w:ind w:left="720"/>
-        <w:rPr>
-          <w:highlight w:val="yellow"/>
-        </w:rPr>
-      </w:pPr>
-      <w:r>
-        <w:rPr>
-          <w:noProof/>
-          <w:highlight w:val="yellow"/>
-        </w:rPr>
-        <w:t>20</w:t>
-      </w:r>
-      <w:r>
-        <w:rPr>
-          <w:highlight w:val="yellow"/>
-        </w:rPr>
-        <w:t xml:space="preserve"> score</w:t>
-      </w:r>
-    </w:p>
-    <w:p>
-      <w:pPr>
-        <w:numPr>
-          <w:ilvl w:val="0"/>
-          <w:numId w:val="3"/>
-        </w:numPr>
-        <w:spacing w:before="120" w:after="120" w:line="240" w:lineRule="auto"/>
-        <w:jc w:val="both"/>
-        <w:rPr>
-          <w:highlight w:val="yellow"/>
-        </w:rPr>
-      </w:pPr>
-      <w:r>
-        <w:rPr>
-          <w:b/>
-          <w:bCs/>
-          <w:highlight w:val="yellow"/>
-        </w:rPr>
-        <w:t>Filtering issues in the Project Page</w:t>
-      </w:r>
-    </w:p>
-    <w:p>
-      <w:pPr>
-        <w:pStyle w:val="ListParagraph"/>
-        <w:numPr>
-          <w:ilvl w:val="1"/>
-          <w:numId w:val="3"/>
-        </w:numPr>
-        <w:spacing w:before="120" w:after="120" w:line="240" w:lineRule="auto"/>
-        <w:jc w:val="both"/>
-        <w:rPr>
           <w:rStyle w:val="CodeChar"/>
           <w:rFonts w:asciiTheme="minorHAnsi" w:hAnsiTheme="minorHAnsi" w:cstheme="minorBidi"/>
           <w:b w:val="0"/>
@@ -6487,527 +7043,9 @@
           <w:highlight w:val="yellow"/>
           <w:lang w:val="en-US"/>
         </w:rPr>
-      </w:pPr>
-      <w:r>
-        <w:rPr>
-          <w:highlight w:val="yellow"/>
-        </w:rPr>
-        <w:t xml:space="preserve">Route: </w:t>
-      </w:r>
-      <w:r>
-        <w:rPr>
-          <w:rStyle w:val="CodeChar"/>
-          <w:highlight w:val="yellow"/>
-        </w:rPr>
-        <w:t>#/projects/:id</w:t>
-      </w:r>
-    </w:p>
-    <w:p>
-      <w:pPr>
-        <w:pStyle w:val="ListParagraph"/>
-        <w:numPr>
-          <w:ilvl w:val="1"/>
-          <w:numId w:val="3"/>
-        </w:numPr>
-        <w:spacing w:before="120" w:after="120" w:line="240" w:lineRule="auto"/>
-        <w:jc w:val="both"/>
-        <w:rPr>
-          <w:highlight w:val="yellow"/>
-        </w:rPr>
-      </w:pPr>
-      <w:r>
-        <w:rPr>
-          <w:highlight w:val="yellow"/>
-        </w:rPr>
-        <w:t>Make it so by</w:t>
-      </w:r>
-      <w:r>
-        <w:rPr>
-          <w:highlight w:val="yellow"/>
-        </w:rPr>
-        <w:t xml:space="preserve"> default the user is showed only his assigned issues. </w:t>
-      </w:r>
-    </w:p>
-    <w:p>
-      <w:pPr>
-        <w:pStyle w:val="ListParagraph"/>
-        <w:numPr>
-          <w:ilvl w:val="1"/>
-          <w:numId w:val="3"/>
-        </w:numPr>
-        <w:spacing w:before="120" w:after="120" w:line="240" w:lineRule="auto"/>
-        <w:jc w:val="both"/>
-        <w:rPr>
-          <w:highlight w:val="yellow"/>
-        </w:rPr>
-      </w:pPr>
-      <w:r>
-        <w:rPr>
-          <w:highlight w:val="yellow"/>
-        </w:rPr>
-        <w:t>Create a filter to see all issues or specific ones based on different criterias (be creative).</w:t>
-      </w:r>
-    </w:p>
-    <w:p>
-      <w:pPr>
-        <w:pStyle w:val="Score"/>
-        <w:spacing w:before="120"/>
-        <w:ind w:left="720"/>
-        <w:rPr>
-          <w:szCs w:val="24"/>
-        </w:rPr>
-      </w:pPr>
-      <w:r>
-        <w:rPr>
-          <w:noProof/>
-          <w:highlight w:val="yellow"/>
-        </w:rPr>
-        <w:t>20</w:t>
-      </w:r>
-      <w:r>
-        <w:rPr>
-          <w:highlight w:val="yellow"/>
-        </w:rPr>
-        <w:t xml:space="preserve"> score</w:t>
-      </w:r>
-    </w:p>
-    <w:p>
-      <w:pPr>
-        <w:pStyle w:val="Score"/>
-        <w:spacing w:before="120"/>
-        <w:ind w:left="720"/>
-        <w:rPr>
-          <w:szCs w:val="24"/>
-        </w:rPr>
-      </w:pPr>
-    </w:p>
-    <w:p/>
-    <w:p>
-      <w:pPr>
-        <w:pStyle w:val="Heading3"/>
-        <w:tabs>
-          <w:tab w:val="left" w:pos="4105"/>
-        </w:tabs>
-      </w:pPr>
-      <w:r>
-        <w:t>Administrator Screens</w:t>
-      </w:r>
-      <w:r>
-        <w:tab/>
-      </w:r>
-    </w:p>
-    <w:p>
-      <w:pPr>
-        <w:spacing w:before="120" w:after="120" w:line="240" w:lineRule="auto"/>
-        <w:jc w:val="both"/>
-      </w:pPr>
-      <w:r>
-        <w:t>User screens are accessible for authorized users only (after login).</w:t>
-      </w:r>
-    </w:p>
-    <w:p>
-      <w:pPr>
-        <w:numPr>
-          <w:ilvl w:val="0"/>
-          <w:numId w:val="3"/>
-        </w:numPr>
-        <w:spacing w:before="120" w:after="120" w:line="240" w:lineRule="auto"/>
-        <w:jc w:val="both"/>
-        <w:rPr>
-          <w:highlight w:val="green"/>
-        </w:rPr>
-      </w:pPr>
-      <w:r>
-        <w:rPr>
-          <w:b/>
-          <w:bCs/>
-          <w:highlight w:val="green"/>
-        </w:rPr>
-        <w:t>User Dashboard</w:t>
-      </w:r>
-    </w:p>
-    <w:p>
-      <w:pPr>
-        <w:pStyle w:val="ListParagraph"/>
-        <w:numPr>
-          <w:ilvl w:val="1"/>
-          <w:numId w:val="3"/>
-        </w:numPr>
-        <w:spacing w:before="120" w:after="120" w:line="240" w:lineRule="auto"/>
-        <w:jc w:val="both"/>
-        <w:rPr>
-          <w:rStyle w:val="CodeChar"/>
-          <w:rFonts w:asciiTheme="minorHAnsi" w:hAnsiTheme="minorHAnsi" w:cstheme="minorBidi"/>
-          <w:b w:val="0"/>
-          <w:noProof w:val="0"/>
-          <w:highlight w:val="green"/>
-          <w:lang w:val="en-US"/>
-        </w:rPr>
-      </w:pPr>
-      <w:r>
-        <w:rPr>
-          <w:highlight w:val="green"/>
-        </w:rPr>
-        <w:t xml:space="preserve">Route: </w:t>
-      </w:r>
-      <w:r>
-        <w:rPr>
-          <w:rStyle w:val="CodeChar"/>
-          <w:highlight w:val="green"/>
-        </w:rPr>
-        <w:t>#/</w:t>
-      </w:r>
-    </w:p>
-    <w:p>
-      <w:pPr>
-        <w:numPr>
-          <w:ilvl w:val="1"/>
-          <w:numId w:val="3"/>
-        </w:numPr>
-        <w:spacing w:before="120" w:after="120" w:line="240" w:lineRule="auto"/>
-        <w:jc w:val="both"/>
-        <w:rPr>
-          <w:highlight w:val="green"/>
-        </w:rPr>
-      </w:pPr>
-      <w:r>
-        <w:rPr>
-          <w:highlight w:val="green"/>
-        </w:rPr>
-        <w:t>Same as the normal user’s dashboard. Includes two buttons for adding a new project and listing all projects.</w:t>
-      </w:r>
-    </w:p>
-    <w:p>
-      <w:pPr>
-        <w:spacing w:before="120" w:after="120" w:line="240" w:lineRule="auto"/>
-        <w:ind w:left="2160"/>
-        <w:jc w:val="right"/>
-        <w:rPr>
-          <w:sz w:val="24"/>
-          <w:szCs w:val="24"/>
-          <w:highlight w:val="green"/>
-        </w:rPr>
-      </w:pPr>
-      <w:r>
-        <w:rPr>
-          <w:sz w:val="24"/>
-          <w:szCs w:val="24"/>
-          <w:highlight w:val="green"/>
-        </w:rPr>
-        <w:t>10 score</w:t>
-      </w:r>
-    </w:p>
-    <w:p>
-      <w:pPr>
-        <w:numPr>
-          <w:ilvl w:val="0"/>
-          <w:numId w:val="3"/>
-        </w:numPr>
-        <w:spacing w:before="120" w:after="120" w:line="240" w:lineRule="auto"/>
-        <w:jc w:val="both"/>
-        <w:rPr>
-          <w:highlight w:val="green"/>
-        </w:rPr>
-      </w:pPr>
-      <w:r>
-        <w:rPr>
-          <w:b/>
-          <w:bCs/>
-          <w:highlight w:val="green"/>
-        </w:rPr>
-        <w:t>Projects</w:t>
-      </w:r>
-    </w:p>
-    <w:p>
-      <w:pPr>
-        <w:pStyle w:val="ListParagraph"/>
-        <w:numPr>
-          <w:ilvl w:val="1"/>
-          <w:numId w:val="3"/>
-        </w:numPr>
-        <w:spacing w:before="120" w:after="120" w:line="240" w:lineRule="auto"/>
-        <w:jc w:val="both"/>
-        <w:rPr>
-          <w:rStyle w:val="CodeChar"/>
-          <w:rFonts w:asciiTheme="minorHAnsi" w:hAnsiTheme="minorHAnsi" w:cstheme="minorBidi"/>
-          <w:b w:val="0"/>
-          <w:noProof w:val="0"/>
-          <w:highlight w:val="green"/>
-          <w:lang w:val="en-US"/>
-        </w:rPr>
-      </w:pPr>
-      <w:r>
-        <w:rPr>
-          <w:highlight w:val="green"/>
-        </w:rPr>
-        <w:t xml:space="preserve">Route: </w:t>
-      </w:r>
-      <w:r>
-        <w:rPr>
-          <w:rStyle w:val="CodeChar"/>
-          <w:highlight w:val="green"/>
-        </w:rPr>
-        <w:t>#/projects</w:t>
-      </w:r>
-    </w:p>
-    <w:p>
-      <w:pPr>
-        <w:pStyle w:val="ListParagraph"/>
-        <w:numPr>
-          <w:ilvl w:val="1"/>
-          <w:numId w:val="3"/>
-        </w:numPr>
-        <w:rPr>
-          <w:highlight w:val="green"/>
-        </w:rPr>
-      </w:pPr>
-      <w:r>
-        <w:rPr>
-          <w:highlight w:val="green"/>
-        </w:rPr>
-        <w:t>Lists all projects</w:t>
-      </w:r>
-    </w:p>
-    <w:p>
-      <w:pPr>
-        <w:pStyle w:val="ListParagraph"/>
-        <w:numPr>
-          <w:ilvl w:val="1"/>
-          <w:numId w:val="3"/>
-        </w:numPr>
-        <w:rPr>
-          <w:rStyle w:val="CodeChar"/>
-          <w:rFonts w:asciiTheme="minorHAnsi" w:hAnsiTheme="minorHAnsi" w:cstheme="minorBidi"/>
-          <w:b w:val="0"/>
-          <w:noProof w:val="0"/>
-          <w:highlight w:val="green"/>
-          <w:lang w:val="en-US"/>
-        </w:rPr>
-      </w:pPr>
-      <w:r>
-        <w:rPr>
-          <w:highlight w:val="green"/>
-        </w:rPr>
-        <w:t>Each project has the ability to be edited and an issue to be added to it.</w:t>
-      </w:r>
-    </w:p>
-    <w:p>
-      <w:pPr>
-        <w:spacing w:before="120" w:after="120" w:line="240" w:lineRule="auto"/>
-        <w:ind w:left="2160"/>
-        <w:jc w:val="right"/>
-        <w:rPr>
-          <w:sz w:val="24"/>
-          <w:szCs w:val="24"/>
-          <w:highlight w:val="yellow"/>
-        </w:rPr>
-      </w:pPr>
-      <w:r>
-        <w:rPr>
-          <w:sz w:val="24"/>
-          <w:szCs w:val="24"/>
-          <w:highlight w:val="yellow"/>
-        </w:rPr>
-        <w:t>10 score</w:t>
-      </w:r>
-    </w:p>
-    <w:p>
-      <w:pPr>
-        <w:numPr>
-          <w:ilvl w:val="0"/>
-          <w:numId w:val="3"/>
-        </w:numPr>
-        <w:spacing w:before="120" w:after="120" w:line="240" w:lineRule="auto"/>
-        <w:jc w:val="both"/>
-        <w:rPr>
-          <w:highlight w:val="green"/>
-        </w:rPr>
-      </w:pPr>
-      <w:r>
-        <w:rPr>
-          <w:b/>
-          <w:bCs/>
-          <w:highlight w:val="green"/>
-        </w:rPr>
-        <w:t>Add</w:t>
-      </w:r>
-      <w:r>
-        <w:rPr>
-          <w:b/>
-          <w:bCs/>
-          <w:highlight w:val="green"/>
-        </w:rPr>
-        <w:t xml:space="preserve"> Project </w:t>
-      </w:r>
-    </w:p>
-    <w:p>
-      <w:pPr>
-        <w:pStyle w:val="ListParagraph"/>
-        <w:numPr>
-          <w:ilvl w:val="1"/>
-          <w:numId w:val="3"/>
-        </w:numPr>
-        <w:spacing w:before="120" w:after="120" w:line="240" w:lineRule="auto"/>
-        <w:jc w:val="both"/>
-        <w:rPr>
-          <w:rStyle w:val="CodeChar"/>
-          <w:rFonts w:asciiTheme="minorHAnsi" w:hAnsiTheme="minorHAnsi" w:cstheme="minorBidi"/>
-          <w:b w:val="0"/>
-          <w:noProof w:val="0"/>
-          <w:highlight w:val="green"/>
-          <w:lang w:val="en-US"/>
-        </w:rPr>
-      </w:pPr>
-      <w:r>
-        <w:rPr>
-          <w:highlight w:val="green"/>
-        </w:rPr>
-        <w:t xml:space="preserve">Route: </w:t>
-      </w:r>
-      <w:r>
-        <w:rPr>
-          <w:rStyle w:val="CodeChar"/>
-          <w:highlight w:val="green"/>
-        </w:rPr>
-        <w:t>#/projects/</w:t>
-      </w:r>
-      <w:r>
-        <w:rPr>
-          <w:rStyle w:val="CodeChar"/>
-          <w:highlight w:val="green"/>
-        </w:rPr>
-        <w:t>add</w:t>
-      </w:r>
-    </w:p>
-    <w:p>
-      <w:pPr>
-        <w:pStyle w:val="ListParagraph"/>
-        <w:numPr>
-          <w:ilvl w:val="1"/>
-          <w:numId w:val="3"/>
-        </w:numPr>
-        <w:spacing w:before="120" w:after="120" w:line="240" w:lineRule="auto"/>
-        <w:jc w:val="both"/>
-        <w:rPr>
-          <w:rStyle w:val="CodeChar"/>
-          <w:rFonts w:asciiTheme="minorHAnsi" w:hAnsiTheme="minorHAnsi" w:cstheme="minorBidi"/>
-          <w:b w:val="0"/>
-          <w:noProof w:val="0"/>
-          <w:highlight w:val="green"/>
-          <w:lang w:val="en-US"/>
-        </w:rPr>
-      </w:pPr>
-      <w:r>
-        <w:rPr>
-          <w:rStyle w:val="CodeChar"/>
-          <w:rFonts w:asciiTheme="minorHAnsi" w:hAnsiTheme="minorHAnsi" w:cstheme="minorBidi"/>
-          <w:b w:val="0"/>
-          <w:noProof w:val="0"/>
-          <w:highlight w:val="green"/>
-          <w:lang w:val="en-US"/>
-        </w:rPr>
-        <w:t>A modal dialog with a form for creating a new project. The form consists of:</w:t>
-      </w:r>
-    </w:p>
-    <w:p>
-      <w:pPr>
-        <w:pStyle w:val="ListParagraph"/>
-        <w:numPr>
-          <w:ilvl w:val="2"/>
-          <w:numId w:val="3"/>
-        </w:numPr>
-        <w:spacing w:before="120" w:after="120" w:line="240" w:lineRule="auto"/>
-        <w:jc w:val="both"/>
-        <w:rPr>
-          <w:rStyle w:val="CodeChar"/>
-          <w:rFonts w:asciiTheme="minorHAnsi" w:hAnsiTheme="minorHAnsi" w:cstheme="minorBidi"/>
-          <w:b w:val="0"/>
-          <w:noProof w:val="0"/>
-          <w:highlight w:val="green"/>
-          <w:lang w:val="en-US"/>
-        </w:rPr>
-      </w:pPr>
-      <w:r>
-        <w:rPr>
-          <w:rStyle w:val="CodeChar"/>
-          <w:rFonts w:asciiTheme="minorHAnsi" w:hAnsiTheme="minorHAnsi" w:cstheme="minorBidi"/>
-          <w:b w:val="0"/>
-          <w:noProof w:val="0"/>
-          <w:highlight w:val="green"/>
-          <w:lang w:val="en-US"/>
-        </w:rPr>
-        <w:t>Leader (Drop-down with all available users)</w:t>
-      </w:r>
-    </w:p>
-    <w:p>
-      <w:pPr>
-        <w:pStyle w:val="ListParagraph"/>
-        <w:numPr>
-          <w:ilvl w:val="2"/>
-          <w:numId w:val="3"/>
-        </w:numPr>
-        <w:spacing w:before="120" w:after="120" w:line="240" w:lineRule="auto"/>
-        <w:jc w:val="both"/>
-        <w:rPr>
-          <w:rStyle w:val="CodeChar"/>
-          <w:rFonts w:asciiTheme="minorHAnsi" w:hAnsiTheme="minorHAnsi" w:cstheme="minorBidi"/>
-          <w:b w:val="0"/>
-          <w:noProof w:val="0"/>
-          <w:highlight w:val="green"/>
-          <w:lang w:val="en-US"/>
-        </w:rPr>
-      </w:pPr>
-      <w:r>
-        <w:rPr>
-          <w:rStyle w:val="CodeChar"/>
-          <w:rFonts w:asciiTheme="minorHAnsi" w:hAnsiTheme="minorHAnsi" w:cstheme="minorBidi"/>
-          <w:b w:val="0"/>
-          <w:noProof w:val="0"/>
-          <w:highlight w:val="green"/>
-          <w:lang w:val="en-US"/>
-        </w:rPr>
-        <w:t>Project Key (Text-box)</w:t>
-      </w:r>
-    </w:p>
-    <w:p>
-      <w:pPr>
-        <w:pStyle w:val="ListParagraph"/>
-        <w:numPr>
-          <w:ilvl w:val="2"/>
-          <w:numId w:val="3"/>
-        </w:numPr>
-        <w:spacing w:before="120" w:after="120" w:line="240" w:lineRule="auto"/>
-        <w:jc w:val="both"/>
-        <w:rPr>
-          <w:rStyle w:val="CodeChar"/>
-          <w:rFonts w:asciiTheme="minorHAnsi" w:hAnsiTheme="minorHAnsi" w:cstheme="minorBidi"/>
-          <w:b w:val="0"/>
-          <w:noProof w:val="0"/>
-          <w:highlight w:val="green"/>
-          <w:lang w:val="en-US"/>
-        </w:rPr>
-      </w:pPr>
-      <w:r>
-        <w:rPr>
-          <w:rStyle w:val="CodeChar"/>
-          <w:rFonts w:asciiTheme="minorHAnsi" w:hAnsiTheme="minorHAnsi" w:cstheme="minorBidi"/>
-          <w:b w:val="0"/>
-          <w:noProof w:val="0"/>
-          <w:highlight w:val="green"/>
-          <w:lang w:val="en-US"/>
-        </w:rPr>
-        <w:t>Priorities (Text-box)</w:t>
-      </w:r>
-    </w:p>
-    <w:p>
-      <w:pPr>
-        <w:pStyle w:val="ListParagraph"/>
-        <w:numPr>
-          <w:ilvl w:val="2"/>
-          <w:numId w:val="3"/>
-        </w:numPr>
-        <w:spacing w:before="120" w:after="120" w:line="240" w:lineRule="auto"/>
-        <w:jc w:val="both"/>
+        <w:t>Label (Text-box</w:t>
+      </w:r>
+      <w:r>
         <w:rPr>
           <w:rStyle w:val="CodeChar"/>
           <w:rFonts w:asciiTheme="minorHAnsi" w:hAnsiTheme="minorHAnsi" w:cstheme="minorBidi"/>
@@ -7016,7 +7054,8 @@
           <w:highlight w:val="yellow"/>
           <w:lang w:val="en-US"/>
         </w:rPr>
-      </w:pPr>
+        <w:t>,</w:t>
+      </w:r>
       <w:r>
         <w:rPr>
           <w:rStyle w:val="CodeChar"/>
@@ -7026,28 +7065,6 @@
           <w:highlight w:val="yellow"/>
           <w:lang w:val="en-US"/>
         </w:rPr>
-        <w:t>Label (Text-box</w:t>
-      </w:r>
-      <w:r>
-        <w:rPr>
-          <w:rStyle w:val="CodeChar"/>
-          <w:rFonts w:asciiTheme="minorHAnsi" w:hAnsiTheme="minorHAnsi" w:cstheme="minorBidi"/>
-          <w:b w:val="0"/>
-          <w:noProof w:val="0"/>
-          <w:highlight w:val="yellow"/>
-          <w:lang w:val="en-US"/>
-        </w:rPr>
-        <w:t>,</w:t>
-      </w:r>
-      <w:r>
-        <w:rPr>
-          <w:rStyle w:val="CodeChar"/>
-          <w:rFonts w:asciiTheme="minorHAnsi" w:hAnsiTheme="minorHAnsi" w:cstheme="minorBidi"/>
-          <w:b w:val="0"/>
-          <w:noProof w:val="0"/>
-          <w:highlight w:val="yellow"/>
-          <w:lang w:val="en-US"/>
-        </w:rPr>
         <w:t xml:space="preserve"> which suggests already created labels by typing a substring. If the label does not exist – creates it)</w:t>
       </w:r>
     </w:p>
@@ -7344,8 +7361,6 @@
         </w:rPr>
         <w:t>FOOTER</w:t>
       </w:r>
-      <w:bookmarkStart w:id="0" w:name="_GoBack"/>
-      <w:bookmarkEnd w:id="0"/>
     </w:p>
     <w:p>
       <w:pPr>
@@ -7611,7 +7626,7 @@
                               <w:sz w:val="18"/>
                               <w:szCs w:val="18"/>
                             </w:rPr>
-                            <w:t>8</w:t>
+                            <w:t>1</w:t>
                           </w:r>
                           <w:r>
                             <w:rPr>
@@ -7732,7 +7747,7 @@
                         <w:sz w:val="18"/>
                         <w:szCs w:val="18"/>
                       </w:rPr>
-                      <w:t>8</w:t>
+                      <w:t>1</w:t>
                     </w:r>
                     <w:r>
                       <w:rPr>
@@ -9094,7 +9109,7 @@
         </mc:Choice>
         <mc:Fallback>
           <w:pict>
-            <v:line w14:anchorId="76A8D883" id="Straight Connector 1" o:spid="_x0000_s1026" style="position:absolute;flip:y;z-index:251662336;visibility:visible;mso-wrap-style:square;mso-width-percent:0;mso-height-percent:0;mso-wrap-distance-left:9pt;mso-wrap-distance-top:0;mso-wrap-distance-right:9pt;mso-wrap-distance-bottom:0;mso-position-horizontal:absolute;mso-position-horizontal-relative:text;mso-position-vertical:absolute;mso-position-vertical-relative:text;mso-width-percent:0;mso-height-percent:0;mso-width-relative:margin;mso-height-relative:margin" from="-.35pt,11.2pt" to="520.45pt,11.2pt" o:gfxdata="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" strokecolor="#f37123" strokeweight="1pt">
+            <v:line w14:anchorId="33F2DA38" id="Straight Connector 1" o:spid="_x0000_s1026" style="position:absolute;flip:y;z-index:251662336;visibility:visible;mso-wrap-style:square;mso-width-percent:0;mso-height-percent:0;mso-wrap-distance-left:9pt;mso-wrap-distance-top:0;mso-wrap-distance-right:9pt;mso-wrap-distance-bottom:0;mso-position-horizontal:absolute;mso-position-horizontal-relative:text;mso-position-vertical:absolute;mso-position-vertical-relative:text;mso-width-percent:0;mso-height-percent:0;mso-width-relative:margin;mso-height-relative:margin" from="-.35pt,11.2pt" to="520.45pt,11.2pt" o:gfxdata="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" strokecolor="#f37123" strokeweight="1pt">
               <v:stroke endcap="round"/>
             </v:line>
           </w:pict>
@@ -9162,7 +9177,7 @@
                                 <wp:extent cx="1360800" cy="439200"/>
                                 <wp:effectExtent l="0" t="0" r="0" b="0"/>
                                 <wp:docPr id="24" name="Picture 24" title="Software University Foundation - logo">
-                                  <a:hlinkClick xmlns:a="http://schemas.openxmlformats.org/drawingml/2006/main" r:id="rId1"/>
+                                  <a:hlinkClick xmlns:a="http://schemas.openxmlformats.org/drawingml/2006/main" r:id="rId22"/>
                                 </wp:docPr>
                                 <wp:cNvGraphicFramePr>
                                   <a:graphicFrameLocks xmlns:a="http://schemas.openxmlformats.org/drawingml/2006/main"/>
@@ -9246,7 +9261,7 @@
                           <wp:extent cx="1360800" cy="439200"/>
                           <wp:effectExtent l="0" t="0" r="0" b="0"/>
                           <wp:docPr id="24" name="Picture 24" title="Software University Foundation - logo">
-                            <a:hlinkClick xmlns:a="http://schemas.openxmlformats.org/drawingml/2006/main" r:id="rId1"/>
+                            <a:hlinkClick xmlns:a="http://schemas.openxmlformats.org/drawingml/2006/main" r:id="rId22"/>
                           </wp:docPr>
                           <wp:cNvGraphicFramePr>
                             <a:graphicFrameLocks xmlns:a="http://schemas.openxmlformats.org/drawingml/2006/main"/>
@@ -11454,7 +11469,7 @@
 </file>
 
 <file path=customXml/itemProps1.xml><?xml version="1.0" encoding="utf-8"?>
-<ds:datastoreItem xmlns:ds="http://schemas.openxmlformats.org/officeDocument/2006/customXml" ds:itemID="{780C5EE1-6106-4C8E-9106-975C613049F9}">
+<ds:datastoreItem xmlns:ds="http://schemas.openxmlformats.org/officeDocument/2006/customXml" ds:itemID="{E78FEFAC-3926-4177-9FC8-40850A47311D}">
   <ds:schemaRefs>
     <ds:schemaRef ds:uri="http://schemas.openxmlformats.org/officeDocument/2006/bibliography"/>
   </ds:schemaRefs>

</xml_diff>